<commit_message>
Update Resume and Index Final
</commit_message>
<xml_diff>
--- a/documents/Michael Wester.docx
+++ b/documents/Michael Wester.docx
@@ -120,6 +120,16 @@
           <w:szCs w:val="20"/>
           <w:highlight w:val="white"/>
         </w:rPr>
+        <w:t xml:space="preserve">React, </w:t>
+      </w:r>
+      <w:r>
+        <w:rPr>
+          <w:rFonts w:asciiTheme="minorHAnsi" w:eastAsia="Calibri" w:hAnsiTheme="minorHAnsi" w:cstheme="minorHAnsi"/>
+          <w:color w:val="333333"/>
+          <w:sz w:val="20"/>
+          <w:szCs w:val="20"/>
+          <w:highlight w:val="white"/>
+        </w:rPr>
         <w:t xml:space="preserve">Express, </w:t>
       </w:r>
       <w:proofErr w:type="spellStart"/>
@@ -144,7 +154,9 @@
         <w:t>L</w:t>
       </w:r>
       <w:proofErr w:type="spellEnd"/>
-      <w:r>
+    </w:p>
+    <w:p>
+      <w:pPr>
         <w:rPr>
           <w:rFonts w:asciiTheme="minorHAnsi" w:eastAsia="Calibri" w:hAnsiTheme="minorHAnsi" w:cstheme="minorHAnsi"/>
           <w:color w:val="333333"/>
@@ -152,11 +164,8 @@
           <w:szCs w:val="20"/>
           <w:highlight w:val="white"/>
         </w:rPr>
-        <w:t>, HTML, CSS, Node.</w:t>
-      </w:r>
-    </w:p>
-    <w:p>
-      <w:pPr>
+      </w:pPr>
+      <w:r>
         <w:rPr>
           <w:rFonts w:asciiTheme="minorHAnsi" w:eastAsia="Calibri" w:hAnsiTheme="minorHAnsi" w:cstheme="minorHAnsi"/>
           <w:color w:val="333333"/>
@@ -164,7 +173,9 @@
           <w:szCs w:val="20"/>
           <w:highlight w:val="white"/>
         </w:rPr>
-      </w:pPr>
+        <w:t xml:space="preserve">Testing frameworks: Jasmine, Jest, </w:t>
+      </w:r>
+      <w:proofErr w:type="spellStart"/>
       <w:r>
         <w:rPr>
           <w:rFonts w:asciiTheme="minorHAnsi" w:eastAsia="Calibri" w:hAnsiTheme="minorHAnsi" w:cstheme="minorHAnsi"/>
@@ -173,7 +184,81 @@
           <w:szCs w:val="20"/>
           <w:highlight w:val="white"/>
         </w:rPr>
-        <w:t xml:space="preserve">Testing frameworks: Jasmine, Jest, </w:t>
+        <w:t>XUnit</w:t>
+      </w:r>
+      <w:proofErr w:type="spellEnd"/>
+    </w:p>
+    <w:p>
+      <w:pPr>
+        <w:rPr>
+          <w:rFonts w:asciiTheme="minorHAnsi" w:eastAsia="Calibri" w:hAnsiTheme="minorHAnsi" w:cstheme="minorHAnsi"/>
+          <w:color w:val="333333"/>
+          <w:sz w:val="20"/>
+          <w:szCs w:val="20"/>
+          <w:highlight w:val="white"/>
+        </w:rPr>
+      </w:pPr>
+      <w:r>
+        <w:rPr>
+          <w:rFonts w:asciiTheme="minorHAnsi" w:eastAsia="Calibri" w:hAnsiTheme="minorHAnsi" w:cstheme="minorHAnsi"/>
+          <w:color w:val="333333"/>
+          <w:sz w:val="20"/>
+          <w:szCs w:val="20"/>
+          <w:highlight w:val="white"/>
+        </w:rPr>
+        <w:t>Database Experience: SQL Server, Oracle, Redis, Cosmos DB, MongoDB, RedShift, Postgres, Snowflake</w:t>
+      </w:r>
+    </w:p>
+    <w:p>
+      <w:pPr>
+        <w:rPr>
+          <w:rFonts w:asciiTheme="minorHAnsi" w:eastAsia="Calibri" w:hAnsiTheme="minorHAnsi" w:cstheme="minorHAnsi"/>
+          <w:color w:val="333333"/>
+          <w:sz w:val="20"/>
+          <w:szCs w:val="20"/>
+          <w:highlight w:val="white"/>
+        </w:rPr>
+      </w:pPr>
+      <w:r>
+        <w:rPr>
+          <w:rFonts w:asciiTheme="minorHAnsi" w:eastAsia="Calibri" w:hAnsiTheme="minorHAnsi" w:cstheme="minorHAnsi"/>
+          <w:color w:val="333333"/>
+          <w:sz w:val="20"/>
+          <w:szCs w:val="20"/>
+          <w:highlight w:val="white"/>
+        </w:rPr>
+        <w:t>Cloud Computer Service Experience: Microsoft Azure and AWS</w:t>
+      </w:r>
+    </w:p>
+    <w:p>
+      <w:pPr>
+        <w:rPr>
+          <w:rFonts w:asciiTheme="minorHAnsi" w:eastAsia="Calibri" w:hAnsiTheme="minorHAnsi" w:cstheme="minorHAnsi"/>
+          <w:color w:val="333333"/>
+          <w:sz w:val="20"/>
+          <w:szCs w:val="20"/>
+          <w:highlight w:val="white"/>
+        </w:rPr>
+      </w:pPr>
+      <w:r>
+        <w:rPr>
+          <w:rFonts w:asciiTheme="minorHAnsi" w:eastAsia="Calibri" w:hAnsiTheme="minorHAnsi" w:cstheme="minorHAnsi"/>
+          <w:color w:val="333333"/>
+          <w:sz w:val="20"/>
+          <w:szCs w:val="20"/>
+          <w:highlight w:val="white"/>
+        </w:rPr>
+        <w:t xml:space="preserve">Tools: </w:t>
+      </w:r>
+      <w:r>
+        <w:rPr>
+          <w:rFonts w:asciiTheme="minorHAnsi" w:eastAsia="Calibri" w:hAnsiTheme="minorHAnsi" w:cstheme="minorHAnsi"/>
+          <w:color w:val="333333"/>
+          <w:sz w:val="20"/>
+          <w:szCs w:val="20"/>
+          <w:highlight w:val="white"/>
+        </w:rPr>
+        <w:t xml:space="preserve">Yarn, </w:t>
       </w:r>
       <w:proofErr w:type="spellStart"/>
       <w:r>
@@ -184,12 +269,10 @@
           <w:szCs w:val="20"/>
           <w:highlight w:val="white"/>
         </w:rPr>
-        <w:t>XUnit</w:t>
+        <w:t>npm</w:t>
       </w:r>
       <w:proofErr w:type="spellEnd"/>
-    </w:p>
-    <w:p>
-      <w:pPr>
+      <w:r>
         <w:rPr>
           <w:rFonts w:asciiTheme="minorHAnsi" w:eastAsia="Calibri" w:hAnsiTheme="minorHAnsi" w:cstheme="minorHAnsi"/>
           <w:color w:val="333333"/>
@@ -197,7 +280,8 @@
           <w:szCs w:val="20"/>
           <w:highlight w:val="white"/>
         </w:rPr>
-      </w:pPr>
+        <w:t xml:space="preserve">, </w:t>
+      </w:r>
       <w:r>
         <w:rPr>
           <w:rFonts w:asciiTheme="minorHAnsi" w:eastAsia="Calibri" w:hAnsiTheme="minorHAnsi" w:cstheme="minorHAnsi"/>
@@ -206,11 +290,9 @@
           <w:szCs w:val="20"/>
           <w:highlight w:val="white"/>
         </w:rPr>
-        <w:t>Database Experience: SQL Server, Oracle, Redis, Cosmos DB, MongoDB, RedShift, Postgres, Snowflake</w:t>
-      </w:r>
-    </w:p>
-    <w:p>
-      <w:pPr>
+        <w:t>git</w:t>
+      </w:r>
+      <w:r>
         <w:rPr>
           <w:rFonts w:asciiTheme="minorHAnsi" w:eastAsia="Calibri" w:hAnsiTheme="minorHAnsi" w:cstheme="minorHAnsi"/>
           <w:color w:val="333333"/>
@@ -218,7 +300,9 @@
           <w:szCs w:val="20"/>
           <w:highlight w:val="white"/>
         </w:rPr>
-      </w:pPr>
+        <w:t xml:space="preserve">, Azure Pipelines, </w:t>
+      </w:r>
+      <w:proofErr w:type="spellStart"/>
       <w:r>
         <w:rPr>
           <w:rFonts w:asciiTheme="minorHAnsi" w:eastAsia="Calibri" w:hAnsiTheme="minorHAnsi" w:cstheme="minorHAnsi"/>
@@ -227,11 +311,10 @@
           <w:szCs w:val="20"/>
           <w:highlight w:val="white"/>
         </w:rPr>
-        <w:t>Cloud Computer Service Experience: Microsoft Azure and AWS</w:t>
-      </w:r>
-    </w:p>
-    <w:p>
-      <w:pPr>
+        <w:t>AngularCLI</w:t>
+      </w:r>
+      <w:proofErr w:type="spellEnd"/>
+      <w:r>
         <w:rPr>
           <w:rFonts w:asciiTheme="minorHAnsi" w:eastAsia="Calibri" w:hAnsiTheme="minorHAnsi" w:cstheme="minorHAnsi"/>
           <w:color w:val="333333"/>
@@ -239,7 +322,9 @@
           <w:szCs w:val="20"/>
           <w:highlight w:val="white"/>
         </w:rPr>
-      </w:pPr>
+        <w:t xml:space="preserve">, </w:t>
+      </w:r>
+      <w:proofErr w:type="spellStart"/>
       <w:r>
         <w:rPr>
           <w:rFonts w:asciiTheme="minorHAnsi" w:eastAsia="Calibri" w:hAnsiTheme="minorHAnsi" w:cstheme="minorHAnsi"/>
@@ -248,8 +333,9 @@
           <w:szCs w:val="20"/>
           <w:highlight w:val="white"/>
         </w:rPr>
-        <w:t xml:space="preserve">Tools: </w:t>
-      </w:r>
+        <w:t>CircleCI</w:t>
+      </w:r>
+      <w:proofErr w:type="spellEnd"/>
       <w:r>
         <w:rPr>
           <w:rFonts w:asciiTheme="minorHAnsi" w:eastAsia="Calibri" w:hAnsiTheme="minorHAnsi" w:cstheme="minorHAnsi"/>
@@ -258,7 +344,17 @@
           <w:szCs w:val="20"/>
           <w:highlight w:val="white"/>
         </w:rPr>
-        <w:t xml:space="preserve">Yarn, </w:t>
+        <w:t xml:space="preserve">, </w:t>
+      </w:r>
+      <w:r>
+        <w:rPr>
+          <w:rFonts w:asciiTheme="minorHAnsi" w:eastAsia="Calibri" w:hAnsiTheme="minorHAnsi" w:cstheme="minorHAnsi"/>
+          <w:color w:val="333333"/>
+          <w:sz w:val="20"/>
+          <w:szCs w:val="20"/>
+          <w:highlight w:val="white"/>
+        </w:rPr>
+        <w:t xml:space="preserve">Octopus, Jenkins, </w:t>
       </w:r>
       <w:proofErr w:type="spellStart"/>
       <w:r>
@@ -269,7 +365,7 @@
           <w:szCs w:val="20"/>
           <w:highlight w:val="white"/>
         </w:rPr>
-        <w:t>npm</w:t>
+        <w:t>Github</w:t>
       </w:r>
       <w:proofErr w:type="spellEnd"/>
       <w:r>
@@ -280,9 +376,11 @@
           <w:szCs w:val="20"/>
           <w:highlight w:val="white"/>
         </w:rPr>
-        <w:t xml:space="preserve">, </w:t>
-      </w:r>
-      <w:r>
+        <w:t xml:space="preserve"> Workflows</w:t>
+      </w:r>
+    </w:p>
+    <w:p>
+      <w:pPr>
         <w:rPr>
           <w:rFonts w:asciiTheme="minorHAnsi" w:eastAsia="Calibri" w:hAnsiTheme="minorHAnsi" w:cstheme="minorHAnsi"/>
           <w:color w:val="333333"/>
@@ -290,126 +388,6 @@
           <w:szCs w:val="20"/>
           <w:highlight w:val="white"/>
         </w:rPr>
-        <w:t>git</w:t>
-      </w:r>
-      <w:r>
-        <w:rPr>
-          <w:rFonts w:asciiTheme="minorHAnsi" w:eastAsia="Calibri" w:hAnsiTheme="minorHAnsi" w:cstheme="minorHAnsi"/>
-          <w:color w:val="333333"/>
-          <w:sz w:val="20"/>
-          <w:szCs w:val="20"/>
-          <w:highlight w:val="white"/>
-        </w:rPr>
-        <w:t xml:space="preserve">, Azure Pipelines, </w:t>
-      </w:r>
-      <w:proofErr w:type="spellStart"/>
-      <w:r>
-        <w:rPr>
-          <w:rFonts w:asciiTheme="minorHAnsi" w:eastAsia="Calibri" w:hAnsiTheme="minorHAnsi" w:cstheme="minorHAnsi"/>
-          <w:color w:val="333333"/>
-          <w:sz w:val="20"/>
-          <w:szCs w:val="20"/>
-          <w:highlight w:val="white"/>
-        </w:rPr>
-        <w:t>AngularCLI</w:t>
-      </w:r>
-      <w:proofErr w:type="spellEnd"/>
-      <w:r>
-        <w:rPr>
-          <w:rFonts w:asciiTheme="minorHAnsi" w:eastAsia="Calibri" w:hAnsiTheme="minorHAnsi" w:cstheme="minorHAnsi"/>
-          <w:color w:val="333333"/>
-          <w:sz w:val="20"/>
-          <w:szCs w:val="20"/>
-          <w:highlight w:val="white"/>
-        </w:rPr>
-        <w:t xml:space="preserve">, </w:t>
-      </w:r>
-      <w:proofErr w:type="spellStart"/>
-      <w:r>
-        <w:rPr>
-          <w:rFonts w:asciiTheme="minorHAnsi" w:eastAsia="Calibri" w:hAnsiTheme="minorHAnsi" w:cstheme="minorHAnsi"/>
-          <w:color w:val="333333"/>
-          <w:sz w:val="20"/>
-          <w:szCs w:val="20"/>
-          <w:highlight w:val="white"/>
-        </w:rPr>
-        <w:t>CircleCI</w:t>
-      </w:r>
-      <w:proofErr w:type="spellEnd"/>
-      <w:r>
-        <w:rPr>
-          <w:rFonts w:asciiTheme="minorHAnsi" w:eastAsia="Calibri" w:hAnsiTheme="minorHAnsi" w:cstheme="minorHAnsi"/>
-          <w:color w:val="333333"/>
-          <w:sz w:val="20"/>
-          <w:szCs w:val="20"/>
-          <w:highlight w:val="white"/>
-        </w:rPr>
-        <w:t xml:space="preserve">, </w:t>
-      </w:r>
-      <w:proofErr w:type="spellStart"/>
-      <w:r>
-        <w:rPr>
-          <w:rFonts w:asciiTheme="minorHAnsi" w:eastAsia="Calibri" w:hAnsiTheme="minorHAnsi" w:cstheme="minorHAnsi"/>
-          <w:color w:val="333333"/>
-          <w:sz w:val="20"/>
-          <w:szCs w:val="20"/>
-          <w:highlight w:val="white"/>
-        </w:rPr>
-        <w:t>Cloudbees</w:t>
-      </w:r>
-      <w:proofErr w:type="spellEnd"/>
-      <w:r>
-        <w:rPr>
-          <w:rFonts w:asciiTheme="minorHAnsi" w:eastAsia="Calibri" w:hAnsiTheme="minorHAnsi" w:cstheme="minorHAnsi"/>
-          <w:color w:val="333333"/>
-          <w:sz w:val="20"/>
-          <w:szCs w:val="20"/>
-          <w:highlight w:val="white"/>
-        </w:rPr>
-        <w:t xml:space="preserve">, </w:t>
-      </w:r>
-      <w:r>
-        <w:rPr>
-          <w:rFonts w:asciiTheme="minorHAnsi" w:eastAsia="Calibri" w:hAnsiTheme="minorHAnsi" w:cstheme="minorHAnsi"/>
-          <w:color w:val="333333"/>
-          <w:sz w:val="20"/>
-          <w:szCs w:val="20"/>
-          <w:highlight w:val="white"/>
-        </w:rPr>
-        <w:t xml:space="preserve">Octopus, Jenkins, </w:t>
-      </w:r>
-      <w:proofErr w:type="spellStart"/>
-      <w:r>
-        <w:rPr>
-          <w:rFonts w:asciiTheme="minorHAnsi" w:eastAsia="Calibri" w:hAnsiTheme="minorHAnsi" w:cstheme="minorHAnsi"/>
-          <w:color w:val="333333"/>
-          <w:sz w:val="20"/>
-          <w:szCs w:val="20"/>
-          <w:highlight w:val="white"/>
-        </w:rPr>
-        <w:t>Github</w:t>
-      </w:r>
-      <w:proofErr w:type="spellEnd"/>
-      <w:r>
-        <w:rPr>
-          <w:rFonts w:asciiTheme="minorHAnsi" w:eastAsia="Calibri" w:hAnsiTheme="minorHAnsi" w:cstheme="minorHAnsi"/>
-          <w:color w:val="333333"/>
-          <w:sz w:val="20"/>
-          <w:szCs w:val="20"/>
-          <w:highlight w:val="white"/>
-        </w:rPr>
-        <w:t xml:space="preserve"> Workflows</w:t>
-      </w:r>
-    </w:p>
-    <w:p>
-      <w:pPr>
-        <w:rPr>
-          <w:rFonts w:asciiTheme="minorHAnsi" w:eastAsia="Calibri" w:hAnsiTheme="minorHAnsi" w:cstheme="minorHAnsi"/>
-          <w:color w:val="333333"/>
-          <w:sz w:val="20"/>
-          <w:szCs w:val="20"/>
-          <w:highlight w:val="white"/>
-        </w:rPr>
       </w:pPr>
     </w:p>
     <w:p>
@@ -602,7 +580,43 @@
           <w:szCs w:val="20"/>
           <w:shd w:val="clear" w:color="auto" w:fill="FFFFFF"/>
         </w:rPr>
-        <w:t>Inspire 2.0 is a new Predictive Index initiative to reinvent the Inspire solution as a whole.  In addition to a new modern version of the Inspire frontend this is a redesign of the entire product offering.  The main goal of Inspire offering is to build strong work relationship amongst a team members.  Currently, it is mostly used by management and leadership with the redesign attempting to target all levels of the company.</w:t>
+        <w:t>Inspire 2.0 initiative to reinvent the Inspire solution as a whole.  In addition to a new modern version of the Inspire frontend</w:t>
+      </w:r>
+      <w:r>
+        <w:rPr>
+          <w:rFonts w:asciiTheme="minorHAnsi" w:hAnsiTheme="minorHAnsi" w:cstheme="minorHAnsi"/>
+          <w:sz w:val="20"/>
+          <w:szCs w:val="20"/>
+          <w:shd w:val="clear" w:color="auto" w:fill="FFFFFF"/>
+        </w:rPr>
+        <w:t>,</w:t>
+      </w:r>
+      <w:r>
+        <w:rPr>
+          <w:rFonts w:asciiTheme="minorHAnsi" w:hAnsiTheme="minorHAnsi" w:cstheme="minorHAnsi"/>
+          <w:sz w:val="20"/>
+          <w:szCs w:val="20"/>
+          <w:shd w:val="clear" w:color="auto" w:fill="FFFFFF"/>
+        </w:rPr>
+        <w:t xml:space="preserve"> this is a redesign of the entire product offering.  The main goal of Inspire offering is to build strong work relationship amongst </w:t>
+      </w:r>
+      <w:r>
+        <w:rPr>
+          <w:rFonts w:asciiTheme="minorHAnsi" w:hAnsiTheme="minorHAnsi" w:cstheme="minorHAnsi"/>
+          <w:sz w:val="20"/>
+          <w:szCs w:val="20"/>
+          <w:shd w:val="clear" w:color="auto" w:fill="FFFFFF"/>
+        </w:rPr>
+        <w:t>t</w:t>
+      </w:r>
+      <w:r>
+        <w:rPr>
+          <w:rFonts w:asciiTheme="minorHAnsi" w:hAnsiTheme="minorHAnsi" w:cstheme="minorHAnsi"/>
+          <w:sz w:val="20"/>
+          <w:szCs w:val="20"/>
+          <w:shd w:val="clear" w:color="auto" w:fill="FFFFFF"/>
+        </w:rPr>
+        <w:t>eam members.  Currently, it is mostly used by management and leadership with the redesign attempting to target all levels of the company.</w:t>
       </w:r>
     </w:p>
     <w:p>
@@ -904,23 +918,7 @@
           <w:sz w:val="20"/>
           <w:szCs w:val="20"/>
         </w:rPr>
-        <w:t xml:space="preserve">Global Experience is </w:t>
-      </w:r>
-      <w:r>
-        <w:rPr>
-          <w:rFonts w:asciiTheme="minorHAnsi" w:eastAsia="Calibri" w:hAnsiTheme="minorHAnsi" w:cstheme="minorHAnsi"/>
-          <w:sz w:val="20"/>
-          <w:szCs w:val="20"/>
-        </w:rPr>
-        <w:t>an</w:t>
-      </w:r>
-      <w:r>
-        <w:rPr>
-          <w:rFonts w:asciiTheme="minorHAnsi" w:eastAsia="Calibri" w:hAnsiTheme="minorHAnsi" w:cstheme="minorHAnsi"/>
-          <w:sz w:val="20"/>
-          <w:szCs w:val="20"/>
-        </w:rPr>
-        <w:t xml:space="preserve"> initiative that consists of a </w:t>
+        <w:t xml:space="preserve">Global Experience initiative that consists of a </w:t>
       </w:r>
       <w:r>
         <w:rPr>
@@ -1344,7 +1342,7 @@
           <w:sz w:val="20"/>
           <w:szCs w:val="20"/>
         </w:rPr>
-        <w:t xml:space="preserve">is to </w:t>
+        <w:t xml:space="preserve">to </w:t>
       </w:r>
       <w:r>
         <w:rPr>
@@ -1909,16 +1907,56 @@
           <w:b/>
           <w:color w:val="333333"/>
         </w:rPr>
+        <w:t>InvestCloud</w:t>
+      </w:r>
+      <w:proofErr w:type="spellEnd"/>
+      <w:r>
+        <w:rPr>
+          <w:rFonts w:asciiTheme="minorHAnsi" w:eastAsia="Calibri" w:hAnsiTheme="minorHAnsi" w:cstheme="minorHAnsi"/>
+          <w:b/>
+          <w:color w:val="333333"/>
+        </w:rPr>
+        <w:t xml:space="preserve"> (</w:t>
+      </w:r>
+      <w:r>
+        <w:rPr>
+          <w:rFonts w:asciiTheme="minorHAnsi" w:eastAsia="Calibri" w:hAnsiTheme="minorHAnsi" w:cstheme="minorHAnsi"/>
+          <w:b/>
+          <w:color w:val="333333"/>
+        </w:rPr>
+        <w:t>formerly</w:t>
+      </w:r>
+      <w:r>
+        <w:rPr>
+          <w:rFonts w:asciiTheme="minorHAnsi" w:eastAsia="Calibri" w:hAnsiTheme="minorHAnsi" w:cstheme="minorHAnsi"/>
+          <w:b/>
+          <w:color w:val="333333"/>
+        </w:rPr>
+        <w:t xml:space="preserve"> </w:t>
+      </w:r>
+      <w:r>
+        <w:rPr>
+          <w:rFonts w:asciiTheme="minorHAnsi" w:eastAsia="Calibri" w:hAnsiTheme="minorHAnsi" w:cstheme="minorHAnsi"/>
+          <w:b/>
+          <w:color w:val="333333"/>
+        </w:rPr>
         <w:t>Advicent</w:t>
       </w:r>
-      <w:proofErr w:type="spellEnd"/>
-      <w:r>
-        <w:rPr>
-          <w:rFonts w:asciiTheme="minorHAnsi" w:eastAsia="Calibri" w:hAnsiTheme="minorHAnsi" w:cstheme="minorHAnsi"/>
-          <w:b/>
-          <w:color w:val="333333"/>
-        </w:rPr>
-        <w:t>, Milwaukee, WI                                                                                          Jul 2019 – Jun 2020</w:t>
+      <w:r>
+        <w:rPr>
+          <w:rFonts w:asciiTheme="minorHAnsi" w:eastAsia="Calibri" w:hAnsiTheme="minorHAnsi" w:cstheme="minorHAnsi"/>
+          <w:b/>
+          <w:color w:val="333333"/>
+        </w:rPr>
+        <w:t>)</w:t>
+      </w:r>
+      <w:r>
+        <w:rPr>
+          <w:rFonts w:asciiTheme="minorHAnsi" w:eastAsia="Calibri" w:hAnsiTheme="minorHAnsi" w:cstheme="minorHAnsi"/>
+          <w:b/>
+          <w:color w:val="333333"/>
+        </w:rPr>
+        <w:t>, Milwaukee, WI                                               Jul 2019 – Jun 2020</w:t>
       </w:r>
     </w:p>
     <w:p>
@@ -2196,7 +2234,31 @@
           <w:b/>
           <w:color w:val="333333"/>
         </w:rPr>
-        <w:t xml:space="preserve">Finastra (formally D+H), Mequon, WI </w:t>
+        <w:t>Finastra (</w:t>
+      </w:r>
+      <w:r>
+        <w:rPr>
+          <w:rFonts w:asciiTheme="minorHAnsi" w:eastAsia="Calibri" w:hAnsiTheme="minorHAnsi" w:cstheme="minorHAnsi"/>
+          <w:b/>
+          <w:color w:val="333333"/>
+        </w:rPr>
+        <w:t>formerly</w:t>
+      </w:r>
+      <w:r>
+        <w:rPr>
+          <w:rFonts w:asciiTheme="minorHAnsi" w:eastAsia="Calibri" w:hAnsiTheme="minorHAnsi" w:cstheme="minorHAnsi"/>
+          <w:b/>
+          <w:color w:val="333333"/>
+        </w:rPr>
+        <w:t xml:space="preserve"> </w:t>
+      </w:r>
+      <w:r>
+        <w:rPr>
+          <w:rFonts w:asciiTheme="minorHAnsi" w:eastAsia="Calibri" w:hAnsiTheme="minorHAnsi" w:cstheme="minorHAnsi"/>
+          <w:b/>
+          <w:color w:val="333333"/>
+        </w:rPr>
+        <w:t xml:space="preserve">D+H), Mequon, WI </w:t>
       </w:r>
       <w:r>
         <w:rPr>
@@ -2497,7 +2559,27 @@
           <w:sz w:val="20"/>
           <w:szCs w:val="20"/>
         </w:rPr>
-        <w:t xml:space="preserve">Transitioned to modern technologies and best practices (i.e. Angular 4, Visual Studio 2019, Kanban from </w:t>
+        <w:t>Transitioned to modern technologies and best practices (</w:t>
+      </w:r>
+      <w:proofErr w:type="gramStart"/>
+      <w:r>
+        <w:rPr>
+          <w:rFonts w:asciiTheme="minorHAnsi" w:eastAsia="Calibri" w:hAnsiTheme="minorHAnsi" w:cstheme="minorHAnsi"/>
+          <w:color w:val="333333"/>
+          <w:sz w:val="20"/>
+          <w:szCs w:val="20"/>
+        </w:rPr>
+        <w:t>i.e.</w:t>
+      </w:r>
+      <w:proofErr w:type="gramEnd"/>
+      <w:r>
+        <w:rPr>
+          <w:rFonts w:asciiTheme="minorHAnsi" w:eastAsia="Calibri" w:hAnsiTheme="minorHAnsi" w:cstheme="minorHAnsi"/>
+          <w:color w:val="333333"/>
+          <w:sz w:val="20"/>
+          <w:szCs w:val="20"/>
+        </w:rPr>
+        <w:t xml:space="preserve"> Angular 4, Visual Studio 2019, Kanban from </w:t>
       </w:r>
       <w:proofErr w:type="spellStart"/>
       <w:r>
@@ -2738,7 +2820,27 @@
           <w:sz w:val="20"/>
           <w:szCs w:val="20"/>
         </w:rPr>
-        <w:t>Development Lead of a small team, 3 software engineers, 2 QA engineers, 3 offshore-software engineers), on a new green field product, NLP (New Lending Platform). Composed of an Razer MVC/Angular 4 front-end paired with C# .NET backend API and being deployed utilizing Microsoft Azure and Octopus.</w:t>
+        <w:t xml:space="preserve">Development Lead of a small team, 3 software engineers, 2 QA engineers, 3 offshore-software engineers), on a new green field product, NLP (New Lending Platform). Composed of </w:t>
+      </w:r>
+      <w:proofErr w:type="gramStart"/>
+      <w:r>
+        <w:rPr>
+          <w:rFonts w:asciiTheme="minorHAnsi" w:eastAsia="Calibri" w:hAnsiTheme="minorHAnsi" w:cstheme="minorHAnsi"/>
+          <w:color w:val="333333"/>
+          <w:sz w:val="20"/>
+          <w:szCs w:val="20"/>
+        </w:rPr>
+        <w:t>an</w:t>
+      </w:r>
+      <w:proofErr w:type="gramEnd"/>
+      <w:r>
+        <w:rPr>
+          <w:rFonts w:asciiTheme="minorHAnsi" w:eastAsia="Calibri" w:hAnsiTheme="minorHAnsi" w:cstheme="minorHAnsi"/>
+          <w:color w:val="333333"/>
+          <w:sz w:val="20"/>
+          <w:szCs w:val="20"/>
+        </w:rPr>
+        <w:t xml:space="preserve"> Razer MVC/Angular 4 front-end paired with C# .NET backend API and being deployed utilizing Microsoft Azure and Octopus.</w:t>
       </w:r>
     </w:p>
     <w:p>
@@ -2880,7 +2982,31 @@
           <w:color w:val="333333"/>
         </w:rPr>
         <w:lastRenderedPageBreak/>
-        <w:t>Blue Yonder (previously JDA), Waukesha, WI</w:t>
+        <w:t>Blue Yonder (</w:t>
+      </w:r>
+      <w:r>
+        <w:rPr>
+          <w:rFonts w:asciiTheme="minorHAnsi" w:eastAsia="Calibri" w:hAnsiTheme="minorHAnsi" w:cstheme="minorHAnsi"/>
+          <w:b/>
+          <w:color w:val="333333"/>
+        </w:rPr>
+        <w:t>formerly</w:t>
+      </w:r>
+      <w:r>
+        <w:rPr>
+          <w:rFonts w:asciiTheme="minorHAnsi" w:eastAsia="Calibri" w:hAnsiTheme="minorHAnsi" w:cstheme="minorHAnsi"/>
+          <w:b/>
+          <w:color w:val="333333"/>
+        </w:rPr>
+        <w:t xml:space="preserve"> </w:t>
+      </w:r>
+      <w:r>
+        <w:rPr>
+          <w:rFonts w:asciiTheme="minorHAnsi" w:eastAsia="Calibri" w:hAnsiTheme="minorHAnsi" w:cstheme="minorHAnsi"/>
+          <w:b/>
+          <w:color w:val="333333"/>
+        </w:rPr>
+        <w:t>JDA), Waukesha, WI</w:t>
       </w:r>
       <w:r>
         <w:rPr>
@@ -3079,7 +3205,23 @@
           <w:b/>
           <w:color w:val="333333"/>
         </w:rPr>
-        <w:t xml:space="preserve"> (formally IBS AB), Brookfield, WI</w:t>
+        <w:t xml:space="preserve"> (</w:t>
+      </w:r>
+      <w:r>
+        <w:rPr>
+          <w:rFonts w:asciiTheme="minorHAnsi" w:eastAsia="Calibri" w:hAnsiTheme="minorHAnsi" w:cstheme="minorHAnsi"/>
+          <w:b/>
+          <w:color w:val="333333"/>
+        </w:rPr>
+        <w:t>formerly</w:t>
+      </w:r>
+      <w:r>
+        <w:rPr>
+          <w:rFonts w:asciiTheme="minorHAnsi" w:eastAsia="Calibri" w:hAnsiTheme="minorHAnsi" w:cstheme="minorHAnsi"/>
+          <w:b/>
+          <w:color w:val="333333"/>
+        </w:rPr>
+        <w:t xml:space="preserve"> IBS AB), Brookfield, WI</w:t>
       </w:r>
       <w:r>
         <w:rPr>
@@ -3209,7 +3351,27 @@
           <w:sz w:val="20"/>
           <w:szCs w:val="20"/>
         </w:rPr>
-        <w:t>Developed Entity Framework RESTful API’s for integration with internal and external systems.</w:t>
+        <w:t xml:space="preserve">Developed Entity Framework RESTful </w:t>
+      </w:r>
+      <w:proofErr w:type="gramStart"/>
+      <w:r>
+        <w:rPr>
+          <w:rFonts w:asciiTheme="minorHAnsi" w:eastAsia="Calibri" w:hAnsiTheme="minorHAnsi" w:cstheme="minorHAnsi"/>
+          <w:color w:val="333333"/>
+          <w:sz w:val="20"/>
+          <w:szCs w:val="20"/>
+        </w:rPr>
+        <w:t>API’s</w:t>
+      </w:r>
+      <w:proofErr w:type="gramEnd"/>
+      <w:r>
+        <w:rPr>
+          <w:rFonts w:asciiTheme="minorHAnsi" w:eastAsia="Calibri" w:hAnsiTheme="minorHAnsi" w:cstheme="minorHAnsi"/>
+          <w:color w:val="333333"/>
+          <w:sz w:val="20"/>
+          <w:szCs w:val="20"/>
+        </w:rPr>
+        <w:t xml:space="preserve"> for integration with internal and external systems.</w:t>
       </w:r>
     </w:p>
     <w:p>
@@ -3631,7 +3793,7 @@
         <w:szCs w:val="17"/>
       </w:rPr>
       <w:br/>
-      <w:t>Greater Milwaukee Area, WI | (414) 380-3555 | mpwester@gmail.com</w:t>
+      <w:t>(414) 380-3555 | mpwester@gmail.com</w:t>
     </w:r>
   </w:p>
 </w:hdr>

</xml_diff>

<commit_message>
Finalize Resume before redesign
</commit_message>
<xml_diff>
--- a/documents/Michael Wester.docx
+++ b/documents/Michael Wester.docx
@@ -28,7 +28,7 @@
           <w:szCs w:val="20"/>
           <w:highlight w:val="white"/>
         </w:rPr>
-        <w:t xml:space="preserve"> with over 13 years of professional experience in both all aspects of the software development lifecycle.  Range of experiences in green field projects, legacy thick clients, lightweight RESTful API’s and stand-alone </w:t>
+        <w:t xml:space="preserve"> with over 1</w:t>
       </w:r>
       <w:r>
         <w:rPr>
@@ -37,6 +37,60 @@
           <w:szCs w:val="20"/>
           <w:highlight w:val="white"/>
         </w:rPr>
+        <w:t>3</w:t>
+      </w:r>
+      <w:r>
+        <w:rPr>
+          <w:rFonts w:asciiTheme="minorHAnsi" w:eastAsia="Calibri" w:hAnsiTheme="minorHAnsi" w:cstheme="minorHAnsi"/>
+          <w:sz w:val="20"/>
+          <w:szCs w:val="20"/>
+          <w:highlight w:val="white"/>
+        </w:rPr>
+        <w:t xml:space="preserve"> years of professional experience in all aspects of the software development lifecycle.  Range of experiences in green field projects, legacy </w:t>
+      </w:r>
+      <w:r>
+        <w:rPr>
+          <w:rFonts w:asciiTheme="minorHAnsi" w:eastAsia="Calibri" w:hAnsiTheme="minorHAnsi" w:cstheme="minorHAnsi"/>
+          <w:sz w:val="20"/>
+          <w:szCs w:val="20"/>
+          <w:highlight w:val="white"/>
+        </w:rPr>
+        <w:t>applications</w:t>
+      </w:r>
+      <w:r>
+        <w:rPr>
+          <w:rFonts w:asciiTheme="minorHAnsi" w:eastAsia="Calibri" w:hAnsiTheme="minorHAnsi" w:cstheme="minorHAnsi"/>
+          <w:sz w:val="20"/>
+          <w:szCs w:val="20"/>
+          <w:highlight w:val="white"/>
+        </w:rPr>
+        <w:t>, lightweight RESTful API’s</w:t>
+      </w:r>
+      <w:r>
+        <w:rPr>
+          <w:rFonts w:asciiTheme="minorHAnsi" w:eastAsia="Calibri" w:hAnsiTheme="minorHAnsi" w:cstheme="minorHAnsi"/>
+          <w:sz w:val="20"/>
+          <w:szCs w:val="20"/>
+          <w:highlight w:val="white"/>
+        </w:rPr>
+        <w:t>, Microservice based applications</w:t>
+      </w:r>
+      <w:r>
+        <w:rPr>
+          <w:rFonts w:asciiTheme="minorHAnsi" w:eastAsia="Calibri" w:hAnsiTheme="minorHAnsi" w:cstheme="minorHAnsi"/>
+          <w:sz w:val="20"/>
+          <w:szCs w:val="20"/>
+          <w:highlight w:val="white"/>
+        </w:rPr>
+        <w:t xml:space="preserve"> and stand-alone </w:t>
+      </w:r>
+      <w:r>
+        <w:rPr>
+          <w:rFonts w:asciiTheme="minorHAnsi" w:eastAsia="Calibri" w:hAnsiTheme="minorHAnsi" w:cstheme="minorHAnsi"/>
+          <w:sz w:val="20"/>
+          <w:szCs w:val="20"/>
+          <w:highlight w:val="white"/>
+        </w:rPr>
         <w:t>front-end</w:t>
       </w:r>
       <w:r>
@@ -46,18 +100,17 @@
           <w:szCs w:val="20"/>
           <w:highlight w:val="white"/>
         </w:rPr>
-        <w:t xml:space="preserve"> clients. Outgoing, enthusiastic, meticulous and proficient in the software development life cycle from concept to years of support.</w:t>
-      </w:r>
-    </w:p>
-    <w:p>
-      <w:pPr>
+        <w:t xml:space="preserve"> clients. </w:t>
+      </w:r>
+      <w:r>
         <w:rPr>
           <w:rFonts w:asciiTheme="minorHAnsi" w:eastAsia="Calibri" w:hAnsiTheme="minorHAnsi" w:cstheme="minorHAnsi"/>
           <w:sz w:val="20"/>
           <w:szCs w:val="20"/>
           <w:highlight w:val="white"/>
         </w:rPr>
-      </w:pPr>
+        <w:t xml:space="preserve"> Proven leader, mentor, advocate and contributor to all aspects of software development.</w:t>
+      </w:r>
     </w:p>
     <w:p>
       <w:pPr>
@@ -67,8 +120,6 @@
         <w:rPr>
           <w:rFonts w:asciiTheme="minorHAnsi" w:eastAsia="Calibri" w:hAnsiTheme="minorHAnsi" w:cstheme="minorHAnsi"/>
           <w:color w:val="000000"/>
-          <w:sz w:val="20"/>
-          <w:szCs w:val="20"/>
         </w:rPr>
       </w:pPr>
       <w:r>
@@ -76,8 +127,6 @@
           <w:rFonts w:asciiTheme="minorHAnsi" w:eastAsia="Calibri" w:hAnsiTheme="minorHAnsi" w:cstheme="minorHAnsi"/>
           <w:b/>
           <w:color w:val="000000"/>
-          <w:sz w:val="20"/>
-          <w:szCs w:val="20"/>
         </w:rPr>
         <w:t>Technical Expertise/Skills</w:t>
       </w:r>
@@ -100,7 +149,7 @@
           <w:szCs w:val="20"/>
           <w:highlight w:val="white"/>
         </w:rPr>
-        <w:t xml:space="preserve">Programming: Angular, Typescript, </w:t>
+        <w:t>Programming</w:t>
       </w:r>
       <w:r>
         <w:rPr>
@@ -110,6 +159,26 @@
           <w:szCs w:val="20"/>
           <w:highlight w:val="white"/>
         </w:rPr>
+        <w:t xml:space="preserve"> frameworks</w:t>
+      </w:r>
+      <w:r>
+        <w:rPr>
+          <w:rFonts w:asciiTheme="minorHAnsi" w:eastAsia="Calibri" w:hAnsiTheme="minorHAnsi" w:cstheme="minorHAnsi"/>
+          <w:color w:val="333333"/>
+          <w:sz w:val="20"/>
+          <w:szCs w:val="20"/>
+          <w:highlight w:val="white"/>
+        </w:rPr>
+        <w:t xml:space="preserve">: Angular, Typescript, </w:t>
+      </w:r>
+      <w:r>
+        <w:rPr>
+          <w:rFonts w:asciiTheme="minorHAnsi" w:eastAsia="Calibri" w:hAnsiTheme="minorHAnsi" w:cstheme="minorHAnsi"/>
+          <w:color w:val="333333"/>
+          <w:sz w:val="20"/>
+          <w:szCs w:val="20"/>
+          <w:highlight w:val="white"/>
+        </w:rPr>
         <w:t xml:space="preserve">C#, </w:t>
       </w:r>
       <w:r>
@@ -184,12 +253,32 @@
           <w:szCs w:val="20"/>
           <w:highlight w:val="white"/>
         </w:rPr>
+        <w:t>MSTest</w:t>
+      </w:r>
+      <w:proofErr w:type="spellEnd"/>
+      <w:r>
+        <w:rPr>
+          <w:rFonts w:asciiTheme="minorHAnsi" w:eastAsia="Calibri" w:hAnsiTheme="minorHAnsi" w:cstheme="minorHAnsi"/>
+          <w:color w:val="333333"/>
+          <w:sz w:val="20"/>
+          <w:szCs w:val="20"/>
+          <w:highlight w:val="white"/>
+        </w:rPr>
+        <w:t xml:space="preserve">, </w:t>
+      </w:r>
+      <w:proofErr w:type="spellStart"/>
+      <w:r>
+        <w:rPr>
+          <w:rFonts w:asciiTheme="minorHAnsi" w:eastAsia="Calibri" w:hAnsiTheme="minorHAnsi" w:cstheme="minorHAnsi"/>
+          <w:color w:val="333333"/>
+          <w:sz w:val="20"/>
+          <w:szCs w:val="20"/>
+          <w:highlight w:val="white"/>
+        </w:rPr>
         <w:t>XUnit</w:t>
       </w:r>
       <w:proofErr w:type="spellEnd"/>
-    </w:p>
-    <w:p>
-      <w:pPr>
+      <w:r>
         <w:rPr>
           <w:rFonts w:asciiTheme="minorHAnsi" w:eastAsia="Calibri" w:hAnsiTheme="minorHAnsi" w:cstheme="minorHAnsi"/>
           <w:color w:val="333333"/>
@@ -197,8 +286,11 @@
           <w:szCs w:val="20"/>
           <w:highlight w:val="white"/>
         </w:rPr>
-      </w:pPr>
-      <w:r>
+        <w:t>, Selenium</w:t>
+      </w:r>
+    </w:p>
+    <w:p>
+      <w:pPr>
         <w:rPr>
           <w:rFonts w:asciiTheme="minorHAnsi" w:eastAsia="Calibri" w:hAnsiTheme="minorHAnsi" w:cstheme="minorHAnsi"/>
           <w:color w:val="333333"/>
@@ -206,11 +298,8 @@
           <w:szCs w:val="20"/>
           <w:highlight w:val="white"/>
         </w:rPr>
-        <w:t>Database Experience: SQL Server, Oracle, Redis, Cosmos DB, MongoDB, RedShift, Postgres, Snowflake</w:t>
-      </w:r>
-    </w:p>
-    <w:p>
-      <w:pPr>
+      </w:pPr>
+      <w:r>
         <w:rPr>
           <w:rFonts w:asciiTheme="minorHAnsi" w:eastAsia="Calibri" w:hAnsiTheme="minorHAnsi" w:cstheme="minorHAnsi"/>
           <w:color w:val="333333"/>
@@ -218,7 +307,8 @@
           <w:szCs w:val="20"/>
           <w:highlight w:val="white"/>
         </w:rPr>
-      </w:pPr>
+        <w:t>Database</w:t>
+      </w:r>
       <w:r>
         <w:rPr>
           <w:rFonts w:asciiTheme="minorHAnsi" w:eastAsia="Calibri" w:hAnsiTheme="minorHAnsi" w:cstheme="minorHAnsi"/>
@@ -227,11 +317,9 @@
           <w:szCs w:val="20"/>
           <w:highlight w:val="white"/>
         </w:rPr>
-        <w:t>Cloud Computer Service Experience: Microsoft Azure and AWS</w:t>
-      </w:r>
-    </w:p>
-    <w:p>
-      <w:pPr>
+        <w:t>s</w:t>
+      </w:r>
+      <w:r>
         <w:rPr>
           <w:rFonts w:asciiTheme="minorHAnsi" w:eastAsia="Calibri" w:hAnsiTheme="minorHAnsi" w:cstheme="minorHAnsi"/>
           <w:color w:val="333333"/>
@@ -239,7 +327,8 @@
           <w:szCs w:val="20"/>
           <w:highlight w:val="white"/>
         </w:rPr>
-      </w:pPr>
+        <w:t>: SQL Server, Oracle, Redis, Cosmos DB, MongoDB, RedShift, Postgres, Snowflake</w:t>
+      </w:r>
       <w:r>
         <w:rPr>
           <w:rFonts w:asciiTheme="minorHAnsi" w:eastAsia="Calibri" w:hAnsiTheme="minorHAnsi" w:cstheme="minorHAnsi"/>
@@ -248,9 +337,11 @@
           <w:szCs w:val="20"/>
           <w:highlight w:val="white"/>
         </w:rPr>
-        <w:t xml:space="preserve">Tools: </w:t>
-      </w:r>
-      <w:r>
+        <w:t>, Gremlin</w:t>
+      </w:r>
+    </w:p>
+    <w:p>
+      <w:pPr>
         <w:rPr>
           <w:rFonts w:asciiTheme="minorHAnsi" w:eastAsia="Calibri" w:hAnsiTheme="minorHAnsi" w:cstheme="minorHAnsi"/>
           <w:color w:val="333333"/>
@@ -258,7 +349,57 @@
           <w:szCs w:val="20"/>
           <w:highlight w:val="white"/>
         </w:rPr>
-        <w:t xml:space="preserve">Yarn, </w:t>
+      </w:pPr>
+      <w:r>
+        <w:rPr>
+          <w:rFonts w:asciiTheme="minorHAnsi" w:eastAsia="Calibri" w:hAnsiTheme="minorHAnsi" w:cstheme="minorHAnsi"/>
+          <w:color w:val="333333"/>
+          <w:sz w:val="20"/>
+          <w:szCs w:val="20"/>
+          <w:highlight w:val="white"/>
+        </w:rPr>
+        <w:t>Cloud Service</w:t>
+      </w:r>
+      <w:r>
+        <w:rPr>
+          <w:rFonts w:asciiTheme="minorHAnsi" w:eastAsia="Calibri" w:hAnsiTheme="minorHAnsi" w:cstheme="minorHAnsi"/>
+          <w:color w:val="333333"/>
+          <w:sz w:val="20"/>
+          <w:szCs w:val="20"/>
+          <w:highlight w:val="white"/>
+        </w:rPr>
+        <w:t>s</w:t>
+      </w:r>
+      <w:r>
+        <w:rPr>
+          <w:rFonts w:asciiTheme="minorHAnsi" w:eastAsia="Calibri" w:hAnsiTheme="minorHAnsi" w:cstheme="minorHAnsi"/>
+          <w:color w:val="333333"/>
+          <w:sz w:val="20"/>
+          <w:szCs w:val="20"/>
+          <w:highlight w:val="white"/>
+        </w:rPr>
+        <w:t>: Microsoft Azure and AWS</w:t>
+      </w:r>
+    </w:p>
+    <w:p>
+      <w:pPr>
+        <w:rPr>
+          <w:rFonts w:asciiTheme="minorHAnsi" w:eastAsia="Calibri" w:hAnsiTheme="minorHAnsi" w:cstheme="minorHAnsi"/>
+          <w:color w:val="333333"/>
+          <w:sz w:val="20"/>
+          <w:szCs w:val="20"/>
+          <w:highlight w:val="white"/>
+        </w:rPr>
+      </w:pPr>
+      <w:r>
+        <w:rPr>
+          <w:rFonts w:asciiTheme="minorHAnsi" w:eastAsia="Calibri" w:hAnsiTheme="minorHAnsi" w:cstheme="minorHAnsi"/>
+          <w:color w:val="333333"/>
+          <w:sz w:val="20"/>
+          <w:szCs w:val="20"/>
+          <w:highlight w:val="white"/>
+        </w:rPr>
+        <w:t xml:space="preserve">Tools: Azure Pipelines, </w:t>
       </w:r>
       <w:proofErr w:type="spellStart"/>
       <w:r>
@@ -269,7 +410,7 @@
           <w:szCs w:val="20"/>
           <w:highlight w:val="white"/>
         </w:rPr>
-        <w:t>npm</w:t>
+        <w:t>AngularCLI</w:t>
       </w:r>
       <w:proofErr w:type="spellEnd"/>
       <w:r>
@@ -282,6 +423,7 @@
         </w:rPr>
         <w:t xml:space="preserve">, </w:t>
       </w:r>
+      <w:proofErr w:type="spellStart"/>
       <w:r>
         <w:rPr>
           <w:rFonts w:asciiTheme="minorHAnsi" w:eastAsia="Calibri" w:hAnsiTheme="minorHAnsi" w:cstheme="minorHAnsi"/>
@@ -290,8 +432,9 @@
           <w:szCs w:val="20"/>
           <w:highlight w:val="white"/>
         </w:rPr>
-        <w:t>git</w:t>
-      </w:r>
+        <w:t>CircleCI</w:t>
+      </w:r>
+      <w:proofErr w:type="spellEnd"/>
       <w:r>
         <w:rPr>
           <w:rFonts w:asciiTheme="minorHAnsi" w:eastAsia="Calibri" w:hAnsiTheme="minorHAnsi" w:cstheme="minorHAnsi"/>
@@ -300,7 +443,37 @@
           <w:szCs w:val="20"/>
           <w:highlight w:val="white"/>
         </w:rPr>
-        <w:t xml:space="preserve">, Azure Pipelines, </w:t>
+        <w:t xml:space="preserve">, </w:t>
+      </w:r>
+      <w:r>
+        <w:rPr>
+          <w:rFonts w:asciiTheme="minorHAnsi" w:eastAsia="Calibri" w:hAnsiTheme="minorHAnsi" w:cstheme="minorHAnsi"/>
+          <w:color w:val="333333"/>
+          <w:sz w:val="20"/>
+          <w:szCs w:val="20"/>
+          <w:highlight w:val="white"/>
+        </w:rPr>
+        <w:t xml:space="preserve">Octopus, </w:t>
+      </w:r>
+      <w:r>
+        <w:rPr>
+          <w:rFonts w:asciiTheme="minorHAnsi" w:eastAsia="Calibri" w:hAnsiTheme="minorHAnsi" w:cstheme="minorHAnsi"/>
+          <w:color w:val="333333"/>
+          <w:sz w:val="20"/>
+          <w:szCs w:val="20"/>
+          <w:highlight w:val="white"/>
+        </w:rPr>
+        <w:t xml:space="preserve">JIRA, </w:t>
+      </w:r>
+      <w:r>
+        <w:rPr>
+          <w:rFonts w:asciiTheme="minorHAnsi" w:eastAsia="Calibri" w:hAnsiTheme="minorHAnsi" w:cstheme="minorHAnsi"/>
+          <w:color w:val="333333"/>
+          <w:sz w:val="20"/>
+          <w:szCs w:val="20"/>
+          <w:highlight w:val="white"/>
+        </w:rPr>
+        <w:t>Jenkins, G</w:t>
       </w:r>
       <w:proofErr w:type="spellStart"/>
       <w:r>
@@ -311,7 +484,7 @@
           <w:szCs w:val="20"/>
           <w:highlight w:val="white"/>
         </w:rPr>
-        <w:t>AngularCLI</w:t>
+        <w:t>ithub</w:t>
       </w:r>
       <w:proofErr w:type="spellEnd"/>
       <w:r>
@@ -322,10 +495,11 @@
           <w:szCs w:val="20"/>
           <w:highlight w:val="white"/>
         </w:rPr>
-        <w:t xml:space="preserve">, </w:t>
-      </w:r>
-      <w:proofErr w:type="spellStart"/>
-      <w:r>
+        <w:t xml:space="preserve"> Workflows</w:t>
+      </w:r>
+    </w:p>
+    <w:p>
+      <w:pPr>
         <w:rPr>
           <w:rFonts w:asciiTheme="minorHAnsi" w:eastAsia="Calibri" w:hAnsiTheme="minorHAnsi" w:cstheme="minorHAnsi"/>
           <w:color w:val="333333"/>
@@ -333,61 +507,6 @@
           <w:szCs w:val="20"/>
           <w:highlight w:val="white"/>
         </w:rPr>
-        <w:t>CircleCI</w:t>
-      </w:r>
-      <w:proofErr w:type="spellEnd"/>
-      <w:r>
-        <w:rPr>
-          <w:rFonts w:asciiTheme="minorHAnsi" w:eastAsia="Calibri" w:hAnsiTheme="minorHAnsi" w:cstheme="minorHAnsi"/>
-          <w:color w:val="333333"/>
-          <w:sz w:val="20"/>
-          <w:szCs w:val="20"/>
-          <w:highlight w:val="white"/>
-        </w:rPr>
-        <w:t xml:space="preserve">, </w:t>
-      </w:r>
-      <w:r>
-        <w:rPr>
-          <w:rFonts w:asciiTheme="minorHAnsi" w:eastAsia="Calibri" w:hAnsiTheme="minorHAnsi" w:cstheme="minorHAnsi"/>
-          <w:color w:val="333333"/>
-          <w:sz w:val="20"/>
-          <w:szCs w:val="20"/>
-          <w:highlight w:val="white"/>
-        </w:rPr>
-        <w:t xml:space="preserve">Octopus, Jenkins, </w:t>
-      </w:r>
-      <w:proofErr w:type="spellStart"/>
-      <w:r>
-        <w:rPr>
-          <w:rFonts w:asciiTheme="minorHAnsi" w:eastAsia="Calibri" w:hAnsiTheme="minorHAnsi" w:cstheme="minorHAnsi"/>
-          <w:color w:val="333333"/>
-          <w:sz w:val="20"/>
-          <w:szCs w:val="20"/>
-          <w:highlight w:val="white"/>
-        </w:rPr>
-        <w:t>Github</w:t>
-      </w:r>
-      <w:proofErr w:type="spellEnd"/>
-      <w:r>
-        <w:rPr>
-          <w:rFonts w:asciiTheme="minorHAnsi" w:eastAsia="Calibri" w:hAnsiTheme="minorHAnsi" w:cstheme="minorHAnsi"/>
-          <w:color w:val="333333"/>
-          <w:sz w:val="20"/>
-          <w:szCs w:val="20"/>
-          <w:highlight w:val="white"/>
-        </w:rPr>
-        <w:t xml:space="preserve"> Workflows</w:t>
-      </w:r>
-    </w:p>
-    <w:p>
-      <w:pPr>
-        <w:rPr>
-          <w:rFonts w:asciiTheme="minorHAnsi" w:eastAsia="Calibri" w:hAnsiTheme="minorHAnsi" w:cstheme="minorHAnsi"/>
-          <w:color w:val="333333"/>
-          <w:sz w:val="20"/>
-          <w:szCs w:val="20"/>
-          <w:highlight w:val="white"/>
-        </w:rPr>
       </w:pPr>
     </w:p>
     <w:p>
@@ -407,17 +526,13 @@
           <w:rFonts w:asciiTheme="minorHAnsi" w:eastAsia="Calibri" w:hAnsiTheme="minorHAnsi" w:cstheme="minorHAnsi"/>
           <w:b/>
           <w:color w:val="333333"/>
-          <w:sz w:val="20"/>
-          <w:szCs w:val="20"/>
-        </w:rPr>
-      </w:pPr>
-      <w:r>
-        <w:rPr>
-          <w:rFonts w:asciiTheme="minorHAnsi" w:eastAsia="Calibri" w:hAnsiTheme="minorHAnsi" w:cstheme="minorHAnsi"/>
-          <w:b/>
-          <w:color w:val="333333"/>
-          <w:sz w:val="20"/>
-          <w:szCs w:val="20"/>
+        </w:rPr>
+      </w:pPr>
+      <w:r>
+        <w:rPr>
+          <w:rFonts w:asciiTheme="minorHAnsi" w:eastAsia="Calibri" w:hAnsiTheme="minorHAnsi" w:cstheme="minorHAnsi"/>
+          <w:b/>
+          <w:color w:val="333333"/>
         </w:rPr>
         <w:t>Professional Experience</w:t>
       </w:r>
@@ -598,7 +713,27 @@
           <w:szCs w:val="20"/>
           <w:shd w:val="clear" w:color="auto" w:fill="FFFFFF"/>
         </w:rPr>
-        <w:t xml:space="preserve"> this is a redesign of the entire product offering.  The main goal of Inspire offering is to build strong work relationship amongst </w:t>
+        <w:t xml:space="preserve"> this is a redesign of the entire product offering.  The main goal of Inspire offering is to build strong work </w:t>
+      </w:r>
+      <w:r>
+        <w:rPr>
+          <w:rFonts w:ascii="Calibri" w:hAnsi="Calibri" w:cs="Calibri"/>
+          <w:color w:val="000000"/>
+          <w:sz w:val="20"/>
+          <w:szCs w:val="20"/>
+          <w:shd w:val="clear" w:color="auto" w:fill="FFFFFF"/>
+        </w:rPr>
+        <w:t>relationships</w:t>
+      </w:r>
+      <w:r>
+        <w:rPr>
+          <w:rFonts w:ascii="Calibri" w:hAnsi="Calibri" w:cs="Calibri"/>
+          <w:color w:val="000000"/>
+          <w:sz w:val="20"/>
+          <w:szCs w:val="20"/>
+          <w:shd w:val="clear" w:color="auto" w:fill="FFFFFF"/>
+        </w:rPr>
+        <w:t xml:space="preserve"> </w:t>
       </w:r>
       <w:r>
         <w:rPr>
@@ -607,6 +742,15 @@
           <w:szCs w:val="20"/>
           <w:shd w:val="clear" w:color="auto" w:fill="FFFFFF"/>
         </w:rPr>
+        <w:t xml:space="preserve">amongst </w:t>
+      </w:r>
+      <w:r>
+        <w:rPr>
+          <w:rFonts w:asciiTheme="minorHAnsi" w:hAnsiTheme="minorHAnsi" w:cstheme="minorHAnsi"/>
+          <w:sz w:val="20"/>
+          <w:szCs w:val="20"/>
+          <w:shd w:val="clear" w:color="auto" w:fill="FFFFFF"/>
+        </w:rPr>
         <w:t>t</w:t>
       </w:r>
       <w:r>
@@ -616,7 +760,25 @@
           <w:szCs w:val="20"/>
           <w:shd w:val="clear" w:color="auto" w:fill="FFFFFF"/>
         </w:rPr>
-        <w:t>eam members.  Currently, it is mostly used by management and leadership with the redesign attempting to target all levels of the company.</w:t>
+        <w:t xml:space="preserve">eam members.  Currently, it is mostly used by leadership with the redesign attempting to </w:t>
+      </w:r>
+      <w:r>
+        <w:rPr>
+          <w:rFonts w:asciiTheme="minorHAnsi" w:hAnsiTheme="minorHAnsi" w:cstheme="minorHAnsi"/>
+          <w:sz w:val="20"/>
+          <w:szCs w:val="20"/>
+          <w:shd w:val="clear" w:color="auto" w:fill="FFFFFF"/>
+        </w:rPr>
+        <w:t xml:space="preserve">increase involvement by employee’s </w:t>
+      </w:r>
+      <w:r>
+        <w:rPr>
+          <w:rFonts w:asciiTheme="minorHAnsi" w:hAnsiTheme="minorHAnsi" w:cstheme="minorHAnsi"/>
+          <w:sz w:val="20"/>
+          <w:szCs w:val="20"/>
+          <w:shd w:val="clear" w:color="auto" w:fill="FFFFFF"/>
+        </w:rPr>
+        <w:t>levels of the company.</w:t>
       </w:r>
     </w:p>
     <w:p>
@@ -637,6 +799,7 @@
           <w:numId w:val="9"/>
         </w:numPr>
         <w:shd w:val="clear" w:color="auto" w:fill="FFFFFF"/>
+        <w:ind w:left="360"/>
         <w:rPr>
           <w:rFonts w:asciiTheme="minorHAnsi" w:eastAsia="Calibri" w:hAnsiTheme="minorHAnsi" w:cstheme="minorHAnsi"/>
           <w:b/>
@@ -681,6 +844,7 @@
           <w:numId w:val="9"/>
         </w:numPr>
         <w:shd w:val="clear" w:color="auto" w:fill="FFFFFF"/>
+        <w:ind w:left="360"/>
         <w:rPr>
           <w:rFonts w:asciiTheme="minorHAnsi" w:eastAsia="Calibri" w:hAnsiTheme="minorHAnsi" w:cstheme="minorHAnsi"/>
           <w:b/>
@@ -727,6 +891,7 @@
           <w:numId w:val="9"/>
         </w:numPr>
         <w:shd w:val="clear" w:color="auto" w:fill="FFFFFF"/>
+        <w:ind w:left="360"/>
         <w:rPr>
           <w:rFonts w:asciiTheme="minorHAnsi" w:eastAsia="Calibri" w:hAnsiTheme="minorHAnsi" w:cstheme="minorHAnsi"/>
           <w:b/>
@@ -742,7 +907,7 @@
           <w:szCs w:val="20"/>
           <w:shd w:val="clear" w:color="auto" w:fill="FFFFFF"/>
         </w:rPr>
-        <w:t>Lead frontend developer/designer for the Product</w:t>
+        <w:t>Lead frontend developer for the Product</w:t>
       </w:r>
       <w:r>
         <w:rPr>
@@ -756,35 +921,23 @@
     </w:p>
     <w:p>
       <w:pPr>
-        <w:pStyle w:val="ListParagraph"/>
-        <w:shd w:val="clear" w:color="auto" w:fill="FFFFFF"/>
-        <w:rPr>
-          <w:rFonts w:asciiTheme="minorHAnsi" w:eastAsia="Calibri" w:hAnsiTheme="minorHAnsi" w:cstheme="minorHAnsi"/>
-          <w:b/>
-          <w:color w:val="333333"/>
-          <w:sz w:val="20"/>
-          <w:szCs w:val="20"/>
-        </w:rPr>
-      </w:pPr>
-    </w:p>
-    <w:p>
-      <w:pPr>
-        <w:shd w:val="clear" w:color="auto" w:fill="FFFFFF"/>
-        <w:rPr>
-          <w:rFonts w:asciiTheme="minorHAnsi" w:eastAsia="Calibri" w:hAnsiTheme="minorHAnsi" w:cstheme="minorHAnsi"/>
-          <w:b/>
-          <w:color w:val="333333"/>
-          <w:sz w:val="20"/>
-          <w:szCs w:val="20"/>
-        </w:rPr>
-      </w:pPr>
-    </w:p>
-    <w:p>
-      <w:pPr>
-        <w:shd w:val="clear" w:color="auto" w:fill="FFFFFF"/>
-        <w:spacing w:after="120"/>
-        <w:rPr>
-          <w:rFonts w:asciiTheme="minorHAnsi" w:eastAsia="Calibri" w:hAnsiTheme="minorHAnsi" w:cstheme="minorHAnsi"/>
+        <w:shd w:val="clear" w:color="auto" w:fill="FFFFFF"/>
+        <w:rPr>
+          <w:rFonts w:asciiTheme="minorHAnsi" w:eastAsia="Calibri" w:hAnsiTheme="minorHAnsi" w:cstheme="minorHAnsi"/>
+          <w:b/>
+          <w:color w:val="333333"/>
+          <w:sz w:val="20"/>
+          <w:szCs w:val="20"/>
+        </w:rPr>
+      </w:pPr>
+    </w:p>
+    <w:p>
+      <w:pPr>
+        <w:shd w:val="clear" w:color="auto" w:fill="FFFFFF"/>
+        <w:rPr>
+          <w:rFonts w:asciiTheme="minorHAnsi" w:eastAsia="Calibri" w:hAnsiTheme="minorHAnsi" w:cstheme="minorHAnsi"/>
+          <w:b/>
+          <w:bCs/>
           <w:color w:val="333333"/>
           <w:sz w:val="20"/>
           <w:szCs w:val="20"/>
@@ -895,6 +1048,18 @@
         </w:rPr>
         <w:t xml:space="preserve"> 2022</w:t>
       </w:r>
+    </w:p>
+    <w:p>
+      <w:pPr>
+        <w:shd w:val="clear" w:color="auto" w:fill="FFFFFF"/>
+        <w:rPr>
+          <w:rFonts w:asciiTheme="minorHAnsi" w:eastAsia="Calibri" w:hAnsiTheme="minorHAnsi" w:cstheme="minorHAnsi"/>
+          <w:b/>
+          <w:color w:val="333333"/>
+          <w:sz w:val="20"/>
+          <w:szCs w:val="20"/>
+        </w:rPr>
+      </w:pPr>
     </w:p>
     <w:p>
       <w:pPr>
@@ -905,28 +1070,27 @@
           <w:right w:val="none" w:sz="0" w:space="0" w:color="000000"/>
           <w:between w:val="none" w:sz="0" w:space="0" w:color="000000"/>
         </w:pBdr>
-        <w:spacing w:after="280"/>
-        <w:rPr>
-          <w:rFonts w:asciiTheme="minorHAnsi" w:eastAsia="Calibri" w:hAnsiTheme="minorHAnsi" w:cstheme="minorHAnsi"/>
-          <w:sz w:val="20"/>
-          <w:szCs w:val="20"/>
-        </w:rPr>
-      </w:pPr>
-      <w:r>
-        <w:rPr>
-          <w:rFonts w:asciiTheme="minorHAnsi" w:eastAsia="Calibri" w:hAnsiTheme="minorHAnsi" w:cstheme="minorHAnsi"/>
-          <w:sz w:val="20"/>
-          <w:szCs w:val="20"/>
-        </w:rPr>
-        <w:t xml:space="preserve">Global Experience initiative that consists of a </w:t>
-      </w:r>
-      <w:r>
-        <w:rPr>
-          <w:rFonts w:asciiTheme="minorHAnsi" w:eastAsia="Calibri" w:hAnsiTheme="minorHAnsi" w:cstheme="minorHAnsi"/>
-          <w:sz w:val="20"/>
-          <w:szCs w:val="20"/>
-        </w:rPr>
-        <w:t xml:space="preserve">small </w:t>
+        <w:rPr>
+          <w:rFonts w:asciiTheme="minorHAnsi" w:eastAsia="Calibri" w:hAnsiTheme="minorHAnsi" w:cstheme="minorHAnsi"/>
+          <w:sz w:val="20"/>
+          <w:szCs w:val="20"/>
+        </w:rPr>
+      </w:pPr>
+      <w:r>
+        <w:rPr>
+          <w:rFonts w:asciiTheme="minorHAnsi" w:eastAsia="Calibri" w:hAnsiTheme="minorHAnsi" w:cstheme="minorHAnsi"/>
+          <w:sz w:val="20"/>
+          <w:szCs w:val="20"/>
+        </w:rPr>
+        <w:t xml:space="preserve">Global Experience initiative that consists of </w:t>
+      </w:r>
+      <w:r>
+        <w:rPr>
+          <w:rFonts w:asciiTheme="minorHAnsi" w:eastAsia="Calibri" w:hAnsiTheme="minorHAnsi" w:cstheme="minorHAnsi"/>
+          <w:sz w:val="20"/>
+          <w:szCs w:val="20"/>
+        </w:rPr>
+        <w:t xml:space="preserve">a </w:t>
       </w:r>
       <w:r>
         <w:rPr>
@@ -950,7 +1114,15 @@
           <w:sz w:val="20"/>
           <w:szCs w:val="20"/>
         </w:rPr>
-        <w:t xml:space="preserve">ngineers, </w:t>
+        <w:t>ngineers,</w:t>
+      </w:r>
+      <w:r>
+        <w:rPr>
+          <w:rFonts w:asciiTheme="minorHAnsi" w:eastAsia="Calibri" w:hAnsiTheme="minorHAnsi" w:cstheme="minorHAnsi"/>
+          <w:sz w:val="20"/>
+          <w:szCs w:val="20"/>
+        </w:rPr>
+        <w:t xml:space="preserve"> a </w:t>
       </w:r>
       <w:r>
         <w:rPr>
@@ -982,7 +1154,55 @@
           <w:sz w:val="20"/>
           <w:szCs w:val="20"/>
         </w:rPr>
-        <w:t>esigner</w:t>
+        <w:t xml:space="preserve">esigner, and </w:t>
+      </w:r>
+      <w:r>
+        <w:rPr>
+          <w:rFonts w:asciiTheme="minorHAnsi" w:eastAsia="Calibri" w:hAnsiTheme="minorHAnsi" w:cstheme="minorHAnsi"/>
+          <w:sz w:val="20"/>
+          <w:szCs w:val="20"/>
+        </w:rPr>
+        <w:t>a p</w:t>
+      </w:r>
+      <w:r>
+        <w:rPr>
+          <w:rFonts w:asciiTheme="minorHAnsi" w:eastAsia="Calibri" w:hAnsiTheme="minorHAnsi" w:cstheme="minorHAnsi"/>
+          <w:sz w:val="20"/>
+          <w:szCs w:val="20"/>
+        </w:rPr>
+        <w:t xml:space="preserve">roduct </w:t>
+      </w:r>
+      <w:r>
+        <w:rPr>
+          <w:rFonts w:asciiTheme="minorHAnsi" w:eastAsia="Calibri" w:hAnsiTheme="minorHAnsi" w:cstheme="minorHAnsi"/>
+          <w:sz w:val="20"/>
+          <w:szCs w:val="20"/>
+        </w:rPr>
+        <w:t>m</w:t>
+      </w:r>
+      <w:r>
+        <w:rPr>
+          <w:rFonts w:asciiTheme="minorHAnsi" w:eastAsia="Calibri" w:hAnsiTheme="minorHAnsi" w:cstheme="minorHAnsi"/>
+          <w:sz w:val="20"/>
+          <w:szCs w:val="20"/>
+        </w:rPr>
+        <w:t xml:space="preserve">anager to standardize UI components and user experience of the </w:t>
+      </w:r>
+      <w:r>
+        <w:rPr>
+          <w:rFonts w:asciiTheme="minorHAnsi" w:eastAsia="Calibri" w:hAnsiTheme="minorHAnsi" w:cstheme="minorHAnsi"/>
+          <w:sz w:val="20"/>
+          <w:szCs w:val="20"/>
+        </w:rPr>
+        <w:t>Predictive Index</w:t>
+      </w:r>
+      <w:r>
+        <w:rPr>
+          <w:rFonts w:asciiTheme="minorHAnsi" w:eastAsia="Calibri" w:hAnsiTheme="minorHAnsi" w:cstheme="minorHAnsi"/>
+          <w:sz w:val="20"/>
+          <w:szCs w:val="20"/>
+        </w:rPr>
+        <w:t xml:space="preserve"> </w:t>
       </w:r>
       <w:r>
         <w:rPr>
@@ -998,74 +1218,66 @@
           <w:sz w:val="20"/>
           <w:szCs w:val="20"/>
         </w:rPr>
-        <w:t xml:space="preserve">, and </w:t>
-      </w:r>
-      <w:r>
-        <w:rPr>
-          <w:rFonts w:asciiTheme="minorHAnsi" w:eastAsia="Calibri" w:hAnsiTheme="minorHAnsi" w:cstheme="minorHAnsi"/>
-          <w:sz w:val="20"/>
-          <w:szCs w:val="20"/>
-        </w:rPr>
-        <w:t>a p</w:t>
-      </w:r>
-      <w:r>
-        <w:rPr>
-          <w:rFonts w:asciiTheme="minorHAnsi" w:eastAsia="Calibri" w:hAnsiTheme="minorHAnsi" w:cstheme="minorHAnsi"/>
-          <w:sz w:val="20"/>
-          <w:szCs w:val="20"/>
-        </w:rPr>
-        <w:t xml:space="preserve">roduct </w:t>
-      </w:r>
-      <w:r>
-        <w:rPr>
-          <w:rFonts w:asciiTheme="minorHAnsi" w:eastAsia="Calibri" w:hAnsiTheme="minorHAnsi" w:cstheme="minorHAnsi"/>
-          <w:sz w:val="20"/>
-          <w:szCs w:val="20"/>
-        </w:rPr>
-        <w:t>m</w:t>
-      </w:r>
-      <w:r>
-        <w:rPr>
-          <w:rFonts w:asciiTheme="minorHAnsi" w:eastAsia="Calibri" w:hAnsiTheme="minorHAnsi" w:cstheme="minorHAnsi"/>
-          <w:sz w:val="20"/>
-          <w:szCs w:val="20"/>
-        </w:rPr>
-        <w:t xml:space="preserve">anager to standardize UI components and overall user experience of the </w:t>
-      </w:r>
-      <w:r>
-        <w:rPr>
-          <w:rFonts w:asciiTheme="minorHAnsi" w:eastAsia="Calibri" w:hAnsiTheme="minorHAnsi" w:cstheme="minorHAnsi"/>
-          <w:sz w:val="20"/>
-          <w:szCs w:val="20"/>
-        </w:rPr>
-        <w:t>Predictive Index</w:t>
-      </w:r>
-      <w:r>
-        <w:rPr>
-          <w:rFonts w:asciiTheme="minorHAnsi" w:eastAsia="Calibri" w:hAnsiTheme="minorHAnsi" w:cstheme="minorHAnsi"/>
-          <w:sz w:val="20"/>
-          <w:szCs w:val="20"/>
-        </w:rPr>
-        <w:t xml:space="preserve"> Suite. This initiative is consisting of building a new consumable library in Angular (13 currently) for other modules/micro-frontends to consume. This library is automatically built and deployed in a CI/CD fashion using </w:t>
-      </w:r>
-      <w:proofErr w:type="spellStart"/>
-      <w:r>
-        <w:rPr>
-          <w:rFonts w:asciiTheme="minorHAnsi" w:eastAsia="Calibri" w:hAnsiTheme="minorHAnsi" w:cstheme="minorHAnsi"/>
-          <w:sz w:val="20"/>
-          <w:szCs w:val="20"/>
-        </w:rPr>
-        <w:t>CircleCI</w:t>
-      </w:r>
-      <w:proofErr w:type="spellEnd"/>
-      <w:r>
-        <w:rPr>
-          <w:rFonts w:asciiTheme="minorHAnsi" w:eastAsia="Calibri" w:hAnsiTheme="minorHAnsi" w:cstheme="minorHAnsi"/>
-          <w:sz w:val="20"/>
-          <w:szCs w:val="20"/>
-        </w:rPr>
-        <w:t>.</w:t>
-      </w:r>
+        <w:t xml:space="preserve">uite. This initiative </w:t>
+      </w:r>
+      <w:r>
+        <w:rPr>
+          <w:rFonts w:ascii="Calibri" w:hAnsi="Calibri" w:cs="Calibri"/>
+          <w:color w:val="000000"/>
+          <w:sz w:val="20"/>
+          <w:szCs w:val="20"/>
+        </w:rPr>
+        <w:t>consists</w:t>
+      </w:r>
+      <w:r>
+        <w:rPr>
+          <w:rFonts w:ascii="Calibri" w:hAnsi="Calibri" w:cs="Calibri"/>
+          <w:color w:val="000000"/>
+          <w:sz w:val="20"/>
+          <w:szCs w:val="20"/>
+        </w:rPr>
+        <w:t xml:space="preserve"> </w:t>
+      </w:r>
+      <w:r>
+        <w:rPr>
+          <w:rFonts w:asciiTheme="minorHAnsi" w:eastAsia="Calibri" w:hAnsiTheme="minorHAnsi" w:cstheme="minorHAnsi"/>
+          <w:sz w:val="20"/>
+          <w:szCs w:val="20"/>
+        </w:rPr>
+        <w:t xml:space="preserve">of building a new </w:t>
+      </w:r>
+      <w:r>
+        <w:rPr>
+          <w:rFonts w:asciiTheme="minorHAnsi" w:eastAsia="Calibri" w:hAnsiTheme="minorHAnsi" w:cstheme="minorHAnsi"/>
+          <w:sz w:val="20"/>
+          <w:szCs w:val="20"/>
+        </w:rPr>
+        <w:t xml:space="preserve">Angular </w:t>
+      </w:r>
+      <w:r>
+        <w:rPr>
+          <w:rFonts w:asciiTheme="minorHAnsi" w:eastAsia="Calibri" w:hAnsiTheme="minorHAnsi" w:cstheme="minorHAnsi"/>
+          <w:sz w:val="20"/>
+          <w:szCs w:val="20"/>
+        </w:rPr>
+        <w:t>consumable library for other modules/micro-frontends to consume.</w:t>
+      </w:r>
+    </w:p>
+    <w:p>
+      <w:pPr>
+        <w:pBdr>
+          <w:top w:val="none" w:sz="0" w:space="0" w:color="000000"/>
+          <w:left w:val="none" w:sz="0" w:space="0" w:color="000000"/>
+          <w:bottom w:val="none" w:sz="0" w:space="0" w:color="000000"/>
+          <w:right w:val="none" w:sz="0" w:space="0" w:color="000000"/>
+          <w:between w:val="none" w:sz="0" w:space="0" w:color="000000"/>
+        </w:pBdr>
+        <w:rPr>
+          <w:rFonts w:asciiTheme="minorHAnsi" w:eastAsia="Calibri" w:hAnsiTheme="minorHAnsi" w:cstheme="minorHAnsi"/>
+          <w:sz w:val="20"/>
+          <w:szCs w:val="20"/>
+        </w:rPr>
+      </w:pPr>
     </w:p>
     <w:p>
       <w:pPr>
@@ -1081,20 +1293,20 @@
           <w:right w:val="none" w:sz="0" w:space="0" w:color="000000"/>
           <w:between w:val="none" w:sz="0" w:space="0" w:color="000000"/>
         </w:pBdr>
-        <w:spacing w:after="280"/>
-        <w:rPr>
-          <w:rFonts w:asciiTheme="minorHAnsi" w:eastAsia="Calibri" w:hAnsiTheme="minorHAnsi" w:cstheme="minorHAnsi"/>
-          <w:sz w:val="20"/>
-          <w:szCs w:val="20"/>
-        </w:rPr>
-      </w:pPr>
-      <w:r>
-        <w:rPr>
-          <w:rFonts w:asciiTheme="minorHAnsi" w:eastAsia="Calibri" w:hAnsiTheme="minorHAnsi" w:cstheme="minorHAnsi"/>
-          <w:sz w:val="20"/>
-          <w:szCs w:val="20"/>
-        </w:rPr>
-        <w:t>Initial library setup and integration with Storybook (A 3</w:t>
+        <w:ind w:left="360"/>
+        <w:rPr>
+          <w:rFonts w:asciiTheme="minorHAnsi" w:eastAsia="Calibri" w:hAnsiTheme="minorHAnsi" w:cstheme="minorHAnsi"/>
+          <w:sz w:val="20"/>
+          <w:szCs w:val="20"/>
+        </w:rPr>
+      </w:pPr>
+      <w:r>
+        <w:rPr>
+          <w:rFonts w:asciiTheme="minorHAnsi" w:eastAsia="Calibri" w:hAnsiTheme="minorHAnsi" w:cstheme="minorHAnsi"/>
+          <w:sz w:val="20"/>
+          <w:szCs w:val="20"/>
+        </w:rPr>
+        <w:t>Initial library setup and integration with Storybook (3</w:t>
       </w:r>
       <w:r>
         <w:rPr>
@@ -1128,7 +1340,7 @@
           <w:right w:val="none" w:sz="0" w:space="0" w:color="000000"/>
           <w:between w:val="none" w:sz="0" w:space="0" w:color="000000"/>
         </w:pBdr>
-        <w:spacing w:after="280"/>
+        <w:ind w:left="360"/>
         <w:rPr>
           <w:rFonts w:asciiTheme="minorHAnsi" w:eastAsia="Calibri" w:hAnsiTheme="minorHAnsi" w:cstheme="minorHAnsi"/>
           <w:sz w:val="20"/>
@@ -1158,7 +1370,37 @@
           <w:right w:val="none" w:sz="0" w:space="0" w:color="000000"/>
           <w:between w:val="none" w:sz="0" w:space="0" w:color="000000"/>
         </w:pBdr>
-        <w:spacing w:after="280"/>
+        <w:ind w:left="360"/>
+        <w:rPr>
+          <w:rFonts w:asciiTheme="minorHAnsi" w:eastAsia="Calibri" w:hAnsiTheme="minorHAnsi" w:cstheme="minorHAnsi"/>
+          <w:sz w:val="20"/>
+          <w:szCs w:val="20"/>
+        </w:rPr>
+      </w:pPr>
+      <w:r>
+        <w:rPr>
+          <w:rFonts w:asciiTheme="minorHAnsi" w:eastAsia="Calibri" w:hAnsiTheme="minorHAnsi" w:cstheme="minorHAnsi"/>
+          <w:sz w:val="20"/>
+          <w:szCs w:val="20"/>
+        </w:rPr>
+        <w:t>Setup contribution guide allowing organization wide contribution.</w:t>
+      </w:r>
+    </w:p>
+    <w:p>
+      <w:pPr>
+        <w:pStyle w:val="ListParagraph"/>
+        <w:numPr>
+          <w:ilvl w:val="0"/>
+          <w:numId w:val="6"/>
+        </w:numPr>
+        <w:pBdr>
+          <w:top w:val="none" w:sz="0" w:space="0" w:color="000000"/>
+          <w:left w:val="none" w:sz="0" w:space="0" w:color="000000"/>
+          <w:bottom w:val="none" w:sz="0" w:space="0" w:color="000000"/>
+          <w:right w:val="none" w:sz="0" w:space="0" w:color="000000"/>
+          <w:between w:val="none" w:sz="0" w:space="0" w:color="000000"/>
+        </w:pBdr>
+        <w:ind w:left="360"/>
         <w:rPr>
           <w:rFonts w:asciiTheme="minorHAnsi" w:eastAsia="Calibri" w:hAnsiTheme="minorHAnsi" w:cstheme="minorHAnsi"/>
           <w:sz w:val="20"/>
@@ -1203,7 +1445,7 @@
           <w:sz w:val="20"/>
           <w:szCs w:val="20"/>
         </w:rPr>
-        <w:t xml:space="preserve">of up to </w:t>
+        <w:t xml:space="preserve">of </w:t>
       </w:r>
       <w:r>
         <w:rPr>
@@ -1232,7 +1474,7 @@
           <w:right w:val="none" w:sz="0" w:space="0" w:color="000000"/>
           <w:between w:val="none" w:sz="0" w:space="0" w:color="000000"/>
         </w:pBdr>
-        <w:spacing w:after="280"/>
+        <w:ind w:left="0"/>
         <w:rPr>
           <w:rFonts w:asciiTheme="minorHAnsi" w:eastAsia="Calibri" w:hAnsiTheme="minorHAnsi" w:cstheme="minorHAnsi"/>
           <w:sz w:val="20"/>
@@ -1249,10 +1491,11 @@
           <w:right w:val="none" w:sz="0" w:space="0" w:color="000000"/>
           <w:between w:val="none" w:sz="0" w:space="0" w:color="000000"/>
         </w:pBdr>
-        <w:spacing w:after="280"/>
-        <w:rPr>
-          <w:rFonts w:asciiTheme="minorHAnsi" w:eastAsia="Calibri" w:hAnsiTheme="minorHAnsi" w:cstheme="minorHAnsi"/>
-          <w:color w:val="212529"/>
+        <w:rPr>
+          <w:rFonts w:asciiTheme="minorHAnsi" w:eastAsia="Calibri" w:hAnsiTheme="minorHAnsi" w:cstheme="minorHAnsi"/>
+          <w:b/>
+          <w:bCs/>
+          <w:color w:val="333333"/>
           <w:sz w:val="20"/>
           <w:szCs w:val="20"/>
         </w:rPr>
@@ -1317,283 +1560,6 @@
           <w:szCs w:val="20"/>
         </w:rPr>
         <w:t>Oct 2021 – May 2022</w:t>
-      </w:r>
-    </w:p>
-    <w:p>
-      <w:pPr>
-        <w:shd w:val="clear" w:color="auto" w:fill="FFFFFF"/>
-        <w:rPr>
-          <w:rFonts w:asciiTheme="minorHAnsi" w:eastAsia="Calibri" w:hAnsiTheme="minorHAnsi" w:cstheme="minorHAnsi"/>
-          <w:sz w:val="20"/>
-          <w:szCs w:val="20"/>
-        </w:rPr>
-      </w:pPr>
-      <w:r>
-        <w:rPr>
-          <w:rFonts w:asciiTheme="minorHAnsi" w:eastAsia="Calibri" w:hAnsiTheme="minorHAnsi" w:cstheme="minorHAnsi"/>
-          <w:sz w:val="20"/>
-          <w:szCs w:val="20"/>
-        </w:rPr>
-        <w:t xml:space="preserve">Global Feature initiative </w:t>
-      </w:r>
-      <w:r>
-        <w:rPr>
-          <w:rFonts w:asciiTheme="minorHAnsi" w:eastAsia="Calibri" w:hAnsiTheme="minorHAnsi" w:cstheme="minorHAnsi"/>
-          <w:sz w:val="20"/>
-          <w:szCs w:val="20"/>
-        </w:rPr>
-        <w:t xml:space="preserve">to </w:t>
-      </w:r>
-      <w:r>
-        <w:rPr>
-          <w:rFonts w:asciiTheme="minorHAnsi" w:eastAsia="Calibri" w:hAnsiTheme="minorHAnsi" w:cstheme="minorHAnsi"/>
-          <w:sz w:val="20"/>
-          <w:szCs w:val="20"/>
-        </w:rPr>
-        <w:t>setup to help manage global standardizations</w:t>
-      </w:r>
-      <w:r>
-        <w:rPr>
-          <w:rFonts w:asciiTheme="minorHAnsi" w:eastAsia="Calibri" w:hAnsiTheme="minorHAnsi" w:cstheme="minorHAnsi"/>
-          <w:sz w:val="20"/>
-          <w:szCs w:val="20"/>
-        </w:rPr>
-        <w:t xml:space="preserve"> for backend microservices</w:t>
-      </w:r>
-      <w:r>
-        <w:rPr>
-          <w:rFonts w:asciiTheme="minorHAnsi" w:eastAsia="Calibri" w:hAnsiTheme="minorHAnsi" w:cstheme="minorHAnsi"/>
-          <w:sz w:val="20"/>
-          <w:szCs w:val="20"/>
-        </w:rPr>
-        <w:t xml:space="preserve">. Global Features focus more around managing permissions/access across all applications in the PI Suite.  Global Experience is attempting to integrative Angular Martials and standardize UI components across the PI Suite. </w:t>
-      </w:r>
-    </w:p>
-    <w:p>
-      <w:pPr>
-        <w:shd w:val="clear" w:color="auto" w:fill="FFFFFF"/>
-        <w:rPr>
-          <w:rFonts w:asciiTheme="minorHAnsi" w:eastAsia="Calibri" w:hAnsiTheme="minorHAnsi" w:cstheme="minorHAnsi"/>
-          <w:sz w:val="20"/>
-          <w:szCs w:val="20"/>
-        </w:rPr>
-      </w:pPr>
-    </w:p>
-    <w:p>
-      <w:pPr>
-        <w:pStyle w:val="ListParagraph"/>
-        <w:numPr>
-          <w:ilvl w:val="0"/>
-          <w:numId w:val="6"/>
-        </w:numPr>
-        <w:shd w:val="clear" w:color="auto" w:fill="FFFFFF"/>
-        <w:rPr>
-          <w:rFonts w:asciiTheme="minorHAnsi" w:eastAsia="Calibri" w:hAnsiTheme="minorHAnsi" w:cstheme="minorHAnsi"/>
-          <w:sz w:val="20"/>
-          <w:szCs w:val="20"/>
-        </w:rPr>
-      </w:pPr>
-      <w:r>
-        <w:rPr>
-          <w:rFonts w:asciiTheme="minorHAnsi" w:eastAsia="Calibri" w:hAnsiTheme="minorHAnsi" w:cstheme="minorHAnsi"/>
-          <w:sz w:val="20"/>
-          <w:szCs w:val="20"/>
-        </w:rPr>
-        <w:t xml:space="preserve">Lead efforts to </w:t>
-      </w:r>
-      <w:r>
-        <w:rPr>
-          <w:rFonts w:asciiTheme="minorHAnsi" w:eastAsia="Calibri" w:hAnsiTheme="minorHAnsi" w:cstheme="minorHAnsi"/>
-          <w:sz w:val="20"/>
-          <w:szCs w:val="20"/>
-        </w:rPr>
-        <w:t>implement</w:t>
-      </w:r>
-      <w:r>
-        <w:rPr>
-          <w:rFonts w:asciiTheme="minorHAnsi" w:eastAsia="Calibri" w:hAnsiTheme="minorHAnsi" w:cstheme="minorHAnsi"/>
-          <w:sz w:val="20"/>
-          <w:szCs w:val="20"/>
-        </w:rPr>
-        <w:t xml:space="preserve"> a UX Library of components with Storybook overview.</w:t>
-      </w:r>
-    </w:p>
-    <w:p>
-      <w:pPr>
-        <w:pStyle w:val="ListParagraph"/>
-        <w:numPr>
-          <w:ilvl w:val="0"/>
-          <w:numId w:val="6"/>
-        </w:numPr>
-        <w:shd w:val="clear" w:color="auto" w:fill="FFFFFF"/>
-        <w:rPr>
-          <w:rFonts w:asciiTheme="minorHAnsi" w:eastAsia="Calibri" w:hAnsiTheme="minorHAnsi" w:cstheme="minorHAnsi"/>
-          <w:sz w:val="20"/>
-          <w:szCs w:val="20"/>
-        </w:rPr>
-      </w:pPr>
-      <w:r>
-        <w:rPr>
-          <w:rFonts w:asciiTheme="minorHAnsi" w:eastAsia="Calibri" w:hAnsiTheme="minorHAnsi" w:cstheme="minorHAnsi"/>
-          <w:sz w:val="20"/>
-          <w:szCs w:val="20"/>
-        </w:rPr>
-        <w:t>Member of Frontend Internal committees.</w:t>
-      </w:r>
-    </w:p>
-    <w:p>
-      <w:pPr>
-        <w:pStyle w:val="ListParagraph"/>
-        <w:numPr>
-          <w:ilvl w:val="0"/>
-          <w:numId w:val="6"/>
-        </w:numPr>
-        <w:shd w:val="clear" w:color="auto" w:fill="FFFFFF"/>
-        <w:rPr>
-          <w:rFonts w:asciiTheme="minorHAnsi" w:eastAsia="Calibri" w:hAnsiTheme="minorHAnsi" w:cstheme="minorHAnsi"/>
-          <w:sz w:val="20"/>
-          <w:szCs w:val="20"/>
-        </w:rPr>
-      </w:pPr>
-      <w:r>
-        <w:rPr>
-          <w:rFonts w:asciiTheme="minorHAnsi" w:eastAsia="Calibri" w:hAnsiTheme="minorHAnsi" w:cstheme="minorHAnsi"/>
-          <w:sz w:val="20"/>
-          <w:szCs w:val="20"/>
-        </w:rPr>
-        <w:t>Helped implement new permission control system</w:t>
-      </w:r>
-      <w:r>
-        <w:rPr>
-          <w:rFonts w:asciiTheme="minorHAnsi" w:eastAsia="Calibri" w:hAnsiTheme="minorHAnsi" w:cstheme="minorHAnsi"/>
-          <w:sz w:val="20"/>
-          <w:szCs w:val="20"/>
-        </w:rPr>
-        <w:t xml:space="preserve"> switching from RBAC to ABAC</w:t>
-      </w:r>
-    </w:p>
-    <w:p>
-      <w:pPr>
-        <w:shd w:val="clear" w:color="auto" w:fill="FFFFFF"/>
-        <w:rPr>
-          <w:rFonts w:asciiTheme="minorHAnsi" w:eastAsia="Calibri" w:hAnsiTheme="minorHAnsi" w:cstheme="minorHAnsi"/>
-          <w:b/>
-          <w:color w:val="333333"/>
-          <w:sz w:val="20"/>
-          <w:szCs w:val="20"/>
-        </w:rPr>
-      </w:pPr>
-    </w:p>
-    <w:p>
-      <w:pPr>
-        <w:shd w:val="clear" w:color="auto" w:fill="FFFFFF"/>
-        <w:rPr>
-          <w:rFonts w:asciiTheme="minorHAnsi" w:eastAsia="Calibri" w:hAnsiTheme="minorHAnsi" w:cstheme="minorHAnsi"/>
-          <w:b/>
-          <w:color w:val="333333"/>
-          <w:sz w:val="20"/>
-          <w:szCs w:val="20"/>
-        </w:rPr>
-      </w:pPr>
-    </w:p>
-    <w:p>
-      <w:pPr>
-        <w:shd w:val="clear" w:color="auto" w:fill="FFFFFF"/>
-        <w:rPr>
-          <w:rFonts w:asciiTheme="minorHAnsi" w:eastAsia="Calibri" w:hAnsiTheme="minorHAnsi" w:cstheme="minorHAnsi"/>
-          <w:b/>
-          <w:color w:val="333333"/>
-          <w:sz w:val="20"/>
-          <w:szCs w:val="20"/>
-        </w:rPr>
-      </w:pPr>
-    </w:p>
-    <w:p>
-      <w:pPr>
-        <w:shd w:val="clear" w:color="auto" w:fill="FFFFFF"/>
-        <w:rPr>
-          <w:rFonts w:asciiTheme="minorHAnsi" w:eastAsia="Calibri" w:hAnsiTheme="minorHAnsi" w:cstheme="minorHAnsi"/>
-          <w:b/>
-          <w:color w:val="333333"/>
-          <w:sz w:val="20"/>
-          <w:szCs w:val="20"/>
-        </w:rPr>
-      </w:pPr>
-    </w:p>
-    <w:p>
-      <w:pPr>
-        <w:shd w:val="clear" w:color="auto" w:fill="FFFFFF"/>
-        <w:rPr>
-          <w:rFonts w:asciiTheme="minorHAnsi" w:eastAsia="Calibri" w:hAnsiTheme="minorHAnsi" w:cstheme="minorHAnsi"/>
-          <w:b/>
-          <w:color w:val="333333"/>
-        </w:rPr>
-      </w:pPr>
-      <w:proofErr w:type="spellStart"/>
-      <w:r>
-        <w:rPr>
-          <w:rFonts w:asciiTheme="minorHAnsi" w:eastAsia="Calibri" w:hAnsiTheme="minorHAnsi" w:cstheme="minorHAnsi"/>
-          <w:b/>
-          <w:color w:val="333333"/>
-        </w:rPr>
-        <w:lastRenderedPageBreak/>
-        <w:t>GoPuff</w:t>
-      </w:r>
-      <w:proofErr w:type="spellEnd"/>
-      <w:r>
-        <w:rPr>
-          <w:rFonts w:asciiTheme="minorHAnsi" w:eastAsia="Calibri" w:hAnsiTheme="minorHAnsi" w:cstheme="minorHAnsi"/>
-          <w:b/>
-          <w:color w:val="333333"/>
-        </w:rPr>
-        <w:t xml:space="preserve">, Remote                                                                                                          Feb 2021 – </w:t>
-      </w:r>
-      <w:r>
-        <w:rPr>
-          <w:rFonts w:asciiTheme="minorHAnsi" w:eastAsia="Calibri" w:hAnsiTheme="minorHAnsi" w:cstheme="minorHAnsi"/>
-          <w:b/>
-          <w:color w:val="333333"/>
-        </w:rPr>
-        <w:t>Oct</w:t>
-      </w:r>
-      <w:r>
-        <w:rPr>
-          <w:rFonts w:asciiTheme="minorHAnsi" w:eastAsia="Calibri" w:hAnsiTheme="minorHAnsi" w:cstheme="minorHAnsi"/>
-          <w:b/>
-          <w:color w:val="333333"/>
-        </w:rPr>
-        <w:t xml:space="preserve"> 2020</w:t>
-      </w:r>
-    </w:p>
-    <w:p>
-      <w:pPr>
-        <w:shd w:val="clear" w:color="auto" w:fill="FFFFFF"/>
-        <w:spacing w:after="120"/>
-        <w:rPr>
-          <w:rFonts w:asciiTheme="minorHAnsi" w:eastAsia="Calibri" w:hAnsiTheme="minorHAnsi" w:cstheme="minorHAnsi"/>
-          <w:color w:val="333333"/>
-          <w:sz w:val="20"/>
-          <w:szCs w:val="20"/>
-        </w:rPr>
-      </w:pPr>
-      <w:r>
-        <w:rPr>
-          <w:rFonts w:asciiTheme="minorHAnsi" w:eastAsia="Calibri" w:hAnsiTheme="minorHAnsi" w:cstheme="minorHAnsi"/>
-          <w:b/>
-          <w:color w:val="333333"/>
-          <w:sz w:val="20"/>
-          <w:szCs w:val="20"/>
-        </w:rPr>
-        <w:t>Software Engineer</w:t>
-      </w:r>
-      <w:r>
-        <w:rPr>
-          <w:rFonts w:asciiTheme="minorHAnsi" w:eastAsia="Calibri" w:hAnsiTheme="minorHAnsi" w:cstheme="minorHAnsi"/>
-          <w:color w:val="333333"/>
-          <w:sz w:val="20"/>
-          <w:szCs w:val="20"/>
-        </w:rPr>
-        <w:t xml:space="preserve"> II - Forecasting Engineering</w:t>
       </w:r>
     </w:p>
     <w:p>
@@ -1607,56 +1573,138 @@
         </w:pBdr>
         <w:rPr>
           <w:rFonts w:asciiTheme="minorHAnsi" w:eastAsia="Calibri" w:hAnsiTheme="minorHAnsi" w:cstheme="minorHAnsi"/>
+          <w:color w:val="212529"/>
+          <w:sz w:val="20"/>
+          <w:szCs w:val="20"/>
+        </w:rPr>
+      </w:pPr>
+    </w:p>
+    <w:p>
+      <w:pPr>
+        <w:shd w:val="clear" w:color="auto" w:fill="FFFFFF"/>
+        <w:rPr>
+          <w:rFonts w:asciiTheme="minorHAnsi" w:eastAsia="Calibri" w:hAnsiTheme="minorHAnsi" w:cstheme="minorHAnsi"/>
+          <w:sz w:val="20"/>
+          <w:szCs w:val="20"/>
+        </w:rPr>
+      </w:pPr>
+      <w:r>
+        <w:rPr>
+          <w:rFonts w:asciiTheme="minorHAnsi" w:eastAsia="Calibri" w:hAnsiTheme="minorHAnsi" w:cstheme="minorHAnsi"/>
+          <w:sz w:val="20"/>
+          <w:szCs w:val="20"/>
+        </w:rPr>
+        <w:t xml:space="preserve">Global Feature initiative </w:t>
+      </w:r>
+      <w:r>
+        <w:rPr>
+          <w:rFonts w:asciiTheme="minorHAnsi" w:eastAsia="Calibri" w:hAnsiTheme="minorHAnsi" w:cstheme="minorHAnsi"/>
+          <w:sz w:val="20"/>
+          <w:szCs w:val="20"/>
+        </w:rPr>
+        <w:t xml:space="preserve">was created to </w:t>
+      </w:r>
+      <w:r>
+        <w:rPr>
+          <w:rFonts w:asciiTheme="minorHAnsi" w:eastAsia="Calibri" w:hAnsiTheme="minorHAnsi" w:cstheme="minorHAnsi"/>
+          <w:sz w:val="20"/>
+          <w:szCs w:val="20"/>
+        </w:rPr>
+        <w:t>manage global standardizations</w:t>
+      </w:r>
+      <w:r>
+        <w:rPr>
+          <w:rFonts w:asciiTheme="minorHAnsi" w:eastAsia="Calibri" w:hAnsiTheme="minorHAnsi" w:cstheme="minorHAnsi"/>
+          <w:sz w:val="20"/>
+          <w:szCs w:val="20"/>
+        </w:rPr>
+        <w:t xml:space="preserve"> for backend microservices</w:t>
+      </w:r>
+      <w:r>
+        <w:rPr>
+          <w:rFonts w:asciiTheme="minorHAnsi" w:eastAsia="Calibri" w:hAnsiTheme="minorHAnsi" w:cstheme="minorHAnsi"/>
+          <w:sz w:val="20"/>
+          <w:szCs w:val="20"/>
+        </w:rPr>
+        <w:t xml:space="preserve">. Global Features focus managing permissions/access across all </w:t>
+      </w:r>
+      <w:r>
+        <w:rPr>
+          <w:rFonts w:asciiTheme="minorHAnsi" w:eastAsia="Calibri" w:hAnsiTheme="minorHAnsi" w:cstheme="minorHAnsi"/>
+          <w:sz w:val="20"/>
+          <w:szCs w:val="20"/>
+        </w:rPr>
+        <w:t xml:space="preserve">microservices </w:t>
+      </w:r>
+      <w:r>
+        <w:rPr>
+          <w:rFonts w:asciiTheme="minorHAnsi" w:eastAsia="Calibri" w:hAnsiTheme="minorHAnsi" w:cstheme="minorHAnsi"/>
+          <w:sz w:val="20"/>
+          <w:szCs w:val="20"/>
+        </w:rPr>
+        <w:t xml:space="preserve">as </w:t>
+      </w:r>
+      <w:r>
+        <w:rPr>
+          <w:rFonts w:asciiTheme="minorHAnsi" w:eastAsia="Calibri" w:hAnsiTheme="minorHAnsi" w:cstheme="minorHAnsi"/>
+          <w:sz w:val="20"/>
+          <w:szCs w:val="20"/>
+        </w:rPr>
+        <w:t>a</w:t>
+      </w:r>
+      <w:r>
+        <w:rPr>
+          <w:rFonts w:asciiTheme="minorHAnsi" w:eastAsia="Calibri" w:hAnsiTheme="minorHAnsi" w:cstheme="minorHAnsi"/>
+          <w:sz w:val="20"/>
+          <w:szCs w:val="20"/>
+        </w:rPr>
+        <w:t xml:space="preserve"> </w:t>
+      </w:r>
+      <w:r>
+        <w:rPr>
+          <w:rFonts w:asciiTheme="minorHAnsi" w:eastAsia="Calibri" w:hAnsiTheme="minorHAnsi" w:cstheme="minorHAnsi"/>
+          <w:sz w:val="20"/>
+          <w:szCs w:val="20"/>
+        </w:rPr>
+        <w:t xml:space="preserve">part of the </w:t>
+      </w:r>
+      <w:r>
+        <w:rPr>
+          <w:rFonts w:asciiTheme="minorHAnsi" w:eastAsia="Calibri" w:hAnsiTheme="minorHAnsi" w:cstheme="minorHAnsi"/>
+          <w:sz w:val="20"/>
+          <w:szCs w:val="20"/>
+        </w:rPr>
+        <w:t xml:space="preserve">applications in the PI Suite.  </w:t>
+      </w:r>
+      <w:r>
+        <w:rPr>
+          <w:rFonts w:asciiTheme="minorHAnsi" w:eastAsia="Calibri" w:hAnsiTheme="minorHAnsi" w:cstheme="minorHAnsi"/>
+          <w:sz w:val="20"/>
+          <w:szCs w:val="20"/>
+        </w:rPr>
+        <w:t xml:space="preserve">This initiative was a complete redesign of the permissions system from the ground up.  </w:t>
+      </w:r>
+      <w:r>
+        <w:rPr>
+          <w:rFonts w:asciiTheme="minorHAnsi" w:eastAsia="Calibri" w:hAnsiTheme="minorHAnsi" w:cstheme="minorHAnsi"/>
+          <w:sz w:val="20"/>
+          <w:szCs w:val="20"/>
+        </w:rPr>
+        <w:t xml:space="preserve">Global Experience is attempting to </w:t>
+      </w:r>
+      <w:r>
+        <w:rPr>
+          <w:rFonts w:ascii="Calibri" w:hAnsi="Calibri" w:cs="Calibri"/>
           <w:color w:val="000000"/>
           <w:sz w:val="20"/>
           <w:szCs w:val="20"/>
         </w:rPr>
-      </w:pPr>
-      <w:r>
-        <w:rPr>
-          <w:rFonts w:asciiTheme="minorHAnsi" w:eastAsia="Calibri" w:hAnsiTheme="minorHAnsi" w:cstheme="minorHAnsi"/>
-          <w:sz w:val="20"/>
-          <w:szCs w:val="20"/>
-        </w:rPr>
-        <w:t xml:space="preserve">Forecasting Engineering initiative inside of </w:t>
-      </w:r>
-      <w:proofErr w:type="spellStart"/>
-      <w:r>
-        <w:rPr>
-          <w:rFonts w:asciiTheme="minorHAnsi" w:eastAsia="Calibri" w:hAnsiTheme="minorHAnsi" w:cstheme="minorHAnsi"/>
-          <w:sz w:val="20"/>
-          <w:szCs w:val="20"/>
-        </w:rPr>
-        <w:t>G</w:t>
-      </w:r>
-      <w:r>
-        <w:rPr>
-          <w:rFonts w:asciiTheme="minorHAnsi" w:eastAsia="Calibri" w:hAnsiTheme="minorHAnsi" w:cstheme="minorHAnsi"/>
-          <w:sz w:val="20"/>
-          <w:szCs w:val="20"/>
-        </w:rPr>
-        <w:t>o</w:t>
-      </w:r>
-      <w:r>
-        <w:rPr>
-          <w:rFonts w:asciiTheme="minorHAnsi" w:eastAsia="Calibri" w:hAnsiTheme="minorHAnsi" w:cstheme="minorHAnsi"/>
-          <w:sz w:val="20"/>
-          <w:szCs w:val="20"/>
-        </w:rPr>
-        <w:t>P</w:t>
-      </w:r>
-      <w:r>
-        <w:rPr>
-          <w:rFonts w:asciiTheme="minorHAnsi" w:eastAsia="Calibri" w:hAnsiTheme="minorHAnsi" w:cstheme="minorHAnsi"/>
-          <w:sz w:val="20"/>
-          <w:szCs w:val="20"/>
-        </w:rPr>
-        <w:t>uff</w:t>
-      </w:r>
-      <w:proofErr w:type="spellEnd"/>
-      <w:r>
-        <w:rPr>
-          <w:rFonts w:asciiTheme="minorHAnsi" w:eastAsia="Calibri" w:hAnsiTheme="minorHAnsi" w:cstheme="minorHAnsi"/>
+        <w:t>integrate</w:t>
+      </w:r>
+      <w:r>
+        <w:rPr>
+          <w:rFonts w:ascii="Calibri" w:hAnsi="Calibri" w:cs="Calibri"/>
+          <w:color w:val="000000"/>
           <w:sz w:val="20"/>
           <w:szCs w:val="20"/>
         </w:rPr>
@@ -1668,74 +1716,398 @@
           <w:sz w:val="20"/>
           <w:szCs w:val="20"/>
         </w:rPr>
-        <w:t xml:space="preserve">is designed </w:t>
-      </w:r>
-      <w:r>
-        <w:rPr>
-          <w:rFonts w:asciiTheme="minorHAnsi" w:eastAsia="Calibri" w:hAnsiTheme="minorHAnsi" w:cstheme="minorHAnsi"/>
-          <w:sz w:val="20"/>
-          <w:szCs w:val="20"/>
-        </w:rPr>
-        <w:t>to better forecast workload/orders</w:t>
-      </w:r>
-      <w:r>
-        <w:rPr>
-          <w:rFonts w:asciiTheme="minorHAnsi" w:eastAsia="Calibri" w:hAnsiTheme="minorHAnsi" w:cstheme="minorHAnsi"/>
-          <w:sz w:val="20"/>
-          <w:szCs w:val="20"/>
-        </w:rPr>
-        <w:t xml:space="preserve"> helping to manage and predict resources needed to keep up with </w:t>
-      </w:r>
-      <w:proofErr w:type="spellStart"/>
-      <w:r>
-        <w:rPr>
-          <w:rFonts w:asciiTheme="minorHAnsi" w:eastAsia="Calibri" w:hAnsiTheme="minorHAnsi" w:cstheme="minorHAnsi"/>
-          <w:sz w:val="20"/>
-          <w:szCs w:val="20"/>
-        </w:rPr>
-        <w:t>GoPuff’s</w:t>
-      </w:r>
-      <w:proofErr w:type="spellEnd"/>
-      <w:r>
-        <w:rPr>
-          <w:rFonts w:asciiTheme="minorHAnsi" w:eastAsia="Calibri" w:hAnsiTheme="minorHAnsi" w:cstheme="minorHAnsi"/>
-          <w:sz w:val="20"/>
-          <w:szCs w:val="20"/>
-        </w:rPr>
-        <w:t xml:space="preserve"> guaranteed delivery times</w:t>
-      </w:r>
-      <w:r>
-        <w:rPr>
-          <w:rFonts w:asciiTheme="minorHAnsi" w:eastAsia="Calibri" w:hAnsiTheme="minorHAnsi" w:cstheme="minorHAnsi"/>
-          <w:sz w:val="20"/>
-          <w:szCs w:val="20"/>
-        </w:rPr>
-        <w:t>.  Developing a new Full Stack React/Express/</w:t>
-      </w:r>
-      <w:proofErr w:type="spellStart"/>
-      <w:r>
-        <w:rPr>
-          <w:rFonts w:asciiTheme="minorHAnsi" w:eastAsia="Calibri" w:hAnsiTheme="minorHAnsi" w:cstheme="minorHAnsi"/>
-          <w:sz w:val="20"/>
-          <w:szCs w:val="20"/>
-        </w:rPr>
-        <w:t>GraphQL</w:t>
-      </w:r>
-      <w:proofErr w:type="spellEnd"/>
-      <w:r>
-        <w:rPr>
-          <w:rFonts w:asciiTheme="minorHAnsi" w:eastAsia="Calibri" w:hAnsiTheme="minorHAnsi" w:cstheme="minorHAnsi"/>
-          <w:sz w:val="20"/>
-          <w:szCs w:val="20"/>
-        </w:rPr>
-        <w:t xml:space="preserve"> application and Node Docker containers for processing.  The Forecasting application is designed to take the current manual processes with multiple variations and standardize metrics across the organization.</w:t>
-      </w:r>
-    </w:p>
-    <w:p>
-      <w:pPr>
+        <w:t xml:space="preserve">Angular Martials and standardize UI components across the PI Suite. </w:t>
+      </w:r>
+      <w:r>
+        <w:rPr>
+          <w:rFonts w:asciiTheme="minorHAnsi" w:eastAsia="Calibri" w:hAnsiTheme="minorHAnsi" w:cstheme="minorHAnsi"/>
+          <w:sz w:val="20"/>
+          <w:szCs w:val="20"/>
+        </w:rPr>
+        <w:t xml:space="preserve">  </w:t>
+      </w:r>
+    </w:p>
+    <w:p>
+      <w:pPr>
+        <w:shd w:val="clear" w:color="auto" w:fill="FFFFFF"/>
+        <w:rPr>
+          <w:rFonts w:asciiTheme="minorHAnsi" w:eastAsia="Calibri" w:hAnsiTheme="minorHAnsi" w:cstheme="minorHAnsi"/>
+          <w:sz w:val="20"/>
+          <w:szCs w:val="20"/>
+        </w:rPr>
+      </w:pPr>
+    </w:p>
+    <w:p>
+      <w:pPr>
+        <w:pStyle w:val="ListParagraph"/>
         <w:numPr>
           <w:ilvl w:val="0"/>
-          <w:numId w:val="5"/>
+          <w:numId w:val="6"/>
+        </w:numPr>
+        <w:shd w:val="clear" w:color="auto" w:fill="FFFFFF"/>
+        <w:ind w:left="360"/>
+        <w:rPr>
+          <w:rFonts w:asciiTheme="minorHAnsi" w:eastAsia="Calibri" w:hAnsiTheme="minorHAnsi" w:cstheme="minorHAnsi"/>
+          <w:sz w:val="20"/>
+          <w:szCs w:val="20"/>
+        </w:rPr>
+      </w:pPr>
+      <w:r>
+        <w:rPr>
+          <w:rFonts w:asciiTheme="minorHAnsi" w:eastAsia="Calibri" w:hAnsiTheme="minorHAnsi" w:cstheme="minorHAnsi"/>
+          <w:sz w:val="20"/>
+          <w:szCs w:val="20"/>
+        </w:rPr>
+        <w:t>Assisted in efforts modernizing the Hire and Design redesign and implementations.</w:t>
+      </w:r>
+    </w:p>
+    <w:p>
+      <w:pPr>
+        <w:pStyle w:val="ListParagraph"/>
+        <w:numPr>
+          <w:ilvl w:val="0"/>
+          <w:numId w:val="6"/>
+        </w:numPr>
+        <w:shd w:val="clear" w:color="auto" w:fill="FFFFFF"/>
+        <w:ind w:left="360"/>
+        <w:rPr>
+          <w:rFonts w:asciiTheme="minorHAnsi" w:eastAsia="Calibri" w:hAnsiTheme="minorHAnsi" w:cstheme="minorHAnsi"/>
+          <w:sz w:val="20"/>
+          <w:szCs w:val="20"/>
+        </w:rPr>
+      </w:pPr>
+      <w:r>
+        <w:rPr>
+          <w:rFonts w:asciiTheme="minorHAnsi" w:eastAsia="Calibri" w:hAnsiTheme="minorHAnsi" w:cstheme="minorHAnsi"/>
+          <w:sz w:val="20"/>
+          <w:szCs w:val="20"/>
+        </w:rPr>
+        <w:t xml:space="preserve">Assisted in the </w:t>
+      </w:r>
+      <w:r>
+        <w:rPr>
+          <w:rFonts w:asciiTheme="minorHAnsi" w:eastAsia="Calibri" w:hAnsiTheme="minorHAnsi" w:cstheme="minorHAnsi"/>
+          <w:sz w:val="20"/>
+          <w:szCs w:val="20"/>
+        </w:rPr>
+        <w:t>implement new permission control system</w:t>
+      </w:r>
+      <w:r>
+        <w:rPr>
+          <w:rFonts w:asciiTheme="minorHAnsi" w:eastAsia="Calibri" w:hAnsiTheme="minorHAnsi" w:cstheme="minorHAnsi"/>
+          <w:sz w:val="20"/>
+          <w:szCs w:val="20"/>
+        </w:rPr>
+        <w:t xml:space="preserve"> switching from RBAC to ABAC</w:t>
+      </w:r>
+    </w:p>
+    <w:p>
+      <w:pPr>
+        <w:pStyle w:val="ListParagraph"/>
+        <w:numPr>
+          <w:ilvl w:val="0"/>
+          <w:numId w:val="6"/>
+        </w:numPr>
+        <w:shd w:val="clear" w:color="auto" w:fill="FFFFFF"/>
+        <w:ind w:left="360"/>
+        <w:rPr>
+          <w:rFonts w:asciiTheme="minorHAnsi" w:eastAsia="Calibri" w:hAnsiTheme="minorHAnsi" w:cstheme="minorHAnsi"/>
+          <w:sz w:val="20"/>
+          <w:szCs w:val="20"/>
+        </w:rPr>
+      </w:pPr>
+      <w:r>
+        <w:rPr>
+          <w:rFonts w:asciiTheme="minorHAnsi" w:eastAsia="Calibri" w:hAnsiTheme="minorHAnsi" w:cstheme="minorHAnsi"/>
+          <w:sz w:val="20"/>
+          <w:szCs w:val="20"/>
+        </w:rPr>
+        <w:t>Member of Frontend</w:t>
+      </w:r>
+      <w:r>
+        <w:rPr>
+          <w:rFonts w:asciiTheme="minorHAnsi" w:eastAsia="Calibri" w:hAnsiTheme="minorHAnsi" w:cstheme="minorHAnsi"/>
+          <w:sz w:val="20"/>
+          <w:szCs w:val="20"/>
+        </w:rPr>
+        <w:t xml:space="preserve"> Advisory board and </w:t>
+      </w:r>
+      <w:r>
+        <w:rPr>
+          <w:rFonts w:asciiTheme="minorHAnsi" w:eastAsia="Calibri" w:hAnsiTheme="minorHAnsi" w:cstheme="minorHAnsi"/>
+          <w:sz w:val="20"/>
+          <w:szCs w:val="20"/>
+        </w:rPr>
+        <w:t>Internal committees.</w:t>
+      </w:r>
+    </w:p>
+    <w:p>
+      <w:pPr>
+        <w:shd w:val="clear" w:color="auto" w:fill="FFFFFF"/>
+        <w:rPr>
+          <w:rFonts w:asciiTheme="minorHAnsi" w:eastAsia="Calibri" w:hAnsiTheme="minorHAnsi" w:cstheme="minorHAnsi"/>
+          <w:sz w:val="20"/>
+          <w:szCs w:val="20"/>
+        </w:rPr>
+      </w:pPr>
+    </w:p>
+    <w:p>
+      <w:pPr>
+        <w:shd w:val="clear" w:color="auto" w:fill="FFFFFF"/>
+        <w:rPr>
+          <w:rFonts w:asciiTheme="minorHAnsi" w:eastAsia="Calibri" w:hAnsiTheme="minorHAnsi" w:cstheme="minorHAnsi"/>
+          <w:sz w:val="20"/>
+          <w:szCs w:val="20"/>
+        </w:rPr>
+      </w:pPr>
+    </w:p>
+    <w:p>
+      <w:pPr>
+        <w:shd w:val="clear" w:color="auto" w:fill="FFFFFF"/>
+        <w:rPr>
+          <w:rFonts w:asciiTheme="minorHAnsi" w:eastAsia="Calibri" w:hAnsiTheme="minorHAnsi" w:cstheme="minorHAnsi"/>
+          <w:sz w:val="20"/>
+          <w:szCs w:val="20"/>
+        </w:rPr>
+      </w:pPr>
+    </w:p>
+    <w:p>
+      <w:pPr>
+        <w:shd w:val="clear" w:color="auto" w:fill="FFFFFF"/>
+        <w:rPr>
+          <w:rFonts w:asciiTheme="minorHAnsi" w:eastAsia="Calibri" w:hAnsiTheme="minorHAnsi" w:cstheme="minorHAnsi"/>
+          <w:sz w:val="20"/>
+          <w:szCs w:val="20"/>
+        </w:rPr>
+      </w:pPr>
+    </w:p>
+    <w:p>
+      <w:pPr>
+        <w:shd w:val="clear" w:color="auto" w:fill="FFFFFF"/>
+        <w:rPr>
+          <w:rFonts w:asciiTheme="minorHAnsi" w:eastAsia="Calibri" w:hAnsiTheme="minorHAnsi" w:cstheme="minorHAnsi"/>
+          <w:b/>
+          <w:color w:val="333333"/>
+          <w:sz w:val="20"/>
+          <w:szCs w:val="20"/>
+        </w:rPr>
+      </w:pPr>
+    </w:p>
+    <w:p>
+      <w:pPr>
+        <w:shd w:val="clear" w:color="auto" w:fill="FFFFFF"/>
+        <w:rPr>
+          <w:rFonts w:asciiTheme="minorHAnsi" w:eastAsia="Calibri" w:hAnsiTheme="minorHAnsi" w:cstheme="minorHAnsi"/>
+          <w:b/>
+          <w:color w:val="333333"/>
+        </w:rPr>
+      </w:pPr>
+      <w:proofErr w:type="spellStart"/>
+      <w:r>
+        <w:rPr>
+          <w:rFonts w:asciiTheme="minorHAnsi" w:eastAsia="Calibri" w:hAnsiTheme="minorHAnsi" w:cstheme="minorHAnsi"/>
+          <w:b/>
+          <w:color w:val="333333"/>
+        </w:rPr>
+        <w:lastRenderedPageBreak/>
+        <w:t>GoPuff</w:t>
+      </w:r>
+      <w:proofErr w:type="spellEnd"/>
+      <w:r>
+        <w:rPr>
+          <w:rFonts w:asciiTheme="minorHAnsi" w:eastAsia="Calibri" w:hAnsiTheme="minorHAnsi" w:cstheme="minorHAnsi"/>
+          <w:b/>
+          <w:color w:val="333333"/>
+        </w:rPr>
+        <w:t xml:space="preserve">, Remote                                                                                                          Feb 2021 – </w:t>
+      </w:r>
+      <w:r>
+        <w:rPr>
+          <w:rFonts w:asciiTheme="minorHAnsi" w:eastAsia="Calibri" w:hAnsiTheme="minorHAnsi" w:cstheme="minorHAnsi"/>
+          <w:b/>
+          <w:color w:val="333333"/>
+        </w:rPr>
+        <w:t>Oct</w:t>
+      </w:r>
+      <w:r>
+        <w:rPr>
+          <w:rFonts w:asciiTheme="minorHAnsi" w:eastAsia="Calibri" w:hAnsiTheme="minorHAnsi" w:cstheme="minorHAnsi"/>
+          <w:b/>
+          <w:color w:val="333333"/>
+        </w:rPr>
+        <w:t xml:space="preserve"> 2020</w:t>
+      </w:r>
+    </w:p>
+    <w:p>
+      <w:pPr>
+        <w:shd w:val="clear" w:color="auto" w:fill="FFFFFF"/>
+        <w:rPr>
+          <w:rFonts w:asciiTheme="minorHAnsi" w:eastAsia="Calibri" w:hAnsiTheme="minorHAnsi" w:cstheme="minorHAnsi"/>
+          <w:color w:val="333333"/>
+          <w:sz w:val="20"/>
+          <w:szCs w:val="20"/>
+        </w:rPr>
+      </w:pPr>
+      <w:r>
+        <w:rPr>
+          <w:rFonts w:asciiTheme="minorHAnsi" w:eastAsia="Calibri" w:hAnsiTheme="minorHAnsi" w:cstheme="minorHAnsi"/>
+          <w:b/>
+          <w:color w:val="333333"/>
+          <w:sz w:val="20"/>
+          <w:szCs w:val="20"/>
+        </w:rPr>
+        <w:t>Software Engineer</w:t>
+      </w:r>
+      <w:r>
+        <w:rPr>
+          <w:rFonts w:asciiTheme="minorHAnsi" w:eastAsia="Calibri" w:hAnsiTheme="minorHAnsi" w:cstheme="minorHAnsi"/>
+          <w:color w:val="333333"/>
+          <w:sz w:val="20"/>
+          <w:szCs w:val="20"/>
+        </w:rPr>
+        <w:t xml:space="preserve"> II - Forecasting Engineering</w:t>
+      </w:r>
+    </w:p>
+    <w:p>
+      <w:pPr>
+        <w:shd w:val="clear" w:color="auto" w:fill="FFFFFF"/>
+        <w:rPr>
+          <w:rFonts w:asciiTheme="minorHAnsi" w:eastAsia="Calibri" w:hAnsiTheme="minorHAnsi" w:cstheme="minorHAnsi"/>
+          <w:color w:val="333333"/>
+          <w:sz w:val="20"/>
+          <w:szCs w:val="20"/>
+        </w:rPr>
+      </w:pPr>
+    </w:p>
+    <w:p>
+      <w:pPr>
+        <w:pBdr>
+          <w:top w:val="none" w:sz="0" w:space="0" w:color="000000"/>
+          <w:left w:val="none" w:sz="0" w:space="0" w:color="000000"/>
+          <w:bottom w:val="none" w:sz="0" w:space="0" w:color="000000"/>
+          <w:right w:val="none" w:sz="0" w:space="0" w:color="000000"/>
+          <w:between w:val="none" w:sz="0" w:space="0" w:color="000000"/>
+        </w:pBdr>
+        <w:rPr>
+          <w:rFonts w:asciiTheme="minorHAnsi" w:eastAsia="Calibri" w:hAnsiTheme="minorHAnsi" w:cstheme="minorHAnsi"/>
+          <w:sz w:val="20"/>
+          <w:szCs w:val="20"/>
+        </w:rPr>
+      </w:pPr>
+      <w:r>
+        <w:rPr>
+          <w:rFonts w:asciiTheme="minorHAnsi" w:eastAsia="Calibri" w:hAnsiTheme="minorHAnsi" w:cstheme="minorHAnsi"/>
+          <w:sz w:val="20"/>
+          <w:szCs w:val="20"/>
+        </w:rPr>
+        <w:t xml:space="preserve">Forecasting Engineering initiative </w:t>
+      </w:r>
+      <w:r>
+        <w:rPr>
+          <w:rFonts w:asciiTheme="minorHAnsi" w:eastAsia="Calibri" w:hAnsiTheme="minorHAnsi" w:cstheme="minorHAnsi"/>
+          <w:sz w:val="20"/>
+          <w:szCs w:val="20"/>
+        </w:rPr>
+        <w:t xml:space="preserve">is designed </w:t>
+      </w:r>
+      <w:r>
+        <w:rPr>
+          <w:rFonts w:asciiTheme="minorHAnsi" w:eastAsia="Calibri" w:hAnsiTheme="minorHAnsi" w:cstheme="minorHAnsi"/>
+          <w:sz w:val="20"/>
+          <w:szCs w:val="20"/>
+        </w:rPr>
+        <w:t>to better forecast workload/orders</w:t>
+      </w:r>
+      <w:r>
+        <w:rPr>
+          <w:rFonts w:asciiTheme="minorHAnsi" w:eastAsia="Calibri" w:hAnsiTheme="minorHAnsi" w:cstheme="minorHAnsi"/>
+          <w:sz w:val="20"/>
+          <w:szCs w:val="20"/>
+        </w:rPr>
+        <w:t xml:space="preserve"> helping to manage and predict resources needed to keep up with guaranteed delivery times</w:t>
+      </w:r>
+      <w:r>
+        <w:rPr>
+          <w:rFonts w:asciiTheme="minorHAnsi" w:eastAsia="Calibri" w:hAnsiTheme="minorHAnsi" w:cstheme="minorHAnsi"/>
+          <w:sz w:val="20"/>
+          <w:szCs w:val="20"/>
+        </w:rPr>
+        <w:t>.  Developing a new Full Stack React/Express/</w:t>
+      </w:r>
+      <w:proofErr w:type="spellStart"/>
+      <w:r>
+        <w:rPr>
+          <w:rFonts w:asciiTheme="minorHAnsi" w:eastAsia="Calibri" w:hAnsiTheme="minorHAnsi" w:cstheme="minorHAnsi"/>
+          <w:sz w:val="20"/>
+          <w:szCs w:val="20"/>
+        </w:rPr>
+        <w:t>GraphQL</w:t>
+      </w:r>
+      <w:proofErr w:type="spellEnd"/>
+      <w:r>
+        <w:rPr>
+          <w:rFonts w:asciiTheme="minorHAnsi" w:eastAsia="Calibri" w:hAnsiTheme="minorHAnsi" w:cstheme="minorHAnsi"/>
+          <w:sz w:val="20"/>
+          <w:szCs w:val="20"/>
+        </w:rPr>
+        <w:t xml:space="preserve"> application </w:t>
+      </w:r>
+      <w:r>
+        <w:rPr>
+          <w:rFonts w:asciiTheme="minorHAnsi" w:eastAsia="Calibri" w:hAnsiTheme="minorHAnsi" w:cstheme="minorHAnsi"/>
+          <w:sz w:val="20"/>
+          <w:szCs w:val="20"/>
+        </w:rPr>
+        <w:t>deployed in</w:t>
+      </w:r>
+      <w:r>
+        <w:rPr>
+          <w:rFonts w:asciiTheme="minorHAnsi" w:eastAsia="Calibri" w:hAnsiTheme="minorHAnsi" w:cstheme="minorHAnsi"/>
+          <w:sz w:val="20"/>
+          <w:szCs w:val="20"/>
+        </w:rPr>
+        <w:t xml:space="preserve"> </w:t>
+      </w:r>
+      <w:r>
+        <w:rPr>
+          <w:rFonts w:asciiTheme="minorHAnsi" w:eastAsia="Calibri" w:hAnsiTheme="minorHAnsi" w:cstheme="minorHAnsi"/>
+          <w:sz w:val="20"/>
+          <w:szCs w:val="20"/>
+        </w:rPr>
+        <w:t xml:space="preserve">a </w:t>
+      </w:r>
+      <w:r>
+        <w:rPr>
+          <w:rFonts w:asciiTheme="minorHAnsi" w:eastAsia="Calibri" w:hAnsiTheme="minorHAnsi" w:cstheme="minorHAnsi"/>
+          <w:sz w:val="20"/>
+          <w:szCs w:val="20"/>
+        </w:rPr>
+        <w:t>Docker container.  The Forecasting application is designed to take the current manual processes with multiple variations and standardize metrics across the organization.</w:t>
+      </w:r>
+    </w:p>
+    <w:p>
+      <w:pPr>
+        <w:pBdr>
+          <w:top w:val="none" w:sz="0" w:space="0" w:color="000000"/>
+          <w:left w:val="none" w:sz="0" w:space="0" w:color="000000"/>
+          <w:bottom w:val="none" w:sz="0" w:space="0" w:color="000000"/>
+          <w:right w:val="none" w:sz="0" w:space="0" w:color="000000"/>
+          <w:between w:val="none" w:sz="0" w:space="0" w:color="000000"/>
+        </w:pBdr>
+        <w:rPr>
+          <w:rFonts w:asciiTheme="minorHAnsi" w:eastAsia="Calibri" w:hAnsiTheme="minorHAnsi" w:cstheme="minorHAnsi"/>
+          <w:color w:val="000000"/>
+          <w:sz w:val="20"/>
+          <w:szCs w:val="20"/>
+        </w:rPr>
+      </w:pPr>
+    </w:p>
+    <w:p>
+      <w:pPr>
+        <w:pStyle w:val="ListParagraph"/>
+        <w:numPr>
+          <w:ilvl w:val="0"/>
+          <w:numId w:val="12"/>
         </w:numPr>
         <w:pBdr>
           <w:top w:val="none" w:sz="0" w:space="0" w:color="000000"/>
@@ -1744,7 +2116,7 @@
           <w:right w:val="none" w:sz="0" w:space="0" w:color="000000"/>
           <w:between w:val="none" w:sz="0" w:space="0" w:color="000000"/>
         </w:pBdr>
-        <w:spacing w:before="280"/>
+        <w:ind w:left="360"/>
         <w:rPr>
           <w:rFonts w:asciiTheme="minorHAnsi" w:eastAsia="Calibri" w:hAnsiTheme="minorHAnsi" w:cstheme="minorHAnsi"/>
           <w:color w:val="212529"/>
@@ -1802,9 +2174,10 @@
     </w:p>
     <w:p>
       <w:pPr>
+        <w:pStyle w:val="ListParagraph"/>
         <w:numPr>
           <w:ilvl w:val="0"/>
-          <w:numId w:val="5"/>
+          <w:numId w:val="12"/>
         </w:numPr>
         <w:pBdr>
           <w:top w:val="none" w:sz="0" w:space="0" w:color="000000"/>
@@ -1813,6 +2186,7 @@
           <w:right w:val="none" w:sz="0" w:space="0" w:color="000000"/>
           <w:between w:val="none" w:sz="0" w:space="0" w:color="000000"/>
         </w:pBdr>
+        <w:ind w:left="360"/>
         <w:rPr>
           <w:rFonts w:asciiTheme="minorHAnsi" w:eastAsia="Calibri" w:hAnsiTheme="minorHAnsi" w:cstheme="minorHAnsi"/>
           <w:color w:val="212529"/>
@@ -1832,9 +2206,10 @@
     </w:p>
     <w:p>
       <w:pPr>
+        <w:pStyle w:val="ListParagraph"/>
         <w:numPr>
           <w:ilvl w:val="0"/>
-          <w:numId w:val="5"/>
+          <w:numId w:val="12"/>
         </w:numPr>
         <w:pBdr>
           <w:top w:val="none" w:sz="0" w:space="0" w:color="000000"/>
@@ -1843,14 +2218,23 @@
           <w:right w:val="none" w:sz="0" w:space="0" w:color="000000"/>
           <w:between w:val="none" w:sz="0" w:space="0" w:color="000000"/>
         </w:pBdr>
-        <w:spacing w:after="280"/>
+        <w:shd w:val="clear" w:color="auto" w:fill="FFFFFF"/>
+        <w:ind w:left="360"/>
+        <w:rPr>
+          <w:rFonts w:asciiTheme="minorHAnsi" w:eastAsia="Calibri" w:hAnsiTheme="minorHAnsi" w:cstheme="minorHAnsi"/>
+          <w:b/>
+          <w:color w:val="333333"/>
+        </w:rPr>
+      </w:pPr>
+      <w:r>
         <w:rPr>
           <w:rFonts w:asciiTheme="minorHAnsi" w:eastAsia="Calibri" w:hAnsiTheme="minorHAnsi" w:cstheme="minorHAnsi"/>
           <w:color w:val="212529"/>
           <w:sz w:val="20"/>
           <w:szCs w:val="20"/>
         </w:rPr>
-      </w:pPr>
+        <w:t xml:space="preserve">Setup base infrastructure for new development, builds, release and </w:t>
+      </w:r>
       <w:r>
         <w:rPr>
           <w:rFonts w:asciiTheme="minorHAnsi" w:eastAsia="Calibri" w:hAnsiTheme="minorHAnsi" w:cstheme="minorHAnsi"/>
@@ -1858,7 +2242,7 @@
           <w:sz w:val="20"/>
           <w:szCs w:val="20"/>
         </w:rPr>
-        <w:t xml:space="preserve">Setup base infrastructure for new development, builds, release and </w:t>
+        <w:t>standalone</w:t>
       </w:r>
       <w:r>
         <w:rPr>
@@ -1867,32 +2251,37 @@
           <w:sz w:val="20"/>
           <w:szCs w:val="20"/>
         </w:rPr>
-        <w:t>standalone</w:t>
-      </w:r>
-      <w:r>
-        <w:rPr>
-          <w:rFonts w:asciiTheme="minorHAnsi" w:eastAsia="Calibri" w:hAnsiTheme="minorHAnsi" w:cstheme="minorHAnsi"/>
-          <w:color w:val="212529"/>
-          <w:sz w:val="20"/>
-          <w:szCs w:val="20"/>
-        </w:rPr>
         <w:t xml:space="preserve"> instances.</w:t>
       </w:r>
     </w:p>
     <w:p>
       <w:pPr>
-        <w:shd w:val="clear" w:color="auto" w:fill="FFFFFF"/>
-        <w:rPr>
-          <w:rFonts w:asciiTheme="minorHAnsi" w:eastAsia="Calibri" w:hAnsiTheme="minorHAnsi" w:cstheme="minorHAnsi"/>
-          <w:b/>
-          <w:color w:val="333333"/>
-          <w:sz w:val="20"/>
-          <w:szCs w:val="20"/>
-        </w:rPr>
-      </w:pPr>
-    </w:p>
-    <w:p>
-      <w:pPr>
+        <w:pStyle w:val="ListParagraph"/>
+        <w:pBdr>
+          <w:top w:val="none" w:sz="0" w:space="0" w:color="000000"/>
+          <w:left w:val="none" w:sz="0" w:space="0" w:color="000000"/>
+          <w:bottom w:val="none" w:sz="0" w:space="0" w:color="000000"/>
+          <w:right w:val="none" w:sz="0" w:space="0" w:color="000000"/>
+          <w:between w:val="none" w:sz="0" w:space="0" w:color="000000"/>
+        </w:pBdr>
+        <w:shd w:val="clear" w:color="auto" w:fill="FFFFFF"/>
+        <w:ind w:left="0"/>
+        <w:rPr>
+          <w:rFonts w:asciiTheme="minorHAnsi" w:eastAsia="Calibri" w:hAnsiTheme="minorHAnsi" w:cstheme="minorHAnsi"/>
+          <w:b/>
+          <w:color w:val="333333"/>
+        </w:rPr>
+      </w:pPr>
+    </w:p>
+    <w:p>
+      <w:pPr>
+        <w:pBdr>
+          <w:top w:val="none" w:sz="0" w:space="0" w:color="000000"/>
+          <w:left w:val="none" w:sz="0" w:space="0" w:color="000000"/>
+          <w:bottom w:val="none" w:sz="0" w:space="0" w:color="000000"/>
+          <w:right w:val="none" w:sz="0" w:space="0" w:color="000000"/>
+          <w:between w:val="none" w:sz="0" w:space="0" w:color="000000"/>
+        </w:pBdr>
         <w:shd w:val="clear" w:color="auto" w:fill="FFFFFF"/>
         <w:rPr>
           <w:rFonts w:asciiTheme="minorHAnsi" w:eastAsia="Calibri" w:hAnsiTheme="minorHAnsi" w:cstheme="minorHAnsi"/>
@@ -1916,69 +2305,151 @@
           <w:b/>
           <w:color w:val="333333"/>
         </w:rPr>
-        <w:t xml:space="preserve"> (</w:t>
-      </w:r>
-      <w:r>
-        <w:rPr>
-          <w:rFonts w:asciiTheme="minorHAnsi" w:eastAsia="Calibri" w:hAnsiTheme="minorHAnsi" w:cstheme="minorHAnsi"/>
-          <w:b/>
-          <w:color w:val="333333"/>
-        </w:rPr>
-        <w:t>formerly</w:t>
-      </w:r>
-      <w:r>
-        <w:rPr>
-          <w:rFonts w:asciiTheme="minorHAnsi" w:eastAsia="Calibri" w:hAnsiTheme="minorHAnsi" w:cstheme="minorHAnsi"/>
-          <w:b/>
-          <w:color w:val="333333"/>
+        <w:t xml:space="preserve"> (formerly </w:t>
+      </w:r>
+      <w:proofErr w:type="spellStart"/>
+      <w:r>
+        <w:rPr>
+          <w:rFonts w:asciiTheme="minorHAnsi" w:eastAsia="Calibri" w:hAnsiTheme="minorHAnsi" w:cstheme="minorHAnsi"/>
+          <w:b/>
+          <w:color w:val="333333"/>
+        </w:rPr>
+        <w:t>Advicent</w:t>
+      </w:r>
+      <w:proofErr w:type="spellEnd"/>
+      <w:r>
+        <w:rPr>
+          <w:rFonts w:asciiTheme="minorHAnsi" w:eastAsia="Calibri" w:hAnsiTheme="minorHAnsi" w:cstheme="minorHAnsi"/>
+          <w:b/>
+          <w:color w:val="333333"/>
+        </w:rPr>
+        <w:t>), Milwaukee, WI                                               Jul 2019 – Jun 2020</w:t>
+      </w:r>
+    </w:p>
+    <w:p>
+      <w:pPr>
+        <w:shd w:val="clear" w:color="auto" w:fill="FFFFFF"/>
+        <w:rPr>
+          <w:rFonts w:asciiTheme="minorHAnsi" w:eastAsia="Calibri" w:hAnsiTheme="minorHAnsi" w:cstheme="minorHAnsi"/>
+          <w:color w:val="333333"/>
+          <w:sz w:val="20"/>
+          <w:szCs w:val="20"/>
+        </w:rPr>
+      </w:pPr>
+      <w:r>
+        <w:rPr>
+          <w:rFonts w:asciiTheme="minorHAnsi" w:eastAsia="Calibri" w:hAnsiTheme="minorHAnsi" w:cstheme="minorHAnsi"/>
+          <w:b/>
+          <w:color w:val="333333"/>
+          <w:sz w:val="20"/>
+          <w:szCs w:val="20"/>
+        </w:rPr>
+        <w:t>Senior Software Engineer</w:t>
+      </w:r>
+      <w:r>
+        <w:rPr>
+          <w:rFonts w:asciiTheme="minorHAnsi" w:eastAsia="Calibri" w:hAnsiTheme="minorHAnsi" w:cstheme="minorHAnsi"/>
+          <w:color w:val="333333"/>
+          <w:sz w:val="20"/>
+          <w:szCs w:val="20"/>
         </w:rPr>
         <w:t xml:space="preserve"> </w:t>
       </w:r>
-      <w:r>
-        <w:rPr>
-          <w:rFonts w:asciiTheme="minorHAnsi" w:eastAsia="Calibri" w:hAnsiTheme="minorHAnsi" w:cstheme="minorHAnsi"/>
-          <w:b/>
-          <w:color w:val="333333"/>
-        </w:rPr>
-        <w:t>Advicent</w:t>
-      </w:r>
-      <w:r>
-        <w:rPr>
-          <w:rFonts w:asciiTheme="minorHAnsi" w:eastAsia="Calibri" w:hAnsiTheme="minorHAnsi" w:cstheme="minorHAnsi"/>
-          <w:b/>
-          <w:color w:val="333333"/>
-        </w:rPr>
-        <w:t>)</w:t>
-      </w:r>
-      <w:r>
-        <w:rPr>
-          <w:rFonts w:asciiTheme="minorHAnsi" w:eastAsia="Calibri" w:hAnsiTheme="minorHAnsi" w:cstheme="minorHAnsi"/>
-          <w:b/>
-          <w:color w:val="333333"/>
-        </w:rPr>
-        <w:t>, Milwaukee, WI                                               Jul 2019 – Jun 2020</w:t>
-      </w:r>
-    </w:p>
-    <w:p>
-      <w:pPr>
-        <w:shd w:val="clear" w:color="auto" w:fill="FFFFFF"/>
-        <w:spacing w:after="120"/>
-        <w:rPr>
-          <w:rFonts w:asciiTheme="minorHAnsi" w:eastAsia="Calibri" w:hAnsiTheme="minorHAnsi" w:cstheme="minorHAnsi"/>
-          <w:color w:val="333333"/>
-          <w:sz w:val="20"/>
-          <w:szCs w:val="20"/>
-        </w:rPr>
-      </w:pPr>
-      <w:r>
-        <w:rPr>
-          <w:rFonts w:asciiTheme="minorHAnsi" w:eastAsia="Calibri" w:hAnsiTheme="minorHAnsi" w:cstheme="minorHAnsi"/>
-          <w:b/>
-          <w:color w:val="333333"/>
-          <w:sz w:val="20"/>
-          <w:szCs w:val="20"/>
-        </w:rPr>
-        <w:t>Senior Software Engineer</w:t>
+    </w:p>
+    <w:p>
+      <w:pPr>
+        <w:shd w:val="clear" w:color="auto" w:fill="FFFFFF"/>
+        <w:rPr>
+          <w:rFonts w:asciiTheme="minorHAnsi" w:eastAsia="Calibri" w:hAnsiTheme="minorHAnsi" w:cstheme="minorHAnsi"/>
+          <w:color w:val="333333"/>
+          <w:sz w:val="20"/>
+          <w:szCs w:val="20"/>
+        </w:rPr>
+      </w:pPr>
+    </w:p>
+    <w:p>
+      <w:pPr>
+        <w:shd w:val="clear" w:color="auto" w:fill="FFFFFF"/>
+        <w:rPr>
+          <w:rFonts w:asciiTheme="minorHAnsi" w:eastAsia="Calibri" w:hAnsiTheme="minorHAnsi" w:cstheme="minorHAnsi"/>
+          <w:color w:val="333333"/>
+          <w:sz w:val="20"/>
+          <w:szCs w:val="20"/>
+        </w:rPr>
+      </w:pPr>
+      <w:r>
+        <w:rPr>
+          <w:rFonts w:asciiTheme="minorHAnsi" w:eastAsia="Calibri" w:hAnsiTheme="minorHAnsi" w:cstheme="minorHAnsi"/>
+          <w:color w:val="333333"/>
+          <w:sz w:val="20"/>
+          <w:szCs w:val="20"/>
+        </w:rPr>
+        <w:t>Guided Retirement, a greenfield front-end project, application provides a quick overview and basic insight from Financial Advisors to their end clients about retirement planning.</w:t>
+      </w:r>
+      <w:r>
+        <w:rPr>
+          <w:rFonts w:asciiTheme="minorHAnsi" w:eastAsia="Calibri" w:hAnsiTheme="minorHAnsi" w:cstheme="minorHAnsi"/>
+          <w:color w:val="333333"/>
+          <w:sz w:val="20"/>
+          <w:szCs w:val="20"/>
+        </w:rPr>
+        <w:t xml:space="preserve">  </w:t>
+      </w:r>
+      <w:r>
+        <w:rPr>
+          <w:rFonts w:asciiTheme="minorHAnsi" w:eastAsia="Calibri" w:hAnsiTheme="minorHAnsi" w:cstheme="minorHAnsi"/>
+          <w:color w:val="333333"/>
+          <w:sz w:val="20"/>
+          <w:szCs w:val="20"/>
+        </w:rPr>
+        <w:t>The Essentials project, a greenfield full stack project, provides a more robust solution allowing for a larger customer base to access great financial planning.  Both solutions utilized an Angular front</w:t>
+      </w:r>
+      <w:r>
+        <w:rPr>
+          <w:rFonts w:asciiTheme="minorHAnsi" w:eastAsia="Calibri" w:hAnsiTheme="minorHAnsi" w:cstheme="minorHAnsi"/>
+          <w:color w:val="333333"/>
+          <w:sz w:val="20"/>
+          <w:szCs w:val="20"/>
+        </w:rPr>
+        <w:t>e</w:t>
+      </w:r>
+      <w:r>
+        <w:rPr>
+          <w:rFonts w:asciiTheme="minorHAnsi" w:eastAsia="Calibri" w:hAnsiTheme="minorHAnsi" w:cstheme="minorHAnsi"/>
+          <w:color w:val="333333"/>
+          <w:sz w:val="20"/>
+          <w:szCs w:val="20"/>
+        </w:rPr>
+        <w:t xml:space="preserve">nd communicating with </w:t>
+      </w:r>
+      <w:proofErr w:type="spellStart"/>
+      <w:r>
+        <w:rPr>
+          <w:rFonts w:asciiTheme="minorHAnsi" w:eastAsia="Calibri" w:hAnsiTheme="minorHAnsi" w:cstheme="minorHAnsi"/>
+          <w:color w:val="333333"/>
+          <w:sz w:val="20"/>
+          <w:szCs w:val="20"/>
+        </w:rPr>
+        <w:t>RestFUL</w:t>
+      </w:r>
+      <w:proofErr w:type="spellEnd"/>
+      <w:r>
+        <w:rPr>
+          <w:rFonts w:asciiTheme="minorHAnsi" w:eastAsia="Calibri" w:hAnsiTheme="minorHAnsi" w:cstheme="minorHAnsi"/>
+          <w:color w:val="333333"/>
+          <w:sz w:val="20"/>
+          <w:szCs w:val="20"/>
+        </w:rPr>
+        <w:t xml:space="preserve"> micro </w:t>
+      </w:r>
+      <w:r>
+        <w:rPr>
+          <w:rFonts w:asciiTheme="minorHAnsi" w:eastAsia="Calibri" w:hAnsiTheme="minorHAnsi" w:cstheme="minorHAnsi"/>
+          <w:color w:val="333333"/>
+          <w:sz w:val="20"/>
+          <w:szCs w:val="20"/>
+        </w:rPr>
+        <w:t>service-based</w:t>
       </w:r>
       <w:r>
         <w:rPr>
@@ -1989,71 +2460,33 @@
         </w:rPr>
         <w:t xml:space="preserve"> </w:t>
       </w:r>
-    </w:p>
-    <w:p>
-      <w:pPr>
-        <w:shd w:val="clear" w:color="auto" w:fill="FFFFFF"/>
-        <w:spacing w:after="120"/>
-        <w:rPr>
-          <w:rFonts w:asciiTheme="minorHAnsi" w:eastAsia="Calibri" w:hAnsiTheme="minorHAnsi" w:cstheme="minorHAnsi"/>
-          <w:color w:val="333333"/>
-          <w:sz w:val="20"/>
-          <w:szCs w:val="20"/>
-        </w:rPr>
-      </w:pPr>
-      <w:r>
-        <w:rPr>
-          <w:rFonts w:asciiTheme="minorHAnsi" w:eastAsia="Calibri" w:hAnsiTheme="minorHAnsi" w:cstheme="minorHAnsi"/>
-          <w:color w:val="333333"/>
-          <w:sz w:val="20"/>
-          <w:szCs w:val="20"/>
-        </w:rPr>
-        <w:t>Guided Retirement, a greenfield front-end project, application provides a quick overview and basic insight from Financial Advisors to their end clients about retirement planning.</w:t>
-      </w:r>
-      <w:r>
-        <w:rPr>
-          <w:rFonts w:asciiTheme="minorHAnsi" w:eastAsia="Calibri" w:hAnsiTheme="minorHAnsi" w:cstheme="minorHAnsi"/>
-          <w:color w:val="333333"/>
-          <w:sz w:val="20"/>
-          <w:szCs w:val="20"/>
-        </w:rPr>
-        <w:t xml:space="preserve">  </w:t>
-      </w:r>
-      <w:r>
-        <w:rPr>
-          <w:rFonts w:asciiTheme="minorHAnsi" w:eastAsia="Calibri" w:hAnsiTheme="minorHAnsi" w:cstheme="minorHAnsi"/>
-          <w:color w:val="333333"/>
-          <w:sz w:val="20"/>
-          <w:szCs w:val="20"/>
-        </w:rPr>
-        <w:t xml:space="preserve">The Essentials project, a greenfield full stack project, provides a more robust solution allowing for a larger customer base to access great financial planning.  Both solutions utilized an Angular 8 front end communicating with a C# </w:t>
-      </w:r>
-      <w:proofErr w:type="spellStart"/>
-      <w:r>
-        <w:rPr>
-          <w:rFonts w:asciiTheme="minorHAnsi" w:eastAsia="Calibri" w:hAnsiTheme="minorHAnsi" w:cstheme="minorHAnsi"/>
-          <w:color w:val="333333"/>
-          <w:sz w:val="20"/>
-          <w:szCs w:val="20"/>
-        </w:rPr>
-        <w:t>RestFUL</w:t>
-      </w:r>
-      <w:proofErr w:type="spellEnd"/>
-      <w:r>
-        <w:rPr>
-          <w:rFonts w:asciiTheme="minorHAnsi" w:eastAsia="Calibri" w:hAnsiTheme="minorHAnsi" w:cstheme="minorHAnsi"/>
-          <w:color w:val="333333"/>
-          <w:sz w:val="20"/>
-          <w:szCs w:val="20"/>
-        </w:rPr>
-        <w:t xml:space="preserve"> micro service API backend.  Both are fully built and deployed utilizing Azure Pipelines and docker containers. </w:t>
-      </w:r>
-    </w:p>
-    <w:p>
-      <w:pPr>
+      <w:r>
+        <w:rPr>
+          <w:rFonts w:asciiTheme="minorHAnsi" w:eastAsia="Calibri" w:hAnsiTheme="minorHAnsi" w:cstheme="minorHAnsi"/>
+          <w:color w:val="333333"/>
+          <w:sz w:val="20"/>
+          <w:szCs w:val="20"/>
+        </w:rPr>
+        <w:t xml:space="preserve">backend.  Both are fully built and deployed utilizing Azure Pipelines and docker containers. </w:t>
+      </w:r>
+    </w:p>
+    <w:p>
+      <w:pPr>
+        <w:shd w:val="clear" w:color="auto" w:fill="FFFFFF"/>
+        <w:rPr>
+          <w:rFonts w:asciiTheme="minorHAnsi" w:eastAsia="Calibri" w:hAnsiTheme="minorHAnsi" w:cstheme="minorHAnsi"/>
+          <w:color w:val="333333"/>
+          <w:sz w:val="20"/>
+          <w:szCs w:val="20"/>
+        </w:rPr>
+      </w:pPr>
+    </w:p>
+    <w:p>
+      <w:pPr>
+        <w:pStyle w:val="ListParagraph"/>
         <w:numPr>
           <w:ilvl w:val="0"/>
-          <w:numId w:val="1"/>
+          <w:numId w:val="11"/>
         </w:numPr>
         <w:pBdr>
           <w:top w:val="nil"/>
@@ -2063,6 +2496,7 @@
           <w:between w:val="nil"/>
         </w:pBdr>
         <w:shd w:val="clear" w:color="auto" w:fill="FFFFFF"/>
+        <w:ind w:left="360"/>
         <w:rPr>
           <w:rFonts w:asciiTheme="minorHAnsi" w:eastAsia="Calibri" w:hAnsiTheme="minorHAnsi" w:cstheme="minorHAnsi"/>
           <w:b/>
@@ -2083,9 +2517,10 @@
     </w:p>
     <w:p>
       <w:pPr>
+        <w:pStyle w:val="ListParagraph"/>
         <w:numPr>
           <w:ilvl w:val="0"/>
-          <w:numId w:val="1"/>
+          <w:numId w:val="11"/>
         </w:numPr>
         <w:pBdr>
           <w:top w:val="nil"/>
@@ -2095,6 +2530,7 @@
           <w:between w:val="nil"/>
         </w:pBdr>
         <w:shd w:val="clear" w:color="auto" w:fill="FFFFFF"/>
+        <w:ind w:left="360"/>
         <w:rPr>
           <w:rFonts w:asciiTheme="minorHAnsi" w:eastAsia="Calibri" w:hAnsiTheme="minorHAnsi" w:cstheme="minorHAnsi"/>
           <w:b/>
@@ -2133,9 +2569,10 @@
     </w:p>
     <w:p>
       <w:pPr>
+        <w:pStyle w:val="ListParagraph"/>
         <w:numPr>
           <w:ilvl w:val="0"/>
-          <w:numId w:val="1"/>
+          <w:numId w:val="11"/>
         </w:numPr>
         <w:pBdr>
           <w:top w:val="nil"/>
@@ -2144,6 +2581,7 @@
           <w:right w:val="nil"/>
           <w:between w:val="nil"/>
         </w:pBdr>
+        <w:ind w:left="360"/>
         <w:rPr>
           <w:rFonts w:asciiTheme="minorHAnsi" w:eastAsia="Calibri" w:hAnsiTheme="minorHAnsi" w:cstheme="minorHAnsi"/>
           <w:color w:val="333333"/>
@@ -2164,9 +2602,10 @@
     </w:p>
     <w:p>
       <w:pPr>
+        <w:pStyle w:val="ListParagraph"/>
         <w:numPr>
           <w:ilvl w:val="0"/>
-          <w:numId w:val="1"/>
+          <w:numId w:val="11"/>
         </w:numPr>
         <w:pBdr>
           <w:top w:val="nil"/>
@@ -2175,6 +2614,7 @@
           <w:right w:val="nil"/>
           <w:between w:val="nil"/>
         </w:pBdr>
+        <w:ind w:left="360"/>
         <w:rPr>
           <w:rFonts w:asciiTheme="minorHAnsi" w:eastAsia="Calibri" w:hAnsiTheme="minorHAnsi" w:cstheme="minorHAnsi"/>
           <w:color w:val="333333"/>
@@ -2195,18 +2635,6 @@
     </w:p>
     <w:p>
       <w:pPr>
-        <w:shd w:val="clear" w:color="auto" w:fill="FFFFFF"/>
-        <w:rPr>
-          <w:rFonts w:asciiTheme="minorHAnsi" w:eastAsia="Calibri" w:hAnsiTheme="minorHAnsi" w:cstheme="minorHAnsi"/>
-          <w:b/>
-          <w:color w:val="333333"/>
-          <w:sz w:val="20"/>
-          <w:szCs w:val="20"/>
-        </w:rPr>
-      </w:pPr>
-    </w:p>
-    <w:p>
-      <w:pPr>
         <w:keepLines/>
         <w:shd w:val="clear" w:color="auto" w:fill="FFFFFF"/>
         <w:rPr>
@@ -2321,9 +2749,9 @@
       <w:pPr>
         <w:keepLines/>
         <w:shd w:val="clear" w:color="auto" w:fill="FFFFFF"/>
-        <w:spacing w:after="120"/>
-        <w:rPr>
-          <w:rFonts w:asciiTheme="minorHAnsi" w:eastAsia="Calibri" w:hAnsiTheme="minorHAnsi" w:cstheme="minorHAnsi"/>
+        <w:rPr>
+          <w:rFonts w:asciiTheme="minorHAnsi" w:eastAsia="Calibri" w:hAnsiTheme="minorHAnsi" w:cstheme="minorHAnsi"/>
+          <w:b/>
           <w:color w:val="333333"/>
           <w:sz w:val="20"/>
           <w:szCs w:val="20"/>
@@ -2423,8 +2851,39 @@
     </w:p>
     <w:p>
       <w:pPr>
-        <w:shd w:val="clear" w:color="auto" w:fill="FFFFFF"/>
-        <w:spacing w:after="120"/>
+        <w:keepLines/>
+        <w:shd w:val="clear" w:color="auto" w:fill="FFFFFF"/>
+        <w:rPr>
+          <w:rFonts w:asciiTheme="minorHAnsi" w:eastAsia="Calibri" w:hAnsiTheme="minorHAnsi" w:cstheme="minorHAnsi"/>
+          <w:color w:val="333333"/>
+          <w:sz w:val="20"/>
+          <w:szCs w:val="20"/>
+        </w:rPr>
+      </w:pPr>
+    </w:p>
+    <w:p>
+      <w:pPr>
+        <w:shd w:val="clear" w:color="auto" w:fill="FFFFFF"/>
+        <w:rPr>
+          <w:rFonts w:asciiTheme="minorHAnsi" w:eastAsia="Calibri" w:hAnsiTheme="minorHAnsi" w:cstheme="minorHAnsi"/>
+          <w:color w:val="333333"/>
+          <w:sz w:val="20"/>
+          <w:szCs w:val="20"/>
+        </w:rPr>
+      </w:pPr>
+      <w:r>
+        <w:rPr>
+          <w:rFonts w:asciiTheme="minorHAnsi" w:eastAsia="Calibri" w:hAnsiTheme="minorHAnsi" w:cstheme="minorHAnsi"/>
+          <w:color w:val="333333"/>
+          <w:sz w:val="20"/>
+          <w:szCs w:val="20"/>
+        </w:rPr>
+        <w:t>Point-of-Sale Mortgage system development engineer, enhancing the legacy application providing banks with a SaaS solution, enabling them the ability to provide and process mortgage applications online.</w:t>
+      </w:r>
+    </w:p>
+    <w:p>
+      <w:pPr>
+        <w:shd w:val="clear" w:color="auto" w:fill="FFFFFF"/>
         <w:rPr>
           <w:rFonts w:asciiTheme="minorHAnsi" w:eastAsia="Calibri" w:hAnsiTheme="minorHAnsi" w:cstheme="minorHAnsi"/>
           <w:color w:val="FF0000"/>
@@ -2432,15 +2891,6 @@
           <w:szCs w:val="20"/>
         </w:rPr>
       </w:pPr>
-      <w:r>
-        <w:rPr>
-          <w:rFonts w:asciiTheme="minorHAnsi" w:eastAsia="Calibri" w:hAnsiTheme="minorHAnsi" w:cstheme="minorHAnsi"/>
-          <w:color w:val="333333"/>
-          <w:sz w:val="20"/>
-          <w:szCs w:val="20"/>
-        </w:rPr>
-        <w:t>Point-of-Sale Mortgage system development engineer, enhancing the legacy application providing banks with a SaaS solution, enabling them the ability to provide and process mortgage applications online.</w:t>
-      </w:r>
     </w:p>
     <w:p>
       <w:pPr>
@@ -2448,6 +2898,7 @@
           <w:ilvl w:val="0"/>
           <w:numId w:val="1"/>
         </w:numPr>
+        <w:ind w:left="237"/>
         <w:rPr>
           <w:rFonts w:asciiTheme="minorHAnsi" w:eastAsia="Calibri" w:hAnsiTheme="minorHAnsi" w:cstheme="minorHAnsi"/>
           <w:color w:val="333333"/>
@@ -2471,6 +2922,7 @@
           <w:ilvl w:val="0"/>
           <w:numId w:val="1"/>
         </w:numPr>
+        <w:ind w:left="237"/>
         <w:rPr>
           <w:rFonts w:asciiTheme="minorHAnsi" w:eastAsia="Calibri" w:hAnsiTheme="minorHAnsi" w:cstheme="minorHAnsi"/>
           <w:color w:val="333333"/>
@@ -2504,7 +2956,16 @@
           <w:sz w:val="20"/>
           <w:szCs w:val="20"/>
         </w:rPr>
-        <w:t xml:space="preserve"> party applications to provide robust integrations for mortgage options and rates for the current market.</w:t>
+        <w:t xml:space="preserve"> party applications to provide integrations for mortgage options and rates</w:t>
+      </w:r>
+      <w:r>
+        <w:rPr>
+          <w:rFonts w:asciiTheme="minorHAnsi" w:eastAsia="Calibri" w:hAnsiTheme="minorHAnsi" w:cstheme="minorHAnsi"/>
+          <w:color w:val="333333"/>
+          <w:sz w:val="20"/>
+          <w:szCs w:val="20"/>
+        </w:rPr>
+        <w:t>.</w:t>
       </w:r>
     </w:p>
     <w:p>
@@ -2513,21 +2974,49 @@
           <w:ilvl w:val="0"/>
           <w:numId w:val="1"/>
         </w:numPr>
-        <w:rPr>
-          <w:rFonts w:asciiTheme="minorHAnsi" w:eastAsia="Calibri" w:hAnsiTheme="minorHAnsi" w:cstheme="minorHAnsi"/>
-          <w:color w:val="333333"/>
-          <w:sz w:val="20"/>
-          <w:szCs w:val="20"/>
-        </w:rPr>
-      </w:pPr>
-      <w:r>
-        <w:rPr>
-          <w:rFonts w:asciiTheme="minorHAnsi" w:eastAsia="Calibri" w:hAnsiTheme="minorHAnsi" w:cstheme="minorHAnsi"/>
-          <w:color w:val="333333"/>
-          <w:sz w:val="20"/>
-          <w:szCs w:val="20"/>
-        </w:rPr>
-        <w:t xml:space="preserve">Transitioned from aging TFS infrastructure to decentralize VSTS with Git hosted </w:t>
+        <w:ind w:left="237"/>
+        <w:rPr>
+          <w:rFonts w:asciiTheme="minorHAnsi" w:eastAsia="Calibri" w:hAnsiTheme="minorHAnsi" w:cstheme="minorHAnsi"/>
+          <w:color w:val="333333"/>
+          <w:sz w:val="20"/>
+          <w:szCs w:val="20"/>
+        </w:rPr>
+      </w:pPr>
+      <w:r>
+        <w:rPr>
+          <w:rFonts w:asciiTheme="minorHAnsi" w:eastAsia="Calibri" w:hAnsiTheme="minorHAnsi" w:cstheme="minorHAnsi"/>
+          <w:color w:val="333333"/>
+          <w:sz w:val="20"/>
+          <w:szCs w:val="20"/>
+        </w:rPr>
+        <w:t xml:space="preserve">Transitioned from aging TFS infrastructure to </w:t>
+      </w:r>
+      <w:r>
+        <w:rPr>
+          <w:rFonts w:ascii="Calibri" w:hAnsi="Calibri" w:cs="Calibri"/>
+          <w:color w:val="333333"/>
+          <w:sz w:val="20"/>
+          <w:szCs w:val="20"/>
+        </w:rPr>
+        <w:t>decentralized</w:t>
+      </w:r>
+      <w:r>
+        <w:rPr>
+          <w:rFonts w:ascii="Calibri" w:hAnsi="Calibri" w:cs="Calibri"/>
+          <w:color w:val="333333"/>
+          <w:sz w:val="20"/>
+          <w:szCs w:val="20"/>
+        </w:rPr>
+        <w:t xml:space="preserve"> </w:t>
+      </w:r>
+      <w:r>
+        <w:rPr>
+          <w:rFonts w:asciiTheme="minorHAnsi" w:eastAsia="Calibri" w:hAnsiTheme="minorHAnsi" w:cstheme="minorHAnsi"/>
+          <w:color w:val="333333"/>
+          <w:sz w:val="20"/>
+          <w:szCs w:val="20"/>
+        </w:rPr>
+        <w:t xml:space="preserve">VSTS with Git hosted </w:t>
       </w:r>
       <w:r>
         <w:rPr>
@@ -2537,6 +3026,15 @@
           <w:szCs w:val="20"/>
         </w:rPr>
         <w:t>on top</w:t>
+      </w:r>
+      <w:r>
+        <w:rPr>
+          <w:rFonts w:asciiTheme="minorHAnsi" w:eastAsia="Calibri" w:hAnsiTheme="minorHAnsi" w:cstheme="minorHAnsi"/>
+          <w:color w:val="333333"/>
+          <w:sz w:val="20"/>
+          <w:szCs w:val="20"/>
+        </w:rPr>
+        <w:t>.</w:t>
       </w:r>
     </w:p>
     <w:p>
@@ -2545,74 +3043,34 @@
           <w:ilvl w:val="0"/>
           <w:numId w:val="1"/>
         </w:numPr>
-        <w:rPr>
-          <w:rFonts w:asciiTheme="minorHAnsi" w:eastAsia="Calibri" w:hAnsiTheme="minorHAnsi" w:cstheme="minorHAnsi"/>
-          <w:color w:val="333333"/>
-          <w:sz w:val="20"/>
-          <w:szCs w:val="20"/>
-        </w:rPr>
-      </w:pPr>
-      <w:r>
-        <w:rPr>
-          <w:rFonts w:asciiTheme="minorHAnsi" w:eastAsia="Calibri" w:hAnsiTheme="minorHAnsi" w:cstheme="minorHAnsi"/>
-          <w:color w:val="333333"/>
-          <w:sz w:val="20"/>
-          <w:szCs w:val="20"/>
-        </w:rPr>
-        <w:t>Transitioned to modern technologies and best practices (</w:t>
-      </w:r>
-      <w:proofErr w:type="gramStart"/>
-      <w:r>
-        <w:rPr>
-          <w:rFonts w:asciiTheme="minorHAnsi" w:eastAsia="Calibri" w:hAnsiTheme="minorHAnsi" w:cstheme="minorHAnsi"/>
-          <w:color w:val="333333"/>
-          <w:sz w:val="20"/>
-          <w:szCs w:val="20"/>
-        </w:rPr>
-        <w:t>i.e.</w:t>
-      </w:r>
-      <w:proofErr w:type="gramEnd"/>
-      <w:r>
-        <w:rPr>
-          <w:rFonts w:asciiTheme="minorHAnsi" w:eastAsia="Calibri" w:hAnsiTheme="minorHAnsi" w:cstheme="minorHAnsi"/>
-          <w:color w:val="333333"/>
-          <w:sz w:val="20"/>
-          <w:szCs w:val="20"/>
-        </w:rPr>
-        <w:t xml:space="preserve"> Angular 4, Visual Studio 2019, Kanban from </w:t>
-      </w:r>
-      <w:proofErr w:type="spellStart"/>
-      <w:r>
-        <w:rPr>
-          <w:rFonts w:asciiTheme="minorHAnsi" w:eastAsia="Calibri" w:hAnsiTheme="minorHAnsi" w:cstheme="minorHAnsi"/>
-          <w:color w:val="333333"/>
-          <w:sz w:val="20"/>
-          <w:szCs w:val="20"/>
-        </w:rPr>
-        <w:t>SAFe</w:t>
-      </w:r>
-      <w:proofErr w:type="spellEnd"/>
-      <w:r>
-        <w:rPr>
-          <w:rFonts w:asciiTheme="minorHAnsi" w:eastAsia="Calibri" w:hAnsiTheme="minorHAnsi" w:cstheme="minorHAnsi"/>
-          <w:color w:val="333333"/>
-          <w:sz w:val="20"/>
-          <w:szCs w:val="20"/>
-        </w:rPr>
-        <w:t xml:space="preserve"> scrum).</w:t>
-      </w:r>
-    </w:p>
-    <w:p>
-      <w:pPr>
-        <w:shd w:val="clear" w:color="auto" w:fill="FFFFFF"/>
-        <w:rPr>
-          <w:rFonts w:asciiTheme="minorHAnsi" w:eastAsia="Calibri" w:hAnsiTheme="minorHAnsi" w:cstheme="minorHAnsi"/>
-          <w:b/>
-          <w:color w:val="333333"/>
-          <w:sz w:val="20"/>
-          <w:szCs w:val="20"/>
-        </w:rPr>
-      </w:pPr>
+        <w:shd w:val="clear" w:color="auto" w:fill="FFFFFF"/>
+        <w:ind w:left="237"/>
+        <w:rPr>
+          <w:rFonts w:asciiTheme="minorHAnsi" w:eastAsia="Calibri" w:hAnsiTheme="minorHAnsi" w:cstheme="minorHAnsi"/>
+          <w:b/>
+          <w:color w:val="333333"/>
+          <w:sz w:val="20"/>
+          <w:szCs w:val="20"/>
+        </w:rPr>
+      </w:pPr>
+      <w:r>
+        <w:rPr>
+          <w:rFonts w:asciiTheme="minorHAnsi" w:eastAsia="Calibri" w:hAnsiTheme="minorHAnsi" w:cstheme="minorHAnsi"/>
+          <w:color w:val="333333"/>
+          <w:sz w:val="20"/>
+          <w:szCs w:val="20"/>
+        </w:rPr>
+        <w:t>Transitioned to modern technologies and best practices</w:t>
+      </w:r>
+      <w:r>
+        <w:rPr>
+          <w:rFonts w:asciiTheme="minorHAnsi" w:eastAsia="Calibri" w:hAnsiTheme="minorHAnsi" w:cstheme="minorHAnsi"/>
+          <w:color w:val="333333"/>
+          <w:sz w:val="20"/>
+          <w:szCs w:val="20"/>
+        </w:rPr>
+        <w:t>.</w:t>
+      </w:r>
     </w:p>
     <w:p>
       <w:pPr>
@@ -2675,33 +3133,13 @@
         </w:rPr>
         <w:tab/>
       </w:r>
-      <w:r>
-        <w:rPr>
-          <w:rFonts w:asciiTheme="minorHAnsi" w:eastAsia="Calibri" w:hAnsiTheme="minorHAnsi" w:cstheme="minorHAnsi"/>
-          <w:b/>
-          <w:color w:val="333333"/>
-          <w:sz w:val="20"/>
-          <w:szCs w:val="20"/>
-        </w:rPr>
-        <w:tab/>
-      </w:r>
-      <w:r>
-        <w:rPr>
-          <w:rFonts w:asciiTheme="minorHAnsi" w:eastAsia="Calibri" w:hAnsiTheme="minorHAnsi" w:cstheme="minorHAnsi"/>
-          <w:b/>
-          <w:color w:val="333333"/>
-          <w:sz w:val="20"/>
-          <w:szCs w:val="20"/>
-        </w:rPr>
-        <w:tab/>
-      </w:r>
-    </w:p>
-    <w:p>
-      <w:pPr>
-        <w:shd w:val="clear" w:color="auto" w:fill="FFFFFF"/>
-        <w:spacing w:after="120"/>
-        <w:rPr>
-          <w:rFonts w:asciiTheme="minorHAnsi" w:eastAsia="Calibri" w:hAnsiTheme="minorHAnsi" w:cstheme="minorHAnsi"/>
+    </w:p>
+    <w:p>
+      <w:pPr>
+        <w:shd w:val="clear" w:color="auto" w:fill="FFFFFF"/>
+        <w:rPr>
+          <w:rFonts w:asciiTheme="minorHAnsi" w:eastAsia="Calibri" w:hAnsiTheme="minorHAnsi" w:cstheme="minorHAnsi"/>
+          <w:b/>
           <w:color w:val="333333"/>
           <w:sz w:val="20"/>
           <w:szCs w:val="20"/>
@@ -2804,44 +3242,45 @@
     <w:p>
       <w:pPr>
         <w:shd w:val="clear" w:color="auto" w:fill="FFFFFF"/>
-        <w:spacing w:after="120"/>
-        <w:rPr>
-          <w:rFonts w:asciiTheme="minorHAnsi" w:eastAsia="Calibri" w:hAnsiTheme="minorHAnsi" w:cstheme="minorHAnsi"/>
-          <w:b/>
-          <w:color w:val="333333"/>
-          <w:sz w:val="20"/>
-          <w:szCs w:val="20"/>
-        </w:rPr>
-      </w:pPr>
-      <w:r>
-        <w:rPr>
-          <w:rFonts w:asciiTheme="minorHAnsi" w:eastAsia="Calibri" w:hAnsiTheme="minorHAnsi" w:cstheme="minorHAnsi"/>
-          <w:color w:val="333333"/>
-          <w:sz w:val="20"/>
-          <w:szCs w:val="20"/>
-        </w:rPr>
-        <w:t xml:space="preserve">Development Lead of a small team, 3 software engineers, 2 QA engineers, 3 offshore-software engineers), on a new green field product, NLP (New Lending Platform). Composed of </w:t>
-      </w:r>
-      <w:proofErr w:type="gramStart"/>
-      <w:r>
-        <w:rPr>
-          <w:rFonts w:asciiTheme="minorHAnsi" w:eastAsia="Calibri" w:hAnsiTheme="minorHAnsi" w:cstheme="minorHAnsi"/>
-          <w:color w:val="333333"/>
-          <w:sz w:val="20"/>
-          <w:szCs w:val="20"/>
-        </w:rPr>
-        <w:t>an</w:t>
-      </w:r>
-      <w:proofErr w:type="gramEnd"/>
-      <w:r>
-        <w:rPr>
-          <w:rFonts w:asciiTheme="minorHAnsi" w:eastAsia="Calibri" w:hAnsiTheme="minorHAnsi" w:cstheme="minorHAnsi"/>
-          <w:color w:val="333333"/>
-          <w:sz w:val="20"/>
-          <w:szCs w:val="20"/>
-        </w:rPr>
-        <w:t xml:space="preserve"> Razer MVC/Angular 4 front-end paired with C# .NET backend API and being deployed utilizing Microsoft Azure and Octopus.</w:t>
-      </w:r>
+        <w:rPr>
+          <w:rFonts w:asciiTheme="minorHAnsi" w:eastAsia="Calibri" w:hAnsiTheme="minorHAnsi" w:cstheme="minorHAnsi"/>
+          <w:color w:val="333333"/>
+          <w:sz w:val="20"/>
+          <w:szCs w:val="20"/>
+        </w:rPr>
+      </w:pPr>
+    </w:p>
+    <w:p>
+      <w:pPr>
+        <w:shd w:val="clear" w:color="auto" w:fill="FFFFFF"/>
+        <w:rPr>
+          <w:rFonts w:asciiTheme="minorHAnsi" w:eastAsia="Calibri" w:hAnsiTheme="minorHAnsi" w:cstheme="minorHAnsi"/>
+          <w:color w:val="333333"/>
+          <w:sz w:val="20"/>
+          <w:szCs w:val="20"/>
+        </w:rPr>
+      </w:pPr>
+      <w:r>
+        <w:rPr>
+          <w:rFonts w:asciiTheme="minorHAnsi" w:eastAsia="Calibri" w:hAnsiTheme="minorHAnsi" w:cstheme="minorHAnsi"/>
+          <w:color w:val="333333"/>
+          <w:sz w:val="20"/>
+          <w:szCs w:val="20"/>
+        </w:rPr>
+        <w:t>Development Lead of a small team, 3 software engineers, 2 QA engineers, 3 offshore-software engineers), on a new green field product, NLP (New Lending Platform). Composed of a Razer MVC/Angular 4 front-end paired with C# .NET backend API and being deployed utilizing Microsoft Azure and Octopus.</w:t>
+      </w:r>
+    </w:p>
+    <w:p>
+      <w:pPr>
+        <w:shd w:val="clear" w:color="auto" w:fill="FFFFFF"/>
+        <w:rPr>
+          <w:rFonts w:asciiTheme="minorHAnsi" w:eastAsia="Calibri" w:hAnsiTheme="minorHAnsi" w:cstheme="minorHAnsi"/>
+          <w:b/>
+          <w:color w:val="333333"/>
+          <w:sz w:val="20"/>
+          <w:szCs w:val="20"/>
+        </w:rPr>
+      </w:pPr>
     </w:p>
     <w:p>
       <w:pPr>
@@ -2849,6 +3288,7 @@
           <w:ilvl w:val="0"/>
           <w:numId w:val="1"/>
         </w:numPr>
+        <w:ind w:left="237"/>
         <w:rPr>
           <w:rFonts w:asciiTheme="minorHAnsi" w:eastAsia="Calibri" w:hAnsiTheme="minorHAnsi" w:cstheme="minorHAnsi"/>
           <w:color w:val="333333"/>
@@ -2882,6 +3322,7 @@
           <w:ilvl w:val="0"/>
           <w:numId w:val="1"/>
         </w:numPr>
+        <w:ind w:left="237"/>
         <w:rPr>
           <w:rFonts w:asciiTheme="minorHAnsi" w:eastAsia="Calibri" w:hAnsiTheme="minorHAnsi" w:cstheme="minorHAnsi"/>
           <w:color w:val="333333"/>
@@ -2905,6 +3346,7 @@
           <w:ilvl w:val="0"/>
           <w:numId w:val="1"/>
         </w:numPr>
+        <w:ind w:left="237"/>
         <w:rPr>
           <w:rFonts w:asciiTheme="minorHAnsi" w:eastAsia="Calibri" w:hAnsiTheme="minorHAnsi" w:cstheme="minorHAnsi"/>
           <w:color w:val="333333"/>
@@ -2928,6 +3370,7 @@
           <w:ilvl w:val="0"/>
           <w:numId w:val="1"/>
         </w:numPr>
+        <w:ind w:left="237"/>
         <w:rPr>
           <w:rFonts w:asciiTheme="minorHAnsi" w:eastAsia="Calibri" w:hAnsiTheme="minorHAnsi" w:cstheme="minorHAnsi"/>
           <w:color w:val="333333"/>
@@ -2947,12 +3390,21 @@
     </w:p>
     <w:p>
       <w:pPr>
-        <w:ind w:left="474"/>
-        <w:rPr>
-          <w:rFonts w:asciiTheme="minorHAnsi" w:eastAsia="Calibri" w:hAnsiTheme="minorHAnsi" w:cstheme="minorHAnsi"/>
-          <w:color w:val="333333"/>
-          <w:sz w:val="20"/>
-          <w:szCs w:val="20"/>
+        <w:shd w:val="clear" w:color="auto" w:fill="FFFFFF"/>
+        <w:rPr>
+          <w:rFonts w:asciiTheme="minorHAnsi" w:eastAsia="Calibri" w:hAnsiTheme="minorHAnsi" w:cstheme="minorHAnsi"/>
+          <w:b/>
+          <w:color w:val="333333"/>
+        </w:rPr>
+      </w:pPr>
+    </w:p>
+    <w:p>
+      <w:pPr>
+        <w:shd w:val="clear" w:color="auto" w:fill="FFFFFF"/>
+        <w:rPr>
+          <w:rFonts w:asciiTheme="minorHAnsi" w:eastAsia="Calibri" w:hAnsiTheme="minorHAnsi" w:cstheme="minorHAnsi"/>
+          <w:b/>
+          <w:color w:val="333333"/>
         </w:rPr>
       </w:pPr>
     </w:p>
@@ -3031,15 +3483,31 @@
           <w:color w:val="333333"/>
         </w:rPr>
         <w:tab/>
-        <w:t xml:space="preserve">                May 2015 - Apr2016</w:t>
-      </w:r>
-    </w:p>
-    <w:p>
-      <w:pPr>
-        <w:shd w:val="clear" w:color="auto" w:fill="FFFFFF"/>
-        <w:spacing w:after="120"/>
-        <w:rPr>
-          <w:rFonts w:asciiTheme="minorHAnsi" w:eastAsia="Calibri" w:hAnsiTheme="minorHAnsi" w:cstheme="minorHAnsi"/>
+        <w:t xml:space="preserve">                </w:t>
+      </w:r>
+      <w:r>
+        <w:rPr>
+          <w:rFonts w:asciiTheme="minorHAnsi" w:eastAsia="Calibri" w:hAnsiTheme="minorHAnsi" w:cstheme="minorHAnsi"/>
+          <w:b/>
+          <w:color w:val="333333"/>
+        </w:rPr>
+        <w:t xml:space="preserve">            </w:t>
+      </w:r>
+      <w:r>
+        <w:rPr>
+          <w:rFonts w:asciiTheme="minorHAnsi" w:eastAsia="Calibri" w:hAnsiTheme="minorHAnsi" w:cstheme="minorHAnsi"/>
+          <w:b/>
+          <w:color w:val="333333"/>
+        </w:rPr>
+        <w:t>May 2015 - Apr2016</w:t>
+      </w:r>
+    </w:p>
+    <w:p>
+      <w:pPr>
+        <w:shd w:val="clear" w:color="auto" w:fill="FFFFFF"/>
+        <w:rPr>
+          <w:rFonts w:asciiTheme="minorHAnsi" w:eastAsia="Calibri" w:hAnsiTheme="minorHAnsi" w:cstheme="minorHAnsi"/>
+          <w:b/>
           <w:color w:val="333333"/>
           <w:sz w:val="20"/>
           <w:szCs w:val="20"/>
@@ -3059,10 +3527,19 @@
     <w:p>
       <w:pPr>
         <w:shd w:val="clear" w:color="auto" w:fill="FFFFFF"/>
-        <w:spacing w:after="120"/>
-        <w:rPr>
-          <w:rFonts w:asciiTheme="minorHAnsi" w:eastAsia="Calibri" w:hAnsiTheme="minorHAnsi" w:cstheme="minorHAnsi"/>
-          <w:color w:val="333333"/>
+        <w:rPr>
+          <w:rFonts w:asciiTheme="minorHAnsi" w:eastAsia="Calibri" w:hAnsiTheme="minorHAnsi" w:cstheme="minorHAnsi"/>
+          <w:color w:val="333333"/>
+          <w:sz w:val="20"/>
+          <w:szCs w:val="20"/>
+        </w:rPr>
+      </w:pPr>
+    </w:p>
+    <w:p>
+      <w:pPr>
+        <w:shd w:val="clear" w:color="auto" w:fill="FFFFFF"/>
+        <w:rPr>
+          <w:rFonts w:asciiTheme="minorHAnsi" w:eastAsia="Calibri" w:hAnsiTheme="minorHAnsi" w:cstheme="minorHAnsi"/>
           <w:sz w:val="20"/>
           <w:szCs w:val="20"/>
         </w:rPr>
@@ -3076,14 +3553,17 @@
         </w:rPr>
         <w:t>Implantation Service - Developmental Services Engineer addressing identified gaps between our core software platform and the customer needs. Frequently requested gaps by multiple customers were worked to implement features inside of the core product warehouse management suite in addition to specific customers.</w:t>
       </w:r>
-      <w:r>
-        <w:rPr>
-          <w:rFonts w:asciiTheme="minorHAnsi" w:eastAsia="Calibri" w:hAnsiTheme="minorHAnsi" w:cstheme="minorHAnsi"/>
-          <w:sz w:val="20"/>
-          <w:szCs w:val="20"/>
-        </w:rPr>
-        <w:t xml:space="preserve"> </w:t>
-      </w:r>
+    </w:p>
+    <w:p>
+      <w:pPr>
+        <w:shd w:val="clear" w:color="auto" w:fill="FFFFFF"/>
+        <w:rPr>
+          <w:rFonts w:asciiTheme="minorHAnsi" w:eastAsia="Calibri" w:hAnsiTheme="minorHAnsi" w:cstheme="minorHAnsi"/>
+          <w:color w:val="333333"/>
+          <w:sz w:val="20"/>
+          <w:szCs w:val="20"/>
+        </w:rPr>
+      </w:pPr>
     </w:p>
     <w:p>
       <w:pPr>
@@ -3092,6 +3572,7 @@
           <w:numId w:val="2"/>
         </w:numPr>
         <w:shd w:val="clear" w:color="auto" w:fill="FFFFFF"/>
+        <w:ind w:left="278"/>
         <w:rPr>
           <w:rFonts w:asciiTheme="minorHAnsi" w:eastAsia="Calibri" w:hAnsiTheme="minorHAnsi" w:cstheme="minorHAnsi"/>
           <w:color w:val="333333"/>
@@ -3116,6 +3597,7 @@
           <w:numId w:val="2"/>
         </w:numPr>
         <w:shd w:val="clear" w:color="auto" w:fill="FFFFFF"/>
+        <w:ind w:left="278"/>
         <w:rPr>
           <w:rFonts w:asciiTheme="minorHAnsi" w:eastAsia="Calibri" w:hAnsiTheme="minorHAnsi" w:cstheme="minorHAnsi"/>
           <w:color w:val="333333"/>
@@ -3140,6 +3622,7 @@
           <w:numId w:val="2"/>
         </w:numPr>
         <w:shd w:val="clear" w:color="auto" w:fill="FFFFFF"/>
+        <w:ind w:left="278"/>
         <w:rPr>
           <w:rFonts w:asciiTheme="minorHAnsi" w:eastAsia="Calibri" w:hAnsiTheme="minorHAnsi" w:cstheme="minorHAnsi"/>
           <w:color w:val="333333"/>
@@ -3175,18 +3658,6 @@
           <w:rFonts w:asciiTheme="minorHAnsi" w:eastAsia="Calibri" w:hAnsiTheme="minorHAnsi" w:cstheme="minorHAnsi"/>
           <w:b/>
           <w:color w:val="333333"/>
-          <w:sz w:val="20"/>
-          <w:szCs w:val="20"/>
-        </w:rPr>
-      </w:pPr>
-    </w:p>
-    <w:p>
-      <w:pPr>
-        <w:shd w:val="clear" w:color="auto" w:fill="FFFFFF"/>
-        <w:rPr>
-          <w:rFonts w:asciiTheme="minorHAnsi" w:eastAsia="Calibri" w:hAnsiTheme="minorHAnsi" w:cstheme="minorHAnsi"/>
-          <w:b/>
-          <w:color w:val="333333"/>
         </w:rPr>
       </w:pPr>
       <w:proofErr w:type="spellStart"/>
@@ -3251,9 +3722,9 @@
     <w:p>
       <w:pPr>
         <w:shd w:val="clear" w:color="auto" w:fill="FFFFFF"/>
-        <w:spacing w:after="120"/>
-        <w:rPr>
-          <w:rFonts w:asciiTheme="minorHAnsi" w:eastAsia="Calibri" w:hAnsiTheme="minorHAnsi" w:cstheme="minorHAnsi"/>
+        <w:rPr>
+          <w:rFonts w:asciiTheme="minorHAnsi" w:eastAsia="Calibri" w:hAnsiTheme="minorHAnsi" w:cstheme="minorHAnsi"/>
+          <w:b/>
           <w:color w:val="333333"/>
           <w:sz w:val="20"/>
           <w:szCs w:val="20"/>
@@ -3273,10 +3744,19 @@
     <w:p>
       <w:pPr>
         <w:shd w:val="clear" w:color="auto" w:fill="FFFFFF"/>
-        <w:spacing w:after="120"/>
-        <w:rPr>
-          <w:rFonts w:asciiTheme="minorHAnsi" w:eastAsia="Calibri" w:hAnsiTheme="minorHAnsi" w:cstheme="minorHAnsi"/>
-          <w:color w:val="333333"/>
+        <w:rPr>
+          <w:rFonts w:asciiTheme="minorHAnsi" w:eastAsia="Calibri" w:hAnsiTheme="minorHAnsi" w:cstheme="minorHAnsi"/>
+          <w:color w:val="333333"/>
+          <w:sz w:val="20"/>
+          <w:szCs w:val="20"/>
+        </w:rPr>
+      </w:pPr>
+    </w:p>
+    <w:p>
+      <w:pPr>
+        <w:shd w:val="clear" w:color="auto" w:fill="FFFFFF"/>
+        <w:rPr>
+          <w:rFonts w:asciiTheme="minorHAnsi" w:eastAsia="Calibri" w:hAnsiTheme="minorHAnsi" w:cstheme="minorHAnsi"/>
           <w:sz w:val="20"/>
           <w:szCs w:val="20"/>
         </w:rPr>
@@ -3328,6 +3808,17 @@
         </w:rPr>
         <w:t xml:space="preserve"> application from VB .NET monolithic application to AngularJS and C# API based application. Also was selected to spearhead a project to modernize and create integrations with 3rd party applications replacing SSIS with Java RESTful/SOAP web services.</w:t>
       </w:r>
+    </w:p>
+    <w:p>
+      <w:pPr>
+        <w:shd w:val="clear" w:color="auto" w:fill="FFFFFF"/>
+        <w:rPr>
+          <w:rFonts w:asciiTheme="minorHAnsi" w:eastAsia="Calibri" w:hAnsiTheme="minorHAnsi" w:cstheme="minorHAnsi"/>
+          <w:color w:val="333333"/>
+          <w:sz w:val="20"/>
+          <w:szCs w:val="20"/>
+        </w:rPr>
+      </w:pPr>
     </w:p>
     <w:p>
       <w:pPr>
@@ -3336,7 +3827,7 @@
           <w:numId w:val="3"/>
         </w:numPr>
         <w:shd w:val="clear" w:color="auto" w:fill="FFFFFF"/>
-        <w:ind w:right="240"/>
+        <w:ind w:left="278"/>
         <w:rPr>
           <w:rFonts w:asciiTheme="minorHAnsi" w:eastAsia="Calibri" w:hAnsiTheme="minorHAnsi" w:cstheme="minorHAnsi"/>
           <w:color w:val="333333"/>
@@ -3381,7 +3872,7 @@
           <w:numId w:val="3"/>
         </w:numPr>
         <w:shd w:val="clear" w:color="auto" w:fill="FFFFFF"/>
-        <w:ind w:right="240"/>
+        <w:ind w:left="278"/>
         <w:rPr>
           <w:rFonts w:asciiTheme="minorHAnsi" w:eastAsia="Calibri" w:hAnsiTheme="minorHAnsi" w:cstheme="minorHAnsi"/>
           <w:color w:val="333333"/>
@@ -3425,7 +3916,7 @@
           <w:numId w:val="3"/>
         </w:numPr>
         <w:shd w:val="clear" w:color="auto" w:fill="FFFFFF"/>
-        <w:ind w:right="240"/>
+        <w:ind w:left="278"/>
         <w:rPr>
           <w:rFonts w:asciiTheme="minorHAnsi" w:eastAsia="Calibri" w:hAnsiTheme="minorHAnsi" w:cstheme="minorHAnsi"/>
           <w:color w:val="333333"/>
@@ -3446,19 +3937,6 @@
     <w:p>
       <w:pPr>
         <w:shd w:val="clear" w:color="auto" w:fill="FFFFFF"/>
-        <w:ind w:right="240"/>
-        <w:rPr>
-          <w:rFonts w:asciiTheme="minorHAnsi" w:eastAsia="Calibri" w:hAnsiTheme="minorHAnsi" w:cstheme="minorHAnsi"/>
-          <w:color w:val="333333"/>
-          <w:sz w:val="20"/>
-          <w:szCs w:val="20"/>
-        </w:rPr>
-      </w:pPr>
-    </w:p>
-    <w:p>
-      <w:pPr>
-        <w:shd w:val="clear" w:color="auto" w:fill="FFFFFF"/>
-        <w:ind w:right="240"/>
         <w:rPr>
           <w:rFonts w:asciiTheme="minorHAnsi" w:eastAsia="Calibri" w:hAnsiTheme="minorHAnsi" w:cstheme="minorHAnsi"/>
           <w:color w:val="333333"/>
@@ -3515,7 +3993,6 @@
     <w:p>
       <w:pPr>
         <w:shd w:val="clear" w:color="auto" w:fill="FFFFFF"/>
-        <w:spacing w:after="120"/>
         <w:rPr>
           <w:rFonts w:asciiTheme="minorHAnsi" w:eastAsia="Calibri" w:hAnsiTheme="minorHAnsi" w:cstheme="minorHAnsi"/>
           <w:color w:val="333333"/>
@@ -3546,7 +4023,17 @@
     <w:p>
       <w:pPr>
         <w:shd w:val="clear" w:color="auto" w:fill="FFFFFF"/>
-        <w:spacing w:after="120"/>
+        <w:rPr>
+          <w:rFonts w:asciiTheme="minorHAnsi" w:eastAsia="Calibri" w:hAnsiTheme="minorHAnsi" w:cstheme="minorHAnsi"/>
+          <w:color w:val="333333"/>
+          <w:sz w:val="20"/>
+          <w:szCs w:val="20"/>
+        </w:rPr>
+      </w:pPr>
+    </w:p>
+    <w:p>
+      <w:pPr>
+        <w:shd w:val="clear" w:color="auto" w:fill="FFFFFF"/>
         <w:rPr>
           <w:rFonts w:asciiTheme="minorHAnsi" w:eastAsia="Calibri" w:hAnsiTheme="minorHAnsi" w:cstheme="minorHAnsi"/>
           <w:color w:val="333333"/>
@@ -3565,6 +4052,17 @@
         </w:rPr>
         <w:t>Product Development Software Architect Intern working on new features and bug issues for our core product.  Transitioned full time software engineer in our implementation services department and assisted in project implementations collaborating directly with customers to identify gaps between our product and their needs.</w:t>
       </w:r>
+    </w:p>
+    <w:p>
+      <w:pPr>
+        <w:shd w:val="clear" w:color="auto" w:fill="FFFFFF"/>
+        <w:rPr>
+          <w:rFonts w:asciiTheme="minorHAnsi" w:eastAsia="Calibri" w:hAnsiTheme="minorHAnsi" w:cstheme="minorHAnsi"/>
+          <w:color w:val="333333"/>
+          <w:sz w:val="20"/>
+          <w:szCs w:val="20"/>
+        </w:rPr>
+      </w:pPr>
     </w:p>
     <w:p>
       <w:pPr>
@@ -3573,7 +4071,7 @@
           <w:numId w:val="4"/>
         </w:numPr>
         <w:shd w:val="clear" w:color="auto" w:fill="FFFFFF"/>
-        <w:ind w:right="240"/>
+        <w:ind w:left="278"/>
         <w:rPr>
           <w:rFonts w:asciiTheme="minorHAnsi" w:eastAsia="Calibri" w:hAnsiTheme="minorHAnsi" w:cstheme="minorHAnsi"/>
           <w:color w:val="333333"/>
@@ -3598,7 +4096,7 @@
           <w:numId w:val="4"/>
         </w:numPr>
         <w:shd w:val="clear" w:color="auto" w:fill="FFFFFF"/>
-        <w:ind w:right="240"/>
+        <w:ind w:left="278"/>
         <w:rPr>
           <w:rFonts w:asciiTheme="minorHAnsi" w:eastAsia="Calibri" w:hAnsiTheme="minorHAnsi" w:cstheme="minorHAnsi"/>
           <w:color w:val="333333"/>
@@ -3623,7 +4121,7 @@
           <w:numId w:val="4"/>
         </w:numPr>
         <w:shd w:val="clear" w:color="auto" w:fill="FFFFFF"/>
-        <w:ind w:right="240"/>
+        <w:ind w:left="278"/>
         <w:rPr>
           <w:rFonts w:asciiTheme="minorHAnsi" w:eastAsia="Calibri" w:hAnsiTheme="minorHAnsi" w:cstheme="minorHAnsi"/>
           <w:color w:val="333333"/>
@@ -3661,17 +4159,13 @@
         <w:rPr>
           <w:rFonts w:asciiTheme="minorHAnsi" w:eastAsia="Calibri" w:hAnsiTheme="minorHAnsi" w:cstheme="minorHAnsi"/>
           <w:color w:val="333333"/>
-          <w:sz w:val="20"/>
-          <w:szCs w:val="20"/>
-        </w:rPr>
-      </w:pPr>
-      <w:r>
-        <w:rPr>
-          <w:rFonts w:asciiTheme="minorHAnsi" w:eastAsia="Calibri" w:hAnsiTheme="minorHAnsi" w:cstheme="minorHAnsi"/>
-          <w:b/>
-          <w:color w:val="333333"/>
-          <w:sz w:val="20"/>
-          <w:szCs w:val="20"/>
+        </w:rPr>
+      </w:pPr>
+      <w:r>
+        <w:rPr>
+          <w:rFonts w:asciiTheme="minorHAnsi" w:eastAsia="Calibri" w:hAnsiTheme="minorHAnsi" w:cstheme="minorHAnsi"/>
+          <w:b/>
+          <w:color w:val="333333"/>
         </w:rPr>
         <w:t>Education</w:t>
       </w:r>
@@ -3693,7 +4187,43 @@
           <w:sz w:val="20"/>
           <w:szCs w:val="20"/>
         </w:rPr>
-        <w:t>University of Wisconsin - Milwaukee – Milwaukee, WI, Bachelor of Science in Computer Science</w:t>
+        <w:t xml:space="preserve">University of Wisconsin </w:t>
+      </w:r>
+      <w:r>
+        <w:rPr>
+          <w:rFonts w:asciiTheme="minorHAnsi" w:eastAsia="Calibri" w:hAnsiTheme="minorHAnsi" w:cstheme="minorHAnsi"/>
+          <w:color w:val="333333"/>
+          <w:sz w:val="20"/>
+          <w:szCs w:val="20"/>
+        </w:rPr>
+        <w:t>–</w:t>
+      </w:r>
+      <w:r>
+        <w:rPr>
+          <w:rFonts w:asciiTheme="minorHAnsi" w:eastAsia="Calibri" w:hAnsiTheme="minorHAnsi" w:cstheme="minorHAnsi"/>
+          <w:color w:val="333333"/>
+          <w:sz w:val="20"/>
+          <w:szCs w:val="20"/>
+        </w:rPr>
+        <w:t xml:space="preserve"> Milwaukee –</w:t>
+      </w:r>
+      <w:r>
+        <w:rPr>
+          <w:rFonts w:asciiTheme="minorHAnsi" w:eastAsia="Calibri" w:hAnsiTheme="minorHAnsi" w:cstheme="minorHAnsi"/>
+          <w:color w:val="333333"/>
+          <w:sz w:val="20"/>
+          <w:szCs w:val="20"/>
+        </w:rPr>
+        <w:t xml:space="preserve"> </w:t>
+      </w:r>
+      <w:r>
+        <w:rPr>
+          <w:rFonts w:asciiTheme="minorHAnsi" w:eastAsia="Calibri" w:hAnsiTheme="minorHAnsi" w:cstheme="minorHAnsi"/>
+          <w:color w:val="333333"/>
+          <w:sz w:val="20"/>
+          <w:szCs w:val="20"/>
+        </w:rPr>
+        <w:t>Bachelor of Science in Computer Science</w:t>
       </w:r>
     </w:p>
     <w:sectPr>
@@ -4073,7 +4603,7 @@
       <w:lvlText w:val=""/>
       <w:lvlJc w:val="left"/>
       <w:pPr>
-        <w:ind w:left="720" w:hanging="360"/>
+        <w:ind w:left="1080" w:hanging="360"/>
       </w:pPr>
       <w:rPr>
         <w:rFonts w:ascii="Symbol" w:hAnsi="Symbol" w:hint="default"/>
@@ -4085,7 +4615,7 @@
       <w:lvlText w:val="o"/>
       <w:lvlJc w:val="left"/>
       <w:pPr>
-        <w:ind w:left="1440" w:hanging="360"/>
+        <w:ind w:left="1800" w:hanging="360"/>
       </w:pPr>
       <w:rPr>
         <w:rFonts w:ascii="Courier New" w:hAnsi="Courier New" w:cs="Courier New" w:hint="default"/>
@@ -4097,7 +4627,7 @@
       <w:lvlText w:val=""/>
       <w:lvlJc w:val="left"/>
       <w:pPr>
-        <w:ind w:left="2160" w:hanging="360"/>
+        <w:ind w:left="2520" w:hanging="360"/>
       </w:pPr>
       <w:rPr>
         <w:rFonts w:ascii="Wingdings" w:hAnsi="Wingdings" w:hint="default"/>
@@ -4109,7 +4639,7 @@
       <w:lvlText w:val=""/>
       <w:lvlJc w:val="left"/>
       <w:pPr>
-        <w:ind w:left="2880" w:hanging="360"/>
+        <w:ind w:left="3240" w:hanging="360"/>
       </w:pPr>
       <w:rPr>
         <w:rFonts w:ascii="Symbol" w:hAnsi="Symbol" w:hint="default"/>
@@ -4121,7 +4651,7 @@
       <w:lvlText w:val="o"/>
       <w:lvlJc w:val="left"/>
       <w:pPr>
-        <w:ind w:left="3600" w:hanging="360"/>
+        <w:ind w:left="3960" w:hanging="360"/>
       </w:pPr>
       <w:rPr>
         <w:rFonts w:ascii="Courier New" w:hAnsi="Courier New" w:cs="Courier New" w:hint="default"/>
@@ -4133,7 +4663,7 @@
       <w:lvlText w:val=""/>
       <w:lvlJc w:val="left"/>
       <w:pPr>
-        <w:ind w:left="4320" w:hanging="360"/>
+        <w:ind w:left="4680" w:hanging="360"/>
       </w:pPr>
       <w:rPr>
         <w:rFonts w:ascii="Wingdings" w:hAnsi="Wingdings" w:hint="default"/>
@@ -4145,7 +4675,7 @@
       <w:lvlText w:val=""/>
       <w:lvlJc w:val="left"/>
       <w:pPr>
-        <w:ind w:left="5040" w:hanging="360"/>
+        <w:ind w:left="5400" w:hanging="360"/>
       </w:pPr>
       <w:rPr>
         <w:rFonts w:ascii="Symbol" w:hAnsi="Symbol" w:hint="default"/>
@@ -4157,7 +4687,7 @@
       <w:lvlText w:val="o"/>
       <w:lvlJc w:val="left"/>
       <w:pPr>
-        <w:ind w:left="5760" w:hanging="360"/>
+        <w:ind w:left="6120" w:hanging="360"/>
       </w:pPr>
       <w:rPr>
         <w:rFonts w:ascii="Courier New" w:hAnsi="Courier New" w:cs="Courier New" w:hint="default"/>
@@ -4169,7 +4699,7 @@
       <w:lvlText w:val=""/>
       <w:lvlJc w:val="left"/>
       <w:pPr>
-        <w:ind w:left="6480" w:hanging="360"/>
+        <w:ind w:left="6840" w:hanging="360"/>
       </w:pPr>
       <w:rPr>
         <w:rFonts w:ascii="Wingdings" w:hAnsi="Wingdings" w:hint="default"/>
@@ -4457,6 +4987,119 @@
     </w:lvl>
   </w:abstractNum>
   <w:abstractNum w:abstractNumId="5" w15:restartNumberingAfterBreak="0">
+    <w:nsid w:val="3C1D7661"/>
+    <w:multiLevelType w:val="hybridMultilevel"/>
+    <w:tmpl w:val="95404A2E"/>
+    <w:lvl w:ilvl="0" w:tplc="04090001">
+      <w:start w:val="1"/>
+      <w:numFmt w:val="bullet"/>
+      <w:lvlText w:val=""/>
+      <w:lvlJc w:val="left"/>
+      <w:pPr>
+        <w:ind w:left="957" w:hanging="360"/>
+      </w:pPr>
+      <w:rPr>
+        <w:rFonts w:ascii="Symbol" w:hAnsi="Symbol" w:hint="default"/>
+      </w:rPr>
+    </w:lvl>
+    <w:lvl w:ilvl="1" w:tplc="04090003" w:tentative="1">
+      <w:start w:val="1"/>
+      <w:numFmt w:val="bullet"/>
+      <w:lvlText w:val="o"/>
+      <w:lvlJc w:val="left"/>
+      <w:pPr>
+        <w:ind w:left="1677" w:hanging="360"/>
+      </w:pPr>
+      <w:rPr>
+        <w:rFonts w:ascii="Courier New" w:hAnsi="Courier New" w:cs="Courier New" w:hint="default"/>
+      </w:rPr>
+    </w:lvl>
+    <w:lvl w:ilvl="2" w:tplc="04090005" w:tentative="1">
+      <w:start w:val="1"/>
+      <w:numFmt w:val="bullet"/>
+      <w:lvlText w:val=""/>
+      <w:lvlJc w:val="left"/>
+      <w:pPr>
+        <w:ind w:left="2397" w:hanging="360"/>
+      </w:pPr>
+      <w:rPr>
+        <w:rFonts w:ascii="Wingdings" w:hAnsi="Wingdings" w:hint="default"/>
+      </w:rPr>
+    </w:lvl>
+    <w:lvl w:ilvl="3" w:tplc="04090001" w:tentative="1">
+      <w:start w:val="1"/>
+      <w:numFmt w:val="bullet"/>
+      <w:lvlText w:val=""/>
+      <w:lvlJc w:val="left"/>
+      <w:pPr>
+        <w:ind w:left="3117" w:hanging="360"/>
+      </w:pPr>
+      <w:rPr>
+        <w:rFonts w:ascii="Symbol" w:hAnsi="Symbol" w:hint="default"/>
+      </w:rPr>
+    </w:lvl>
+    <w:lvl w:ilvl="4" w:tplc="04090003" w:tentative="1">
+      <w:start w:val="1"/>
+      <w:numFmt w:val="bullet"/>
+      <w:lvlText w:val="o"/>
+      <w:lvlJc w:val="left"/>
+      <w:pPr>
+        <w:ind w:left="3837" w:hanging="360"/>
+      </w:pPr>
+      <w:rPr>
+        <w:rFonts w:ascii="Courier New" w:hAnsi="Courier New" w:cs="Courier New" w:hint="default"/>
+      </w:rPr>
+    </w:lvl>
+    <w:lvl w:ilvl="5" w:tplc="04090005" w:tentative="1">
+      <w:start w:val="1"/>
+      <w:numFmt w:val="bullet"/>
+      <w:lvlText w:val=""/>
+      <w:lvlJc w:val="left"/>
+      <w:pPr>
+        <w:ind w:left="4557" w:hanging="360"/>
+      </w:pPr>
+      <w:rPr>
+        <w:rFonts w:ascii="Wingdings" w:hAnsi="Wingdings" w:hint="default"/>
+      </w:rPr>
+    </w:lvl>
+    <w:lvl w:ilvl="6" w:tplc="04090001" w:tentative="1">
+      <w:start w:val="1"/>
+      <w:numFmt w:val="bullet"/>
+      <w:lvlText w:val=""/>
+      <w:lvlJc w:val="left"/>
+      <w:pPr>
+        <w:ind w:left="5277" w:hanging="360"/>
+      </w:pPr>
+      <w:rPr>
+        <w:rFonts w:ascii="Symbol" w:hAnsi="Symbol" w:hint="default"/>
+      </w:rPr>
+    </w:lvl>
+    <w:lvl w:ilvl="7" w:tplc="04090003" w:tentative="1">
+      <w:start w:val="1"/>
+      <w:numFmt w:val="bullet"/>
+      <w:lvlText w:val="o"/>
+      <w:lvlJc w:val="left"/>
+      <w:pPr>
+        <w:ind w:left="5997" w:hanging="360"/>
+      </w:pPr>
+      <w:rPr>
+        <w:rFonts w:ascii="Courier New" w:hAnsi="Courier New" w:cs="Courier New" w:hint="default"/>
+      </w:rPr>
+    </w:lvl>
+    <w:lvl w:ilvl="8" w:tplc="04090005" w:tentative="1">
+      <w:start w:val="1"/>
+      <w:numFmt w:val="bullet"/>
+      <w:lvlText w:val=""/>
+      <w:lvlJc w:val="left"/>
+      <w:pPr>
+        <w:ind w:left="6717" w:hanging="360"/>
+      </w:pPr>
+      <w:rPr>
+        <w:rFonts w:ascii="Wingdings" w:hAnsi="Wingdings" w:hint="default"/>
+      </w:rPr>
+    </w:lvl>
+  </w:abstractNum>
+  <w:abstractNum w:abstractNumId="6" w15:restartNumberingAfterBreak="0">
     <w:nsid w:val="420861DA"/>
     <w:multiLevelType w:val="multilevel"/>
     <w:tmpl w:val="705874B6"/>
@@ -4623,7 +5266,7 @@
       </w:rPr>
     </w:lvl>
   </w:abstractNum>
-  <w:abstractNum w:abstractNumId="6" w15:restartNumberingAfterBreak="0">
+  <w:abstractNum w:abstractNumId="7" w15:restartNumberingAfterBreak="0">
     <w:nsid w:val="47DD2CF3"/>
     <w:multiLevelType w:val="multilevel"/>
     <w:tmpl w:val="5B7C2BF2"/>
@@ -4754,7 +5397,7 @@
       </w:rPr>
     </w:lvl>
   </w:abstractNum>
-  <w:abstractNum w:abstractNumId="7" w15:restartNumberingAfterBreak="0">
+  <w:abstractNum w:abstractNumId="8" w15:restartNumberingAfterBreak="0">
     <w:nsid w:val="552F2C17"/>
     <w:multiLevelType w:val="hybridMultilevel"/>
     <w:tmpl w:val="5A46C83A"/>
@@ -4867,7 +5510,233 @@
       </w:rPr>
     </w:lvl>
   </w:abstractNum>
-  <w:abstractNum w:abstractNumId="8" w15:restartNumberingAfterBreak="0">
+  <w:abstractNum w:abstractNumId="9" w15:restartNumberingAfterBreak="0">
+    <w:nsid w:val="69815867"/>
+    <w:multiLevelType w:val="hybridMultilevel"/>
+    <w:tmpl w:val="7990ECEA"/>
+    <w:lvl w:ilvl="0" w:tplc="04090001">
+      <w:start w:val="1"/>
+      <w:numFmt w:val="bullet"/>
+      <w:lvlText w:val=""/>
+      <w:lvlJc w:val="left"/>
+      <w:pPr>
+        <w:ind w:left="720" w:hanging="360"/>
+      </w:pPr>
+      <w:rPr>
+        <w:rFonts w:ascii="Symbol" w:hAnsi="Symbol" w:hint="default"/>
+      </w:rPr>
+    </w:lvl>
+    <w:lvl w:ilvl="1" w:tplc="04090003" w:tentative="1">
+      <w:start w:val="1"/>
+      <w:numFmt w:val="bullet"/>
+      <w:lvlText w:val="o"/>
+      <w:lvlJc w:val="left"/>
+      <w:pPr>
+        <w:ind w:left="1440" w:hanging="360"/>
+      </w:pPr>
+      <w:rPr>
+        <w:rFonts w:ascii="Courier New" w:hAnsi="Courier New" w:cs="Courier New" w:hint="default"/>
+      </w:rPr>
+    </w:lvl>
+    <w:lvl w:ilvl="2" w:tplc="04090005" w:tentative="1">
+      <w:start w:val="1"/>
+      <w:numFmt w:val="bullet"/>
+      <w:lvlText w:val=""/>
+      <w:lvlJc w:val="left"/>
+      <w:pPr>
+        <w:ind w:left="2160" w:hanging="360"/>
+      </w:pPr>
+      <w:rPr>
+        <w:rFonts w:ascii="Wingdings" w:hAnsi="Wingdings" w:hint="default"/>
+      </w:rPr>
+    </w:lvl>
+    <w:lvl w:ilvl="3" w:tplc="04090001" w:tentative="1">
+      <w:start w:val="1"/>
+      <w:numFmt w:val="bullet"/>
+      <w:lvlText w:val=""/>
+      <w:lvlJc w:val="left"/>
+      <w:pPr>
+        <w:ind w:left="2880" w:hanging="360"/>
+      </w:pPr>
+      <w:rPr>
+        <w:rFonts w:ascii="Symbol" w:hAnsi="Symbol" w:hint="default"/>
+      </w:rPr>
+    </w:lvl>
+    <w:lvl w:ilvl="4" w:tplc="04090003" w:tentative="1">
+      <w:start w:val="1"/>
+      <w:numFmt w:val="bullet"/>
+      <w:lvlText w:val="o"/>
+      <w:lvlJc w:val="left"/>
+      <w:pPr>
+        <w:ind w:left="3600" w:hanging="360"/>
+      </w:pPr>
+      <w:rPr>
+        <w:rFonts w:ascii="Courier New" w:hAnsi="Courier New" w:cs="Courier New" w:hint="default"/>
+      </w:rPr>
+    </w:lvl>
+    <w:lvl w:ilvl="5" w:tplc="04090005" w:tentative="1">
+      <w:start w:val="1"/>
+      <w:numFmt w:val="bullet"/>
+      <w:lvlText w:val=""/>
+      <w:lvlJc w:val="left"/>
+      <w:pPr>
+        <w:ind w:left="4320" w:hanging="360"/>
+      </w:pPr>
+      <w:rPr>
+        <w:rFonts w:ascii="Wingdings" w:hAnsi="Wingdings" w:hint="default"/>
+      </w:rPr>
+    </w:lvl>
+    <w:lvl w:ilvl="6" w:tplc="04090001" w:tentative="1">
+      <w:start w:val="1"/>
+      <w:numFmt w:val="bullet"/>
+      <w:lvlText w:val=""/>
+      <w:lvlJc w:val="left"/>
+      <w:pPr>
+        <w:ind w:left="5040" w:hanging="360"/>
+      </w:pPr>
+      <w:rPr>
+        <w:rFonts w:ascii="Symbol" w:hAnsi="Symbol" w:hint="default"/>
+      </w:rPr>
+    </w:lvl>
+    <w:lvl w:ilvl="7" w:tplc="04090003" w:tentative="1">
+      <w:start w:val="1"/>
+      <w:numFmt w:val="bullet"/>
+      <w:lvlText w:val="o"/>
+      <w:lvlJc w:val="left"/>
+      <w:pPr>
+        <w:ind w:left="5760" w:hanging="360"/>
+      </w:pPr>
+      <w:rPr>
+        <w:rFonts w:ascii="Courier New" w:hAnsi="Courier New" w:cs="Courier New" w:hint="default"/>
+      </w:rPr>
+    </w:lvl>
+    <w:lvl w:ilvl="8" w:tplc="04090005" w:tentative="1">
+      <w:start w:val="1"/>
+      <w:numFmt w:val="bullet"/>
+      <w:lvlText w:val=""/>
+      <w:lvlJc w:val="left"/>
+      <w:pPr>
+        <w:ind w:left="6480" w:hanging="360"/>
+      </w:pPr>
+      <w:rPr>
+        <w:rFonts w:ascii="Wingdings" w:hAnsi="Wingdings" w:hint="default"/>
+      </w:rPr>
+    </w:lvl>
+  </w:abstractNum>
+  <w:abstractNum w:abstractNumId="10" w15:restartNumberingAfterBreak="0">
+    <w:nsid w:val="6F874F1B"/>
+    <w:multiLevelType w:val="hybridMultilevel"/>
+    <w:tmpl w:val="F7B43AF0"/>
+    <w:lvl w:ilvl="0" w:tplc="04090001">
+      <w:start w:val="1"/>
+      <w:numFmt w:val="bullet"/>
+      <w:lvlText w:val=""/>
+      <w:lvlJc w:val="left"/>
+      <w:pPr>
+        <w:ind w:left="957" w:hanging="360"/>
+      </w:pPr>
+      <w:rPr>
+        <w:rFonts w:ascii="Symbol" w:hAnsi="Symbol" w:hint="default"/>
+      </w:rPr>
+    </w:lvl>
+    <w:lvl w:ilvl="1" w:tplc="04090003" w:tentative="1">
+      <w:start w:val="1"/>
+      <w:numFmt w:val="bullet"/>
+      <w:lvlText w:val="o"/>
+      <w:lvlJc w:val="left"/>
+      <w:pPr>
+        <w:ind w:left="1677" w:hanging="360"/>
+      </w:pPr>
+      <w:rPr>
+        <w:rFonts w:ascii="Courier New" w:hAnsi="Courier New" w:cs="Courier New" w:hint="default"/>
+      </w:rPr>
+    </w:lvl>
+    <w:lvl w:ilvl="2" w:tplc="04090005" w:tentative="1">
+      <w:start w:val="1"/>
+      <w:numFmt w:val="bullet"/>
+      <w:lvlText w:val=""/>
+      <w:lvlJc w:val="left"/>
+      <w:pPr>
+        <w:ind w:left="2397" w:hanging="360"/>
+      </w:pPr>
+      <w:rPr>
+        <w:rFonts w:ascii="Wingdings" w:hAnsi="Wingdings" w:hint="default"/>
+      </w:rPr>
+    </w:lvl>
+    <w:lvl w:ilvl="3" w:tplc="04090001" w:tentative="1">
+      <w:start w:val="1"/>
+      <w:numFmt w:val="bullet"/>
+      <w:lvlText w:val=""/>
+      <w:lvlJc w:val="left"/>
+      <w:pPr>
+        <w:ind w:left="3117" w:hanging="360"/>
+      </w:pPr>
+      <w:rPr>
+        <w:rFonts w:ascii="Symbol" w:hAnsi="Symbol" w:hint="default"/>
+      </w:rPr>
+    </w:lvl>
+    <w:lvl w:ilvl="4" w:tplc="04090003" w:tentative="1">
+      <w:start w:val="1"/>
+      <w:numFmt w:val="bullet"/>
+      <w:lvlText w:val="o"/>
+      <w:lvlJc w:val="left"/>
+      <w:pPr>
+        <w:ind w:left="3837" w:hanging="360"/>
+      </w:pPr>
+      <w:rPr>
+        <w:rFonts w:ascii="Courier New" w:hAnsi="Courier New" w:cs="Courier New" w:hint="default"/>
+      </w:rPr>
+    </w:lvl>
+    <w:lvl w:ilvl="5" w:tplc="04090005" w:tentative="1">
+      <w:start w:val="1"/>
+      <w:numFmt w:val="bullet"/>
+      <w:lvlText w:val=""/>
+      <w:lvlJc w:val="left"/>
+      <w:pPr>
+        <w:ind w:left="4557" w:hanging="360"/>
+      </w:pPr>
+      <w:rPr>
+        <w:rFonts w:ascii="Wingdings" w:hAnsi="Wingdings" w:hint="default"/>
+      </w:rPr>
+    </w:lvl>
+    <w:lvl w:ilvl="6" w:tplc="04090001" w:tentative="1">
+      <w:start w:val="1"/>
+      <w:numFmt w:val="bullet"/>
+      <w:lvlText w:val=""/>
+      <w:lvlJc w:val="left"/>
+      <w:pPr>
+        <w:ind w:left="5277" w:hanging="360"/>
+      </w:pPr>
+      <w:rPr>
+        <w:rFonts w:ascii="Symbol" w:hAnsi="Symbol" w:hint="default"/>
+      </w:rPr>
+    </w:lvl>
+    <w:lvl w:ilvl="7" w:tplc="04090003" w:tentative="1">
+      <w:start w:val="1"/>
+      <w:numFmt w:val="bullet"/>
+      <w:lvlText w:val="o"/>
+      <w:lvlJc w:val="left"/>
+      <w:pPr>
+        <w:ind w:left="5997" w:hanging="360"/>
+      </w:pPr>
+      <w:rPr>
+        <w:rFonts w:ascii="Courier New" w:hAnsi="Courier New" w:cs="Courier New" w:hint="default"/>
+      </w:rPr>
+    </w:lvl>
+    <w:lvl w:ilvl="8" w:tplc="04090005" w:tentative="1">
+      <w:start w:val="1"/>
+      <w:numFmt w:val="bullet"/>
+      <w:lvlText w:val=""/>
+      <w:lvlJc w:val="left"/>
+      <w:pPr>
+        <w:ind w:left="6717" w:hanging="360"/>
+      </w:pPr>
+      <w:rPr>
+        <w:rFonts w:ascii="Wingdings" w:hAnsi="Wingdings" w:hint="default"/>
+      </w:rPr>
+    </w:lvl>
+  </w:abstractNum>
+  <w:abstractNum w:abstractNumId="11" w15:restartNumberingAfterBreak="0">
     <w:nsid w:val="7725139D"/>
     <w:multiLevelType w:val="multilevel"/>
     <w:tmpl w:val="49D4B8EC"/>
@@ -5041,25 +5910,34 @@
     <w:abstractNumId w:val="3"/>
   </w:num>
   <w:num w:numId="3" w16cid:durableId="219363750">
-    <w:abstractNumId w:val="8"/>
+    <w:abstractNumId w:val="11"/>
   </w:num>
   <w:num w:numId="4" w16cid:durableId="1977445698">
-    <w:abstractNumId w:val="5"/>
+    <w:abstractNumId w:val="6"/>
   </w:num>
   <w:num w:numId="5" w16cid:durableId="314185129">
-    <w:abstractNumId w:val="6"/>
+    <w:abstractNumId w:val="7"/>
   </w:num>
   <w:num w:numId="6" w16cid:durableId="99836624">
     <w:abstractNumId w:val="1"/>
   </w:num>
   <w:num w:numId="7" w16cid:durableId="1695813284">
-    <w:abstractNumId w:val="7"/>
+    <w:abstractNumId w:val="8"/>
   </w:num>
   <w:num w:numId="8" w16cid:durableId="1604265864">
     <w:abstractNumId w:val="4"/>
   </w:num>
   <w:num w:numId="9" w16cid:durableId="236402408">
     <w:abstractNumId w:val="2"/>
+  </w:num>
+  <w:num w:numId="10" w16cid:durableId="140925422">
+    <w:abstractNumId w:val="5"/>
+  </w:num>
+  <w:num w:numId="11" w16cid:durableId="1898664607">
+    <w:abstractNumId w:val="10"/>
+  </w:num>
+  <w:num w:numId="12" w16cid:durableId="290132278">
+    <w:abstractNumId w:val="9"/>
   </w:num>
 </w:numbering>
 </file>

</xml_diff>

<commit_message>
Group PI Experince on resume
</commit_message>
<xml_diff>
--- a/documents/Michael Wester.docx
+++ b/documents/Michael Wester.docx
@@ -109,7 +109,34 @@
           <w:szCs w:val="20"/>
           <w:highlight w:val="white"/>
         </w:rPr>
-        <w:t xml:space="preserve"> Proven leader, mentor, advocate and contributor to all aspects of software development.</w:t>
+        <w:t>With a history of delivering on time quality software</w:t>
+      </w:r>
+      <w:r>
+        <w:rPr>
+          <w:rFonts w:asciiTheme="minorHAnsi" w:eastAsia="Calibri" w:hAnsiTheme="minorHAnsi" w:cstheme="minorHAnsi"/>
+          <w:sz w:val="20"/>
+          <w:szCs w:val="20"/>
+          <w:highlight w:val="white"/>
+        </w:rPr>
+        <w:t xml:space="preserve"> </w:t>
+      </w:r>
+      <w:r>
+        <w:rPr>
+          <w:rFonts w:asciiTheme="minorHAnsi" w:eastAsia="Calibri" w:hAnsiTheme="minorHAnsi" w:cstheme="minorHAnsi"/>
+          <w:sz w:val="20"/>
+          <w:szCs w:val="20"/>
+          <w:highlight w:val="white"/>
+        </w:rPr>
+        <w:t>I am a p</w:t>
+      </w:r>
+      <w:r>
+        <w:rPr>
+          <w:rFonts w:asciiTheme="minorHAnsi" w:eastAsia="Calibri" w:hAnsiTheme="minorHAnsi" w:cstheme="minorHAnsi"/>
+          <w:sz w:val="20"/>
+          <w:szCs w:val="20"/>
+          <w:highlight w:val="white"/>
+        </w:rPr>
+        <w:t>roven leader, mentor, advocate and contributor.</w:t>
       </w:r>
     </w:p>
     <w:p>
@@ -473,7 +500,7 @@
           <w:szCs w:val="20"/>
           <w:highlight w:val="white"/>
         </w:rPr>
-        <w:t>Jenkins, G</w:t>
+        <w:t xml:space="preserve">Jenkins, </w:t>
       </w:r>
       <w:proofErr w:type="spellStart"/>
       <w:r>
@@ -484,7 +511,7 @@
           <w:szCs w:val="20"/>
           <w:highlight w:val="white"/>
         </w:rPr>
-        <w:t>ithub</w:t>
+        <w:t>Github</w:t>
       </w:r>
       <w:proofErr w:type="spellEnd"/>
       <w:r>
@@ -620,323 +647,6 @@
         <w:rPr>
           <w:rFonts w:asciiTheme="minorHAnsi" w:eastAsia="Calibri" w:hAnsiTheme="minorHAnsi" w:cstheme="minorHAnsi"/>
           <w:b/>
-          <w:color w:val="333333"/>
-          <w:sz w:val="20"/>
-          <w:szCs w:val="20"/>
-        </w:rPr>
-      </w:pPr>
-      <w:r>
-        <w:rPr>
-          <w:rFonts w:asciiTheme="minorHAnsi" w:eastAsia="Calibri" w:hAnsiTheme="minorHAnsi" w:cstheme="minorHAnsi"/>
-          <w:b/>
-          <w:color w:val="333333"/>
-          <w:sz w:val="20"/>
-          <w:szCs w:val="20"/>
-        </w:rPr>
-        <w:t xml:space="preserve">Senior Software Engineer – Inspire 2.0                                                                                  </w:t>
-      </w:r>
-      <w:r>
-        <w:rPr>
-          <w:rFonts w:asciiTheme="minorHAnsi" w:eastAsia="Calibri" w:hAnsiTheme="minorHAnsi" w:cstheme="minorHAnsi"/>
-          <w:b/>
-          <w:color w:val="333333"/>
-          <w:sz w:val="20"/>
-          <w:szCs w:val="20"/>
-        </w:rPr>
-        <w:t xml:space="preserve">          </w:t>
-      </w:r>
-      <w:r>
-        <w:rPr>
-          <w:rFonts w:asciiTheme="minorHAnsi" w:eastAsia="Calibri" w:hAnsiTheme="minorHAnsi" w:cstheme="minorHAnsi"/>
-          <w:b/>
-          <w:color w:val="333333"/>
-          <w:sz w:val="20"/>
-          <w:szCs w:val="20"/>
-        </w:rPr>
-        <w:t xml:space="preserve">Oct 2022 – </w:t>
-      </w:r>
-      <w:r>
-        <w:rPr>
-          <w:rFonts w:asciiTheme="minorHAnsi" w:eastAsia="Calibri" w:hAnsiTheme="minorHAnsi" w:cstheme="minorHAnsi"/>
-          <w:b/>
-          <w:color w:val="333333"/>
-          <w:sz w:val="20"/>
-          <w:szCs w:val="20"/>
-        </w:rPr>
-        <w:t>Nov 2022</w:t>
-      </w:r>
-    </w:p>
-    <w:p>
-      <w:pPr>
-        <w:shd w:val="clear" w:color="auto" w:fill="FFFFFF"/>
-        <w:rPr>
-          <w:rFonts w:asciiTheme="minorHAnsi" w:eastAsia="Calibri" w:hAnsiTheme="minorHAnsi" w:cstheme="minorHAnsi"/>
-          <w:b/>
-          <w:color w:val="333333"/>
-          <w:sz w:val="20"/>
-          <w:szCs w:val="20"/>
-        </w:rPr>
-      </w:pPr>
-    </w:p>
-    <w:p>
-      <w:pPr>
-        <w:shd w:val="clear" w:color="auto" w:fill="FFFFFF"/>
-        <w:rPr>
-          <w:rFonts w:asciiTheme="minorHAnsi" w:hAnsiTheme="minorHAnsi" w:cstheme="minorHAnsi"/>
-          <w:sz w:val="20"/>
-          <w:szCs w:val="20"/>
-          <w:shd w:val="clear" w:color="auto" w:fill="FFFFFF"/>
-        </w:rPr>
-      </w:pPr>
-      <w:r>
-        <w:rPr>
-          <w:rFonts w:asciiTheme="minorHAnsi" w:hAnsiTheme="minorHAnsi" w:cstheme="minorHAnsi"/>
-          <w:sz w:val="20"/>
-          <w:szCs w:val="20"/>
-          <w:shd w:val="clear" w:color="auto" w:fill="FFFFFF"/>
-        </w:rPr>
-        <w:t>Inspire 2.0 initiative to reinvent the Inspire solution as a whole.  In addition to a new modern version of the Inspire frontend</w:t>
-      </w:r>
-      <w:r>
-        <w:rPr>
-          <w:rFonts w:asciiTheme="minorHAnsi" w:hAnsiTheme="minorHAnsi" w:cstheme="minorHAnsi"/>
-          <w:sz w:val="20"/>
-          <w:szCs w:val="20"/>
-          <w:shd w:val="clear" w:color="auto" w:fill="FFFFFF"/>
-        </w:rPr>
-        <w:t>,</w:t>
-      </w:r>
-      <w:r>
-        <w:rPr>
-          <w:rFonts w:asciiTheme="minorHAnsi" w:hAnsiTheme="minorHAnsi" w:cstheme="minorHAnsi"/>
-          <w:sz w:val="20"/>
-          <w:szCs w:val="20"/>
-          <w:shd w:val="clear" w:color="auto" w:fill="FFFFFF"/>
-        </w:rPr>
-        <w:t xml:space="preserve"> this is a redesign of the entire product offering.  The main goal of Inspire offering is to build strong work </w:t>
-      </w:r>
-      <w:r>
-        <w:rPr>
-          <w:rFonts w:ascii="Calibri" w:hAnsi="Calibri" w:cs="Calibri"/>
-          <w:color w:val="000000"/>
-          <w:sz w:val="20"/>
-          <w:szCs w:val="20"/>
-          <w:shd w:val="clear" w:color="auto" w:fill="FFFFFF"/>
-        </w:rPr>
-        <w:t>relationships</w:t>
-      </w:r>
-      <w:r>
-        <w:rPr>
-          <w:rFonts w:ascii="Calibri" w:hAnsi="Calibri" w:cs="Calibri"/>
-          <w:color w:val="000000"/>
-          <w:sz w:val="20"/>
-          <w:szCs w:val="20"/>
-          <w:shd w:val="clear" w:color="auto" w:fill="FFFFFF"/>
-        </w:rPr>
-        <w:t xml:space="preserve"> </w:t>
-      </w:r>
-      <w:r>
-        <w:rPr>
-          <w:rFonts w:asciiTheme="minorHAnsi" w:hAnsiTheme="minorHAnsi" w:cstheme="minorHAnsi"/>
-          <w:sz w:val="20"/>
-          <w:szCs w:val="20"/>
-          <w:shd w:val="clear" w:color="auto" w:fill="FFFFFF"/>
-        </w:rPr>
-        <w:t xml:space="preserve">amongst </w:t>
-      </w:r>
-      <w:r>
-        <w:rPr>
-          <w:rFonts w:asciiTheme="minorHAnsi" w:hAnsiTheme="minorHAnsi" w:cstheme="minorHAnsi"/>
-          <w:sz w:val="20"/>
-          <w:szCs w:val="20"/>
-          <w:shd w:val="clear" w:color="auto" w:fill="FFFFFF"/>
-        </w:rPr>
-        <w:t>t</w:t>
-      </w:r>
-      <w:r>
-        <w:rPr>
-          <w:rFonts w:asciiTheme="minorHAnsi" w:hAnsiTheme="minorHAnsi" w:cstheme="minorHAnsi"/>
-          <w:sz w:val="20"/>
-          <w:szCs w:val="20"/>
-          <w:shd w:val="clear" w:color="auto" w:fill="FFFFFF"/>
-        </w:rPr>
-        <w:t xml:space="preserve">eam members.  Currently, it is mostly used by leadership with the redesign attempting to </w:t>
-      </w:r>
-      <w:r>
-        <w:rPr>
-          <w:rFonts w:asciiTheme="minorHAnsi" w:hAnsiTheme="minorHAnsi" w:cstheme="minorHAnsi"/>
-          <w:sz w:val="20"/>
-          <w:szCs w:val="20"/>
-          <w:shd w:val="clear" w:color="auto" w:fill="FFFFFF"/>
-        </w:rPr>
-        <w:t xml:space="preserve">increase involvement by employee’s </w:t>
-      </w:r>
-      <w:r>
-        <w:rPr>
-          <w:rFonts w:asciiTheme="minorHAnsi" w:hAnsiTheme="minorHAnsi" w:cstheme="minorHAnsi"/>
-          <w:sz w:val="20"/>
-          <w:szCs w:val="20"/>
-          <w:shd w:val="clear" w:color="auto" w:fill="FFFFFF"/>
-        </w:rPr>
-        <w:t>levels of the company.</w:t>
-      </w:r>
-    </w:p>
-    <w:p>
-      <w:pPr>
-        <w:shd w:val="clear" w:color="auto" w:fill="FFFFFF"/>
-        <w:rPr>
-          <w:rFonts w:asciiTheme="minorHAnsi" w:hAnsiTheme="minorHAnsi" w:cstheme="minorHAnsi"/>
-          <w:sz w:val="20"/>
-          <w:szCs w:val="20"/>
-        </w:rPr>
-      </w:pPr>
-    </w:p>
-    <w:p>
-      <w:pPr>
-        <w:pStyle w:val="ListParagraph"/>
-        <w:numPr>
-          <w:ilvl w:val="0"/>
-          <w:numId w:val="9"/>
-        </w:numPr>
-        <w:shd w:val="clear" w:color="auto" w:fill="FFFFFF"/>
-        <w:ind w:left="360"/>
-        <w:rPr>
-          <w:rFonts w:asciiTheme="minorHAnsi" w:eastAsia="Calibri" w:hAnsiTheme="minorHAnsi" w:cstheme="minorHAnsi"/>
-          <w:b/>
-          <w:color w:val="333333"/>
-          <w:sz w:val="20"/>
-          <w:szCs w:val="20"/>
-        </w:rPr>
-      </w:pPr>
-      <w:r>
-        <w:rPr>
-          <w:rFonts w:asciiTheme="minorHAnsi" w:hAnsiTheme="minorHAnsi" w:cstheme="minorHAnsi"/>
-          <w:sz w:val="20"/>
-          <w:szCs w:val="20"/>
-          <w:shd w:val="clear" w:color="auto" w:fill="FFFFFF"/>
-        </w:rPr>
-        <w:t xml:space="preserve">Initial </w:t>
-      </w:r>
-      <w:r>
-        <w:rPr>
-          <w:rFonts w:asciiTheme="minorHAnsi" w:hAnsiTheme="minorHAnsi" w:cstheme="minorHAnsi"/>
-          <w:sz w:val="20"/>
-          <w:szCs w:val="20"/>
-          <w:shd w:val="clear" w:color="auto" w:fill="FFFFFF"/>
-        </w:rPr>
-        <w:t>creation/</w:t>
-      </w:r>
-      <w:r>
-        <w:rPr>
-          <w:rFonts w:asciiTheme="minorHAnsi" w:hAnsiTheme="minorHAnsi" w:cstheme="minorHAnsi"/>
-          <w:sz w:val="20"/>
-          <w:szCs w:val="20"/>
-          <w:shd w:val="clear" w:color="auto" w:fill="FFFFFF"/>
-        </w:rPr>
-        <w:t>setup of Angular frontend project, Jest testing and Linting.</w:t>
-      </w:r>
-    </w:p>
-    <w:p>
-      <w:pPr>
-        <w:pStyle w:val="ListParagraph"/>
-        <w:numPr>
-          <w:ilvl w:val="0"/>
-          <w:numId w:val="9"/>
-        </w:numPr>
-        <w:shd w:val="clear" w:color="auto" w:fill="FFFFFF"/>
-        <w:ind w:left="360"/>
-        <w:rPr>
-          <w:rFonts w:asciiTheme="minorHAnsi" w:eastAsia="Calibri" w:hAnsiTheme="minorHAnsi" w:cstheme="minorHAnsi"/>
-          <w:b/>
-          <w:color w:val="333333"/>
-          <w:sz w:val="20"/>
-          <w:szCs w:val="20"/>
-        </w:rPr>
-      </w:pPr>
-      <w:r>
-        <w:rPr>
-          <w:rFonts w:asciiTheme="minorHAnsi" w:hAnsiTheme="minorHAnsi" w:cstheme="minorHAnsi"/>
-          <w:sz w:val="20"/>
-          <w:szCs w:val="20"/>
-          <w:shd w:val="clear" w:color="auto" w:fill="FFFFFF"/>
-        </w:rPr>
-        <w:t xml:space="preserve">Initial setup of tooling JIRA, </w:t>
-      </w:r>
-      <w:proofErr w:type="spellStart"/>
-      <w:r>
-        <w:rPr>
-          <w:rFonts w:asciiTheme="minorHAnsi" w:hAnsiTheme="minorHAnsi" w:cstheme="minorHAnsi"/>
-          <w:sz w:val="20"/>
-          <w:szCs w:val="20"/>
-          <w:shd w:val="clear" w:color="auto" w:fill="FFFFFF"/>
-        </w:rPr>
-        <w:t>CircleCI</w:t>
-      </w:r>
-      <w:proofErr w:type="spellEnd"/>
-      <w:r>
-        <w:rPr>
-          <w:rFonts w:asciiTheme="minorHAnsi" w:hAnsiTheme="minorHAnsi" w:cstheme="minorHAnsi"/>
-          <w:sz w:val="20"/>
-          <w:szCs w:val="20"/>
-          <w:shd w:val="clear" w:color="auto" w:fill="FFFFFF"/>
-        </w:rPr>
-        <w:t xml:space="preserve"> and Git repository.</w:t>
-      </w:r>
-    </w:p>
-    <w:p>
-      <w:pPr>
-        <w:pStyle w:val="ListParagraph"/>
-        <w:numPr>
-          <w:ilvl w:val="0"/>
-          <w:numId w:val="9"/>
-        </w:numPr>
-        <w:shd w:val="clear" w:color="auto" w:fill="FFFFFF"/>
-        <w:ind w:left="360"/>
-        <w:rPr>
-          <w:rFonts w:asciiTheme="minorHAnsi" w:eastAsia="Calibri" w:hAnsiTheme="minorHAnsi" w:cstheme="minorHAnsi"/>
-          <w:b/>
-          <w:color w:val="333333"/>
-          <w:sz w:val="20"/>
-          <w:szCs w:val="20"/>
-        </w:rPr>
-      </w:pPr>
-      <w:r>
-        <w:rPr>
-          <w:rFonts w:asciiTheme="minorHAnsi" w:hAnsiTheme="minorHAnsi" w:cstheme="minorHAnsi"/>
-          <w:sz w:val="20"/>
-          <w:szCs w:val="20"/>
-          <w:shd w:val="clear" w:color="auto" w:fill="FFFFFF"/>
-        </w:rPr>
-        <w:t>Lead frontend developer for the Product</w:t>
-      </w:r>
-      <w:r>
-        <w:rPr>
-          <w:rFonts w:asciiTheme="minorHAnsi" w:hAnsiTheme="minorHAnsi" w:cstheme="minorHAnsi"/>
-          <w:sz w:val="20"/>
-          <w:szCs w:val="20"/>
-          <w:shd w:val="clear" w:color="auto" w:fill="FFFFFF"/>
-        </w:rPr>
-        <w:t>.</w:t>
-      </w:r>
-    </w:p>
-    <w:p>
-      <w:pPr>
-        <w:shd w:val="clear" w:color="auto" w:fill="FFFFFF"/>
-        <w:rPr>
-          <w:rFonts w:asciiTheme="minorHAnsi" w:eastAsia="Calibri" w:hAnsiTheme="minorHAnsi" w:cstheme="minorHAnsi"/>
-          <w:b/>
-          <w:color w:val="333333"/>
-          <w:sz w:val="20"/>
-          <w:szCs w:val="20"/>
-        </w:rPr>
-      </w:pPr>
-    </w:p>
-    <w:p>
-      <w:pPr>
-        <w:shd w:val="clear" w:color="auto" w:fill="FFFFFF"/>
-        <w:rPr>
-          <w:rFonts w:asciiTheme="minorHAnsi" w:eastAsia="Calibri" w:hAnsiTheme="minorHAnsi" w:cstheme="minorHAnsi"/>
-          <w:b/>
           <w:bCs/>
           <w:color w:val="333333"/>
           <w:sz w:val="20"/>
@@ -952,101 +662,6 @@
           <w:szCs w:val="20"/>
         </w:rPr>
         <w:t>Lead Engineer</w:t>
-      </w:r>
-      <w:r>
-        <w:rPr>
-          <w:rFonts w:asciiTheme="minorHAnsi" w:eastAsia="Calibri" w:hAnsiTheme="minorHAnsi" w:cstheme="minorHAnsi"/>
-          <w:b/>
-          <w:bCs/>
-          <w:color w:val="333333"/>
-          <w:sz w:val="20"/>
-          <w:szCs w:val="20"/>
-        </w:rPr>
-        <w:t xml:space="preserve"> – Global Experience</w:t>
-      </w:r>
-      <w:r>
-        <w:rPr>
-          <w:rFonts w:asciiTheme="minorHAnsi" w:eastAsia="Calibri" w:hAnsiTheme="minorHAnsi" w:cstheme="minorHAnsi"/>
-          <w:color w:val="333333"/>
-          <w:sz w:val="20"/>
-          <w:szCs w:val="20"/>
-        </w:rPr>
-        <w:t xml:space="preserve">                                         </w:t>
-      </w:r>
-      <w:r>
-        <w:rPr>
-          <w:rFonts w:asciiTheme="minorHAnsi" w:eastAsia="Calibri" w:hAnsiTheme="minorHAnsi" w:cstheme="minorHAnsi"/>
-          <w:color w:val="333333"/>
-          <w:sz w:val="20"/>
-          <w:szCs w:val="20"/>
-        </w:rPr>
-        <w:t xml:space="preserve">                                                          </w:t>
-      </w:r>
-      <w:r>
-        <w:rPr>
-          <w:rFonts w:asciiTheme="minorHAnsi" w:eastAsia="Calibri" w:hAnsiTheme="minorHAnsi" w:cstheme="minorHAnsi"/>
-          <w:b/>
-          <w:bCs/>
-          <w:color w:val="333333"/>
-          <w:sz w:val="20"/>
-          <w:szCs w:val="20"/>
-        </w:rPr>
-        <w:t>May</w:t>
-      </w:r>
-      <w:r>
-        <w:rPr>
-          <w:rFonts w:asciiTheme="minorHAnsi" w:eastAsia="Calibri" w:hAnsiTheme="minorHAnsi" w:cstheme="minorHAnsi"/>
-          <w:b/>
-          <w:bCs/>
-          <w:color w:val="333333"/>
-          <w:sz w:val="20"/>
-          <w:szCs w:val="20"/>
-        </w:rPr>
-        <w:t xml:space="preserve"> 202</w:t>
-      </w:r>
-      <w:r>
-        <w:rPr>
-          <w:rFonts w:asciiTheme="minorHAnsi" w:eastAsia="Calibri" w:hAnsiTheme="minorHAnsi" w:cstheme="minorHAnsi"/>
-          <w:b/>
-          <w:bCs/>
-          <w:color w:val="333333"/>
-          <w:sz w:val="20"/>
-          <w:szCs w:val="20"/>
-        </w:rPr>
-        <w:t>2</w:t>
-      </w:r>
-      <w:r>
-        <w:rPr>
-          <w:rFonts w:asciiTheme="minorHAnsi" w:eastAsia="Calibri" w:hAnsiTheme="minorHAnsi" w:cstheme="minorHAnsi"/>
-          <w:b/>
-          <w:bCs/>
-          <w:color w:val="333333"/>
-          <w:sz w:val="20"/>
-          <w:szCs w:val="20"/>
-        </w:rPr>
-        <w:t xml:space="preserve"> – </w:t>
-      </w:r>
-      <w:r>
-        <w:rPr>
-          <w:rFonts w:asciiTheme="minorHAnsi" w:eastAsia="Calibri" w:hAnsiTheme="minorHAnsi" w:cstheme="minorHAnsi"/>
-          <w:b/>
-          <w:bCs/>
-          <w:color w:val="333333"/>
-          <w:sz w:val="20"/>
-          <w:szCs w:val="20"/>
-        </w:rPr>
-        <w:t>Oct</w:t>
-      </w:r>
-      <w:r>
-        <w:rPr>
-          <w:rFonts w:asciiTheme="minorHAnsi" w:eastAsia="Calibri" w:hAnsiTheme="minorHAnsi" w:cstheme="minorHAnsi"/>
-          <w:b/>
-          <w:bCs/>
-          <w:color w:val="333333"/>
-          <w:sz w:val="20"/>
-          <w:szCs w:val="20"/>
-        </w:rPr>
-        <w:t xml:space="preserve"> 2022</w:t>
       </w:r>
     </w:p>
     <w:p>
@@ -1227,16 +842,7 @@
           <w:sz w:val="20"/>
           <w:szCs w:val="20"/>
         </w:rPr>
-        <w:t>consists</w:t>
-      </w:r>
-      <w:r>
-        <w:rPr>
-          <w:rFonts w:ascii="Calibri" w:hAnsi="Calibri" w:cs="Calibri"/>
-          <w:color w:val="000000"/>
-          <w:sz w:val="20"/>
-          <w:szCs w:val="20"/>
-        </w:rPr>
-        <w:t xml:space="preserve"> </w:t>
+        <w:t xml:space="preserve">consists </w:t>
       </w:r>
       <w:r>
         <w:rPr>
@@ -1306,24 +912,23 @@
           <w:sz w:val="20"/>
           <w:szCs w:val="20"/>
         </w:rPr>
-        <w:t>Initial library setup and integration with Storybook (3</w:t>
-      </w:r>
-      <w:r>
-        <w:rPr>
-          <w:rFonts w:asciiTheme="minorHAnsi" w:eastAsia="Calibri" w:hAnsiTheme="minorHAnsi" w:cstheme="minorHAnsi"/>
-          <w:sz w:val="20"/>
-          <w:szCs w:val="20"/>
-          <w:vertAlign w:val="superscript"/>
-        </w:rPr>
-        <w:t>rd</w:t>
-      </w:r>
-      <w:r>
-        <w:rPr>
-          <w:rFonts w:asciiTheme="minorHAnsi" w:eastAsia="Calibri" w:hAnsiTheme="minorHAnsi" w:cstheme="minorHAnsi"/>
-          <w:sz w:val="20"/>
-          <w:szCs w:val="20"/>
-        </w:rPr>
-        <w:t xml:space="preserve"> party tool).</w:t>
+        <w:t>Initial library setup and integration with Storyboo</w:t>
+      </w:r>
+      <w:r>
+        <w:rPr>
+          <w:rFonts w:asciiTheme="minorHAnsi" w:eastAsia="Calibri" w:hAnsiTheme="minorHAnsi" w:cstheme="minorHAnsi"/>
+          <w:sz w:val="20"/>
+          <w:szCs w:val="20"/>
+        </w:rPr>
+        <w:t>k</w:t>
+      </w:r>
+      <w:r>
+        <w:rPr>
+          <w:rFonts w:asciiTheme="minorHAnsi" w:eastAsia="Calibri" w:hAnsiTheme="minorHAnsi" w:cstheme="minorHAnsi"/>
+          <w:sz w:val="20"/>
+          <w:szCs w:val="20"/>
+        </w:rPr>
+        <w:t>.</w:t>
       </w:r>
     </w:p>
     <w:p>
@@ -1400,6 +1005,7 @@
           <w:right w:val="none" w:sz="0" w:space="0" w:color="000000"/>
           <w:between w:val="none" w:sz="0" w:space="0" w:color="000000"/>
         </w:pBdr>
+        <w:shd w:val="clear" w:color="auto" w:fill="FFFFFF"/>
         <w:ind w:left="360"/>
         <w:rPr>
           <w:rFonts w:asciiTheme="minorHAnsi" w:eastAsia="Calibri" w:hAnsiTheme="minorHAnsi" w:cstheme="minorHAnsi"/>
@@ -1413,7 +1019,7 @@
           <w:sz w:val="20"/>
           <w:szCs w:val="20"/>
         </w:rPr>
-        <w:t>Direct m</w:t>
+        <w:t>M</w:t>
       </w:r>
       <w:r>
         <w:rPr>
@@ -1466,423 +1072,6 @@
     </w:p>
     <w:p>
       <w:pPr>
-        <w:pStyle w:val="ListParagraph"/>
-        <w:pBdr>
-          <w:top w:val="none" w:sz="0" w:space="0" w:color="000000"/>
-          <w:left w:val="none" w:sz="0" w:space="0" w:color="000000"/>
-          <w:bottom w:val="none" w:sz="0" w:space="0" w:color="000000"/>
-          <w:right w:val="none" w:sz="0" w:space="0" w:color="000000"/>
-          <w:between w:val="none" w:sz="0" w:space="0" w:color="000000"/>
-        </w:pBdr>
-        <w:ind w:left="0"/>
-        <w:rPr>
-          <w:rFonts w:asciiTheme="minorHAnsi" w:eastAsia="Calibri" w:hAnsiTheme="minorHAnsi" w:cstheme="minorHAnsi"/>
-          <w:sz w:val="20"/>
-          <w:szCs w:val="20"/>
-        </w:rPr>
-      </w:pPr>
-    </w:p>
-    <w:p>
-      <w:pPr>
-        <w:pBdr>
-          <w:top w:val="none" w:sz="0" w:space="0" w:color="000000"/>
-          <w:left w:val="none" w:sz="0" w:space="0" w:color="000000"/>
-          <w:bottom w:val="none" w:sz="0" w:space="0" w:color="000000"/>
-          <w:right w:val="none" w:sz="0" w:space="0" w:color="000000"/>
-          <w:between w:val="none" w:sz="0" w:space="0" w:color="000000"/>
-        </w:pBdr>
-        <w:rPr>
-          <w:rFonts w:asciiTheme="minorHAnsi" w:eastAsia="Calibri" w:hAnsiTheme="minorHAnsi" w:cstheme="minorHAnsi"/>
-          <w:b/>
-          <w:bCs/>
-          <w:color w:val="333333"/>
-          <w:sz w:val="20"/>
-          <w:szCs w:val="20"/>
-        </w:rPr>
-      </w:pPr>
-      <w:r>
-        <w:rPr>
-          <w:rFonts w:asciiTheme="minorHAnsi" w:eastAsia="Calibri" w:hAnsiTheme="minorHAnsi" w:cstheme="minorHAnsi"/>
-          <w:b/>
-          <w:color w:val="333333"/>
-          <w:sz w:val="20"/>
-          <w:szCs w:val="20"/>
-        </w:rPr>
-        <w:t xml:space="preserve">Senior Software Engineer – Global Feature\Global </w:t>
-      </w:r>
-      <w:r>
-        <w:rPr>
-          <w:rFonts w:asciiTheme="minorHAnsi" w:eastAsia="Calibri" w:hAnsiTheme="minorHAnsi" w:cstheme="minorHAnsi"/>
-          <w:b/>
-          <w:color w:val="333333"/>
-          <w:sz w:val="20"/>
-          <w:szCs w:val="20"/>
-        </w:rPr>
-        <w:t>Experience</w:t>
-      </w:r>
-      <w:r>
-        <w:rPr>
-          <w:rFonts w:asciiTheme="minorHAnsi" w:eastAsia="Calibri" w:hAnsiTheme="minorHAnsi" w:cstheme="minorHAnsi"/>
-          <w:b/>
-          <w:color w:val="333333"/>
-          <w:sz w:val="20"/>
-          <w:szCs w:val="20"/>
-        </w:rPr>
-        <w:t xml:space="preserve"> </w:t>
-      </w:r>
-      <w:r>
-        <w:rPr>
-          <w:rFonts w:asciiTheme="minorHAnsi" w:eastAsia="Calibri" w:hAnsiTheme="minorHAnsi" w:cstheme="minorHAnsi"/>
-          <w:b/>
-          <w:color w:val="333333"/>
-          <w:sz w:val="20"/>
-          <w:szCs w:val="20"/>
-        </w:rPr>
-        <w:t xml:space="preserve">                                       </w:t>
-      </w:r>
-      <w:r>
-        <w:rPr>
-          <w:rFonts w:asciiTheme="minorHAnsi" w:eastAsia="Calibri" w:hAnsiTheme="minorHAnsi" w:cstheme="minorHAnsi"/>
-          <w:b/>
-          <w:color w:val="333333"/>
-          <w:sz w:val="20"/>
-          <w:szCs w:val="20"/>
-        </w:rPr>
-        <w:t xml:space="preserve">          </w:t>
-      </w:r>
-      <w:r>
-        <w:rPr>
-          <w:rFonts w:asciiTheme="minorHAnsi" w:eastAsia="Calibri" w:hAnsiTheme="minorHAnsi" w:cstheme="minorHAnsi"/>
-          <w:b/>
-          <w:bCs/>
-          <w:color w:val="333333"/>
-          <w:sz w:val="20"/>
-          <w:szCs w:val="20"/>
-        </w:rPr>
-        <w:t>Oct 2021 – May 2022</w:t>
-      </w:r>
-    </w:p>
-    <w:p>
-      <w:pPr>
-        <w:pBdr>
-          <w:top w:val="none" w:sz="0" w:space="0" w:color="000000"/>
-          <w:left w:val="none" w:sz="0" w:space="0" w:color="000000"/>
-          <w:bottom w:val="none" w:sz="0" w:space="0" w:color="000000"/>
-          <w:right w:val="none" w:sz="0" w:space="0" w:color="000000"/>
-          <w:between w:val="none" w:sz="0" w:space="0" w:color="000000"/>
-        </w:pBdr>
-        <w:rPr>
-          <w:rFonts w:asciiTheme="minorHAnsi" w:eastAsia="Calibri" w:hAnsiTheme="minorHAnsi" w:cstheme="minorHAnsi"/>
-          <w:color w:val="212529"/>
-          <w:sz w:val="20"/>
-          <w:szCs w:val="20"/>
-        </w:rPr>
-      </w:pPr>
-    </w:p>
-    <w:p>
-      <w:pPr>
-        <w:shd w:val="clear" w:color="auto" w:fill="FFFFFF"/>
-        <w:rPr>
-          <w:rFonts w:asciiTheme="minorHAnsi" w:eastAsia="Calibri" w:hAnsiTheme="minorHAnsi" w:cstheme="minorHAnsi"/>
-          <w:sz w:val="20"/>
-          <w:szCs w:val="20"/>
-        </w:rPr>
-      </w:pPr>
-      <w:r>
-        <w:rPr>
-          <w:rFonts w:asciiTheme="minorHAnsi" w:eastAsia="Calibri" w:hAnsiTheme="minorHAnsi" w:cstheme="minorHAnsi"/>
-          <w:sz w:val="20"/>
-          <w:szCs w:val="20"/>
-        </w:rPr>
-        <w:t xml:space="preserve">Global Feature initiative </w:t>
-      </w:r>
-      <w:r>
-        <w:rPr>
-          <w:rFonts w:asciiTheme="minorHAnsi" w:eastAsia="Calibri" w:hAnsiTheme="minorHAnsi" w:cstheme="minorHAnsi"/>
-          <w:sz w:val="20"/>
-          <w:szCs w:val="20"/>
-        </w:rPr>
-        <w:t xml:space="preserve">was created to </w:t>
-      </w:r>
-      <w:r>
-        <w:rPr>
-          <w:rFonts w:asciiTheme="minorHAnsi" w:eastAsia="Calibri" w:hAnsiTheme="minorHAnsi" w:cstheme="minorHAnsi"/>
-          <w:sz w:val="20"/>
-          <w:szCs w:val="20"/>
-        </w:rPr>
-        <w:t>manage global standardizations</w:t>
-      </w:r>
-      <w:r>
-        <w:rPr>
-          <w:rFonts w:asciiTheme="minorHAnsi" w:eastAsia="Calibri" w:hAnsiTheme="minorHAnsi" w:cstheme="minorHAnsi"/>
-          <w:sz w:val="20"/>
-          <w:szCs w:val="20"/>
-        </w:rPr>
-        <w:t xml:space="preserve"> for backend microservices</w:t>
-      </w:r>
-      <w:r>
-        <w:rPr>
-          <w:rFonts w:asciiTheme="minorHAnsi" w:eastAsia="Calibri" w:hAnsiTheme="minorHAnsi" w:cstheme="minorHAnsi"/>
-          <w:sz w:val="20"/>
-          <w:szCs w:val="20"/>
-        </w:rPr>
-        <w:t xml:space="preserve">. Global Features focus managing permissions/access across all </w:t>
-      </w:r>
-      <w:r>
-        <w:rPr>
-          <w:rFonts w:asciiTheme="minorHAnsi" w:eastAsia="Calibri" w:hAnsiTheme="minorHAnsi" w:cstheme="minorHAnsi"/>
-          <w:sz w:val="20"/>
-          <w:szCs w:val="20"/>
-        </w:rPr>
-        <w:t xml:space="preserve">microservices </w:t>
-      </w:r>
-      <w:r>
-        <w:rPr>
-          <w:rFonts w:asciiTheme="minorHAnsi" w:eastAsia="Calibri" w:hAnsiTheme="minorHAnsi" w:cstheme="minorHAnsi"/>
-          <w:sz w:val="20"/>
-          <w:szCs w:val="20"/>
-        </w:rPr>
-        <w:t xml:space="preserve">as </w:t>
-      </w:r>
-      <w:r>
-        <w:rPr>
-          <w:rFonts w:asciiTheme="minorHAnsi" w:eastAsia="Calibri" w:hAnsiTheme="minorHAnsi" w:cstheme="minorHAnsi"/>
-          <w:sz w:val="20"/>
-          <w:szCs w:val="20"/>
-        </w:rPr>
-        <w:t>a</w:t>
-      </w:r>
-      <w:r>
-        <w:rPr>
-          <w:rFonts w:asciiTheme="minorHAnsi" w:eastAsia="Calibri" w:hAnsiTheme="minorHAnsi" w:cstheme="minorHAnsi"/>
-          <w:sz w:val="20"/>
-          <w:szCs w:val="20"/>
-        </w:rPr>
-        <w:t xml:space="preserve"> </w:t>
-      </w:r>
-      <w:r>
-        <w:rPr>
-          <w:rFonts w:asciiTheme="minorHAnsi" w:eastAsia="Calibri" w:hAnsiTheme="minorHAnsi" w:cstheme="minorHAnsi"/>
-          <w:sz w:val="20"/>
-          <w:szCs w:val="20"/>
-        </w:rPr>
-        <w:t xml:space="preserve">part of the </w:t>
-      </w:r>
-      <w:r>
-        <w:rPr>
-          <w:rFonts w:asciiTheme="minorHAnsi" w:eastAsia="Calibri" w:hAnsiTheme="minorHAnsi" w:cstheme="minorHAnsi"/>
-          <w:sz w:val="20"/>
-          <w:szCs w:val="20"/>
-        </w:rPr>
-        <w:t xml:space="preserve">applications in the PI Suite.  </w:t>
-      </w:r>
-      <w:r>
-        <w:rPr>
-          <w:rFonts w:asciiTheme="minorHAnsi" w:eastAsia="Calibri" w:hAnsiTheme="minorHAnsi" w:cstheme="minorHAnsi"/>
-          <w:sz w:val="20"/>
-          <w:szCs w:val="20"/>
-        </w:rPr>
-        <w:t xml:space="preserve">This initiative was a complete redesign of the permissions system from the ground up.  </w:t>
-      </w:r>
-      <w:r>
-        <w:rPr>
-          <w:rFonts w:asciiTheme="minorHAnsi" w:eastAsia="Calibri" w:hAnsiTheme="minorHAnsi" w:cstheme="minorHAnsi"/>
-          <w:sz w:val="20"/>
-          <w:szCs w:val="20"/>
-        </w:rPr>
-        <w:t xml:space="preserve">Global Experience is attempting to </w:t>
-      </w:r>
-      <w:r>
-        <w:rPr>
-          <w:rFonts w:ascii="Calibri" w:hAnsi="Calibri" w:cs="Calibri"/>
-          <w:color w:val="000000"/>
-          <w:sz w:val="20"/>
-          <w:szCs w:val="20"/>
-        </w:rPr>
-        <w:t>integrate</w:t>
-      </w:r>
-      <w:r>
-        <w:rPr>
-          <w:rFonts w:ascii="Calibri" w:hAnsi="Calibri" w:cs="Calibri"/>
-          <w:color w:val="000000"/>
-          <w:sz w:val="20"/>
-          <w:szCs w:val="20"/>
-        </w:rPr>
-        <w:t xml:space="preserve"> </w:t>
-      </w:r>
-      <w:r>
-        <w:rPr>
-          <w:rFonts w:asciiTheme="minorHAnsi" w:eastAsia="Calibri" w:hAnsiTheme="minorHAnsi" w:cstheme="minorHAnsi"/>
-          <w:sz w:val="20"/>
-          <w:szCs w:val="20"/>
-        </w:rPr>
-        <w:t xml:space="preserve">Angular Martials and standardize UI components across the PI Suite. </w:t>
-      </w:r>
-      <w:r>
-        <w:rPr>
-          <w:rFonts w:asciiTheme="minorHAnsi" w:eastAsia="Calibri" w:hAnsiTheme="minorHAnsi" w:cstheme="minorHAnsi"/>
-          <w:sz w:val="20"/>
-          <w:szCs w:val="20"/>
-        </w:rPr>
-        <w:t xml:space="preserve">  </w:t>
-      </w:r>
-    </w:p>
-    <w:p>
-      <w:pPr>
-        <w:shd w:val="clear" w:color="auto" w:fill="FFFFFF"/>
-        <w:rPr>
-          <w:rFonts w:asciiTheme="minorHAnsi" w:eastAsia="Calibri" w:hAnsiTheme="minorHAnsi" w:cstheme="minorHAnsi"/>
-          <w:sz w:val="20"/>
-          <w:szCs w:val="20"/>
-        </w:rPr>
-      </w:pPr>
-    </w:p>
-    <w:p>
-      <w:pPr>
-        <w:pStyle w:val="ListParagraph"/>
-        <w:numPr>
-          <w:ilvl w:val="0"/>
-          <w:numId w:val="6"/>
-        </w:numPr>
-        <w:shd w:val="clear" w:color="auto" w:fill="FFFFFF"/>
-        <w:ind w:left="360"/>
-        <w:rPr>
-          <w:rFonts w:asciiTheme="minorHAnsi" w:eastAsia="Calibri" w:hAnsiTheme="minorHAnsi" w:cstheme="minorHAnsi"/>
-          <w:sz w:val="20"/>
-          <w:szCs w:val="20"/>
-        </w:rPr>
-      </w:pPr>
-      <w:r>
-        <w:rPr>
-          <w:rFonts w:asciiTheme="minorHAnsi" w:eastAsia="Calibri" w:hAnsiTheme="minorHAnsi" w:cstheme="minorHAnsi"/>
-          <w:sz w:val="20"/>
-          <w:szCs w:val="20"/>
-        </w:rPr>
-        <w:t>Assisted in efforts modernizing the Hire and Design redesign and implementations.</w:t>
-      </w:r>
-    </w:p>
-    <w:p>
-      <w:pPr>
-        <w:pStyle w:val="ListParagraph"/>
-        <w:numPr>
-          <w:ilvl w:val="0"/>
-          <w:numId w:val="6"/>
-        </w:numPr>
-        <w:shd w:val="clear" w:color="auto" w:fill="FFFFFF"/>
-        <w:ind w:left="360"/>
-        <w:rPr>
-          <w:rFonts w:asciiTheme="minorHAnsi" w:eastAsia="Calibri" w:hAnsiTheme="minorHAnsi" w:cstheme="minorHAnsi"/>
-          <w:sz w:val="20"/>
-          <w:szCs w:val="20"/>
-        </w:rPr>
-      </w:pPr>
-      <w:r>
-        <w:rPr>
-          <w:rFonts w:asciiTheme="minorHAnsi" w:eastAsia="Calibri" w:hAnsiTheme="minorHAnsi" w:cstheme="minorHAnsi"/>
-          <w:sz w:val="20"/>
-          <w:szCs w:val="20"/>
-        </w:rPr>
-        <w:t xml:space="preserve">Assisted in the </w:t>
-      </w:r>
-      <w:r>
-        <w:rPr>
-          <w:rFonts w:asciiTheme="minorHAnsi" w:eastAsia="Calibri" w:hAnsiTheme="minorHAnsi" w:cstheme="minorHAnsi"/>
-          <w:sz w:val="20"/>
-          <w:szCs w:val="20"/>
-        </w:rPr>
-        <w:t>implement new permission control system</w:t>
-      </w:r>
-      <w:r>
-        <w:rPr>
-          <w:rFonts w:asciiTheme="minorHAnsi" w:eastAsia="Calibri" w:hAnsiTheme="minorHAnsi" w:cstheme="minorHAnsi"/>
-          <w:sz w:val="20"/>
-          <w:szCs w:val="20"/>
-        </w:rPr>
-        <w:t xml:space="preserve"> switching from RBAC to ABAC</w:t>
-      </w:r>
-    </w:p>
-    <w:p>
-      <w:pPr>
-        <w:pStyle w:val="ListParagraph"/>
-        <w:numPr>
-          <w:ilvl w:val="0"/>
-          <w:numId w:val="6"/>
-        </w:numPr>
-        <w:shd w:val="clear" w:color="auto" w:fill="FFFFFF"/>
-        <w:ind w:left="360"/>
-        <w:rPr>
-          <w:rFonts w:asciiTheme="minorHAnsi" w:eastAsia="Calibri" w:hAnsiTheme="minorHAnsi" w:cstheme="minorHAnsi"/>
-          <w:sz w:val="20"/>
-          <w:szCs w:val="20"/>
-        </w:rPr>
-      </w:pPr>
-      <w:r>
-        <w:rPr>
-          <w:rFonts w:asciiTheme="minorHAnsi" w:eastAsia="Calibri" w:hAnsiTheme="minorHAnsi" w:cstheme="minorHAnsi"/>
-          <w:sz w:val="20"/>
-          <w:szCs w:val="20"/>
-        </w:rPr>
-        <w:t>Member of Frontend</w:t>
-      </w:r>
-      <w:r>
-        <w:rPr>
-          <w:rFonts w:asciiTheme="minorHAnsi" w:eastAsia="Calibri" w:hAnsiTheme="minorHAnsi" w:cstheme="minorHAnsi"/>
-          <w:sz w:val="20"/>
-          <w:szCs w:val="20"/>
-        </w:rPr>
-        <w:t xml:space="preserve"> Advisory board and </w:t>
-      </w:r>
-      <w:r>
-        <w:rPr>
-          <w:rFonts w:asciiTheme="minorHAnsi" w:eastAsia="Calibri" w:hAnsiTheme="minorHAnsi" w:cstheme="minorHAnsi"/>
-          <w:sz w:val="20"/>
-          <w:szCs w:val="20"/>
-        </w:rPr>
-        <w:t>Internal committees.</w:t>
-      </w:r>
-    </w:p>
-    <w:p>
-      <w:pPr>
-        <w:shd w:val="clear" w:color="auto" w:fill="FFFFFF"/>
-        <w:rPr>
-          <w:rFonts w:asciiTheme="minorHAnsi" w:eastAsia="Calibri" w:hAnsiTheme="minorHAnsi" w:cstheme="minorHAnsi"/>
-          <w:sz w:val="20"/>
-          <w:szCs w:val="20"/>
-        </w:rPr>
-      </w:pPr>
-    </w:p>
-    <w:p>
-      <w:pPr>
-        <w:shd w:val="clear" w:color="auto" w:fill="FFFFFF"/>
-        <w:rPr>
-          <w:rFonts w:asciiTheme="minorHAnsi" w:eastAsia="Calibri" w:hAnsiTheme="minorHAnsi" w:cstheme="minorHAnsi"/>
-          <w:sz w:val="20"/>
-          <w:szCs w:val="20"/>
-        </w:rPr>
-      </w:pPr>
-    </w:p>
-    <w:p>
-      <w:pPr>
-        <w:shd w:val="clear" w:color="auto" w:fill="FFFFFF"/>
-        <w:rPr>
-          <w:rFonts w:asciiTheme="minorHAnsi" w:eastAsia="Calibri" w:hAnsiTheme="minorHAnsi" w:cstheme="minorHAnsi"/>
-          <w:sz w:val="20"/>
-          <w:szCs w:val="20"/>
-        </w:rPr>
-      </w:pPr>
-    </w:p>
-    <w:p>
-      <w:pPr>
-        <w:shd w:val="clear" w:color="auto" w:fill="FFFFFF"/>
-        <w:rPr>
-          <w:rFonts w:asciiTheme="minorHAnsi" w:eastAsia="Calibri" w:hAnsiTheme="minorHAnsi" w:cstheme="minorHAnsi"/>
-          <w:sz w:val="20"/>
-          <w:szCs w:val="20"/>
-        </w:rPr>
-      </w:pPr>
-    </w:p>
-    <w:p>
-      <w:pPr>
         <w:shd w:val="clear" w:color="auto" w:fill="FFFFFF"/>
         <w:rPr>
           <w:rFonts w:asciiTheme="minorHAnsi" w:eastAsia="Calibri" w:hAnsiTheme="minorHAnsi" w:cstheme="minorHAnsi"/>
@@ -1909,7 +1098,6 @@
           <w:b/>
           <w:color w:val="333333"/>
         </w:rPr>
-        <w:lastRenderedPageBreak/>
         <w:t>GoPuff</w:t>
       </w:r>
       <w:proofErr w:type="spellEnd"/>
@@ -1965,7 +1153,7 @@
           <w:sz w:val="20"/>
           <w:szCs w:val="20"/>
         </w:rPr>
-        <w:t xml:space="preserve"> II - Forecasting Engineering</w:t>
+        <w:t xml:space="preserve"> II</w:t>
       </w:r>
     </w:p>
     <w:p>
@@ -2346,15 +1534,6 @@
         </w:rPr>
         <w:t>Senior Software Engineer</w:t>
       </w:r>
-      <w:r>
-        <w:rPr>
-          <w:rFonts w:asciiTheme="minorHAnsi" w:eastAsia="Calibri" w:hAnsiTheme="minorHAnsi" w:cstheme="minorHAnsi"/>
-          <w:color w:val="333333"/>
-          <w:sz w:val="20"/>
-          <w:szCs w:val="20"/>
-        </w:rPr>
-        <w:t xml:space="preserve"> </w:t>
-      </w:r>
     </w:p>
     <w:p>
       <w:pPr>
@@ -2913,7 +2092,7 @@
           <w:sz w:val="20"/>
           <w:szCs w:val="20"/>
         </w:rPr>
-        <w:t xml:space="preserve">Implemented features to comply with ADA (American Disability Act) in association with WCAG (Web Content Accessibility Guidelines). </w:t>
+        <w:t xml:space="preserve">Implemented features to comply with ADA (American Disability Act) in association with WCAG </w:t>
       </w:r>
     </w:p>
     <w:p>
@@ -2998,16 +2177,7 @@
           <w:sz w:val="20"/>
           <w:szCs w:val="20"/>
         </w:rPr>
-        <w:t>decentralized</w:t>
-      </w:r>
-      <w:r>
-        <w:rPr>
-          <w:rFonts w:ascii="Calibri" w:hAnsi="Calibri" w:cs="Calibri"/>
-          <w:color w:val="333333"/>
-          <w:sz w:val="20"/>
-          <w:szCs w:val="20"/>
-        </w:rPr>
-        <w:t xml:space="preserve"> </w:t>
+        <w:t xml:space="preserve">decentralized </w:t>
       </w:r>
       <w:r>
         <w:rPr>
@@ -3272,6 +2442,13 @@
     </w:p>
     <w:p>
       <w:pPr>
+        <w:pBdr>
+          <w:top w:val="nil"/>
+          <w:left w:val="nil"/>
+          <w:bottom w:val="nil"/>
+          <w:right w:val="nil"/>
+          <w:between w:val="nil"/>
+        </w:pBdr>
         <w:shd w:val="clear" w:color="auto" w:fill="FFFFFF"/>
         <w:rPr>
           <w:rFonts w:asciiTheme="minorHAnsi" w:eastAsia="Calibri" w:hAnsiTheme="minorHAnsi" w:cstheme="minorHAnsi"/>
@@ -3302,18 +2479,35 @@
           <w:color w:val="333333"/>
           <w:sz w:val="20"/>
           <w:szCs w:val="20"/>
-          <w:highlight w:val="white"/>
-        </w:rPr>
-        <w:t xml:space="preserve">Gatekeeper for pull request changes into the main branch to ensure best practices and </w:t>
-      </w:r>
-      <w:r>
-        <w:rPr>
-          <w:rFonts w:asciiTheme="minorHAnsi" w:eastAsia="Calibri" w:hAnsiTheme="minorHAnsi" w:cstheme="minorHAnsi"/>
-          <w:color w:val="333333"/>
-          <w:sz w:val="20"/>
-          <w:szCs w:val="20"/>
-        </w:rPr>
-        <w:t>code quality.</w:t>
+        </w:rPr>
+        <w:t>O</w:t>
+      </w:r>
+      <w:r>
+        <w:rPr>
+          <w:rFonts w:asciiTheme="minorHAnsi" w:eastAsia="Calibri" w:hAnsiTheme="minorHAnsi" w:cstheme="minorHAnsi"/>
+          <w:color w:val="333333"/>
+          <w:sz w:val="20"/>
+          <w:szCs w:val="20"/>
+        </w:rPr>
+        <w:t xml:space="preserve">ne of </w:t>
+      </w:r>
+      <w:r>
+        <w:rPr>
+          <w:rFonts w:asciiTheme="minorHAnsi" w:eastAsia="Calibri" w:hAnsiTheme="minorHAnsi" w:cstheme="minorHAnsi"/>
+          <w:color w:val="333333"/>
+          <w:sz w:val="20"/>
+          <w:szCs w:val="20"/>
+        </w:rPr>
+        <w:t>12</w:t>
+      </w:r>
+      <w:r>
+        <w:rPr>
+          <w:rFonts w:asciiTheme="minorHAnsi" w:eastAsia="Calibri" w:hAnsiTheme="minorHAnsi" w:cstheme="minorHAnsi"/>
+          <w:color w:val="333333"/>
+          <w:sz w:val="20"/>
+          <w:szCs w:val="20"/>
+        </w:rPr>
+        <w:t xml:space="preserve"> required pull request approvers, ensuring quality code.</w:t>
       </w:r>
     </w:p>
     <w:p>
@@ -3417,23 +2611,12 @@
           <w:color w:val="333333"/>
         </w:rPr>
       </w:pPr>
-    </w:p>
-    <w:p>
-      <w:pPr>
-        <w:shd w:val="clear" w:color="auto" w:fill="FFFFFF"/>
-        <w:rPr>
-          <w:rFonts w:asciiTheme="minorHAnsi" w:eastAsia="Calibri" w:hAnsiTheme="minorHAnsi" w:cstheme="minorHAnsi"/>
-          <w:b/>
-          <w:color w:val="333333"/>
-        </w:rPr>
-      </w:pPr>
-      <w:r>
-        <w:rPr>
-          <w:rFonts w:asciiTheme="minorHAnsi" w:eastAsia="Calibri" w:hAnsiTheme="minorHAnsi" w:cstheme="minorHAnsi"/>
-          <w:b/>
-          <w:color w:val="333333"/>
-        </w:rPr>
-        <w:lastRenderedPageBreak/>
+      <w:r>
+        <w:rPr>
+          <w:rFonts w:asciiTheme="minorHAnsi" w:eastAsia="Calibri" w:hAnsiTheme="minorHAnsi" w:cstheme="minorHAnsi"/>
+          <w:b/>
+          <w:color w:val="333333"/>
+        </w:rPr>
         <w:t>Blue Yonder (</w:t>
       </w:r>
       <w:r>
@@ -3656,6 +2839,17 @@
         <w:shd w:val="clear" w:color="auto" w:fill="FFFFFF"/>
         <w:rPr>
           <w:rFonts w:asciiTheme="minorHAnsi" w:eastAsia="Calibri" w:hAnsiTheme="minorHAnsi" w:cstheme="minorHAnsi"/>
+          <w:color w:val="333333"/>
+          <w:sz w:val="20"/>
+          <w:szCs w:val="20"/>
+        </w:rPr>
+      </w:pPr>
+    </w:p>
+    <w:p>
+      <w:pPr>
+        <w:shd w:val="clear" w:color="auto" w:fill="FFFFFF"/>
+        <w:rPr>
+          <w:rFonts w:asciiTheme="minorHAnsi" w:eastAsia="Calibri" w:hAnsiTheme="minorHAnsi" w:cstheme="minorHAnsi"/>
           <w:b/>
           <w:color w:val="333333"/>
         </w:rPr>
@@ -3950,16 +3144,72 @@
         <w:shd w:val="clear" w:color="auto" w:fill="FFFFFF"/>
         <w:rPr>
           <w:rFonts w:asciiTheme="minorHAnsi" w:eastAsia="Calibri" w:hAnsiTheme="minorHAnsi" w:cstheme="minorHAnsi"/>
-          <w:b/>
-          <w:color w:val="333333"/>
-        </w:rPr>
-      </w:pPr>
-      <w:r>
-        <w:rPr>
-          <w:rFonts w:asciiTheme="minorHAnsi" w:eastAsia="Calibri" w:hAnsiTheme="minorHAnsi" w:cstheme="minorHAnsi"/>
-          <w:b/>
-          <w:color w:val="333333"/>
-        </w:rPr>
+          <w:color w:val="333333"/>
+          <w:sz w:val="20"/>
+          <w:szCs w:val="20"/>
+        </w:rPr>
+      </w:pPr>
+    </w:p>
+    <w:p>
+      <w:pPr>
+        <w:shd w:val="clear" w:color="auto" w:fill="FFFFFF"/>
+        <w:rPr>
+          <w:rFonts w:asciiTheme="minorHAnsi" w:eastAsia="Calibri" w:hAnsiTheme="minorHAnsi" w:cstheme="minorHAnsi"/>
+          <w:color w:val="333333"/>
+          <w:sz w:val="20"/>
+          <w:szCs w:val="20"/>
+        </w:rPr>
+      </w:pPr>
+    </w:p>
+    <w:p>
+      <w:pPr>
+        <w:shd w:val="clear" w:color="auto" w:fill="FFFFFF"/>
+        <w:rPr>
+          <w:rFonts w:asciiTheme="minorHAnsi" w:eastAsia="Calibri" w:hAnsiTheme="minorHAnsi" w:cstheme="minorHAnsi"/>
+          <w:color w:val="333333"/>
+          <w:sz w:val="20"/>
+          <w:szCs w:val="20"/>
+        </w:rPr>
+      </w:pPr>
+    </w:p>
+    <w:p>
+      <w:pPr>
+        <w:shd w:val="clear" w:color="auto" w:fill="FFFFFF"/>
+        <w:rPr>
+          <w:rFonts w:asciiTheme="minorHAnsi" w:eastAsia="Calibri" w:hAnsiTheme="minorHAnsi" w:cstheme="minorHAnsi"/>
+          <w:color w:val="333333"/>
+          <w:sz w:val="20"/>
+          <w:szCs w:val="20"/>
+        </w:rPr>
+      </w:pPr>
+    </w:p>
+    <w:p>
+      <w:pPr>
+        <w:shd w:val="clear" w:color="auto" w:fill="FFFFFF"/>
+        <w:rPr>
+          <w:rFonts w:asciiTheme="minorHAnsi" w:eastAsia="Calibri" w:hAnsiTheme="minorHAnsi" w:cstheme="minorHAnsi"/>
+          <w:color w:val="333333"/>
+          <w:sz w:val="20"/>
+          <w:szCs w:val="20"/>
+        </w:rPr>
+      </w:pPr>
+    </w:p>
+    <w:p>
+      <w:pPr>
+        <w:shd w:val="clear" w:color="auto" w:fill="FFFFFF"/>
+        <w:rPr>
+          <w:rFonts w:asciiTheme="minorHAnsi" w:eastAsia="Calibri" w:hAnsiTheme="minorHAnsi" w:cstheme="minorHAnsi"/>
+          <w:b/>
+          <w:color w:val="333333"/>
+        </w:rPr>
+      </w:pPr>
+      <w:r>
+        <w:rPr>
+          <w:rFonts w:asciiTheme="minorHAnsi" w:eastAsia="Calibri" w:hAnsiTheme="minorHAnsi" w:cstheme="minorHAnsi"/>
+          <w:b/>
+          <w:color w:val="333333"/>
+        </w:rPr>
+        <w:lastRenderedPageBreak/>
         <w:t xml:space="preserve">Blue Yonder (previously JDA previously </w:t>
       </w:r>
       <w:proofErr w:type="spellStart"/>

</xml_diff>

<commit_message>
Redo font sizing issue
</commit_message>
<xml_diff>
--- a/documents/Michael Wester.docx
+++ b/documents/Michael Wester.docx
@@ -7,8 +7,6 @@
         <w:rPr>
           <w:rFonts w:asciiTheme="minorHAnsi" w:eastAsia="Calibri" w:hAnsiTheme="minorHAnsi" w:cstheme="minorHAnsi"/>
           <w:bCs/>
-          <w:sz w:val="16"/>
-          <w:szCs w:val="16"/>
           <w:highlight w:val="white"/>
         </w:rPr>
       </w:pPr>
@@ -16,8 +14,6 @@
         <w:rPr>
           <w:rFonts w:asciiTheme="minorHAnsi" w:eastAsia="Calibri" w:hAnsiTheme="minorHAnsi" w:cstheme="minorHAnsi"/>
           <w:bCs/>
-          <w:sz w:val="16"/>
-          <w:szCs w:val="16"/>
           <w:highlight w:val="white"/>
         </w:rPr>
         <w:t>Highly experienced s</w:t>
@@ -26,8 +22,6 @@
         <w:rPr>
           <w:rFonts w:asciiTheme="minorHAnsi" w:eastAsia="Calibri" w:hAnsiTheme="minorHAnsi" w:cstheme="minorHAnsi"/>
           <w:bCs/>
-          <w:sz w:val="16"/>
-          <w:szCs w:val="16"/>
           <w:highlight w:val="white"/>
         </w:rPr>
         <w:t xml:space="preserve">oftware </w:t>
@@ -36,8 +30,6 @@
         <w:rPr>
           <w:rFonts w:asciiTheme="minorHAnsi" w:eastAsia="Calibri" w:hAnsiTheme="minorHAnsi" w:cstheme="minorHAnsi"/>
           <w:bCs/>
-          <w:sz w:val="16"/>
-          <w:szCs w:val="16"/>
           <w:highlight w:val="white"/>
         </w:rPr>
         <w:t>e</w:t>
@@ -46,8 +38,6 @@
         <w:rPr>
           <w:rFonts w:asciiTheme="minorHAnsi" w:eastAsia="Calibri" w:hAnsiTheme="minorHAnsi" w:cstheme="minorHAnsi"/>
           <w:bCs/>
-          <w:sz w:val="16"/>
-          <w:szCs w:val="16"/>
           <w:highlight w:val="white"/>
         </w:rPr>
         <w:t>ngineer with years of professional experience</w:t>
@@ -56,8 +46,6 @@
         <w:rPr>
           <w:rFonts w:asciiTheme="minorHAnsi" w:eastAsia="Calibri" w:hAnsiTheme="minorHAnsi" w:cstheme="minorHAnsi"/>
           <w:bCs/>
-          <w:sz w:val="16"/>
-          <w:szCs w:val="16"/>
           <w:highlight w:val="white"/>
         </w:rPr>
         <w:t xml:space="preserve"> in </w:t>
@@ -66,8 +54,6 @@
         <w:rPr>
           <w:rFonts w:asciiTheme="minorHAnsi" w:eastAsia="Calibri" w:hAnsiTheme="minorHAnsi" w:cstheme="minorHAnsi"/>
           <w:bCs/>
-          <w:sz w:val="16"/>
-          <w:szCs w:val="16"/>
           <w:highlight w:val="white"/>
         </w:rPr>
         <w:t xml:space="preserve">the </w:t>
@@ -76,8 +62,6 @@
         <w:rPr>
           <w:rFonts w:asciiTheme="minorHAnsi" w:eastAsia="Calibri" w:hAnsiTheme="minorHAnsi" w:cstheme="minorHAnsi"/>
           <w:bCs/>
-          <w:sz w:val="16"/>
-          <w:szCs w:val="16"/>
           <w:highlight w:val="white"/>
         </w:rPr>
         <w:t>full stack of development</w:t>
@@ -86,8 +70,6 @@
         <w:rPr>
           <w:rFonts w:asciiTheme="minorHAnsi" w:eastAsia="Calibri" w:hAnsiTheme="minorHAnsi" w:cstheme="minorHAnsi"/>
           <w:bCs/>
-          <w:sz w:val="16"/>
-          <w:szCs w:val="16"/>
           <w:highlight w:val="white"/>
         </w:rPr>
         <w:t xml:space="preserve">.  Range of experiences in greenfield projects, </w:t>
@@ -96,8 +78,6 @@
         <w:rPr>
           <w:rFonts w:asciiTheme="minorHAnsi" w:eastAsia="Calibri" w:hAnsiTheme="minorHAnsi" w:cstheme="minorHAnsi"/>
           <w:bCs/>
-          <w:sz w:val="16"/>
-          <w:szCs w:val="16"/>
           <w:highlight w:val="white"/>
         </w:rPr>
         <w:t xml:space="preserve">new </w:t>
@@ -106,8 +86,6 @@
         <w:rPr>
           <w:rFonts w:asciiTheme="minorHAnsi" w:eastAsia="Calibri" w:hAnsiTheme="minorHAnsi" w:cstheme="minorHAnsi"/>
           <w:bCs/>
-          <w:sz w:val="16"/>
-          <w:szCs w:val="16"/>
           <w:highlight w:val="white"/>
         </w:rPr>
         <w:t>stand</w:t>
@@ -116,8 +94,6 @@
         <w:rPr>
           <w:rFonts w:asciiTheme="minorHAnsi" w:eastAsia="Calibri" w:hAnsiTheme="minorHAnsi" w:cstheme="minorHAnsi"/>
           <w:bCs/>
-          <w:sz w:val="16"/>
-          <w:szCs w:val="16"/>
           <w:highlight w:val="white"/>
         </w:rPr>
         <w:t xml:space="preserve">-alone frontend clients, </w:t>
@@ -126,8 +102,6 @@
         <w:rPr>
           <w:rFonts w:asciiTheme="minorHAnsi" w:eastAsia="Calibri" w:hAnsiTheme="minorHAnsi" w:cstheme="minorHAnsi"/>
           <w:bCs/>
-          <w:sz w:val="16"/>
-          <w:szCs w:val="16"/>
           <w:highlight w:val="white"/>
         </w:rPr>
         <w:t xml:space="preserve">lightweight RESTful </w:t>
@@ -136,8 +110,6 @@
         <w:rPr>
           <w:rFonts w:asciiTheme="minorHAnsi" w:eastAsia="Calibri" w:hAnsiTheme="minorHAnsi" w:cstheme="minorHAnsi"/>
           <w:bCs/>
-          <w:sz w:val="16"/>
-          <w:szCs w:val="16"/>
           <w:highlight w:val="white"/>
         </w:rPr>
         <w:t>APIs</w:t>
@@ -146,8 +118,6 @@
         <w:rPr>
           <w:rFonts w:asciiTheme="minorHAnsi" w:eastAsia="Calibri" w:hAnsiTheme="minorHAnsi" w:cstheme="minorHAnsi"/>
           <w:bCs/>
-          <w:sz w:val="16"/>
-          <w:szCs w:val="16"/>
           <w:highlight w:val="white"/>
         </w:rPr>
         <w:t xml:space="preserve">, </w:t>
@@ -156,8 +126,6 @@
         <w:rPr>
           <w:rFonts w:asciiTheme="minorHAnsi" w:eastAsia="Calibri" w:hAnsiTheme="minorHAnsi" w:cstheme="minorHAnsi"/>
           <w:bCs/>
-          <w:sz w:val="16"/>
-          <w:szCs w:val="16"/>
           <w:highlight w:val="white"/>
         </w:rPr>
         <w:t xml:space="preserve">both </w:t>
@@ -166,8 +134,6 @@
         <w:rPr>
           <w:rFonts w:asciiTheme="minorHAnsi" w:eastAsia="Calibri" w:hAnsiTheme="minorHAnsi" w:cstheme="minorHAnsi"/>
           <w:bCs/>
-          <w:sz w:val="16"/>
-          <w:szCs w:val="16"/>
           <w:highlight w:val="white"/>
         </w:rPr>
         <w:t>m</w:t>
@@ -176,8 +142,6 @@
         <w:rPr>
           <w:rFonts w:asciiTheme="minorHAnsi" w:eastAsia="Calibri" w:hAnsiTheme="minorHAnsi" w:cstheme="minorHAnsi"/>
           <w:bCs/>
-          <w:sz w:val="16"/>
-          <w:szCs w:val="16"/>
           <w:highlight w:val="white"/>
         </w:rPr>
         <w:t xml:space="preserve">icroservice based </w:t>
@@ -186,8 +150,6 @@
         <w:rPr>
           <w:rFonts w:asciiTheme="minorHAnsi" w:eastAsia="Calibri" w:hAnsiTheme="minorHAnsi" w:cstheme="minorHAnsi"/>
           <w:bCs/>
-          <w:sz w:val="16"/>
-          <w:szCs w:val="16"/>
           <w:highlight w:val="white"/>
         </w:rPr>
         <w:t xml:space="preserve">frontend and backend </w:t>
@@ -196,8 +158,6 @@
         <w:rPr>
           <w:rFonts w:asciiTheme="minorHAnsi" w:eastAsia="Calibri" w:hAnsiTheme="minorHAnsi" w:cstheme="minorHAnsi"/>
           <w:bCs/>
-          <w:sz w:val="16"/>
-          <w:szCs w:val="16"/>
           <w:highlight w:val="white"/>
         </w:rPr>
         <w:t>applications</w:t>
@@ -206,8 +166,6 @@
         <w:rPr>
           <w:rFonts w:asciiTheme="minorHAnsi" w:eastAsia="Calibri" w:hAnsiTheme="minorHAnsi" w:cstheme="minorHAnsi"/>
           <w:bCs/>
-          <w:sz w:val="16"/>
-          <w:szCs w:val="16"/>
           <w:highlight w:val="white"/>
         </w:rPr>
         <w:t xml:space="preserve"> and</w:t>
@@ -216,8 +174,6 @@
         <w:rPr>
           <w:rFonts w:asciiTheme="minorHAnsi" w:eastAsia="Calibri" w:hAnsiTheme="minorHAnsi" w:cstheme="minorHAnsi"/>
           <w:bCs/>
-          <w:sz w:val="16"/>
-          <w:szCs w:val="16"/>
           <w:highlight w:val="white"/>
         </w:rPr>
         <w:t xml:space="preserve"> </w:t>
@@ -226,8 +182,6 @@
         <w:rPr>
           <w:rFonts w:asciiTheme="minorHAnsi" w:eastAsia="Calibri" w:hAnsiTheme="minorHAnsi" w:cstheme="minorHAnsi"/>
           <w:bCs/>
-          <w:sz w:val="16"/>
-          <w:szCs w:val="16"/>
           <w:highlight w:val="white"/>
         </w:rPr>
         <w:t>both backend and frontend libraries</w:t>
@@ -236,8 +190,6 @@
         <w:rPr>
           <w:rFonts w:asciiTheme="minorHAnsi" w:eastAsia="Calibri" w:hAnsiTheme="minorHAnsi" w:cstheme="minorHAnsi"/>
           <w:bCs/>
-          <w:sz w:val="16"/>
-          <w:szCs w:val="16"/>
           <w:highlight w:val="white"/>
         </w:rPr>
         <w:t xml:space="preserve">. </w:t>
@@ -246,8 +198,6 @@
         <w:rPr>
           <w:rFonts w:asciiTheme="minorHAnsi" w:eastAsia="Calibri" w:hAnsiTheme="minorHAnsi" w:cstheme="minorHAnsi"/>
           <w:bCs/>
-          <w:sz w:val="16"/>
-          <w:szCs w:val="16"/>
           <w:highlight w:val="white"/>
         </w:rPr>
         <w:t xml:space="preserve"> </w:t>
@@ -256,8 +206,6 @@
         <w:rPr>
           <w:rFonts w:asciiTheme="minorHAnsi" w:eastAsia="Calibri" w:hAnsiTheme="minorHAnsi" w:cstheme="minorHAnsi"/>
           <w:bCs/>
-          <w:sz w:val="16"/>
-          <w:szCs w:val="16"/>
           <w:highlight w:val="white"/>
         </w:rPr>
         <w:t>P</w:t>
@@ -266,8 +214,6 @@
         <w:rPr>
           <w:rFonts w:asciiTheme="minorHAnsi" w:eastAsia="Calibri" w:hAnsiTheme="minorHAnsi" w:cstheme="minorHAnsi"/>
           <w:bCs/>
-          <w:sz w:val="16"/>
-          <w:szCs w:val="16"/>
           <w:highlight w:val="white"/>
         </w:rPr>
         <w:t>roven leader, mentor,</w:t>
@@ -276,8 +222,6 @@
         <w:rPr>
           <w:rFonts w:asciiTheme="minorHAnsi" w:eastAsia="Calibri" w:hAnsiTheme="minorHAnsi" w:cstheme="minorHAnsi"/>
           <w:bCs/>
-          <w:sz w:val="16"/>
-          <w:szCs w:val="16"/>
           <w:highlight w:val="white"/>
         </w:rPr>
         <w:t xml:space="preserve"> </w:t>
@@ -286,8 +230,6 @@
         <w:rPr>
           <w:rFonts w:asciiTheme="minorHAnsi" w:eastAsia="Calibri" w:hAnsiTheme="minorHAnsi" w:cstheme="minorHAnsi"/>
           <w:bCs/>
-          <w:sz w:val="16"/>
-          <w:szCs w:val="16"/>
           <w:highlight w:val="white"/>
         </w:rPr>
         <w:t xml:space="preserve">contributor </w:t>
@@ -296,8 +238,6 @@
         <w:rPr>
           <w:rFonts w:asciiTheme="minorHAnsi" w:eastAsia="Calibri" w:hAnsiTheme="minorHAnsi" w:cstheme="minorHAnsi"/>
           <w:bCs/>
-          <w:sz w:val="16"/>
-          <w:szCs w:val="16"/>
           <w:highlight w:val="white"/>
         </w:rPr>
         <w:t>with a track history of</w:t>
@@ -306,8 +246,6 @@
         <w:rPr>
           <w:rFonts w:asciiTheme="minorHAnsi" w:eastAsia="Calibri" w:hAnsiTheme="minorHAnsi" w:cstheme="minorHAnsi"/>
           <w:bCs/>
-          <w:sz w:val="16"/>
-          <w:szCs w:val="16"/>
           <w:highlight w:val="white"/>
         </w:rPr>
         <w:t xml:space="preserve"> improv</w:t>
@@ -316,8 +254,6 @@
         <w:rPr>
           <w:rFonts w:asciiTheme="minorHAnsi" w:eastAsia="Calibri" w:hAnsiTheme="minorHAnsi" w:cstheme="minorHAnsi"/>
           <w:bCs/>
-          <w:sz w:val="16"/>
-          <w:szCs w:val="16"/>
           <w:highlight w:val="white"/>
         </w:rPr>
         <w:t>ing</w:t>
@@ -326,8 +262,6 @@
         <w:rPr>
           <w:rFonts w:asciiTheme="minorHAnsi" w:eastAsia="Calibri" w:hAnsiTheme="minorHAnsi" w:cstheme="minorHAnsi"/>
           <w:bCs/>
-          <w:sz w:val="16"/>
-          <w:szCs w:val="16"/>
           <w:highlight w:val="white"/>
         </w:rPr>
         <w:t xml:space="preserve"> code quality, practices</w:t>
@@ -336,8 +270,6 @@
         <w:rPr>
           <w:rFonts w:asciiTheme="minorHAnsi" w:eastAsia="Calibri" w:hAnsiTheme="minorHAnsi" w:cstheme="minorHAnsi"/>
           <w:bCs/>
-          <w:sz w:val="16"/>
-          <w:szCs w:val="16"/>
           <w:highlight w:val="white"/>
         </w:rPr>
         <w:t xml:space="preserve">, </w:t>
@@ -346,8 +278,6 @@
         <w:rPr>
           <w:rFonts w:asciiTheme="minorHAnsi" w:eastAsia="Calibri" w:hAnsiTheme="minorHAnsi" w:cstheme="minorHAnsi"/>
           <w:bCs/>
-          <w:sz w:val="16"/>
-          <w:szCs w:val="16"/>
           <w:highlight w:val="white"/>
         </w:rPr>
         <w:t>performance</w:t>
@@ -356,8 +286,6 @@
         <w:rPr>
           <w:rFonts w:asciiTheme="minorHAnsi" w:eastAsia="Calibri" w:hAnsiTheme="minorHAnsi" w:cstheme="minorHAnsi"/>
           <w:bCs/>
-          <w:sz w:val="16"/>
-          <w:szCs w:val="16"/>
           <w:highlight w:val="white"/>
         </w:rPr>
         <w:t xml:space="preserve"> and maintainability</w:t>
@@ -366,8 +294,6 @@
         <w:rPr>
           <w:rFonts w:asciiTheme="minorHAnsi" w:eastAsia="Calibri" w:hAnsiTheme="minorHAnsi" w:cstheme="minorHAnsi"/>
           <w:bCs/>
-          <w:sz w:val="16"/>
-          <w:szCs w:val="16"/>
           <w:highlight w:val="white"/>
         </w:rPr>
         <w:t>.</w:t>
@@ -378,8 +304,6 @@
         <w:rPr>
           <w:rFonts w:asciiTheme="minorHAnsi" w:eastAsia="Calibri" w:hAnsiTheme="minorHAnsi" w:cstheme="minorHAnsi"/>
           <w:bCs/>
-          <w:sz w:val="20"/>
-          <w:szCs w:val="20"/>
         </w:rPr>
       </w:pPr>
     </w:p>
@@ -390,13 +314,17 @@
         <w:jc w:val="center"/>
         <w:rPr>
           <w:rFonts w:asciiTheme="minorHAnsi" w:eastAsia="Calibri" w:hAnsiTheme="minorHAnsi" w:cstheme="minorHAnsi"/>
-          <w:bCs/>
-        </w:rPr>
-      </w:pPr>
-      <w:r>
-        <w:rPr>
-          <w:rFonts w:asciiTheme="minorHAnsi" w:eastAsia="Calibri" w:hAnsiTheme="minorHAnsi" w:cstheme="minorHAnsi"/>
-          <w:bCs/>
+          <w:b/>
+          <w:sz w:val="28"/>
+          <w:szCs w:val="28"/>
+        </w:rPr>
+      </w:pPr>
+      <w:r>
+        <w:rPr>
+          <w:rFonts w:asciiTheme="minorHAnsi" w:eastAsia="Calibri" w:hAnsiTheme="minorHAnsi" w:cstheme="minorHAnsi"/>
+          <w:b/>
+          <w:sz w:val="28"/>
+          <w:szCs w:val="28"/>
         </w:rPr>
         <w:t>Technical Expertise/Skills</w:t>
       </w:r>
@@ -406,8 +334,6 @@
         <w:rPr>
           <w:rFonts w:asciiTheme="minorHAnsi" w:eastAsia="Calibri" w:hAnsiTheme="minorHAnsi" w:cstheme="minorHAnsi"/>
           <w:bCs/>
-          <w:sz w:val="20"/>
-          <w:szCs w:val="20"/>
           <w:highlight w:val="white"/>
         </w:rPr>
       </w:pPr>
@@ -415,8 +341,6 @@
         <w:rPr>
           <w:rFonts w:asciiTheme="minorHAnsi" w:eastAsia="Calibri" w:hAnsiTheme="minorHAnsi" w:cstheme="minorHAnsi"/>
           <w:bCs/>
-          <w:sz w:val="20"/>
-          <w:szCs w:val="20"/>
           <w:highlight w:val="white"/>
         </w:rPr>
         <w:t xml:space="preserve">Programming Languages: Angular, Typescript, C#, React, Express, </w:t>
@@ -426,8 +350,6 @@
         <w:rPr>
           <w:rFonts w:asciiTheme="minorHAnsi" w:eastAsia="Calibri" w:hAnsiTheme="minorHAnsi" w:cstheme="minorHAnsi"/>
           <w:bCs/>
-          <w:sz w:val="20"/>
-          <w:szCs w:val="20"/>
           <w:highlight w:val="white"/>
         </w:rPr>
         <w:t>GraphQL</w:t>
@@ -439,8 +361,6 @@
         <w:rPr>
           <w:rFonts w:asciiTheme="minorHAnsi" w:eastAsia="Calibri" w:hAnsiTheme="minorHAnsi" w:cstheme="minorHAnsi"/>
           <w:bCs/>
-          <w:sz w:val="20"/>
-          <w:szCs w:val="20"/>
           <w:highlight w:val="white"/>
         </w:rPr>
       </w:pPr>
@@ -448,8 +368,6 @@
         <w:rPr>
           <w:rFonts w:asciiTheme="minorHAnsi" w:eastAsia="Calibri" w:hAnsiTheme="minorHAnsi" w:cstheme="minorHAnsi"/>
           <w:bCs/>
-          <w:sz w:val="20"/>
-          <w:szCs w:val="20"/>
           <w:highlight w:val="white"/>
         </w:rPr>
         <w:t>Databases: SQL Server, Oracle, Postgres, Snowflake, Gremlin</w:t>
@@ -460,8 +378,6 @@
         <w:rPr>
           <w:rFonts w:asciiTheme="minorHAnsi" w:eastAsia="Calibri" w:hAnsiTheme="minorHAnsi" w:cstheme="minorHAnsi"/>
           <w:bCs/>
-          <w:sz w:val="20"/>
-          <w:szCs w:val="20"/>
           <w:highlight w:val="white"/>
         </w:rPr>
       </w:pPr>
@@ -469,8 +385,6 @@
         <w:rPr>
           <w:rFonts w:asciiTheme="minorHAnsi" w:eastAsia="Calibri" w:hAnsiTheme="minorHAnsi" w:cstheme="minorHAnsi"/>
           <w:bCs/>
-          <w:sz w:val="20"/>
-          <w:szCs w:val="20"/>
           <w:highlight w:val="white"/>
         </w:rPr>
         <w:t>Cloud Services: Microsoft Azure and AWS</w:t>
@@ -481,8 +395,6 @@
         <w:rPr>
           <w:rFonts w:asciiTheme="minorHAnsi" w:eastAsia="Calibri" w:hAnsiTheme="minorHAnsi" w:cstheme="minorHAnsi"/>
           <w:bCs/>
-          <w:sz w:val="20"/>
-          <w:szCs w:val="20"/>
         </w:rPr>
       </w:pPr>
     </w:p>
@@ -492,13 +404,17 @@
         <w:jc w:val="center"/>
         <w:rPr>
           <w:rFonts w:asciiTheme="minorHAnsi" w:eastAsia="Calibri" w:hAnsiTheme="minorHAnsi" w:cstheme="minorHAnsi"/>
-          <w:bCs/>
-        </w:rPr>
-      </w:pPr>
-      <w:r>
-        <w:rPr>
-          <w:rFonts w:asciiTheme="minorHAnsi" w:eastAsia="Calibri" w:hAnsiTheme="minorHAnsi" w:cstheme="minorHAnsi"/>
-          <w:bCs/>
+          <w:b/>
+          <w:sz w:val="28"/>
+          <w:szCs w:val="28"/>
+        </w:rPr>
+      </w:pPr>
+      <w:r>
+        <w:rPr>
+          <w:rFonts w:asciiTheme="minorHAnsi" w:eastAsia="Calibri" w:hAnsiTheme="minorHAnsi" w:cstheme="minorHAnsi"/>
+          <w:b/>
+          <w:sz w:val="28"/>
+          <w:szCs w:val="28"/>
         </w:rPr>
         <w:t>Professional Experience</w:t>
       </w:r>
@@ -509,16 +425,16 @@
         <w:rPr>
           <w:rFonts w:asciiTheme="minorHAnsi" w:eastAsia="Calibri" w:hAnsiTheme="minorHAnsi" w:cstheme="minorHAnsi"/>
           <w:bCs/>
-          <w:sz w:val="20"/>
-          <w:szCs w:val="20"/>
-        </w:rPr>
-      </w:pPr>
-      <w:r>
-        <w:rPr>
-          <w:rFonts w:asciiTheme="minorHAnsi" w:eastAsia="Calibri" w:hAnsiTheme="minorHAnsi" w:cstheme="minorHAnsi"/>
-          <w:bCs/>
-          <w:sz w:val="20"/>
-          <w:szCs w:val="20"/>
+          <w:sz w:val="28"/>
+          <w:szCs w:val="28"/>
+        </w:rPr>
+      </w:pPr>
+      <w:r>
+        <w:rPr>
+          <w:rFonts w:asciiTheme="minorHAnsi" w:eastAsia="Calibri" w:hAnsiTheme="minorHAnsi" w:cstheme="minorHAnsi"/>
+          <w:bCs/>
+          <w:sz w:val="28"/>
+          <w:szCs w:val="28"/>
         </w:rPr>
         <w:t>The Predictive Index</w:t>
       </w:r>
@@ -526,8 +442,8 @@
         <w:rPr>
           <w:rFonts w:asciiTheme="minorHAnsi" w:eastAsia="Calibri" w:hAnsiTheme="minorHAnsi" w:cstheme="minorHAnsi"/>
           <w:bCs/>
-          <w:sz w:val="20"/>
-          <w:szCs w:val="20"/>
+          <w:sz w:val="28"/>
+          <w:szCs w:val="28"/>
         </w:rPr>
         <w:t xml:space="preserve"> |</w:t>
       </w:r>
@@ -535,8 +451,8 @@
         <w:rPr>
           <w:rFonts w:asciiTheme="minorHAnsi" w:eastAsia="Calibri" w:hAnsiTheme="minorHAnsi" w:cstheme="minorHAnsi"/>
           <w:bCs/>
-          <w:sz w:val="20"/>
-          <w:szCs w:val="20"/>
+          <w:sz w:val="28"/>
+          <w:szCs w:val="28"/>
         </w:rPr>
         <w:t xml:space="preserve"> Remote</w:t>
       </w:r>
@@ -544,8 +460,8 @@
         <w:rPr>
           <w:rFonts w:asciiTheme="minorHAnsi" w:eastAsia="Calibri" w:hAnsiTheme="minorHAnsi" w:cstheme="minorHAnsi"/>
           <w:bCs/>
-          <w:sz w:val="20"/>
-          <w:szCs w:val="20"/>
+          <w:sz w:val="28"/>
+          <w:szCs w:val="28"/>
         </w:rPr>
         <w:tab/>
       </w:r>
@@ -553,8 +469,8 @@
         <w:rPr>
           <w:rFonts w:asciiTheme="minorHAnsi" w:eastAsia="Calibri" w:hAnsiTheme="minorHAnsi" w:cstheme="minorHAnsi"/>
           <w:bCs/>
-          <w:sz w:val="20"/>
-          <w:szCs w:val="20"/>
+          <w:sz w:val="28"/>
+          <w:szCs w:val="28"/>
         </w:rPr>
         <w:tab/>
       </w:r>
@@ -562,8 +478,8 @@
         <w:rPr>
           <w:rFonts w:asciiTheme="minorHAnsi" w:eastAsia="Calibri" w:hAnsiTheme="minorHAnsi" w:cstheme="minorHAnsi"/>
           <w:bCs/>
-          <w:sz w:val="20"/>
-          <w:szCs w:val="20"/>
+          <w:sz w:val="28"/>
+          <w:szCs w:val="28"/>
         </w:rPr>
         <w:tab/>
       </w:r>
@@ -571,8 +487,8 @@
         <w:rPr>
           <w:rFonts w:asciiTheme="minorHAnsi" w:eastAsia="Calibri" w:hAnsiTheme="minorHAnsi" w:cstheme="minorHAnsi"/>
           <w:bCs/>
-          <w:sz w:val="20"/>
-          <w:szCs w:val="20"/>
+          <w:sz w:val="28"/>
+          <w:szCs w:val="28"/>
         </w:rPr>
         <w:tab/>
       </w:r>
@@ -580,8 +496,8 @@
         <w:rPr>
           <w:rFonts w:asciiTheme="minorHAnsi" w:eastAsia="Calibri" w:hAnsiTheme="minorHAnsi" w:cstheme="minorHAnsi"/>
           <w:bCs/>
-          <w:sz w:val="20"/>
-          <w:szCs w:val="20"/>
+          <w:sz w:val="28"/>
+          <w:szCs w:val="28"/>
         </w:rPr>
         <w:tab/>
       </w:r>
@@ -589,36 +505,18 @@
         <w:rPr>
           <w:rFonts w:asciiTheme="minorHAnsi" w:eastAsia="Calibri" w:hAnsiTheme="minorHAnsi" w:cstheme="minorHAnsi"/>
           <w:bCs/>
-          <w:sz w:val="20"/>
-          <w:szCs w:val="20"/>
+          <w:sz w:val="28"/>
+          <w:szCs w:val="28"/>
         </w:rPr>
         <w:tab/>
-      </w:r>
-      <w:r>
-        <w:rPr>
-          <w:rFonts w:asciiTheme="minorHAnsi" w:eastAsia="Calibri" w:hAnsiTheme="minorHAnsi" w:cstheme="minorHAnsi"/>
-          <w:bCs/>
-          <w:sz w:val="20"/>
-          <w:szCs w:val="20"/>
-        </w:rPr>
-        <w:tab/>
-      </w:r>
-      <w:r>
-        <w:rPr>
-          <w:rFonts w:asciiTheme="minorHAnsi" w:eastAsia="Calibri" w:hAnsiTheme="minorHAnsi" w:cstheme="minorHAnsi"/>
-          <w:bCs/>
-          <w:sz w:val="20"/>
-          <w:szCs w:val="20"/>
-        </w:rPr>
-        <w:tab/>
-        <w:t xml:space="preserve">      </w:t>
-      </w:r>
-      <w:r>
-        <w:rPr>
-          <w:rFonts w:asciiTheme="minorHAnsi" w:eastAsia="Calibri" w:hAnsiTheme="minorHAnsi" w:cstheme="minorHAnsi"/>
-          <w:bCs/>
-          <w:sz w:val="20"/>
-          <w:szCs w:val="20"/>
+        <w:t xml:space="preserve">     </w:t>
+      </w:r>
+      <w:r>
+        <w:rPr>
+          <w:rFonts w:asciiTheme="minorHAnsi" w:eastAsia="Calibri" w:hAnsiTheme="minorHAnsi" w:cstheme="minorHAnsi"/>
+          <w:bCs/>
+          <w:sz w:val="28"/>
+          <w:szCs w:val="28"/>
         </w:rPr>
         <w:t>Oct</w:t>
       </w:r>
@@ -626,8 +524,8 @@
         <w:rPr>
           <w:rFonts w:asciiTheme="minorHAnsi" w:eastAsia="Calibri" w:hAnsiTheme="minorHAnsi" w:cstheme="minorHAnsi"/>
           <w:bCs/>
-          <w:sz w:val="20"/>
-          <w:szCs w:val="20"/>
+          <w:sz w:val="28"/>
+          <w:szCs w:val="28"/>
         </w:rPr>
         <w:t xml:space="preserve"> 202</w:t>
       </w:r>
@@ -635,8 +533,8 @@
         <w:rPr>
           <w:rFonts w:asciiTheme="minorHAnsi" w:eastAsia="Calibri" w:hAnsiTheme="minorHAnsi" w:cstheme="minorHAnsi"/>
           <w:bCs/>
-          <w:sz w:val="20"/>
-          <w:szCs w:val="20"/>
+          <w:sz w:val="28"/>
+          <w:szCs w:val="28"/>
         </w:rPr>
         <w:t>1</w:t>
       </w:r>
@@ -644,8 +542,8 @@
         <w:rPr>
           <w:rFonts w:asciiTheme="minorHAnsi" w:eastAsia="Calibri" w:hAnsiTheme="minorHAnsi" w:cstheme="minorHAnsi"/>
           <w:bCs/>
-          <w:sz w:val="20"/>
-          <w:szCs w:val="20"/>
+          <w:sz w:val="28"/>
+          <w:szCs w:val="28"/>
         </w:rPr>
         <w:t xml:space="preserve"> </w:t>
       </w:r>
@@ -653,8 +551,8 @@
         <w:rPr>
           <w:rFonts w:asciiTheme="minorHAnsi" w:eastAsia="Calibri" w:hAnsiTheme="minorHAnsi" w:cstheme="minorHAnsi"/>
           <w:bCs/>
-          <w:sz w:val="20"/>
-          <w:szCs w:val="20"/>
+          <w:sz w:val="28"/>
+          <w:szCs w:val="28"/>
         </w:rPr>
         <w:t xml:space="preserve">– </w:t>
       </w:r>
@@ -662,8 +560,8 @@
         <w:rPr>
           <w:rFonts w:asciiTheme="minorHAnsi" w:eastAsia="Calibri" w:hAnsiTheme="minorHAnsi" w:cstheme="minorHAnsi"/>
           <w:bCs/>
-          <w:sz w:val="20"/>
-          <w:szCs w:val="20"/>
+          <w:sz w:val="28"/>
+          <w:szCs w:val="28"/>
         </w:rPr>
         <w:t>Nov 2022</w:t>
       </w:r>
@@ -674,16 +572,16 @@
         <w:rPr>
           <w:rFonts w:asciiTheme="minorHAnsi" w:eastAsia="Calibri" w:hAnsiTheme="minorHAnsi" w:cstheme="minorHAnsi"/>
           <w:bCs/>
-          <w:sz w:val="20"/>
-          <w:szCs w:val="20"/>
-        </w:rPr>
-      </w:pPr>
-      <w:r>
-        <w:rPr>
-          <w:rFonts w:asciiTheme="minorHAnsi" w:eastAsia="Calibri" w:hAnsiTheme="minorHAnsi" w:cstheme="minorHAnsi"/>
-          <w:bCs/>
-          <w:sz w:val="20"/>
-          <w:szCs w:val="20"/>
+          <w:sz w:val="28"/>
+          <w:szCs w:val="28"/>
+        </w:rPr>
+      </w:pPr>
+      <w:r>
+        <w:rPr>
+          <w:rFonts w:asciiTheme="minorHAnsi" w:eastAsia="Calibri" w:hAnsiTheme="minorHAnsi" w:cstheme="minorHAnsi"/>
+          <w:bCs/>
+          <w:sz w:val="28"/>
+          <w:szCs w:val="28"/>
         </w:rPr>
         <w:t>Lead Engineer</w:t>
       </w:r>
@@ -694,8 +592,6 @@
         <w:rPr>
           <w:rFonts w:asciiTheme="minorHAnsi" w:eastAsia="Calibri" w:hAnsiTheme="minorHAnsi" w:cstheme="minorHAnsi"/>
           <w:bCs/>
-          <w:sz w:val="16"/>
-          <w:szCs w:val="16"/>
         </w:rPr>
       </w:pPr>
     </w:p>
@@ -711,16 +607,12 @@
         <w:rPr>
           <w:rFonts w:asciiTheme="minorHAnsi" w:eastAsia="Calibri" w:hAnsiTheme="minorHAnsi" w:cstheme="minorHAnsi"/>
           <w:bCs/>
-          <w:sz w:val="16"/>
-          <w:szCs w:val="16"/>
-        </w:rPr>
-      </w:pPr>
-      <w:r>
-        <w:rPr>
-          <w:rFonts w:asciiTheme="minorHAnsi" w:eastAsia="Calibri" w:hAnsiTheme="minorHAnsi" w:cstheme="minorHAnsi"/>
-          <w:bCs/>
-          <w:sz w:val="16"/>
-          <w:szCs w:val="16"/>
+        </w:rPr>
+      </w:pPr>
+      <w:r>
+        <w:rPr>
+          <w:rFonts w:asciiTheme="minorHAnsi" w:eastAsia="Calibri" w:hAnsiTheme="minorHAnsi" w:cstheme="minorHAnsi"/>
+          <w:bCs/>
         </w:rPr>
         <w:t xml:space="preserve">Lead Engineer launching </w:t>
       </w:r>
@@ -728,8 +620,6 @@
         <w:rPr>
           <w:rFonts w:asciiTheme="minorHAnsi" w:eastAsia="Calibri" w:hAnsiTheme="minorHAnsi" w:cstheme="minorHAnsi"/>
           <w:bCs/>
-          <w:sz w:val="16"/>
-          <w:szCs w:val="16"/>
         </w:rPr>
         <w:t xml:space="preserve">Global Experience </w:t>
       </w:r>
@@ -737,8 +627,6 @@
         <w:rPr>
           <w:rFonts w:asciiTheme="minorHAnsi" w:eastAsia="Calibri" w:hAnsiTheme="minorHAnsi" w:cstheme="minorHAnsi"/>
           <w:bCs/>
-          <w:sz w:val="16"/>
-          <w:szCs w:val="16"/>
         </w:rPr>
         <w:t>Team and creation/publication of an Angular component library.  T</w:t>
       </w:r>
@@ -746,8 +634,6 @@
         <w:rPr>
           <w:rFonts w:asciiTheme="minorHAnsi" w:eastAsia="Calibri" w:hAnsiTheme="minorHAnsi" w:cstheme="minorHAnsi"/>
           <w:bCs/>
-          <w:sz w:val="16"/>
-          <w:szCs w:val="16"/>
         </w:rPr>
         <w:t xml:space="preserve">eam of </w:t>
       </w:r>
@@ -755,8 +641,6 @@
         <w:rPr>
           <w:rFonts w:asciiTheme="minorHAnsi" w:eastAsia="Calibri" w:hAnsiTheme="minorHAnsi" w:cstheme="minorHAnsi"/>
           <w:bCs/>
-          <w:sz w:val="16"/>
-          <w:szCs w:val="16"/>
         </w:rPr>
         <w:t xml:space="preserve">three </w:t>
       </w:r>
@@ -764,8 +648,6 @@
         <w:rPr>
           <w:rFonts w:asciiTheme="minorHAnsi" w:eastAsia="Calibri" w:hAnsiTheme="minorHAnsi" w:cstheme="minorHAnsi"/>
           <w:bCs/>
-          <w:sz w:val="16"/>
-          <w:szCs w:val="16"/>
         </w:rPr>
         <w:t>e</w:t>
       </w:r>
@@ -773,8 +655,6 @@
         <w:rPr>
           <w:rFonts w:asciiTheme="minorHAnsi" w:eastAsia="Calibri" w:hAnsiTheme="minorHAnsi" w:cstheme="minorHAnsi"/>
           <w:bCs/>
-          <w:sz w:val="16"/>
-          <w:szCs w:val="16"/>
         </w:rPr>
         <w:t>ngineers</w:t>
       </w:r>
@@ -782,8 +662,6 @@
         <w:rPr>
           <w:rFonts w:asciiTheme="minorHAnsi" w:eastAsia="Calibri" w:hAnsiTheme="minorHAnsi" w:cstheme="minorHAnsi"/>
           <w:bCs/>
-          <w:sz w:val="16"/>
-          <w:szCs w:val="16"/>
         </w:rPr>
         <w:t xml:space="preserve"> directly reporting to myself</w:t>
       </w:r>
@@ -791,8 +669,6 @@
         <w:rPr>
           <w:rFonts w:asciiTheme="minorHAnsi" w:eastAsia="Calibri" w:hAnsiTheme="minorHAnsi" w:cstheme="minorHAnsi"/>
           <w:bCs/>
-          <w:sz w:val="16"/>
-          <w:szCs w:val="16"/>
         </w:rPr>
         <w:t>,</w:t>
       </w:r>
@@ -800,8 +676,6 @@
         <w:rPr>
           <w:rFonts w:asciiTheme="minorHAnsi" w:eastAsia="Calibri" w:hAnsiTheme="minorHAnsi" w:cstheme="minorHAnsi"/>
           <w:bCs/>
-          <w:sz w:val="16"/>
-          <w:szCs w:val="16"/>
         </w:rPr>
         <w:t xml:space="preserve"> a </w:t>
       </w:r>
@@ -809,17 +683,27 @@
         <w:rPr>
           <w:rFonts w:asciiTheme="minorHAnsi" w:eastAsia="Calibri" w:hAnsiTheme="minorHAnsi" w:cstheme="minorHAnsi"/>
           <w:bCs/>
-          <w:sz w:val="16"/>
-          <w:szCs w:val="16"/>
-        </w:rPr>
-        <w:t>p</w:t>
-      </w:r>
-      <w:r>
-        <w:rPr>
-          <w:rFonts w:asciiTheme="minorHAnsi" w:eastAsia="Calibri" w:hAnsiTheme="minorHAnsi" w:cstheme="minorHAnsi"/>
-          <w:bCs/>
-          <w:sz w:val="16"/>
-          <w:szCs w:val="16"/>
+        </w:rPr>
+        <w:t>d</w:t>
+      </w:r>
+      <w:r>
+        <w:rPr>
+          <w:rFonts w:asciiTheme="minorHAnsi" w:eastAsia="Calibri" w:hAnsiTheme="minorHAnsi" w:cstheme="minorHAnsi"/>
+          <w:bCs/>
+        </w:rPr>
+        <w:t xml:space="preserve">esigner and </w:t>
+      </w:r>
+      <w:r>
+        <w:rPr>
+          <w:rFonts w:asciiTheme="minorHAnsi" w:eastAsia="Calibri" w:hAnsiTheme="minorHAnsi" w:cstheme="minorHAnsi"/>
+          <w:bCs/>
+        </w:rPr>
+        <w:t>a p</w:t>
+      </w:r>
+      <w:r>
+        <w:rPr>
+          <w:rFonts w:asciiTheme="minorHAnsi" w:eastAsia="Calibri" w:hAnsiTheme="minorHAnsi" w:cstheme="minorHAnsi"/>
+          <w:bCs/>
         </w:rPr>
         <w:t xml:space="preserve">roduct </w:t>
       </w:r>
@@ -827,44 +711,6 @@
         <w:rPr>
           <w:rFonts w:asciiTheme="minorHAnsi" w:eastAsia="Calibri" w:hAnsiTheme="minorHAnsi" w:cstheme="minorHAnsi"/>
           <w:bCs/>
-          <w:sz w:val="16"/>
-          <w:szCs w:val="16"/>
-        </w:rPr>
-        <w:t>d</w:t>
-      </w:r>
-      <w:r>
-        <w:rPr>
-          <w:rFonts w:asciiTheme="minorHAnsi" w:eastAsia="Calibri" w:hAnsiTheme="minorHAnsi" w:cstheme="minorHAnsi"/>
-          <w:bCs/>
-          <w:sz w:val="16"/>
-          <w:szCs w:val="16"/>
-        </w:rPr>
-        <w:t xml:space="preserve">esigner, and </w:t>
-      </w:r>
-      <w:r>
-        <w:rPr>
-          <w:rFonts w:asciiTheme="minorHAnsi" w:eastAsia="Calibri" w:hAnsiTheme="minorHAnsi" w:cstheme="minorHAnsi"/>
-          <w:bCs/>
-          <w:sz w:val="16"/>
-          <w:szCs w:val="16"/>
-        </w:rPr>
-        <w:t>a p</w:t>
-      </w:r>
-      <w:r>
-        <w:rPr>
-          <w:rFonts w:asciiTheme="minorHAnsi" w:eastAsia="Calibri" w:hAnsiTheme="minorHAnsi" w:cstheme="minorHAnsi"/>
-          <w:bCs/>
-          <w:sz w:val="16"/>
-          <w:szCs w:val="16"/>
-        </w:rPr>
-        <w:t xml:space="preserve">roduct </w:t>
-      </w:r>
-      <w:r>
-        <w:rPr>
-          <w:rFonts w:asciiTheme="minorHAnsi" w:eastAsia="Calibri" w:hAnsiTheme="minorHAnsi" w:cstheme="minorHAnsi"/>
-          <w:bCs/>
-          <w:sz w:val="16"/>
-          <w:szCs w:val="16"/>
         </w:rPr>
         <w:t>m</w:t>
       </w:r>
@@ -872,8 +718,6 @@
         <w:rPr>
           <w:rFonts w:asciiTheme="minorHAnsi" w:eastAsia="Calibri" w:hAnsiTheme="minorHAnsi" w:cstheme="minorHAnsi"/>
           <w:bCs/>
-          <w:sz w:val="16"/>
-          <w:szCs w:val="16"/>
         </w:rPr>
         <w:t>anager</w:t>
       </w:r>
@@ -881,8 +725,6 @@
         <w:rPr>
           <w:rFonts w:asciiTheme="minorHAnsi" w:eastAsia="Calibri" w:hAnsiTheme="minorHAnsi" w:cstheme="minorHAnsi"/>
           <w:bCs/>
-          <w:sz w:val="16"/>
-          <w:szCs w:val="16"/>
         </w:rPr>
         <w:t>.</w:t>
       </w:r>
@@ -899,8 +741,6 @@
         <w:rPr>
           <w:rFonts w:asciiTheme="minorHAnsi" w:eastAsia="Calibri" w:hAnsiTheme="minorHAnsi" w:cstheme="minorHAnsi"/>
           <w:bCs/>
-          <w:sz w:val="16"/>
-          <w:szCs w:val="16"/>
         </w:rPr>
       </w:pPr>
     </w:p>
@@ -922,16 +762,12 @@
         <w:rPr>
           <w:rFonts w:asciiTheme="minorHAnsi" w:eastAsia="Calibri" w:hAnsiTheme="minorHAnsi" w:cstheme="minorHAnsi"/>
           <w:bCs/>
-          <w:sz w:val="16"/>
-          <w:szCs w:val="16"/>
-        </w:rPr>
-      </w:pPr>
-      <w:r>
-        <w:rPr>
-          <w:rFonts w:asciiTheme="minorHAnsi" w:eastAsia="Calibri" w:hAnsiTheme="minorHAnsi" w:cstheme="minorHAnsi"/>
-          <w:bCs/>
-          <w:sz w:val="16"/>
-          <w:szCs w:val="16"/>
+        </w:rPr>
+      </w:pPr>
+      <w:r>
+        <w:rPr>
+          <w:rFonts w:asciiTheme="minorHAnsi" w:eastAsia="Calibri" w:hAnsiTheme="minorHAnsi" w:cstheme="minorHAnsi"/>
+          <w:bCs/>
         </w:rPr>
         <w:t xml:space="preserve">Initial library </w:t>
       </w:r>
@@ -939,8 +775,6 @@
         <w:rPr>
           <w:rFonts w:asciiTheme="minorHAnsi" w:eastAsia="Calibri" w:hAnsiTheme="minorHAnsi" w:cstheme="minorHAnsi"/>
           <w:bCs/>
-          <w:sz w:val="16"/>
-          <w:szCs w:val="16"/>
         </w:rPr>
         <w:t>creation, initialization and publication</w:t>
       </w:r>
@@ -948,8 +782,6 @@
         <w:rPr>
           <w:rFonts w:asciiTheme="minorHAnsi" w:eastAsia="Calibri" w:hAnsiTheme="minorHAnsi" w:cstheme="minorHAnsi"/>
           <w:bCs/>
-          <w:sz w:val="16"/>
-          <w:szCs w:val="16"/>
         </w:rPr>
         <w:t>.</w:t>
       </w:r>
@@ -972,16 +804,12 @@
         <w:rPr>
           <w:rFonts w:asciiTheme="minorHAnsi" w:eastAsia="Calibri" w:hAnsiTheme="minorHAnsi" w:cstheme="minorHAnsi"/>
           <w:bCs/>
-          <w:sz w:val="16"/>
-          <w:szCs w:val="16"/>
-        </w:rPr>
-      </w:pPr>
-      <w:r>
-        <w:rPr>
-          <w:rFonts w:asciiTheme="minorHAnsi" w:eastAsia="Calibri" w:hAnsiTheme="minorHAnsi" w:cstheme="minorHAnsi"/>
-          <w:bCs/>
-          <w:sz w:val="16"/>
-          <w:szCs w:val="16"/>
+        </w:rPr>
+      </w:pPr>
+      <w:r>
+        <w:rPr>
+          <w:rFonts w:asciiTheme="minorHAnsi" w:eastAsia="Calibri" w:hAnsiTheme="minorHAnsi" w:cstheme="minorHAnsi"/>
+          <w:bCs/>
         </w:rPr>
         <w:t>Utilizing</w:t>
       </w:r>
@@ -989,8 +817,6 @@
         <w:rPr>
           <w:rFonts w:asciiTheme="minorHAnsi" w:eastAsia="Calibri" w:hAnsiTheme="minorHAnsi" w:cstheme="minorHAnsi"/>
           <w:bCs/>
-          <w:sz w:val="16"/>
-          <w:szCs w:val="16"/>
         </w:rPr>
         <w:t xml:space="preserve"> Angular Materials</w:t>
       </w:r>
@@ -998,8 +824,6 @@
         <w:rPr>
           <w:rFonts w:asciiTheme="minorHAnsi" w:eastAsia="Calibri" w:hAnsiTheme="minorHAnsi" w:cstheme="minorHAnsi"/>
           <w:bCs/>
-          <w:sz w:val="16"/>
-          <w:szCs w:val="16"/>
         </w:rPr>
         <w:t xml:space="preserve"> and AG Grid</w:t>
       </w:r>
@@ -1007,8 +831,6 @@
         <w:rPr>
           <w:rFonts w:asciiTheme="minorHAnsi" w:eastAsia="Calibri" w:hAnsiTheme="minorHAnsi" w:cstheme="minorHAnsi"/>
           <w:bCs/>
-          <w:sz w:val="16"/>
-          <w:szCs w:val="16"/>
         </w:rPr>
         <w:t xml:space="preserve"> to replace existing infrastructure.</w:t>
       </w:r>
@@ -1031,16 +853,12 @@
         <w:rPr>
           <w:rFonts w:asciiTheme="minorHAnsi" w:eastAsia="Calibri" w:hAnsiTheme="minorHAnsi" w:cstheme="minorHAnsi"/>
           <w:bCs/>
-          <w:sz w:val="16"/>
-          <w:szCs w:val="16"/>
-        </w:rPr>
-      </w:pPr>
-      <w:r>
-        <w:rPr>
-          <w:rFonts w:asciiTheme="minorHAnsi" w:eastAsia="Calibri" w:hAnsiTheme="minorHAnsi" w:cstheme="minorHAnsi"/>
-          <w:bCs/>
-          <w:sz w:val="16"/>
-          <w:szCs w:val="16"/>
+        </w:rPr>
+      </w:pPr>
+      <w:r>
+        <w:rPr>
+          <w:rFonts w:asciiTheme="minorHAnsi" w:eastAsia="Calibri" w:hAnsiTheme="minorHAnsi" w:cstheme="minorHAnsi"/>
+          <w:bCs/>
         </w:rPr>
         <w:t>Setup contribution guide allowing organization wide contribution.</w:t>
       </w:r>
@@ -1057,8 +875,6 @@
         <w:rPr>
           <w:rFonts w:asciiTheme="minorHAnsi" w:eastAsia="Calibri" w:hAnsiTheme="minorHAnsi" w:cstheme="minorHAnsi"/>
           <w:bCs/>
-          <w:sz w:val="16"/>
-          <w:szCs w:val="16"/>
         </w:rPr>
       </w:pPr>
     </w:p>
@@ -1068,8 +884,8 @@
         <w:rPr>
           <w:rFonts w:asciiTheme="minorHAnsi" w:eastAsia="Calibri" w:hAnsiTheme="minorHAnsi" w:cstheme="minorHAnsi"/>
           <w:bCs/>
-          <w:sz w:val="20"/>
-          <w:szCs w:val="20"/>
+          <w:sz w:val="28"/>
+          <w:szCs w:val="28"/>
         </w:rPr>
       </w:pPr>
       <w:proofErr w:type="spellStart"/>
@@ -1077,8 +893,8 @@
         <w:rPr>
           <w:rFonts w:asciiTheme="minorHAnsi" w:eastAsia="Calibri" w:hAnsiTheme="minorHAnsi" w:cstheme="minorHAnsi"/>
           <w:bCs/>
-          <w:sz w:val="20"/>
-          <w:szCs w:val="20"/>
+          <w:sz w:val="28"/>
+          <w:szCs w:val="28"/>
         </w:rPr>
         <w:t>GoPuff</w:t>
       </w:r>
@@ -1087,8 +903,8 @@
         <w:rPr>
           <w:rFonts w:asciiTheme="minorHAnsi" w:eastAsia="Calibri" w:hAnsiTheme="minorHAnsi" w:cstheme="minorHAnsi"/>
           <w:bCs/>
-          <w:sz w:val="20"/>
-          <w:szCs w:val="20"/>
+          <w:sz w:val="28"/>
+          <w:szCs w:val="28"/>
         </w:rPr>
         <w:t xml:space="preserve"> | </w:t>
       </w:r>
@@ -1096,8 +912,8 @@
         <w:rPr>
           <w:rFonts w:asciiTheme="minorHAnsi" w:eastAsia="Calibri" w:hAnsiTheme="minorHAnsi" w:cstheme="minorHAnsi"/>
           <w:bCs/>
-          <w:sz w:val="20"/>
-          <w:szCs w:val="20"/>
+          <w:sz w:val="28"/>
+          <w:szCs w:val="28"/>
         </w:rPr>
         <w:t>Remote</w:t>
       </w:r>
@@ -1105,8 +921,8 @@
         <w:rPr>
           <w:rFonts w:asciiTheme="minorHAnsi" w:eastAsia="Calibri" w:hAnsiTheme="minorHAnsi" w:cstheme="minorHAnsi"/>
           <w:bCs/>
-          <w:sz w:val="20"/>
-          <w:szCs w:val="20"/>
+          <w:sz w:val="28"/>
+          <w:szCs w:val="28"/>
         </w:rPr>
         <w:tab/>
       </w:r>
@@ -1114,8 +930,8 @@
         <w:rPr>
           <w:rFonts w:asciiTheme="minorHAnsi" w:eastAsia="Calibri" w:hAnsiTheme="minorHAnsi" w:cstheme="minorHAnsi"/>
           <w:bCs/>
-          <w:sz w:val="20"/>
-          <w:szCs w:val="20"/>
+          <w:sz w:val="28"/>
+          <w:szCs w:val="28"/>
         </w:rPr>
         <w:tab/>
       </w:r>
@@ -1123,8 +939,8 @@
         <w:rPr>
           <w:rFonts w:asciiTheme="minorHAnsi" w:eastAsia="Calibri" w:hAnsiTheme="minorHAnsi" w:cstheme="minorHAnsi"/>
           <w:bCs/>
-          <w:sz w:val="20"/>
-          <w:szCs w:val="20"/>
+          <w:sz w:val="28"/>
+          <w:szCs w:val="28"/>
         </w:rPr>
         <w:tab/>
       </w:r>
@@ -1132,8 +948,8 @@
         <w:rPr>
           <w:rFonts w:asciiTheme="minorHAnsi" w:eastAsia="Calibri" w:hAnsiTheme="minorHAnsi" w:cstheme="minorHAnsi"/>
           <w:bCs/>
-          <w:sz w:val="20"/>
-          <w:szCs w:val="20"/>
+          <w:sz w:val="28"/>
+          <w:szCs w:val="28"/>
         </w:rPr>
         <w:tab/>
       </w:r>
@@ -1141,8 +957,8 @@
         <w:rPr>
           <w:rFonts w:asciiTheme="minorHAnsi" w:eastAsia="Calibri" w:hAnsiTheme="minorHAnsi" w:cstheme="minorHAnsi"/>
           <w:bCs/>
-          <w:sz w:val="20"/>
-          <w:szCs w:val="20"/>
+          <w:sz w:val="28"/>
+          <w:szCs w:val="28"/>
         </w:rPr>
         <w:tab/>
       </w:r>
@@ -1150,8 +966,8 @@
         <w:rPr>
           <w:rFonts w:asciiTheme="minorHAnsi" w:eastAsia="Calibri" w:hAnsiTheme="minorHAnsi" w:cstheme="minorHAnsi"/>
           <w:bCs/>
-          <w:sz w:val="20"/>
-          <w:szCs w:val="20"/>
+          <w:sz w:val="28"/>
+          <w:szCs w:val="28"/>
         </w:rPr>
         <w:tab/>
       </w:r>
@@ -1159,8 +975,8 @@
         <w:rPr>
           <w:rFonts w:asciiTheme="minorHAnsi" w:eastAsia="Calibri" w:hAnsiTheme="minorHAnsi" w:cstheme="minorHAnsi"/>
           <w:bCs/>
-          <w:sz w:val="20"/>
-          <w:szCs w:val="20"/>
+          <w:sz w:val="28"/>
+          <w:szCs w:val="28"/>
         </w:rPr>
         <w:tab/>
       </w:r>
@@ -1168,36 +984,18 @@
         <w:rPr>
           <w:rFonts w:asciiTheme="minorHAnsi" w:eastAsia="Calibri" w:hAnsiTheme="minorHAnsi" w:cstheme="minorHAnsi"/>
           <w:bCs/>
-          <w:sz w:val="20"/>
-          <w:szCs w:val="20"/>
+          <w:sz w:val="28"/>
+          <w:szCs w:val="28"/>
         </w:rPr>
         <w:tab/>
-      </w:r>
-      <w:r>
-        <w:rPr>
-          <w:rFonts w:asciiTheme="minorHAnsi" w:eastAsia="Calibri" w:hAnsiTheme="minorHAnsi" w:cstheme="minorHAnsi"/>
-          <w:bCs/>
-          <w:sz w:val="20"/>
-          <w:szCs w:val="20"/>
-        </w:rPr>
-        <w:tab/>
-      </w:r>
-      <w:r>
-        <w:rPr>
-          <w:rFonts w:asciiTheme="minorHAnsi" w:eastAsia="Calibri" w:hAnsiTheme="minorHAnsi" w:cstheme="minorHAnsi"/>
-          <w:bCs/>
-          <w:sz w:val="20"/>
-          <w:szCs w:val="20"/>
-        </w:rPr>
-        <w:tab/>
-        <w:t xml:space="preserve">       </w:t>
-      </w:r>
-      <w:r>
-        <w:rPr>
-          <w:rFonts w:asciiTheme="minorHAnsi" w:eastAsia="Calibri" w:hAnsiTheme="minorHAnsi" w:cstheme="minorHAnsi"/>
-          <w:bCs/>
-          <w:sz w:val="20"/>
-          <w:szCs w:val="20"/>
+        <w:t xml:space="preserve">      </w:t>
+      </w:r>
+      <w:r>
+        <w:rPr>
+          <w:rFonts w:asciiTheme="minorHAnsi" w:eastAsia="Calibri" w:hAnsiTheme="minorHAnsi" w:cstheme="minorHAnsi"/>
+          <w:bCs/>
+          <w:sz w:val="28"/>
+          <w:szCs w:val="28"/>
         </w:rPr>
         <w:t xml:space="preserve">Feb 2021 – </w:t>
       </w:r>
@@ -1205,8 +1003,8 @@
         <w:rPr>
           <w:rFonts w:asciiTheme="minorHAnsi" w:eastAsia="Calibri" w:hAnsiTheme="minorHAnsi" w:cstheme="minorHAnsi"/>
           <w:bCs/>
-          <w:sz w:val="20"/>
-          <w:szCs w:val="20"/>
+          <w:sz w:val="28"/>
+          <w:szCs w:val="28"/>
         </w:rPr>
         <w:t>Oct</w:t>
       </w:r>
@@ -1214,8 +1012,8 @@
         <w:rPr>
           <w:rFonts w:asciiTheme="minorHAnsi" w:eastAsia="Calibri" w:hAnsiTheme="minorHAnsi" w:cstheme="minorHAnsi"/>
           <w:bCs/>
-          <w:sz w:val="20"/>
-          <w:szCs w:val="20"/>
+          <w:sz w:val="28"/>
+          <w:szCs w:val="28"/>
         </w:rPr>
         <w:t xml:space="preserve"> </w:t>
       </w:r>
@@ -1223,8 +1021,8 @@
         <w:rPr>
           <w:rFonts w:asciiTheme="minorHAnsi" w:eastAsia="Calibri" w:hAnsiTheme="minorHAnsi" w:cstheme="minorHAnsi"/>
           <w:bCs/>
-          <w:sz w:val="20"/>
-          <w:szCs w:val="20"/>
+          <w:sz w:val="28"/>
+          <w:szCs w:val="28"/>
         </w:rPr>
         <w:t>2021</w:t>
       </w:r>
@@ -1235,16 +1033,16 @@
         <w:rPr>
           <w:rFonts w:asciiTheme="minorHAnsi" w:eastAsia="Calibri" w:hAnsiTheme="minorHAnsi" w:cstheme="minorHAnsi"/>
           <w:bCs/>
-          <w:sz w:val="20"/>
-          <w:szCs w:val="20"/>
-        </w:rPr>
-      </w:pPr>
-      <w:r>
-        <w:rPr>
-          <w:rFonts w:asciiTheme="minorHAnsi" w:eastAsia="Calibri" w:hAnsiTheme="minorHAnsi" w:cstheme="minorHAnsi"/>
-          <w:bCs/>
-          <w:sz w:val="20"/>
-          <w:szCs w:val="20"/>
+          <w:sz w:val="28"/>
+          <w:szCs w:val="28"/>
+        </w:rPr>
+      </w:pPr>
+      <w:r>
+        <w:rPr>
+          <w:rFonts w:asciiTheme="minorHAnsi" w:eastAsia="Calibri" w:hAnsiTheme="minorHAnsi" w:cstheme="minorHAnsi"/>
+          <w:bCs/>
+          <w:sz w:val="28"/>
+          <w:szCs w:val="28"/>
         </w:rPr>
         <w:t>Software Engineer II</w:t>
       </w:r>
@@ -1255,8 +1053,6 @@
         <w:rPr>
           <w:rFonts w:asciiTheme="minorHAnsi" w:eastAsia="Calibri" w:hAnsiTheme="minorHAnsi" w:cstheme="minorHAnsi"/>
           <w:bCs/>
-          <w:sz w:val="16"/>
-          <w:szCs w:val="16"/>
         </w:rPr>
       </w:pPr>
     </w:p>
@@ -1272,16 +1068,12 @@
         <w:rPr>
           <w:rFonts w:asciiTheme="minorHAnsi" w:eastAsia="Calibri" w:hAnsiTheme="minorHAnsi" w:cstheme="minorHAnsi"/>
           <w:bCs/>
-          <w:sz w:val="16"/>
-          <w:szCs w:val="16"/>
-        </w:rPr>
-      </w:pPr>
-      <w:r>
-        <w:rPr>
-          <w:rFonts w:asciiTheme="minorHAnsi" w:eastAsia="Calibri" w:hAnsiTheme="minorHAnsi" w:cstheme="minorHAnsi"/>
-          <w:bCs/>
-          <w:sz w:val="16"/>
-          <w:szCs w:val="16"/>
+        </w:rPr>
+      </w:pPr>
+      <w:r>
+        <w:rPr>
+          <w:rFonts w:asciiTheme="minorHAnsi" w:eastAsia="Calibri" w:hAnsiTheme="minorHAnsi" w:cstheme="minorHAnsi"/>
+          <w:bCs/>
         </w:rPr>
         <w:t xml:space="preserve">Individual contributor to the new internal Forecasting Engineering initiative creating a green field application </w:t>
       </w:r>
@@ -1289,8 +1081,6 @@
         <w:rPr>
           <w:rFonts w:asciiTheme="minorHAnsi" w:eastAsia="Calibri" w:hAnsiTheme="minorHAnsi" w:cstheme="minorHAnsi"/>
           <w:bCs/>
-          <w:sz w:val="16"/>
-          <w:szCs w:val="16"/>
         </w:rPr>
         <w:t>to better forecast</w:t>
       </w:r>
@@ -1298,8 +1088,6 @@
         <w:rPr>
           <w:rFonts w:asciiTheme="minorHAnsi" w:eastAsia="Calibri" w:hAnsiTheme="minorHAnsi" w:cstheme="minorHAnsi"/>
           <w:bCs/>
-          <w:sz w:val="16"/>
-          <w:szCs w:val="16"/>
         </w:rPr>
         <w:t xml:space="preserve"> orders/</w:t>
       </w:r>
@@ -1307,8 +1095,6 @@
         <w:rPr>
           <w:rFonts w:asciiTheme="minorHAnsi" w:eastAsia="Calibri" w:hAnsiTheme="minorHAnsi" w:cstheme="minorHAnsi"/>
           <w:bCs/>
-          <w:sz w:val="16"/>
-          <w:szCs w:val="16"/>
         </w:rPr>
         <w:t>workload.  Full Stack React/Express/</w:t>
       </w:r>
@@ -1317,8 +1103,6 @@
         <w:rPr>
           <w:rFonts w:asciiTheme="minorHAnsi" w:eastAsia="Calibri" w:hAnsiTheme="minorHAnsi" w:cstheme="minorHAnsi"/>
           <w:bCs/>
-          <w:sz w:val="16"/>
-          <w:szCs w:val="16"/>
         </w:rPr>
         <w:t>GraphQL</w:t>
       </w:r>
@@ -1327,8 +1111,6 @@
         <w:rPr>
           <w:rFonts w:asciiTheme="minorHAnsi" w:eastAsia="Calibri" w:hAnsiTheme="minorHAnsi" w:cstheme="minorHAnsi"/>
           <w:bCs/>
-          <w:sz w:val="16"/>
-          <w:szCs w:val="16"/>
         </w:rPr>
         <w:t xml:space="preserve"> application </w:t>
       </w:r>
@@ -1336,8 +1118,6 @@
         <w:rPr>
           <w:rFonts w:asciiTheme="minorHAnsi" w:eastAsia="Calibri" w:hAnsiTheme="minorHAnsi" w:cstheme="minorHAnsi"/>
           <w:bCs/>
-          <w:sz w:val="16"/>
-          <w:szCs w:val="16"/>
         </w:rPr>
         <w:t xml:space="preserve">separately </w:t>
       </w:r>
@@ -1345,8 +1125,6 @@
         <w:rPr>
           <w:rFonts w:asciiTheme="minorHAnsi" w:eastAsia="Calibri" w:hAnsiTheme="minorHAnsi" w:cstheme="minorHAnsi"/>
           <w:bCs/>
-          <w:sz w:val="16"/>
-          <w:szCs w:val="16"/>
         </w:rPr>
         <w:t>deployed in</w:t>
       </w:r>
@@ -1354,8 +1132,6 @@
         <w:rPr>
           <w:rFonts w:asciiTheme="minorHAnsi" w:eastAsia="Calibri" w:hAnsiTheme="minorHAnsi" w:cstheme="minorHAnsi"/>
           <w:bCs/>
-          <w:sz w:val="16"/>
-          <w:szCs w:val="16"/>
         </w:rPr>
         <w:t xml:space="preserve"> </w:t>
       </w:r>
@@ -1363,8 +1139,6 @@
         <w:rPr>
           <w:rFonts w:asciiTheme="minorHAnsi" w:eastAsia="Calibri" w:hAnsiTheme="minorHAnsi" w:cstheme="minorHAnsi"/>
           <w:bCs/>
-          <w:sz w:val="16"/>
-          <w:szCs w:val="16"/>
         </w:rPr>
         <w:t xml:space="preserve">a </w:t>
       </w:r>
@@ -1372,8 +1146,6 @@
         <w:rPr>
           <w:rFonts w:asciiTheme="minorHAnsi" w:eastAsia="Calibri" w:hAnsiTheme="minorHAnsi" w:cstheme="minorHAnsi"/>
           <w:bCs/>
-          <w:sz w:val="16"/>
-          <w:szCs w:val="16"/>
         </w:rPr>
         <w:t>Docker container</w:t>
       </w:r>
@@ -1381,8 +1153,6 @@
         <w:rPr>
           <w:rFonts w:asciiTheme="minorHAnsi" w:eastAsia="Calibri" w:hAnsiTheme="minorHAnsi" w:cstheme="minorHAnsi"/>
           <w:bCs/>
-          <w:sz w:val="16"/>
-          <w:szCs w:val="16"/>
         </w:rPr>
         <w:t xml:space="preserve"> to a Kubernetes cluster</w:t>
       </w:r>
@@ -1390,8 +1160,6 @@
         <w:rPr>
           <w:rFonts w:asciiTheme="minorHAnsi" w:eastAsia="Calibri" w:hAnsiTheme="minorHAnsi" w:cstheme="minorHAnsi"/>
           <w:bCs/>
-          <w:sz w:val="16"/>
-          <w:szCs w:val="16"/>
         </w:rPr>
         <w:t>.</w:t>
       </w:r>
@@ -1408,8 +1176,6 @@
         <w:rPr>
           <w:rFonts w:asciiTheme="minorHAnsi" w:eastAsia="Calibri" w:hAnsiTheme="minorHAnsi" w:cstheme="minorHAnsi"/>
           <w:bCs/>
-          <w:sz w:val="16"/>
-          <w:szCs w:val="16"/>
         </w:rPr>
       </w:pPr>
     </w:p>
@@ -1431,16 +1197,12 @@
         <w:rPr>
           <w:rFonts w:asciiTheme="minorHAnsi" w:eastAsia="Calibri" w:hAnsiTheme="minorHAnsi" w:cstheme="minorHAnsi"/>
           <w:bCs/>
-          <w:sz w:val="16"/>
-          <w:szCs w:val="16"/>
-        </w:rPr>
-      </w:pPr>
-      <w:r>
-        <w:rPr>
-          <w:rFonts w:asciiTheme="minorHAnsi" w:eastAsia="Calibri" w:hAnsiTheme="minorHAnsi" w:cstheme="minorHAnsi"/>
-          <w:bCs/>
-          <w:sz w:val="16"/>
-          <w:szCs w:val="16"/>
+        </w:rPr>
+      </w:pPr>
+      <w:r>
+        <w:rPr>
+          <w:rFonts w:asciiTheme="minorHAnsi" w:eastAsia="Calibri" w:hAnsiTheme="minorHAnsi" w:cstheme="minorHAnsi"/>
+          <w:bCs/>
         </w:rPr>
         <w:t xml:space="preserve">Learning and </w:t>
       </w:r>
@@ -1448,8 +1210,6 @@
         <w:rPr>
           <w:rFonts w:asciiTheme="minorHAnsi" w:eastAsia="Calibri" w:hAnsiTheme="minorHAnsi" w:cstheme="minorHAnsi"/>
           <w:bCs/>
-          <w:sz w:val="16"/>
-          <w:szCs w:val="16"/>
         </w:rPr>
         <w:t>developing</w:t>
       </w:r>
@@ -1457,8 +1217,6 @@
         <w:rPr>
           <w:rFonts w:asciiTheme="minorHAnsi" w:eastAsia="Calibri" w:hAnsiTheme="minorHAnsi" w:cstheme="minorHAnsi"/>
           <w:bCs/>
-          <w:sz w:val="16"/>
-          <w:szCs w:val="16"/>
         </w:rPr>
         <w:t xml:space="preserve"> best practices for new React/</w:t>
       </w:r>
@@ -1466,8 +1224,6 @@
         <w:rPr>
           <w:rFonts w:asciiTheme="minorHAnsi" w:eastAsia="Calibri" w:hAnsiTheme="minorHAnsi" w:cstheme="minorHAnsi"/>
           <w:bCs/>
-          <w:sz w:val="16"/>
-          <w:szCs w:val="16"/>
         </w:rPr>
         <w:t>Express/</w:t>
       </w:r>
@@ -1476,8 +1232,6 @@
         <w:rPr>
           <w:rFonts w:asciiTheme="minorHAnsi" w:eastAsia="Calibri" w:hAnsiTheme="minorHAnsi" w:cstheme="minorHAnsi"/>
           <w:bCs/>
-          <w:sz w:val="16"/>
-          <w:szCs w:val="16"/>
         </w:rPr>
         <w:t>GraphQL</w:t>
       </w:r>
@@ -1486,8 +1240,6 @@
         <w:rPr>
           <w:rFonts w:asciiTheme="minorHAnsi" w:eastAsia="Calibri" w:hAnsiTheme="minorHAnsi" w:cstheme="minorHAnsi"/>
           <w:bCs/>
-          <w:sz w:val="16"/>
-          <w:szCs w:val="16"/>
         </w:rPr>
         <w:t xml:space="preserve"> development.</w:t>
       </w:r>
@@ -1510,16 +1262,12 @@
         <w:rPr>
           <w:rFonts w:asciiTheme="minorHAnsi" w:eastAsia="Calibri" w:hAnsiTheme="minorHAnsi" w:cstheme="minorHAnsi"/>
           <w:bCs/>
-          <w:sz w:val="16"/>
-          <w:szCs w:val="16"/>
-        </w:rPr>
-      </w:pPr>
-      <w:r>
-        <w:rPr>
-          <w:rFonts w:asciiTheme="minorHAnsi" w:eastAsia="Calibri" w:hAnsiTheme="minorHAnsi" w:cstheme="minorHAnsi"/>
-          <w:bCs/>
-          <w:sz w:val="16"/>
-          <w:szCs w:val="16"/>
+        </w:rPr>
+      </w:pPr>
+      <w:r>
+        <w:rPr>
+          <w:rFonts w:asciiTheme="minorHAnsi" w:eastAsia="Calibri" w:hAnsiTheme="minorHAnsi" w:cstheme="minorHAnsi"/>
+          <w:bCs/>
         </w:rPr>
         <w:t>Worked on project from initialization to general availability internally.</w:t>
       </w:r>
@@ -1542,16 +1290,12 @@
         <w:rPr>
           <w:rFonts w:asciiTheme="minorHAnsi" w:eastAsia="Calibri" w:hAnsiTheme="minorHAnsi" w:cstheme="minorHAnsi"/>
           <w:bCs/>
-          <w:sz w:val="16"/>
-          <w:szCs w:val="16"/>
-        </w:rPr>
-      </w:pPr>
-      <w:r>
-        <w:rPr>
-          <w:rFonts w:asciiTheme="minorHAnsi" w:eastAsia="Calibri" w:hAnsiTheme="minorHAnsi" w:cstheme="minorHAnsi"/>
-          <w:bCs/>
-          <w:sz w:val="16"/>
-          <w:szCs w:val="16"/>
+        </w:rPr>
+      </w:pPr>
+      <w:r>
+        <w:rPr>
+          <w:rFonts w:asciiTheme="minorHAnsi" w:eastAsia="Calibri" w:hAnsiTheme="minorHAnsi" w:cstheme="minorHAnsi"/>
+          <w:bCs/>
         </w:rPr>
         <w:t>Initial launch usage taking almost week’s effort to a few hours.</w:t>
       </w:r>
@@ -1568,8 +1312,6 @@
         <w:rPr>
           <w:rFonts w:asciiTheme="minorHAnsi" w:eastAsia="Calibri" w:hAnsiTheme="minorHAnsi" w:cstheme="minorHAnsi"/>
           <w:bCs/>
-          <w:sz w:val="16"/>
-          <w:szCs w:val="16"/>
         </w:rPr>
       </w:pPr>
     </w:p>
@@ -1586,8 +1328,8 @@
         <w:rPr>
           <w:rFonts w:asciiTheme="minorHAnsi" w:eastAsia="Calibri" w:hAnsiTheme="minorHAnsi" w:cstheme="minorHAnsi"/>
           <w:bCs/>
-          <w:sz w:val="20"/>
-          <w:szCs w:val="20"/>
+          <w:sz w:val="28"/>
+          <w:szCs w:val="28"/>
         </w:rPr>
       </w:pPr>
       <w:proofErr w:type="spellStart"/>
@@ -1595,8 +1337,8 @@
         <w:rPr>
           <w:rFonts w:asciiTheme="minorHAnsi" w:eastAsia="Calibri" w:hAnsiTheme="minorHAnsi" w:cstheme="minorHAnsi"/>
           <w:bCs/>
-          <w:sz w:val="20"/>
-          <w:szCs w:val="20"/>
+          <w:sz w:val="28"/>
+          <w:szCs w:val="28"/>
         </w:rPr>
         <w:t>InvestCloud</w:t>
       </w:r>
@@ -1605,8 +1347,8 @@
         <w:rPr>
           <w:rFonts w:asciiTheme="minorHAnsi" w:eastAsia="Calibri" w:hAnsiTheme="minorHAnsi" w:cstheme="minorHAnsi"/>
           <w:bCs/>
-          <w:sz w:val="20"/>
-          <w:szCs w:val="20"/>
+          <w:sz w:val="28"/>
+          <w:szCs w:val="28"/>
         </w:rPr>
         <w:t xml:space="preserve"> (formerly </w:t>
       </w:r>
@@ -1615,8 +1357,8 @@
         <w:rPr>
           <w:rFonts w:asciiTheme="minorHAnsi" w:eastAsia="Calibri" w:hAnsiTheme="minorHAnsi" w:cstheme="minorHAnsi"/>
           <w:bCs/>
-          <w:sz w:val="20"/>
-          <w:szCs w:val="20"/>
+          <w:sz w:val="28"/>
+          <w:szCs w:val="28"/>
         </w:rPr>
         <w:t>Advicent</w:t>
       </w:r>
@@ -1625,8 +1367,8 @@
         <w:rPr>
           <w:rFonts w:asciiTheme="minorHAnsi" w:eastAsia="Calibri" w:hAnsiTheme="minorHAnsi" w:cstheme="minorHAnsi"/>
           <w:bCs/>
-          <w:sz w:val="20"/>
-          <w:szCs w:val="20"/>
+          <w:sz w:val="28"/>
+          <w:szCs w:val="28"/>
         </w:rPr>
         <w:t>)</w:t>
       </w:r>
@@ -1634,8 +1376,8 @@
         <w:rPr>
           <w:rFonts w:asciiTheme="minorHAnsi" w:eastAsia="Calibri" w:hAnsiTheme="minorHAnsi" w:cstheme="minorHAnsi"/>
           <w:bCs/>
-          <w:sz w:val="20"/>
-          <w:szCs w:val="20"/>
+          <w:sz w:val="28"/>
+          <w:szCs w:val="28"/>
         </w:rPr>
         <w:t xml:space="preserve"> |</w:t>
       </w:r>
@@ -1643,8 +1385,8 @@
         <w:rPr>
           <w:rFonts w:asciiTheme="minorHAnsi" w:eastAsia="Calibri" w:hAnsiTheme="minorHAnsi" w:cstheme="minorHAnsi"/>
           <w:bCs/>
-          <w:sz w:val="20"/>
-          <w:szCs w:val="20"/>
+          <w:sz w:val="28"/>
+          <w:szCs w:val="28"/>
         </w:rPr>
         <w:t xml:space="preserve"> Milwaukee, WI</w:t>
       </w:r>
@@ -1652,8 +1394,8 @@
         <w:rPr>
           <w:rFonts w:asciiTheme="minorHAnsi" w:eastAsia="Calibri" w:hAnsiTheme="minorHAnsi" w:cstheme="minorHAnsi"/>
           <w:bCs/>
-          <w:sz w:val="20"/>
-          <w:szCs w:val="20"/>
+          <w:sz w:val="28"/>
+          <w:szCs w:val="28"/>
         </w:rPr>
         <w:tab/>
       </w:r>
@@ -1661,8 +1403,8 @@
         <w:rPr>
           <w:rFonts w:asciiTheme="minorHAnsi" w:eastAsia="Calibri" w:hAnsiTheme="minorHAnsi" w:cstheme="minorHAnsi"/>
           <w:bCs/>
-          <w:sz w:val="20"/>
-          <w:szCs w:val="20"/>
+          <w:sz w:val="28"/>
+          <w:szCs w:val="28"/>
         </w:rPr>
         <w:tab/>
       </w:r>
@@ -1670,45 +1412,18 @@
         <w:rPr>
           <w:rFonts w:asciiTheme="minorHAnsi" w:eastAsia="Calibri" w:hAnsiTheme="minorHAnsi" w:cstheme="minorHAnsi"/>
           <w:bCs/>
-          <w:sz w:val="20"/>
-          <w:szCs w:val="20"/>
+          <w:sz w:val="28"/>
+          <w:szCs w:val="28"/>
         </w:rPr>
         <w:tab/>
-      </w:r>
-      <w:r>
-        <w:rPr>
-          <w:rFonts w:asciiTheme="minorHAnsi" w:eastAsia="Calibri" w:hAnsiTheme="minorHAnsi" w:cstheme="minorHAnsi"/>
-          <w:bCs/>
-          <w:sz w:val="20"/>
-          <w:szCs w:val="20"/>
-        </w:rPr>
-        <w:tab/>
-      </w:r>
-      <w:r>
-        <w:rPr>
-          <w:rFonts w:asciiTheme="minorHAnsi" w:eastAsia="Calibri" w:hAnsiTheme="minorHAnsi" w:cstheme="minorHAnsi"/>
-          <w:bCs/>
-          <w:sz w:val="20"/>
-          <w:szCs w:val="20"/>
-        </w:rPr>
-        <w:tab/>
-      </w:r>
-      <w:r>
-        <w:rPr>
-          <w:rFonts w:asciiTheme="minorHAnsi" w:eastAsia="Calibri" w:hAnsiTheme="minorHAnsi" w:cstheme="minorHAnsi"/>
-          <w:bCs/>
-          <w:sz w:val="20"/>
-          <w:szCs w:val="20"/>
-        </w:rPr>
-        <w:tab/>
-        <w:t xml:space="preserve">         </w:t>
-      </w:r>
-      <w:r>
-        <w:rPr>
-          <w:rFonts w:asciiTheme="minorHAnsi" w:eastAsia="Calibri" w:hAnsiTheme="minorHAnsi" w:cstheme="minorHAnsi"/>
-          <w:bCs/>
-          <w:sz w:val="20"/>
-          <w:szCs w:val="20"/>
+        <w:t xml:space="preserve">        </w:t>
+      </w:r>
+      <w:r>
+        <w:rPr>
+          <w:rFonts w:asciiTheme="minorHAnsi" w:eastAsia="Calibri" w:hAnsiTheme="minorHAnsi" w:cstheme="minorHAnsi"/>
+          <w:bCs/>
+          <w:sz w:val="28"/>
+          <w:szCs w:val="28"/>
         </w:rPr>
         <w:t>Jul 2019 – Jun 2020</w:t>
       </w:r>
@@ -1719,16 +1434,16 @@
         <w:rPr>
           <w:rFonts w:asciiTheme="minorHAnsi" w:eastAsia="Calibri" w:hAnsiTheme="minorHAnsi" w:cstheme="minorHAnsi"/>
           <w:bCs/>
-          <w:sz w:val="20"/>
-          <w:szCs w:val="20"/>
-        </w:rPr>
-      </w:pPr>
-      <w:r>
-        <w:rPr>
-          <w:rFonts w:asciiTheme="minorHAnsi" w:eastAsia="Calibri" w:hAnsiTheme="minorHAnsi" w:cstheme="minorHAnsi"/>
-          <w:bCs/>
-          <w:sz w:val="20"/>
-          <w:szCs w:val="20"/>
+          <w:sz w:val="28"/>
+          <w:szCs w:val="28"/>
+        </w:rPr>
+      </w:pPr>
+      <w:r>
+        <w:rPr>
+          <w:rFonts w:asciiTheme="minorHAnsi" w:eastAsia="Calibri" w:hAnsiTheme="minorHAnsi" w:cstheme="minorHAnsi"/>
+          <w:bCs/>
+          <w:sz w:val="28"/>
+          <w:szCs w:val="28"/>
         </w:rPr>
         <w:t>Senior Software Engineer</w:t>
       </w:r>
@@ -1739,8 +1454,6 @@
         <w:rPr>
           <w:rFonts w:asciiTheme="minorHAnsi" w:eastAsia="Calibri" w:hAnsiTheme="minorHAnsi" w:cstheme="minorHAnsi"/>
           <w:bCs/>
-          <w:sz w:val="16"/>
-          <w:szCs w:val="16"/>
         </w:rPr>
       </w:pPr>
     </w:p>
@@ -1750,16 +1463,12 @@
         <w:rPr>
           <w:rFonts w:asciiTheme="minorHAnsi" w:eastAsia="Calibri" w:hAnsiTheme="minorHAnsi" w:cstheme="minorHAnsi"/>
           <w:bCs/>
-          <w:sz w:val="16"/>
-          <w:szCs w:val="16"/>
-        </w:rPr>
-      </w:pPr>
-      <w:r>
-        <w:rPr>
-          <w:rFonts w:asciiTheme="minorHAnsi" w:eastAsia="Calibri" w:hAnsiTheme="minorHAnsi" w:cstheme="minorHAnsi"/>
-          <w:bCs/>
-          <w:sz w:val="16"/>
-          <w:szCs w:val="16"/>
+        </w:rPr>
+      </w:pPr>
+      <w:r>
+        <w:rPr>
+          <w:rFonts w:asciiTheme="minorHAnsi" w:eastAsia="Calibri" w:hAnsiTheme="minorHAnsi" w:cstheme="minorHAnsi"/>
+          <w:bCs/>
         </w:rPr>
         <w:t xml:space="preserve">Individual contributor to the greenfield </w:t>
       </w:r>
@@ -1767,8 +1476,6 @@
         <w:rPr>
           <w:rFonts w:asciiTheme="minorHAnsi" w:eastAsia="Calibri" w:hAnsiTheme="minorHAnsi" w:cstheme="minorHAnsi"/>
           <w:bCs/>
-          <w:sz w:val="16"/>
-          <w:szCs w:val="16"/>
         </w:rPr>
         <w:t>Guided Retirement</w:t>
       </w:r>
@@ -1776,8 +1483,6 @@
         <w:rPr>
           <w:rFonts w:asciiTheme="minorHAnsi" w:eastAsia="Calibri" w:hAnsiTheme="minorHAnsi" w:cstheme="minorHAnsi"/>
           <w:bCs/>
-          <w:sz w:val="16"/>
-          <w:szCs w:val="16"/>
         </w:rPr>
         <w:t xml:space="preserve"> application, a flagship application.  Team </w:t>
       </w:r>
@@ -1786,8 +1491,6 @@
         <w:rPr>
           <w:rFonts w:asciiTheme="minorHAnsi" w:eastAsia="Calibri" w:hAnsiTheme="minorHAnsi" w:cstheme="minorHAnsi"/>
           <w:bCs/>
-          <w:sz w:val="16"/>
-          <w:szCs w:val="16"/>
         </w:rPr>
         <w:t>lead</w:t>
       </w:r>
@@ -1796,8 +1499,6 @@
         <w:rPr>
           <w:rFonts w:asciiTheme="minorHAnsi" w:eastAsia="Calibri" w:hAnsiTheme="minorHAnsi" w:cstheme="minorHAnsi"/>
           <w:bCs/>
-          <w:sz w:val="16"/>
-          <w:szCs w:val="16"/>
         </w:rPr>
         <w:t xml:space="preserve"> on follow-up Essentials initiative to create a second new greenfield application.</w:t>
       </w:r>
@@ -1805,8 +1506,6 @@
         <w:rPr>
           <w:rFonts w:asciiTheme="minorHAnsi" w:eastAsia="Calibri" w:hAnsiTheme="minorHAnsi" w:cstheme="minorHAnsi"/>
           <w:bCs/>
-          <w:sz w:val="16"/>
-          <w:szCs w:val="16"/>
         </w:rPr>
         <w:t xml:space="preserve"> </w:t>
       </w:r>
@@ -1817,8 +1516,6 @@
         <w:rPr>
           <w:rFonts w:asciiTheme="minorHAnsi" w:eastAsia="Calibri" w:hAnsiTheme="minorHAnsi" w:cstheme="minorHAnsi"/>
           <w:bCs/>
-          <w:sz w:val="16"/>
-          <w:szCs w:val="16"/>
         </w:rPr>
       </w:pPr>
     </w:p>
@@ -1841,16 +1538,12 @@
         <w:rPr>
           <w:rFonts w:asciiTheme="minorHAnsi" w:eastAsia="Calibri" w:hAnsiTheme="minorHAnsi" w:cstheme="minorHAnsi"/>
           <w:bCs/>
-          <w:sz w:val="16"/>
-          <w:szCs w:val="16"/>
-        </w:rPr>
-      </w:pPr>
-      <w:r>
-        <w:rPr>
-          <w:rFonts w:asciiTheme="minorHAnsi" w:eastAsia="Calibri" w:hAnsiTheme="minorHAnsi" w:cstheme="minorHAnsi"/>
-          <w:bCs/>
-          <w:sz w:val="16"/>
-          <w:szCs w:val="16"/>
+        </w:rPr>
+      </w:pPr>
+      <w:r>
+        <w:rPr>
+          <w:rFonts w:asciiTheme="minorHAnsi" w:eastAsia="Calibri" w:hAnsiTheme="minorHAnsi" w:cstheme="minorHAnsi"/>
+          <w:bCs/>
         </w:rPr>
         <w:t>Part of required reviewers for Angular Project ensuring best practices, performance and quality.</w:t>
       </w:r>
@@ -1873,18 +1566,42 @@
         <w:rPr>
           <w:rFonts w:asciiTheme="minorHAnsi" w:eastAsia="Calibri" w:hAnsiTheme="minorHAnsi" w:cstheme="minorHAnsi"/>
           <w:bCs/>
-          <w:sz w:val="16"/>
-          <w:szCs w:val="16"/>
-        </w:rPr>
-      </w:pPr>
-      <w:r>
-        <w:rPr>
-          <w:rFonts w:asciiTheme="minorHAnsi" w:eastAsia="Calibri" w:hAnsiTheme="minorHAnsi" w:cstheme="minorHAnsi"/>
-          <w:bCs/>
-          <w:sz w:val="16"/>
-          <w:szCs w:val="16"/>
-        </w:rPr>
-        <w:t>Launched flagship application project that lasted under a year from concept to general availability.</w:t>
+        </w:rPr>
+      </w:pPr>
+      <w:r>
+        <w:rPr>
+          <w:rFonts w:asciiTheme="minorHAnsi" w:eastAsia="Calibri" w:hAnsiTheme="minorHAnsi" w:cstheme="minorHAnsi"/>
+          <w:bCs/>
+        </w:rPr>
+        <w:t xml:space="preserve">Launched flagship application project </w:t>
+      </w:r>
+      <w:r>
+        <w:rPr>
+          <w:rFonts w:asciiTheme="minorHAnsi" w:eastAsia="Calibri" w:hAnsiTheme="minorHAnsi" w:cstheme="minorHAnsi"/>
+          <w:bCs/>
+        </w:rPr>
+        <w:t>in</w:t>
+      </w:r>
+      <w:r>
+        <w:rPr>
+          <w:rFonts w:asciiTheme="minorHAnsi" w:eastAsia="Calibri" w:hAnsiTheme="minorHAnsi" w:cstheme="minorHAnsi"/>
+          <w:bCs/>
+        </w:rPr>
+        <w:t xml:space="preserve"> under a year</w:t>
+      </w:r>
+      <w:r>
+        <w:rPr>
+          <w:rFonts w:asciiTheme="minorHAnsi" w:eastAsia="Calibri" w:hAnsiTheme="minorHAnsi" w:cstheme="minorHAnsi"/>
+          <w:bCs/>
+        </w:rPr>
+        <w:t xml:space="preserve"> of development</w:t>
+      </w:r>
+      <w:r>
+        <w:rPr>
+          <w:rFonts w:asciiTheme="minorHAnsi" w:eastAsia="Calibri" w:hAnsiTheme="minorHAnsi" w:cstheme="minorHAnsi"/>
+          <w:bCs/>
+        </w:rPr>
+        <w:t>.</w:t>
       </w:r>
     </w:p>
     <w:p>
@@ -1905,16 +1622,12 @@
         <w:rPr>
           <w:rFonts w:asciiTheme="minorHAnsi" w:eastAsia="Calibri" w:hAnsiTheme="minorHAnsi" w:cstheme="minorHAnsi"/>
           <w:bCs/>
-          <w:sz w:val="16"/>
-          <w:szCs w:val="16"/>
-        </w:rPr>
-      </w:pPr>
-      <w:r>
-        <w:rPr>
-          <w:rFonts w:asciiTheme="minorHAnsi" w:eastAsia="Calibri" w:hAnsiTheme="minorHAnsi" w:cstheme="minorHAnsi"/>
-          <w:bCs/>
-          <w:sz w:val="16"/>
-          <w:szCs w:val="16"/>
+        </w:rPr>
+      </w:pPr>
+      <w:r>
+        <w:rPr>
+          <w:rFonts w:asciiTheme="minorHAnsi" w:eastAsia="Calibri" w:hAnsiTheme="minorHAnsi" w:cstheme="minorHAnsi"/>
+          <w:bCs/>
         </w:rPr>
         <w:t>Committee member with Architecture to coordinate efforts across five teams.</w:t>
       </w:r>
@@ -1931,8 +1644,6 @@
         <w:rPr>
           <w:rFonts w:asciiTheme="minorHAnsi" w:eastAsia="Calibri" w:hAnsiTheme="minorHAnsi" w:cstheme="minorHAnsi"/>
           <w:bCs/>
-          <w:sz w:val="16"/>
-          <w:szCs w:val="16"/>
         </w:rPr>
       </w:pPr>
     </w:p>
@@ -1943,16 +1654,16 @@
         <w:rPr>
           <w:rFonts w:asciiTheme="minorHAnsi" w:eastAsia="Calibri" w:hAnsiTheme="minorHAnsi" w:cstheme="minorHAnsi"/>
           <w:bCs/>
-          <w:sz w:val="20"/>
-          <w:szCs w:val="20"/>
-        </w:rPr>
-      </w:pPr>
-      <w:r>
-        <w:rPr>
-          <w:rFonts w:asciiTheme="minorHAnsi" w:eastAsia="Calibri" w:hAnsiTheme="minorHAnsi" w:cstheme="minorHAnsi"/>
-          <w:bCs/>
-          <w:sz w:val="20"/>
-          <w:szCs w:val="20"/>
+          <w:sz w:val="28"/>
+          <w:szCs w:val="28"/>
+        </w:rPr>
+      </w:pPr>
+      <w:r>
+        <w:rPr>
+          <w:rFonts w:asciiTheme="minorHAnsi" w:eastAsia="Calibri" w:hAnsiTheme="minorHAnsi" w:cstheme="minorHAnsi"/>
+          <w:bCs/>
+          <w:sz w:val="28"/>
+          <w:szCs w:val="28"/>
         </w:rPr>
         <w:t>Finastra (</w:t>
       </w:r>
@@ -1960,8 +1671,8 @@
         <w:rPr>
           <w:rFonts w:asciiTheme="minorHAnsi" w:eastAsia="Calibri" w:hAnsiTheme="minorHAnsi" w:cstheme="minorHAnsi"/>
           <w:bCs/>
-          <w:sz w:val="20"/>
-          <w:szCs w:val="20"/>
+          <w:sz w:val="28"/>
+          <w:szCs w:val="28"/>
         </w:rPr>
         <w:t>merged with</w:t>
       </w:r>
@@ -1969,8 +1680,8 @@
         <w:rPr>
           <w:rFonts w:asciiTheme="minorHAnsi" w:eastAsia="Calibri" w:hAnsiTheme="minorHAnsi" w:cstheme="minorHAnsi"/>
           <w:bCs/>
-          <w:sz w:val="20"/>
-          <w:szCs w:val="20"/>
+          <w:sz w:val="28"/>
+          <w:szCs w:val="28"/>
         </w:rPr>
         <w:t xml:space="preserve"> </w:t>
       </w:r>
@@ -1978,8 +1689,8 @@
         <w:rPr>
           <w:rFonts w:asciiTheme="minorHAnsi" w:eastAsia="Calibri" w:hAnsiTheme="minorHAnsi" w:cstheme="minorHAnsi"/>
           <w:bCs/>
-          <w:sz w:val="20"/>
-          <w:szCs w:val="20"/>
+          <w:sz w:val="28"/>
+          <w:szCs w:val="28"/>
         </w:rPr>
         <w:t>D+H)</w:t>
       </w:r>
@@ -1987,8 +1698,8 @@
         <w:rPr>
           <w:rFonts w:asciiTheme="minorHAnsi" w:eastAsia="Calibri" w:hAnsiTheme="minorHAnsi" w:cstheme="minorHAnsi"/>
           <w:bCs/>
-          <w:sz w:val="20"/>
-          <w:szCs w:val="20"/>
+          <w:sz w:val="28"/>
+          <w:szCs w:val="28"/>
         </w:rPr>
         <w:t xml:space="preserve"> |</w:t>
       </w:r>
@@ -1996,8 +1707,8 @@
         <w:rPr>
           <w:rFonts w:asciiTheme="minorHAnsi" w:eastAsia="Calibri" w:hAnsiTheme="minorHAnsi" w:cstheme="minorHAnsi"/>
           <w:bCs/>
-          <w:sz w:val="20"/>
-          <w:szCs w:val="20"/>
+          <w:sz w:val="28"/>
+          <w:szCs w:val="28"/>
         </w:rPr>
         <w:t xml:space="preserve"> Mequon, WI</w:t>
       </w:r>
@@ -2005,8 +1716,8 @@
         <w:rPr>
           <w:rFonts w:asciiTheme="minorHAnsi" w:eastAsia="Calibri" w:hAnsiTheme="minorHAnsi" w:cstheme="minorHAnsi"/>
           <w:bCs/>
-          <w:sz w:val="20"/>
-          <w:szCs w:val="20"/>
+          <w:sz w:val="28"/>
+          <w:szCs w:val="28"/>
         </w:rPr>
         <w:tab/>
       </w:r>
@@ -2014,8 +1725,8 @@
         <w:rPr>
           <w:rFonts w:asciiTheme="minorHAnsi" w:eastAsia="Calibri" w:hAnsiTheme="minorHAnsi" w:cstheme="minorHAnsi"/>
           <w:bCs/>
-          <w:sz w:val="20"/>
-          <w:szCs w:val="20"/>
+          <w:sz w:val="28"/>
+          <w:szCs w:val="28"/>
         </w:rPr>
         <w:tab/>
       </w:r>
@@ -2023,8 +1734,8 @@
         <w:rPr>
           <w:rFonts w:asciiTheme="minorHAnsi" w:eastAsia="Calibri" w:hAnsiTheme="minorHAnsi" w:cstheme="minorHAnsi"/>
           <w:bCs/>
-          <w:sz w:val="20"/>
-          <w:szCs w:val="20"/>
+          <w:sz w:val="28"/>
+          <w:szCs w:val="28"/>
         </w:rPr>
         <w:tab/>
       </w:r>
@@ -2032,8 +1743,8 @@
         <w:rPr>
           <w:rFonts w:asciiTheme="minorHAnsi" w:eastAsia="Calibri" w:hAnsiTheme="minorHAnsi" w:cstheme="minorHAnsi"/>
           <w:bCs/>
-          <w:sz w:val="20"/>
-          <w:szCs w:val="20"/>
+          <w:sz w:val="28"/>
+          <w:szCs w:val="28"/>
         </w:rPr>
         <w:tab/>
       </w:r>
@@ -2041,36 +1752,17 @@
         <w:rPr>
           <w:rFonts w:asciiTheme="minorHAnsi" w:eastAsia="Calibri" w:hAnsiTheme="minorHAnsi" w:cstheme="minorHAnsi"/>
           <w:bCs/>
-          <w:sz w:val="20"/>
-          <w:szCs w:val="20"/>
-        </w:rPr>
-        <w:tab/>
-      </w:r>
-      <w:r>
-        <w:rPr>
-          <w:rFonts w:asciiTheme="minorHAnsi" w:eastAsia="Calibri" w:hAnsiTheme="minorHAnsi" w:cstheme="minorHAnsi"/>
-          <w:bCs/>
-          <w:sz w:val="20"/>
-          <w:szCs w:val="20"/>
-        </w:rPr>
-        <w:tab/>
-      </w:r>
-      <w:r>
-        <w:rPr>
-          <w:rFonts w:asciiTheme="minorHAnsi" w:eastAsia="Calibri" w:hAnsiTheme="minorHAnsi" w:cstheme="minorHAnsi"/>
-          <w:bCs/>
-          <w:sz w:val="20"/>
-          <w:szCs w:val="20"/>
-        </w:rPr>
-        <w:tab/>
-        <w:t xml:space="preserve">         </w:t>
-      </w:r>
-      <w:r>
-        <w:rPr>
-          <w:rFonts w:asciiTheme="minorHAnsi" w:eastAsia="Calibri" w:hAnsiTheme="minorHAnsi" w:cstheme="minorHAnsi"/>
-          <w:bCs/>
-          <w:sz w:val="20"/>
-          <w:szCs w:val="20"/>
+          <w:sz w:val="28"/>
+          <w:szCs w:val="28"/>
+        </w:rPr>
+        <w:t xml:space="preserve">       </w:t>
+      </w:r>
+      <w:r>
+        <w:rPr>
+          <w:rFonts w:asciiTheme="minorHAnsi" w:eastAsia="Calibri" w:hAnsiTheme="minorHAnsi" w:cstheme="minorHAnsi"/>
+          <w:bCs/>
+          <w:sz w:val="28"/>
+          <w:szCs w:val="28"/>
         </w:rPr>
         <w:t>Sep</w:t>
       </w:r>
@@ -2078,8 +1770,8 @@
         <w:rPr>
           <w:rFonts w:asciiTheme="minorHAnsi" w:eastAsia="Calibri" w:hAnsiTheme="minorHAnsi" w:cstheme="minorHAnsi"/>
           <w:bCs/>
-          <w:sz w:val="20"/>
-          <w:szCs w:val="20"/>
+          <w:sz w:val="28"/>
+          <w:szCs w:val="28"/>
         </w:rPr>
         <w:t xml:space="preserve"> 201</w:t>
       </w:r>
@@ -2087,8 +1779,8 @@
         <w:rPr>
           <w:rFonts w:asciiTheme="minorHAnsi" w:eastAsia="Calibri" w:hAnsiTheme="minorHAnsi" w:cstheme="minorHAnsi"/>
           <w:bCs/>
-          <w:sz w:val="20"/>
-          <w:szCs w:val="20"/>
+          <w:sz w:val="28"/>
+          <w:szCs w:val="28"/>
         </w:rPr>
         <w:t>7</w:t>
       </w:r>
@@ -2096,8 +1788,8 @@
         <w:rPr>
           <w:rFonts w:asciiTheme="minorHAnsi" w:eastAsia="Calibri" w:hAnsiTheme="minorHAnsi" w:cstheme="minorHAnsi"/>
           <w:bCs/>
-          <w:sz w:val="20"/>
-          <w:szCs w:val="20"/>
+          <w:sz w:val="28"/>
+          <w:szCs w:val="28"/>
         </w:rPr>
         <w:t xml:space="preserve"> – Jul 2019</w:t>
       </w:r>
@@ -2109,16 +1801,16 @@
         <w:rPr>
           <w:rFonts w:asciiTheme="minorHAnsi" w:eastAsia="Calibri" w:hAnsiTheme="minorHAnsi" w:cstheme="minorHAnsi"/>
           <w:bCs/>
-          <w:sz w:val="20"/>
-          <w:szCs w:val="20"/>
-        </w:rPr>
-      </w:pPr>
-      <w:r>
-        <w:rPr>
-          <w:rFonts w:asciiTheme="minorHAnsi" w:eastAsia="Calibri" w:hAnsiTheme="minorHAnsi" w:cstheme="minorHAnsi"/>
-          <w:bCs/>
-          <w:sz w:val="20"/>
-          <w:szCs w:val="20"/>
+          <w:sz w:val="28"/>
+          <w:szCs w:val="28"/>
+        </w:rPr>
+      </w:pPr>
+      <w:r>
+        <w:rPr>
+          <w:rFonts w:asciiTheme="minorHAnsi" w:eastAsia="Calibri" w:hAnsiTheme="minorHAnsi" w:cstheme="minorHAnsi"/>
+          <w:bCs/>
+          <w:sz w:val="28"/>
+          <w:szCs w:val="28"/>
         </w:rPr>
         <w:t>Software Engineer</w:t>
       </w:r>
@@ -2130,8 +1822,6 @@
         <w:rPr>
           <w:rFonts w:asciiTheme="minorHAnsi" w:eastAsia="Calibri" w:hAnsiTheme="minorHAnsi" w:cstheme="minorHAnsi"/>
           <w:bCs/>
-          <w:sz w:val="16"/>
-          <w:szCs w:val="16"/>
         </w:rPr>
       </w:pPr>
     </w:p>
@@ -2141,16 +1831,12 @@
         <w:rPr>
           <w:rFonts w:asciiTheme="minorHAnsi" w:eastAsia="Calibri" w:hAnsiTheme="minorHAnsi" w:cstheme="minorHAnsi"/>
           <w:bCs/>
-          <w:sz w:val="16"/>
-          <w:szCs w:val="16"/>
-        </w:rPr>
-      </w:pPr>
-      <w:r>
-        <w:rPr>
-          <w:rFonts w:asciiTheme="minorHAnsi" w:eastAsia="Calibri" w:hAnsiTheme="minorHAnsi" w:cstheme="minorHAnsi"/>
-          <w:bCs/>
-          <w:sz w:val="16"/>
-          <w:szCs w:val="16"/>
+        </w:rPr>
+      </w:pPr>
+      <w:r>
+        <w:rPr>
+          <w:rFonts w:asciiTheme="minorHAnsi" w:eastAsia="Calibri" w:hAnsiTheme="minorHAnsi" w:cstheme="minorHAnsi"/>
+          <w:bCs/>
         </w:rPr>
         <w:t xml:space="preserve">Individual contributor to </w:t>
       </w:r>
@@ -2158,8 +1844,6 @@
         <w:rPr>
           <w:rFonts w:asciiTheme="minorHAnsi" w:eastAsia="Calibri" w:hAnsiTheme="minorHAnsi" w:cstheme="minorHAnsi"/>
           <w:bCs/>
-          <w:sz w:val="16"/>
-          <w:szCs w:val="16"/>
         </w:rPr>
         <w:t>Point-of-Sale Mortgage system, enhancing the legacy application providing banks with a SaaS solution, enabling them the ability to provide and process mortgage applications online.</w:t>
       </w:r>
@@ -2170,8 +1854,6 @@
         <w:rPr>
           <w:rFonts w:asciiTheme="minorHAnsi" w:eastAsia="Calibri" w:hAnsiTheme="minorHAnsi" w:cstheme="minorHAnsi"/>
           <w:bCs/>
-          <w:sz w:val="16"/>
-          <w:szCs w:val="16"/>
         </w:rPr>
       </w:pPr>
     </w:p>
@@ -2193,16 +1875,12 @@
         <w:rPr>
           <w:rFonts w:asciiTheme="minorHAnsi" w:eastAsia="Calibri" w:hAnsiTheme="minorHAnsi" w:cstheme="minorHAnsi"/>
           <w:bCs/>
-          <w:sz w:val="16"/>
-          <w:szCs w:val="16"/>
-        </w:rPr>
-      </w:pPr>
-      <w:r>
-        <w:rPr>
-          <w:rFonts w:asciiTheme="minorHAnsi" w:eastAsia="Calibri" w:hAnsiTheme="minorHAnsi" w:cstheme="minorHAnsi"/>
-          <w:bCs/>
-          <w:sz w:val="16"/>
-          <w:szCs w:val="16"/>
+        </w:rPr>
+      </w:pPr>
+      <w:r>
+        <w:rPr>
+          <w:rFonts w:asciiTheme="minorHAnsi" w:eastAsia="Calibri" w:hAnsiTheme="minorHAnsi" w:cstheme="minorHAnsi"/>
+          <w:bCs/>
         </w:rPr>
         <w:t>Updating solution</w:t>
       </w:r>
@@ -2210,8 +1888,6 @@
         <w:rPr>
           <w:rFonts w:asciiTheme="minorHAnsi" w:eastAsia="Calibri" w:hAnsiTheme="minorHAnsi" w:cstheme="minorHAnsi"/>
           <w:bCs/>
-          <w:sz w:val="16"/>
-          <w:szCs w:val="16"/>
         </w:rPr>
         <w:t xml:space="preserve"> to comply with ADA (American Disability Act)</w:t>
       </w:r>
@@ -2234,16 +1910,12 @@
         <w:rPr>
           <w:rFonts w:asciiTheme="minorHAnsi" w:eastAsia="Calibri" w:hAnsiTheme="minorHAnsi" w:cstheme="minorHAnsi"/>
           <w:bCs/>
-          <w:sz w:val="16"/>
-          <w:szCs w:val="16"/>
-        </w:rPr>
-      </w:pPr>
-      <w:r>
-        <w:rPr>
-          <w:rFonts w:asciiTheme="minorHAnsi" w:eastAsia="Calibri" w:hAnsiTheme="minorHAnsi" w:cstheme="minorHAnsi"/>
-          <w:bCs/>
-          <w:sz w:val="16"/>
-          <w:szCs w:val="16"/>
+        </w:rPr>
+      </w:pPr>
+      <w:r>
+        <w:rPr>
+          <w:rFonts w:asciiTheme="minorHAnsi" w:eastAsia="Calibri" w:hAnsiTheme="minorHAnsi" w:cstheme="minorHAnsi"/>
+          <w:bCs/>
         </w:rPr>
         <w:t xml:space="preserve">Transitioned from aging TFS infrastructure to </w:t>
       </w:r>
@@ -2251,8 +1923,6 @@
         <w:rPr>
           <w:rFonts w:asciiTheme="minorHAnsi" w:hAnsiTheme="minorHAnsi" w:cstheme="minorHAnsi"/>
           <w:bCs/>
-          <w:sz w:val="16"/>
-          <w:szCs w:val="16"/>
         </w:rPr>
         <w:t xml:space="preserve">decentralized </w:t>
       </w:r>
@@ -2260,8 +1930,6 @@
         <w:rPr>
           <w:rFonts w:asciiTheme="minorHAnsi" w:eastAsia="Calibri" w:hAnsiTheme="minorHAnsi" w:cstheme="minorHAnsi"/>
           <w:bCs/>
-          <w:sz w:val="16"/>
-          <w:szCs w:val="16"/>
         </w:rPr>
         <w:t>VSTS with Git</w:t>
       </w:r>
@@ -2269,8 +1937,6 @@
         <w:rPr>
           <w:rFonts w:asciiTheme="minorHAnsi" w:eastAsia="Calibri" w:hAnsiTheme="minorHAnsi" w:cstheme="minorHAnsi"/>
           <w:bCs/>
-          <w:sz w:val="16"/>
-          <w:szCs w:val="16"/>
         </w:rPr>
         <w:t>.</w:t>
       </w:r>
@@ -2293,16 +1959,12 @@
         <w:rPr>
           <w:rFonts w:asciiTheme="minorHAnsi" w:eastAsia="Calibri" w:hAnsiTheme="minorHAnsi" w:cstheme="minorHAnsi"/>
           <w:bCs/>
-          <w:sz w:val="16"/>
-          <w:szCs w:val="16"/>
-        </w:rPr>
-      </w:pPr>
-      <w:r>
-        <w:rPr>
-          <w:rFonts w:asciiTheme="minorHAnsi" w:eastAsia="Calibri" w:hAnsiTheme="minorHAnsi" w:cstheme="minorHAnsi"/>
-          <w:bCs/>
-          <w:sz w:val="16"/>
-          <w:szCs w:val="16"/>
+        </w:rPr>
+      </w:pPr>
+      <w:r>
+        <w:rPr>
+          <w:rFonts w:asciiTheme="minorHAnsi" w:eastAsia="Calibri" w:hAnsiTheme="minorHAnsi" w:cstheme="minorHAnsi"/>
+          <w:bCs/>
         </w:rPr>
         <w:t>Successfully build a development environment on Windows 10 due to aging technologies</w:t>
       </w:r>
@@ -2313,8 +1975,6 @@
         <w:rPr>
           <w:rFonts w:asciiTheme="minorHAnsi" w:eastAsia="Calibri" w:hAnsiTheme="minorHAnsi" w:cstheme="minorHAnsi"/>
           <w:bCs/>
-          <w:sz w:val="16"/>
-          <w:szCs w:val="16"/>
         </w:rPr>
       </w:pPr>
     </w:p>
@@ -2325,16 +1985,16 @@
         <w:rPr>
           <w:rFonts w:asciiTheme="minorHAnsi" w:eastAsia="Calibri" w:hAnsiTheme="minorHAnsi" w:cstheme="minorHAnsi"/>
           <w:bCs/>
-          <w:sz w:val="20"/>
-          <w:szCs w:val="20"/>
-        </w:rPr>
-      </w:pPr>
-      <w:r>
-        <w:rPr>
-          <w:rFonts w:asciiTheme="minorHAnsi" w:eastAsia="Calibri" w:hAnsiTheme="minorHAnsi" w:cstheme="minorHAnsi"/>
-          <w:bCs/>
-          <w:sz w:val="20"/>
-          <w:szCs w:val="20"/>
+          <w:sz w:val="28"/>
+          <w:szCs w:val="28"/>
+        </w:rPr>
+      </w:pPr>
+      <w:r>
+        <w:rPr>
+          <w:rFonts w:asciiTheme="minorHAnsi" w:eastAsia="Calibri" w:hAnsiTheme="minorHAnsi" w:cstheme="minorHAnsi"/>
+          <w:bCs/>
+          <w:sz w:val="28"/>
+          <w:szCs w:val="28"/>
         </w:rPr>
         <w:t>Finastra (merged with D+H) | Mequon, WI</w:t>
       </w:r>
@@ -2342,8 +2002,8 @@
         <w:rPr>
           <w:rFonts w:asciiTheme="minorHAnsi" w:eastAsia="Calibri" w:hAnsiTheme="minorHAnsi" w:cstheme="minorHAnsi"/>
           <w:bCs/>
-          <w:sz w:val="20"/>
-          <w:szCs w:val="20"/>
+          <w:sz w:val="28"/>
+          <w:szCs w:val="28"/>
         </w:rPr>
         <w:tab/>
       </w:r>
@@ -2351,8 +2011,8 @@
         <w:rPr>
           <w:rFonts w:asciiTheme="minorHAnsi" w:eastAsia="Calibri" w:hAnsiTheme="minorHAnsi" w:cstheme="minorHAnsi"/>
           <w:bCs/>
-          <w:sz w:val="20"/>
-          <w:szCs w:val="20"/>
+          <w:sz w:val="28"/>
+          <w:szCs w:val="28"/>
         </w:rPr>
         <w:tab/>
       </w:r>
@@ -2360,8 +2020,8 @@
         <w:rPr>
           <w:rFonts w:asciiTheme="minorHAnsi" w:eastAsia="Calibri" w:hAnsiTheme="minorHAnsi" w:cstheme="minorHAnsi"/>
           <w:bCs/>
-          <w:sz w:val="20"/>
-          <w:szCs w:val="20"/>
+          <w:sz w:val="28"/>
+          <w:szCs w:val="28"/>
         </w:rPr>
         <w:tab/>
       </w:r>
@@ -2369,45 +2029,18 @@
         <w:rPr>
           <w:rFonts w:asciiTheme="minorHAnsi" w:eastAsia="Calibri" w:hAnsiTheme="minorHAnsi" w:cstheme="minorHAnsi"/>
           <w:bCs/>
-          <w:sz w:val="20"/>
-          <w:szCs w:val="20"/>
+          <w:sz w:val="28"/>
+          <w:szCs w:val="28"/>
         </w:rPr>
         <w:tab/>
-      </w:r>
-      <w:r>
-        <w:rPr>
-          <w:rFonts w:asciiTheme="minorHAnsi" w:eastAsia="Calibri" w:hAnsiTheme="minorHAnsi" w:cstheme="minorHAnsi"/>
-          <w:bCs/>
-          <w:sz w:val="20"/>
-          <w:szCs w:val="20"/>
-        </w:rPr>
-        <w:tab/>
-      </w:r>
-      <w:r>
-        <w:rPr>
-          <w:rFonts w:asciiTheme="minorHAnsi" w:eastAsia="Calibri" w:hAnsiTheme="minorHAnsi" w:cstheme="minorHAnsi"/>
-          <w:bCs/>
-          <w:sz w:val="20"/>
-          <w:szCs w:val="20"/>
-        </w:rPr>
-        <w:tab/>
-      </w:r>
-      <w:r>
-        <w:rPr>
-          <w:rFonts w:asciiTheme="minorHAnsi" w:eastAsia="Calibri" w:hAnsiTheme="minorHAnsi" w:cstheme="minorHAnsi"/>
-          <w:bCs/>
-          <w:sz w:val="20"/>
-          <w:szCs w:val="20"/>
-        </w:rPr>
-        <w:tab/>
-        <w:t xml:space="preserve">     </w:t>
-      </w:r>
-      <w:r>
-        <w:rPr>
-          <w:rFonts w:asciiTheme="minorHAnsi" w:eastAsia="Calibri" w:hAnsiTheme="minorHAnsi" w:cstheme="minorHAnsi"/>
-          <w:bCs/>
-          <w:sz w:val="20"/>
-          <w:szCs w:val="20"/>
+        <w:t xml:space="preserve">      </w:t>
+      </w:r>
+      <w:r>
+        <w:rPr>
+          <w:rFonts w:asciiTheme="minorHAnsi" w:eastAsia="Calibri" w:hAnsiTheme="minorHAnsi" w:cstheme="minorHAnsi"/>
+          <w:bCs/>
+          <w:sz w:val="28"/>
+          <w:szCs w:val="28"/>
         </w:rPr>
         <w:t>Apr</w:t>
       </w:r>
@@ -2415,8 +2048,8 @@
         <w:rPr>
           <w:rFonts w:asciiTheme="minorHAnsi" w:eastAsia="Calibri" w:hAnsiTheme="minorHAnsi" w:cstheme="minorHAnsi"/>
           <w:bCs/>
-          <w:sz w:val="20"/>
-          <w:szCs w:val="20"/>
+          <w:sz w:val="28"/>
+          <w:szCs w:val="28"/>
         </w:rPr>
         <w:t xml:space="preserve"> 2016 – Sep 2017</w:t>
       </w:r>
@@ -2427,16 +2060,16 @@
         <w:rPr>
           <w:rFonts w:asciiTheme="minorHAnsi" w:eastAsia="Calibri" w:hAnsiTheme="minorHAnsi" w:cstheme="minorHAnsi"/>
           <w:bCs/>
-          <w:sz w:val="20"/>
-          <w:szCs w:val="20"/>
-        </w:rPr>
-      </w:pPr>
-      <w:r>
-        <w:rPr>
-          <w:rFonts w:asciiTheme="minorHAnsi" w:eastAsia="Calibri" w:hAnsiTheme="minorHAnsi" w:cstheme="minorHAnsi"/>
-          <w:bCs/>
-          <w:sz w:val="20"/>
-          <w:szCs w:val="20"/>
+          <w:sz w:val="28"/>
+          <w:szCs w:val="28"/>
+        </w:rPr>
+      </w:pPr>
+      <w:r>
+        <w:rPr>
+          <w:rFonts w:asciiTheme="minorHAnsi" w:eastAsia="Calibri" w:hAnsiTheme="minorHAnsi" w:cstheme="minorHAnsi"/>
+          <w:bCs/>
+          <w:sz w:val="28"/>
+          <w:szCs w:val="28"/>
         </w:rPr>
         <w:t>Software Engineer</w:t>
       </w:r>
@@ -2444,8 +2077,8 @@
         <w:rPr>
           <w:rFonts w:asciiTheme="minorHAnsi" w:eastAsia="Calibri" w:hAnsiTheme="minorHAnsi" w:cstheme="minorHAnsi"/>
           <w:bCs/>
-          <w:sz w:val="20"/>
-          <w:szCs w:val="20"/>
+          <w:sz w:val="28"/>
+          <w:szCs w:val="28"/>
         </w:rPr>
         <w:t xml:space="preserve"> - Team</w:t>
       </w:r>
@@ -2453,8 +2086,8 @@
         <w:rPr>
           <w:rFonts w:asciiTheme="minorHAnsi" w:eastAsia="Calibri" w:hAnsiTheme="minorHAnsi" w:cstheme="minorHAnsi"/>
           <w:bCs/>
-          <w:sz w:val="20"/>
-          <w:szCs w:val="20"/>
+          <w:sz w:val="28"/>
+          <w:szCs w:val="28"/>
         </w:rPr>
         <w:t xml:space="preserve"> Lead</w:t>
       </w:r>
@@ -2465,8 +2098,6 @@
         <w:rPr>
           <w:rFonts w:asciiTheme="minorHAnsi" w:eastAsia="Calibri" w:hAnsiTheme="minorHAnsi" w:cstheme="minorHAnsi"/>
           <w:bCs/>
-          <w:sz w:val="16"/>
-          <w:szCs w:val="16"/>
         </w:rPr>
       </w:pPr>
     </w:p>
@@ -2476,16 +2107,12 @@
         <w:rPr>
           <w:rFonts w:asciiTheme="minorHAnsi" w:eastAsia="Calibri" w:hAnsiTheme="minorHAnsi" w:cstheme="minorHAnsi"/>
           <w:bCs/>
-          <w:sz w:val="16"/>
-          <w:szCs w:val="16"/>
-        </w:rPr>
-      </w:pPr>
-      <w:r>
-        <w:rPr>
-          <w:rFonts w:asciiTheme="minorHAnsi" w:eastAsia="Calibri" w:hAnsiTheme="minorHAnsi" w:cstheme="minorHAnsi"/>
-          <w:bCs/>
-          <w:sz w:val="16"/>
-          <w:szCs w:val="16"/>
+        </w:rPr>
+      </w:pPr>
+      <w:r>
+        <w:rPr>
+          <w:rFonts w:asciiTheme="minorHAnsi" w:eastAsia="Calibri" w:hAnsiTheme="minorHAnsi" w:cstheme="minorHAnsi"/>
+          <w:bCs/>
         </w:rPr>
         <w:t>Team</w:t>
       </w:r>
@@ -2493,55 +2120,29 @@
         <w:rPr>
           <w:rFonts w:asciiTheme="minorHAnsi" w:eastAsia="Calibri" w:hAnsiTheme="minorHAnsi" w:cstheme="minorHAnsi"/>
           <w:bCs/>
-          <w:sz w:val="16"/>
-          <w:szCs w:val="16"/>
-        </w:rPr>
-        <w:t xml:space="preserve"> Lead</w:t>
-      </w:r>
-      <w:r>
-        <w:rPr>
-          <w:rFonts w:asciiTheme="minorHAnsi" w:eastAsia="Calibri" w:hAnsiTheme="minorHAnsi" w:cstheme="minorHAnsi"/>
-          <w:bCs/>
-          <w:sz w:val="16"/>
-          <w:szCs w:val="16"/>
-        </w:rPr>
-        <w:t>/Individual Contributor</w:t>
-      </w:r>
-      <w:r>
-        <w:rPr>
-          <w:rFonts w:asciiTheme="minorHAnsi" w:eastAsia="Calibri" w:hAnsiTheme="minorHAnsi" w:cstheme="minorHAnsi"/>
-          <w:bCs/>
-          <w:sz w:val="16"/>
-          <w:szCs w:val="16"/>
-        </w:rPr>
-        <w:t xml:space="preserve"> </w:t>
-      </w:r>
-      <w:r>
-        <w:rPr>
-          <w:rFonts w:asciiTheme="minorHAnsi" w:eastAsia="Calibri" w:hAnsiTheme="minorHAnsi" w:cstheme="minorHAnsi"/>
-          <w:bCs/>
-          <w:sz w:val="16"/>
-          <w:szCs w:val="16"/>
-        </w:rPr>
-        <w:t xml:space="preserve">of the New Lending </w:t>
-      </w:r>
-      <w:r>
-        <w:rPr>
-          <w:rFonts w:asciiTheme="minorHAnsi" w:eastAsia="Calibri" w:hAnsiTheme="minorHAnsi" w:cstheme="minorHAnsi"/>
-          <w:bCs/>
-          <w:sz w:val="16"/>
-          <w:szCs w:val="16"/>
-        </w:rPr>
-        <w:t>Platform (</w:t>
-      </w:r>
-      <w:r>
-        <w:rPr>
-          <w:rFonts w:asciiTheme="minorHAnsi" w:eastAsia="Calibri" w:hAnsiTheme="minorHAnsi" w:cstheme="minorHAnsi"/>
-          <w:bCs/>
-          <w:sz w:val="16"/>
-          <w:szCs w:val="16"/>
-        </w:rPr>
-        <w:t>Product) initiative to replace existing’s applications POS and LOS into a modern structure.  Team of myself, six engineers, four QA and a product owner.</w:t>
+        </w:rPr>
+        <w:t xml:space="preserve"> Lead </w:t>
+      </w:r>
+      <w:r>
+        <w:rPr>
+          <w:rFonts w:asciiTheme="minorHAnsi" w:eastAsia="Calibri" w:hAnsiTheme="minorHAnsi" w:cstheme="minorHAnsi"/>
+          <w:bCs/>
+        </w:rPr>
+        <w:t xml:space="preserve">of the New Lending Product initiative to replace existing’s applications POS and LOS into a modern </w:t>
+      </w:r>
+      <w:r>
+        <w:rPr>
+          <w:rFonts w:asciiTheme="minorHAnsi" w:eastAsia="Calibri" w:hAnsiTheme="minorHAnsi" w:cstheme="minorHAnsi"/>
+          <w:bCs/>
+        </w:rPr>
+        <w:t>new single application</w:t>
+      </w:r>
+      <w:r>
+        <w:rPr>
+          <w:rFonts w:asciiTheme="minorHAnsi" w:eastAsia="Calibri" w:hAnsiTheme="minorHAnsi" w:cstheme="minorHAnsi"/>
+          <w:bCs/>
+        </w:rPr>
+        <w:t>.  Team of myself, six engineers, four QA and a product owner.</w:t>
       </w:r>
     </w:p>
     <w:p>
@@ -2550,8 +2151,6 @@
         <w:rPr>
           <w:rFonts w:asciiTheme="minorHAnsi" w:eastAsia="Calibri" w:hAnsiTheme="minorHAnsi" w:cstheme="minorHAnsi"/>
           <w:bCs/>
-          <w:sz w:val="16"/>
-          <w:szCs w:val="16"/>
         </w:rPr>
       </w:pPr>
     </w:p>
@@ -2574,16 +2173,12 @@
         <w:rPr>
           <w:rFonts w:asciiTheme="minorHAnsi" w:eastAsia="Calibri" w:hAnsiTheme="minorHAnsi" w:cstheme="minorHAnsi"/>
           <w:bCs/>
-          <w:sz w:val="16"/>
-          <w:szCs w:val="16"/>
-        </w:rPr>
-      </w:pPr>
-      <w:r>
-        <w:rPr>
-          <w:rFonts w:asciiTheme="minorHAnsi" w:eastAsia="Calibri" w:hAnsiTheme="minorHAnsi" w:cstheme="minorHAnsi"/>
-          <w:bCs/>
-          <w:sz w:val="16"/>
-          <w:szCs w:val="16"/>
+        </w:rPr>
+      </w:pPr>
+      <w:r>
+        <w:rPr>
+          <w:rFonts w:asciiTheme="minorHAnsi" w:eastAsia="Calibri" w:hAnsiTheme="minorHAnsi" w:cstheme="minorHAnsi"/>
+          <w:bCs/>
         </w:rPr>
         <w:t>Part of required reviewers for all projects ensuring best practices, performance and quality.</w:t>
       </w:r>
@@ -2606,16 +2201,12 @@
         <w:rPr>
           <w:rFonts w:asciiTheme="minorHAnsi" w:eastAsia="Calibri" w:hAnsiTheme="minorHAnsi" w:cstheme="minorHAnsi"/>
           <w:bCs/>
-          <w:sz w:val="16"/>
-          <w:szCs w:val="16"/>
-        </w:rPr>
-      </w:pPr>
-      <w:r>
-        <w:rPr>
-          <w:rFonts w:asciiTheme="minorHAnsi" w:eastAsia="Calibri" w:hAnsiTheme="minorHAnsi" w:cstheme="minorHAnsi"/>
-          <w:bCs/>
-          <w:sz w:val="16"/>
-          <w:szCs w:val="16"/>
+        </w:rPr>
+      </w:pPr>
+      <w:r>
+        <w:rPr>
+          <w:rFonts w:asciiTheme="minorHAnsi" w:eastAsia="Calibri" w:hAnsiTheme="minorHAnsi" w:cstheme="minorHAnsi"/>
+          <w:bCs/>
         </w:rPr>
         <w:t>Implemented Angular animations to provide a stimulating overall User Experience.</w:t>
       </w:r>
@@ -2638,63 +2229,14 @@
         <w:rPr>
           <w:rFonts w:asciiTheme="minorHAnsi" w:eastAsia="Calibri" w:hAnsiTheme="minorHAnsi" w:cstheme="minorHAnsi"/>
           <w:bCs/>
-          <w:sz w:val="16"/>
-          <w:szCs w:val="16"/>
-        </w:rPr>
-      </w:pPr>
-      <w:r>
-        <w:rPr>
-          <w:rFonts w:asciiTheme="minorHAnsi" w:eastAsia="Calibri" w:hAnsiTheme="minorHAnsi" w:cstheme="minorHAnsi"/>
-          <w:bCs/>
-          <w:sz w:val="16"/>
-          <w:szCs w:val="16"/>
-        </w:rPr>
-        <w:t xml:space="preserve">Upgraded SPA application </w:t>
-      </w:r>
-      <w:r>
-        <w:rPr>
-          <w:rFonts w:asciiTheme="minorHAnsi" w:eastAsia="Calibri" w:hAnsiTheme="minorHAnsi" w:cstheme="minorHAnsi"/>
-          <w:bCs/>
-          <w:sz w:val="16"/>
-          <w:szCs w:val="16"/>
-        </w:rPr>
-        <w:t xml:space="preserve">from Angular v2 </w:t>
-      </w:r>
-      <w:r>
-        <w:rPr>
-          <w:rFonts w:asciiTheme="minorHAnsi" w:eastAsia="Calibri" w:hAnsiTheme="minorHAnsi" w:cstheme="minorHAnsi"/>
-          <w:bCs/>
-          <w:sz w:val="16"/>
-          <w:szCs w:val="16"/>
-        </w:rPr>
-        <w:t xml:space="preserve">to Angular </w:t>
-      </w:r>
-      <w:r>
-        <w:rPr>
-          <w:rFonts w:asciiTheme="minorHAnsi" w:eastAsia="Calibri" w:hAnsiTheme="minorHAnsi" w:cstheme="minorHAnsi"/>
-          <w:bCs/>
-          <w:sz w:val="16"/>
-          <w:szCs w:val="16"/>
-        </w:rPr>
-        <w:t>v</w:t>
-      </w:r>
-      <w:r>
-        <w:rPr>
-          <w:rFonts w:asciiTheme="minorHAnsi" w:eastAsia="Calibri" w:hAnsiTheme="minorHAnsi" w:cstheme="minorHAnsi"/>
-          <w:bCs/>
-          <w:sz w:val="16"/>
-          <w:szCs w:val="16"/>
-        </w:rPr>
-        <w:t>4</w:t>
-      </w:r>
-      <w:r>
-        <w:rPr>
-          <w:rFonts w:asciiTheme="minorHAnsi" w:eastAsia="Calibri" w:hAnsiTheme="minorHAnsi" w:cstheme="minorHAnsi"/>
-          <w:bCs/>
-          <w:sz w:val="16"/>
-          <w:szCs w:val="16"/>
-        </w:rPr>
-        <w:t>.0</w:t>
+        </w:rPr>
+      </w:pPr>
+      <w:r>
+        <w:rPr>
+          <w:rFonts w:asciiTheme="minorHAnsi" w:eastAsia="Calibri" w:hAnsiTheme="minorHAnsi" w:cstheme="minorHAnsi"/>
+          <w:bCs/>
+        </w:rPr>
+        <w:t>Upgraded SPA application from Angular v2 to Angular v4.0</w:t>
       </w:r>
     </w:p>
     <w:p>
@@ -2703,8 +2245,6 @@
         <w:rPr>
           <w:rFonts w:asciiTheme="minorHAnsi" w:eastAsia="Calibri" w:hAnsiTheme="minorHAnsi" w:cstheme="minorHAnsi"/>
           <w:bCs/>
-          <w:sz w:val="16"/>
-          <w:szCs w:val="16"/>
         </w:rPr>
       </w:pPr>
     </w:p>
@@ -2714,10 +2254,145 @@
         <w:rPr>
           <w:rFonts w:asciiTheme="minorHAnsi" w:eastAsia="Calibri" w:hAnsiTheme="minorHAnsi" w:cstheme="minorHAnsi"/>
           <w:bCs/>
-          <w:sz w:val="16"/>
-          <w:szCs w:val="16"/>
-        </w:rPr>
-      </w:pPr>
+          <w:sz w:val="28"/>
+          <w:szCs w:val="28"/>
+        </w:rPr>
+      </w:pPr>
+      <w:r>
+        <w:rPr>
+          <w:rFonts w:asciiTheme="minorHAnsi" w:eastAsia="Calibri" w:hAnsiTheme="minorHAnsi" w:cstheme="minorHAnsi"/>
+          <w:bCs/>
+          <w:sz w:val="28"/>
+          <w:szCs w:val="28"/>
+        </w:rPr>
+        <w:t>Blue Yonder (</w:t>
+      </w:r>
+      <w:r>
+        <w:rPr>
+          <w:rFonts w:asciiTheme="minorHAnsi" w:eastAsia="Calibri" w:hAnsiTheme="minorHAnsi" w:cstheme="minorHAnsi"/>
+          <w:bCs/>
+          <w:sz w:val="28"/>
+          <w:szCs w:val="28"/>
+        </w:rPr>
+        <w:t xml:space="preserve">formerly </w:t>
+      </w:r>
+      <w:r>
+        <w:rPr>
+          <w:rFonts w:asciiTheme="minorHAnsi" w:eastAsia="Calibri" w:hAnsiTheme="minorHAnsi" w:cstheme="minorHAnsi"/>
+          <w:bCs/>
+          <w:sz w:val="28"/>
+          <w:szCs w:val="28"/>
+        </w:rPr>
+        <w:t>JDA)</w:t>
+      </w:r>
+      <w:r>
+        <w:rPr>
+          <w:rFonts w:asciiTheme="minorHAnsi" w:eastAsia="Calibri" w:hAnsiTheme="minorHAnsi" w:cstheme="minorHAnsi"/>
+          <w:bCs/>
+          <w:sz w:val="28"/>
+          <w:szCs w:val="28"/>
+        </w:rPr>
+        <w:t xml:space="preserve"> | </w:t>
+      </w:r>
+      <w:r>
+        <w:rPr>
+          <w:rFonts w:asciiTheme="minorHAnsi" w:eastAsia="Calibri" w:hAnsiTheme="minorHAnsi" w:cstheme="minorHAnsi"/>
+          <w:bCs/>
+          <w:sz w:val="28"/>
+          <w:szCs w:val="28"/>
+        </w:rPr>
+        <w:t>Waukesha, WI</w:t>
+      </w:r>
+      <w:r>
+        <w:rPr>
+          <w:rFonts w:asciiTheme="minorHAnsi" w:eastAsia="Calibri" w:hAnsiTheme="minorHAnsi" w:cstheme="minorHAnsi"/>
+          <w:bCs/>
+          <w:sz w:val="28"/>
+          <w:szCs w:val="28"/>
+        </w:rPr>
+        <w:tab/>
+      </w:r>
+      <w:r>
+        <w:rPr>
+          <w:rFonts w:asciiTheme="minorHAnsi" w:eastAsia="Calibri" w:hAnsiTheme="minorHAnsi" w:cstheme="minorHAnsi"/>
+          <w:bCs/>
+          <w:sz w:val="28"/>
+          <w:szCs w:val="28"/>
+        </w:rPr>
+        <w:tab/>
+      </w:r>
+      <w:r>
+        <w:rPr>
+          <w:rFonts w:asciiTheme="minorHAnsi" w:eastAsia="Calibri" w:hAnsiTheme="minorHAnsi" w:cstheme="minorHAnsi"/>
+          <w:bCs/>
+          <w:sz w:val="28"/>
+          <w:szCs w:val="28"/>
+        </w:rPr>
+        <w:tab/>
+      </w:r>
+      <w:r>
+        <w:rPr>
+          <w:rFonts w:asciiTheme="minorHAnsi" w:eastAsia="Calibri" w:hAnsiTheme="minorHAnsi" w:cstheme="minorHAnsi"/>
+          <w:bCs/>
+          <w:sz w:val="28"/>
+          <w:szCs w:val="28"/>
+        </w:rPr>
+        <w:tab/>
+      </w:r>
+      <w:r>
+        <w:rPr>
+          <w:rFonts w:asciiTheme="minorHAnsi" w:eastAsia="Calibri" w:hAnsiTheme="minorHAnsi" w:cstheme="minorHAnsi"/>
+          <w:bCs/>
+          <w:sz w:val="28"/>
+          <w:szCs w:val="28"/>
+        </w:rPr>
+        <w:t xml:space="preserve">   </w:t>
+      </w:r>
+      <w:r>
+        <w:rPr>
+          <w:rFonts w:asciiTheme="minorHAnsi" w:eastAsia="Calibri" w:hAnsiTheme="minorHAnsi" w:cstheme="minorHAnsi"/>
+          <w:bCs/>
+          <w:sz w:val="28"/>
+          <w:szCs w:val="28"/>
+        </w:rPr>
+        <w:t xml:space="preserve">May 2015 </w:t>
+      </w:r>
+      <w:r>
+        <w:rPr>
+          <w:rFonts w:asciiTheme="minorHAnsi" w:eastAsia="Calibri" w:hAnsiTheme="minorHAnsi" w:cstheme="minorHAnsi"/>
+          <w:bCs/>
+          <w:sz w:val="28"/>
+          <w:szCs w:val="28"/>
+        </w:rPr>
+        <w:t>–</w:t>
+      </w:r>
+      <w:r>
+        <w:rPr>
+          <w:rFonts w:asciiTheme="minorHAnsi" w:eastAsia="Calibri" w:hAnsiTheme="minorHAnsi" w:cstheme="minorHAnsi"/>
+          <w:bCs/>
+          <w:sz w:val="28"/>
+          <w:szCs w:val="28"/>
+        </w:rPr>
+        <w:t xml:space="preserve"> </w:t>
+      </w:r>
+      <w:r>
+        <w:rPr>
+          <w:rFonts w:asciiTheme="minorHAnsi" w:eastAsia="Calibri" w:hAnsiTheme="minorHAnsi" w:cstheme="minorHAnsi"/>
+          <w:bCs/>
+          <w:sz w:val="28"/>
+          <w:szCs w:val="28"/>
+        </w:rPr>
+        <w:t xml:space="preserve">Mar </w:t>
+      </w:r>
+      <w:r>
+        <w:rPr>
+          <w:rFonts w:asciiTheme="minorHAnsi" w:eastAsia="Calibri" w:hAnsiTheme="minorHAnsi" w:cstheme="minorHAnsi"/>
+          <w:bCs/>
+          <w:sz w:val="28"/>
+          <w:szCs w:val="28"/>
+        </w:rPr>
+        <w:t>2016</w:t>
+      </w:r>
     </w:p>
     <w:p>
       <w:pPr>
@@ -2725,163 +2400,18 @@
         <w:rPr>
           <w:rFonts w:asciiTheme="minorHAnsi" w:eastAsia="Calibri" w:hAnsiTheme="minorHAnsi" w:cstheme="minorHAnsi"/>
           <w:bCs/>
-          <w:sz w:val="20"/>
-          <w:szCs w:val="20"/>
-        </w:rPr>
-      </w:pPr>
-      <w:r>
-        <w:rPr>
-          <w:rFonts w:asciiTheme="minorHAnsi" w:eastAsia="Calibri" w:hAnsiTheme="minorHAnsi" w:cstheme="minorHAnsi"/>
-          <w:bCs/>
-          <w:sz w:val="20"/>
-          <w:szCs w:val="20"/>
-        </w:rPr>
-        <w:t>Blue Yonder (</w:t>
-      </w:r>
-      <w:r>
-        <w:rPr>
-          <w:rFonts w:asciiTheme="minorHAnsi" w:eastAsia="Calibri" w:hAnsiTheme="minorHAnsi" w:cstheme="minorHAnsi"/>
-          <w:bCs/>
-          <w:sz w:val="20"/>
-          <w:szCs w:val="20"/>
-        </w:rPr>
-        <w:t xml:space="preserve">formerly </w:t>
-      </w:r>
-      <w:r>
-        <w:rPr>
-          <w:rFonts w:asciiTheme="minorHAnsi" w:eastAsia="Calibri" w:hAnsiTheme="minorHAnsi" w:cstheme="minorHAnsi"/>
-          <w:bCs/>
-          <w:sz w:val="20"/>
-          <w:szCs w:val="20"/>
-        </w:rPr>
-        <w:t>JDA)</w:t>
-      </w:r>
-      <w:r>
-        <w:rPr>
-          <w:rFonts w:asciiTheme="minorHAnsi" w:eastAsia="Calibri" w:hAnsiTheme="minorHAnsi" w:cstheme="minorHAnsi"/>
-          <w:bCs/>
-          <w:sz w:val="20"/>
-          <w:szCs w:val="20"/>
-        </w:rPr>
-        <w:t xml:space="preserve"> | </w:t>
-      </w:r>
-      <w:r>
-        <w:rPr>
-          <w:rFonts w:asciiTheme="minorHAnsi" w:eastAsia="Calibri" w:hAnsiTheme="minorHAnsi" w:cstheme="minorHAnsi"/>
-          <w:bCs/>
-          <w:sz w:val="20"/>
-          <w:szCs w:val="20"/>
-        </w:rPr>
-        <w:t>Waukesha, WI</w:t>
-      </w:r>
-      <w:r>
-        <w:rPr>
-          <w:rFonts w:asciiTheme="minorHAnsi" w:eastAsia="Calibri" w:hAnsiTheme="minorHAnsi" w:cstheme="minorHAnsi"/>
-          <w:bCs/>
-          <w:sz w:val="20"/>
-          <w:szCs w:val="20"/>
-        </w:rPr>
-        <w:tab/>
-      </w:r>
-      <w:r>
-        <w:rPr>
-          <w:rFonts w:asciiTheme="minorHAnsi" w:eastAsia="Calibri" w:hAnsiTheme="minorHAnsi" w:cstheme="minorHAnsi"/>
-          <w:bCs/>
-          <w:sz w:val="20"/>
-          <w:szCs w:val="20"/>
-        </w:rPr>
-        <w:tab/>
-      </w:r>
-      <w:r>
-        <w:rPr>
-          <w:rFonts w:asciiTheme="minorHAnsi" w:eastAsia="Calibri" w:hAnsiTheme="minorHAnsi" w:cstheme="minorHAnsi"/>
-          <w:bCs/>
-          <w:sz w:val="20"/>
-          <w:szCs w:val="20"/>
-        </w:rPr>
-        <w:tab/>
-      </w:r>
-      <w:r>
-        <w:rPr>
-          <w:rFonts w:asciiTheme="minorHAnsi" w:eastAsia="Calibri" w:hAnsiTheme="minorHAnsi" w:cstheme="minorHAnsi"/>
-          <w:bCs/>
-          <w:sz w:val="20"/>
-          <w:szCs w:val="20"/>
-        </w:rPr>
-        <w:tab/>
-      </w:r>
-      <w:r>
-        <w:rPr>
-          <w:rFonts w:asciiTheme="minorHAnsi" w:eastAsia="Calibri" w:hAnsiTheme="minorHAnsi" w:cstheme="minorHAnsi"/>
-          <w:bCs/>
-          <w:sz w:val="20"/>
-          <w:szCs w:val="20"/>
-        </w:rPr>
-        <w:tab/>
-      </w:r>
-      <w:r>
-        <w:rPr>
-          <w:rFonts w:asciiTheme="minorHAnsi" w:eastAsia="Calibri" w:hAnsiTheme="minorHAnsi" w:cstheme="minorHAnsi"/>
-          <w:bCs/>
-          <w:sz w:val="20"/>
-          <w:szCs w:val="20"/>
-        </w:rPr>
-        <w:tab/>
-      </w:r>
-      <w:r>
-        <w:rPr>
-          <w:rFonts w:asciiTheme="minorHAnsi" w:eastAsia="Calibri" w:hAnsiTheme="minorHAnsi" w:cstheme="minorHAnsi"/>
-          <w:bCs/>
-          <w:sz w:val="20"/>
-          <w:szCs w:val="20"/>
-        </w:rPr>
-        <w:tab/>
-        <w:t xml:space="preserve">     </w:t>
-      </w:r>
-      <w:r>
-        <w:rPr>
-          <w:rFonts w:asciiTheme="minorHAnsi" w:eastAsia="Calibri" w:hAnsiTheme="minorHAnsi" w:cstheme="minorHAnsi"/>
-          <w:bCs/>
-          <w:sz w:val="20"/>
-          <w:szCs w:val="20"/>
-        </w:rPr>
-        <w:t xml:space="preserve">May 2015 </w:t>
-      </w:r>
-      <w:r>
-        <w:rPr>
-          <w:rFonts w:asciiTheme="minorHAnsi" w:eastAsia="Calibri" w:hAnsiTheme="minorHAnsi" w:cstheme="minorHAnsi"/>
-          <w:bCs/>
-          <w:sz w:val="20"/>
-          <w:szCs w:val="20"/>
-        </w:rPr>
-        <w:t>–</w:t>
-      </w:r>
-      <w:r>
-        <w:rPr>
-          <w:rFonts w:asciiTheme="minorHAnsi" w:eastAsia="Calibri" w:hAnsiTheme="minorHAnsi" w:cstheme="minorHAnsi"/>
-          <w:bCs/>
-          <w:sz w:val="20"/>
-          <w:szCs w:val="20"/>
-        </w:rPr>
-        <w:t xml:space="preserve"> </w:t>
-      </w:r>
-      <w:r>
-        <w:rPr>
-          <w:rFonts w:asciiTheme="minorHAnsi" w:eastAsia="Calibri" w:hAnsiTheme="minorHAnsi" w:cstheme="minorHAnsi"/>
-          <w:bCs/>
-          <w:sz w:val="20"/>
-          <w:szCs w:val="20"/>
-        </w:rPr>
-        <w:t xml:space="preserve">Mar </w:t>
-      </w:r>
-      <w:r>
-        <w:rPr>
-          <w:rFonts w:asciiTheme="minorHAnsi" w:eastAsia="Calibri" w:hAnsiTheme="minorHAnsi" w:cstheme="minorHAnsi"/>
-          <w:bCs/>
-          <w:sz w:val="20"/>
-          <w:szCs w:val="20"/>
-        </w:rPr>
-        <w:t>2016</w:t>
+          <w:sz w:val="28"/>
+          <w:szCs w:val="28"/>
+        </w:rPr>
+      </w:pPr>
+      <w:r>
+        <w:rPr>
+          <w:rFonts w:asciiTheme="minorHAnsi" w:eastAsia="Calibri" w:hAnsiTheme="minorHAnsi" w:cstheme="minorHAnsi"/>
+          <w:bCs/>
+          <w:sz w:val="28"/>
+          <w:szCs w:val="28"/>
+        </w:rPr>
+        <w:t>Senior Consulting Software Engineer</w:t>
       </w:r>
     </w:p>
     <w:p>
@@ -2890,19 +2420,8 @@
         <w:rPr>
           <w:rFonts w:asciiTheme="minorHAnsi" w:eastAsia="Calibri" w:hAnsiTheme="minorHAnsi" w:cstheme="minorHAnsi"/>
           <w:bCs/>
-          <w:sz w:val="20"/>
-          <w:szCs w:val="20"/>
-        </w:rPr>
-      </w:pPr>
-      <w:r>
-        <w:rPr>
-          <w:rFonts w:asciiTheme="minorHAnsi" w:eastAsia="Calibri" w:hAnsiTheme="minorHAnsi" w:cstheme="minorHAnsi"/>
-          <w:bCs/>
-          <w:sz w:val="20"/>
-          <w:szCs w:val="20"/>
-        </w:rPr>
-        <w:t>Senior Consulting Software Engineer</w:t>
-      </w:r>
+        </w:rPr>
+      </w:pPr>
     </w:p>
     <w:p>
       <w:pPr>
@@ -2910,10 +2429,55 @@
         <w:rPr>
           <w:rFonts w:asciiTheme="minorHAnsi" w:eastAsia="Calibri" w:hAnsiTheme="minorHAnsi" w:cstheme="minorHAnsi"/>
           <w:bCs/>
-          <w:sz w:val="20"/>
-          <w:szCs w:val="20"/>
-        </w:rPr>
-      </w:pPr>
+        </w:rPr>
+      </w:pPr>
+      <w:r>
+        <w:rPr>
+          <w:rFonts w:asciiTheme="minorHAnsi" w:eastAsia="Calibri" w:hAnsiTheme="minorHAnsi" w:cstheme="minorHAnsi"/>
+          <w:bCs/>
+          <w:highlight w:val="white"/>
+        </w:rPr>
+        <w:t xml:space="preserve">Individual contributor to the </w:t>
+      </w:r>
+      <w:r>
+        <w:rPr>
+          <w:rFonts w:asciiTheme="minorHAnsi" w:eastAsia="Calibri" w:hAnsiTheme="minorHAnsi" w:cstheme="minorHAnsi"/>
+          <w:bCs/>
+          <w:highlight w:val="white"/>
+        </w:rPr>
+        <w:t>Implantation Service</w:t>
+      </w:r>
+      <w:r>
+        <w:rPr>
+          <w:rFonts w:asciiTheme="minorHAnsi" w:eastAsia="Calibri" w:hAnsiTheme="minorHAnsi" w:cstheme="minorHAnsi"/>
+          <w:bCs/>
+          <w:highlight w:val="white"/>
+        </w:rPr>
+        <w:t>s organization.  A</w:t>
+      </w:r>
+      <w:r>
+        <w:rPr>
+          <w:rFonts w:asciiTheme="minorHAnsi" w:eastAsia="Calibri" w:hAnsiTheme="minorHAnsi" w:cstheme="minorHAnsi"/>
+          <w:bCs/>
+          <w:highlight w:val="white"/>
+        </w:rPr>
+        <w:t>ddressing identified gaps between our core software platform and the customer needs</w:t>
+      </w:r>
+      <w:r>
+        <w:rPr>
+          <w:rFonts w:asciiTheme="minorHAnsi" w:eastAsia="Calibri" w:hAnsiTheme="minorHAnsi" w:cstheme="minorHAnsi"/>
+          <w:bCs/>
+          <w:highlight w:val="white"/>
+        </w:rPr>
+        <w:t xml:space="preserve">. </w:t>
+      </w:r>
+      <w:r>
+        <w:rPr>
+          <w:rFonts w:asciiTheme="minorHAnsi" w:eastAsia="Calibri" w:hAnsiTheme="minorHAnsi" w:cstheme="minorHAnsi"/>
+          <w:bCs/>
+        </w:rPr>
+        <w:t>Worked to either implement customer specific changes or provide generic solutions for core warehouse management solution.</w:t>
+      </w:r>
     </w:p>
     <w:p>
       <w:pPr>
@@ -2921,78 +2485,6 @@
         <w:rPr>
           <w:rFonts w:asciiTheme="minorHAnsi" w:eastAsia="Calibri" w:hAnsiTheme="minorHAnsi" w:cstheme="minorHAnsi"/>
           <w:bCs/>
-          <w:sz w:val="16"/>
-          <w:szCs w:val="16"/>
-        </w:rPr>
-      </w:pPr>
-      <w:r>
-        <w:rPr>
-          <w:rFonts w:asciiTheme="minorHAnsi" w:eastAsia="Calibri" w:hAnsiTheme="minorHAnsi" w:cstheme="minorHAnsi"/>
-          <w:bCs/>
-          <w:sz w:val="16"/>
-          <w:szCs w:val="16"/>
-          <w:highlight w:val="white"/>
-        </w:rPr>
-        <w:t xml:space="preserve">Individual contributor to the </w:t>
-      </w:r>
-      <w:r>
-        <w:rPr>
-          <w:rFonts w:asciiTheme="minorHAnsi" w:eastAsia="Calibri" w:hAnsiTheme="minorHAnsi" w:cstheme="minorHAnsi"/>
-          <w:bCs/>
-          <w:sz w:val="16"/>
-          <w:szCs w:val="16"/>
-          <w:highlight w:val="white"/>
-        </w:rPr>
-        <w:t>Implantation Service</w:t>
-      </w:r>
-      <w:r>
-        <w:rPr>
-          <w:rFonts w:asciiTheme="minorHAnsi" w:eastAsia="Calibri" w:hAnsiTheme="minorHAnsi" w:cstheme="minorHAnsi"/>
-          <w:bCs/>
-          <w:sz w:val="16"/>
-          <w:szCs w:val="16"/>
-          <w:highlight w:val="white"/>
-        </w:rPr>
-        <w:t>s organization.  A</w:t>
-      </w:r>
-      <w:r>
-        <w:rPr>
-          <w:rFonts w:asciiTheme="minorHAnsi" w:eastAsia="Calibri" w:hAnsiTheme="minorHAnsi" w:cstheme="minorHAnsi"/>
-          <w:bCs/>
-          <w:sz w:val="16"/>
-          <w:szCs w:val="16"/>
-          <w:highlight w:val="white"/>
-        </w:rPr>
-        <w:t>ddressing identified gaps between our core software platform and the customer needs</w:t>
-      </w:r>
-      <w:r>
-        <w:rPr>
-          <w:rFonts w:asciiTheme="minorHAnsi" w:eastAsia="Calibri" w:hAnsiTheme="minorHAnsi" w:cstheme="minorHAnsi"/>
-          <w:bCs/>
-          <w:sz w:val="16"/>
-          <w:szCs w:val="16"/>
-          <w:highlight w:val="white"/>
-        </w:rPr>
-        <w:t xml:space="preserve">. </w:t>
-      </w:r>
-      <w:r>
-        <w:rPr>
-          <w:rFonts w:asciiTheme="minorHAnsi" w:eastAsia="Calibri" w:hAnsiTheme="minorHAnsi" w:cstheme="minorHAnsi"/>
-          <w:bCs/>
-          <w:sz w:val="16"/>
-          <w:szCs w:val="16"/>
-        </w:rPr>
-        <w:t>Worked to either implement customer specific changes or provide generic solutions for core warehouse management solution.</w:t>
-      </w:r>
-    </w:p>
-    <w:p>
-      <w:pPr>
-        <w:shd w:val="clear" w:color="auto" w:fill="FFFFFF"/>
-        <w:rPr>
-          <w:rFonts w:asciiTheme="minorHAnsi" w:eastAsia="Calibri" w:hAnsiTheme="minorHAnsi" w:cstheme="minorHAnsi"/>
-          <w:bCs/>
-          <w:sz w:val="16"/>
-          <w:szCs w:val="16"/>
         </w:rPr>
       </w:pPr>
     </w:p>
@@ -3007,16 +2499,12 @@
         <w:rPr>
           <w:rFonts w:asciiTheme="minorHAnsi" w:eastAsia="Calibri" w:hAnsiTheme="minorHAnsi" w:cstheme="minorHAnsi"/>
           <w:bCs/>
-          <w:sz w:val="16"/>
-          <w:szCs w:val="16"/>
-        </w:rPr>
-      </w:pPr>
-      <w:r>
-        <w:rPr>
-          <w:rFonts w:asciiTheme="minorHAnsi" w:eastAsia="Calibri" w:hAnsiTheme="minorHAnsi" w:cstheme="minorHAnsi"/>
-          <w:bCs/>
-          <w:sz w:val="16"/>
-          <w:szCs w:val="16"/>
+        </w:rPr>
+      </w:pPr>
+      <w:r>
+        <w:rPr>
+          <w:rFonts w:asciiTheme="minorHAnsi" w:eastAsia="Calibri" w:hAnsiTheme="minorHAnsi" w:cstheme="minorHAnsi"/>
+          <w:bCs/>
         </w:rPr>
         <w:t>Implement Voice enhancements introduced to the core product.</w:t>
       </w:r>
@@ -3032,16 +2520,12 @@
         <w:rPr>
           <w:rFonts w:asciiTheme="minorHAnsi" w:eastAsia="Calibri" w:hAnsiTheme="minorHAnsi" w:cstheme="minorHAnsi"/>
           <w:bCs/>
-          <w:sz w:val="16"/>
-          <w:szCs w:val="16"/>
-        </w:rPr>
-      </w:pPr>
-      <w:r>
-        <w:rPr>
-          <w:rFonts w:asciiTheme="minorHAnsi" w:eastAsia="Calibri" w:hAnsiTheme="minorHAnsi" w:cstheme="minorHAnsi"/>
-          <w:bCs/>
-          <w:sz w:val="16"/>
-          <w:szCs w:val="16"/>
+        </w:rPr>
+      </w:pPr>
+      <w:r>
+        <w:rPr>
+          <w:rFonts w:asciiTheme="minorHAnsi" w:eastAsia="Calibri" w:hAnsiTheme="minorHAnsi" w:cstheme="minorHAnsi"/>
+          <w:bCs/>
         </w:rPr>
         <w:t>Lead efforts collaborating with customers directly to meet their needs.</w:t>
       </w:r>
@@ -3057,16 +2541,12 @@
         <w:rPr>
           <w:rFonts w:asciiTheme="minorHAnsi" w:eastAsia="Calibri" w:hAnsiTheme="minorHAnsi" w:cstheme="minorHAnsi"/>
           <w:bCs/>
-          <w:sz w:val="16"/>
-          <w:szCs w:val="16"/>
-        </w:rPr>
-      </w:pPr>
-      <w:r>
-        <w:rPr>
-          <w:rFonts w:asciiTheme="minorHAnsi" w:eastAsia="Calibri" w:hAnsiTheme="minorHAnsi" w:cstheme="minorHAnsi"/>
-          <w:bCs/>
-          <w:sz w:val="16"/>
-          <w:szCs w:val="16"/>
+        </w:rPr>
+      </w:pPr>
+      <w:r>
+        <w:rPr>
+          <w:rFonts w:asciiTheme="minorHAnsi" w:eastAsia="Calibri" w:hAnsiTheme="minorHAnsi" w:cstheme="minorHAnsi"/>
+          <w:bCs/>
         </w:rPr>
         <w:t>Provided on-site support during customer go-lives to ensure the system is meeting the customer needs.</w:t>
       </w:r>
@@ -3077,8 +2557,6 @@
         <w:rPr>
           <w:rFonts w:asciiTheme="minorHAnsi" w:eastAsia="Calibri" w:hAnsiTheme="minorHAnsi" w:cstheme="minorHAnsi"/>
           <w:bCs/>
-          <w:sz w:val="20"/>
-          <w:szCs w:val="20"/>
         </w:rPr>
       </w:pPr>
     </w:p>
@@ -3088,8 +2566,8 @@
         <w:rPr>
           <w:rFonts w:asciiTheme="minorHAnsi" w:eastAsia="Calibri" w:hAnsiTheme="minorHAnsi" w:cstheme="minorHAnsi"/>
           <w:bCs/>
-          <w:sz w:val="20"/>
-          <w:szCs w:val="20"/>
+          <w:sz w:val="28"/>
+          <w:szCs w:val="28"/>
         </w:rPr>
       </w:pPr>
       <w:proofErr w:type="spellStart"/>
@@ -3097,8 +2575,8 @@
         <w:rPr>
           <w:rFonts w:asciiTheme="minorHAnsi" w:eastAsia="Calibri" w:hAnsiTheme="minorHAnsi" w:cstheme="minorHAnsi"/>
           <w:bCs/>
-          <w:sz w:val="20"/>
-          <w:szCs w:val="20"/>
+          <w:sz w:val="28"/>
+          <w:szCs w:val="28"/>
         </w:rPr>
         <w:t>Iptor</w:t>
       </w:r>
@@ -3107,8 +2585,8 @@
         <w:rPr>
           <w:rFonts w:asciiTheme="minorHAnsi" w:eastAsia="Calibri" w:hAnsiTheme="minorHAnsi" w:cstheme="minorHAnsi"/>
           <w:bCs/>
-          <w:sz w:val="20"/>
-          <w:szCs w:val="20"/>
+          <w:sz w:val="28"/>
+          <w:szCs w:val="28"/>
         </w:rPr>
         <w:t xml:space="preserve"> (</w:t>
       </w:r>
@@ -3116,8 +2594,8 @@
         <w:rPr>
           <w:rFonts w:asciiTheme="minorHAnsi" w:eastAsia="Calibri" w:hAnsiTheme="minorHAnsi" w:cstheme="minorHAnsi"/>
           <w:bCs/>
-          <w:sz w:val="20"/>
-          <w:szCs w:val="20"/>
+          <w:sz w:val="28"/>
+          <w:szCs w:val="28"/>
         </w:rPr>
         <w:t>formerly</w:t>
       </w:r>
@@ -3125,8 +2603,8 @@
         <w:rPr>
           <w:rFonts w:asciiTheme="minorHAnsi" w:eastAsia="Calibri" w:hAnsiTheme="minorHAnsi" w:cstheme="minorHAnsi"/>
           <w:bCs/>
-          <w:sz w:val="20"/>
-          <w:szCs w:val="20"/>
+          <w:sz w:val="28"/>
+          <w:szCs w:val="28"/>
         </w:rPr>
         <w:t xml:space="preserve"> IBS AB), Brookfield, WI</w:t>
       </w:r>
@@ -3134,8 +2612,8 @@
         <w:rPr>
           <w:rFonts w:asciiTheme="minorHAnsi" w:eastAsia="Calibri" w:hAnsiTheme="minorHAnsi" w:cstheme="minorHAnsi"/>
           <w:bCs/>
-          <w:sz w:val="20"/>
-          <w:szCs w:val="20"/>
+          <w:sz w:val="28"/>
+          <w:szCs w:val="28"/>
         </w:rPr>
         <w:tab/>
       </w:r>
@@ -3143,8 +2621,8 @@
         <w:rPr>
           <w:rFonts w:asciiTheme="minorHAnsi" w:eastAsia="Calibri" w:hAnsiTheme="minorHAnsi" w:cstheme="minorHAnsi"/>
           <w:bCs/>
-          <w:sz w:val="20"/>
-          <w:szCs w:val="20"/>
+          <w:sz w:val="28"/>
+          <w:szCs w:val="28"/>
         </w:rPr>
         <w:tab/>
       </w:r>
@@ -3152,8 +2630,8 @@
         <w:rPr>
           <w:rFonts w:asciiTheme="minorHAnsi" w:eastAsia="Calibri" w:hAnsiTheme="minorHAnsi" w:cstheme="minorHAnsi"/>
           <w:bCs/>
-          <w:sz w:val="20"/>
-          <w:szCs w:val="20"/>
+          <w:sz w:val="28"/>
+          <w:szCs w:val="28"/>
         </w:rPr>
         <w:tab/>
       </w:r>
@@ -3161,8 +2639,8 @@
         <w:rPr>
           <w:rFonts w:asciiTheme="minorHAnsi" w:eastAsia="Calibri" w:hAnsiTheme="minorHAnsi" w:cstheme="minorHAnsi"/>
           <w:bCs/>
-          <w:sz w:val="20"/>
-          <w:szCs w:val="20"/>
+          <w:sz w:val="28"/>
+          <w:szCs w:val="28"/>
         </w:rPr>
         <w:tab/>
       </w:r>
@@ -3170,36 +2648,17 @@
         <w:rPr>
           <w:rFonts w:asciiTheme="minorHAnsi" w:eastAsia="Calibri" w:hAnsiTheme="minorHAnsi" w:cstheme="minorHAnsi"/>
           <w:bCs/>
-          <w:sz w:val="20"/>
-          <w:szCs w:val="20"/>
-        </w:rPr>
-        <w:tab/>
-      </w:r>
-      <w:r>
-        <w:rPr>
-          <w:rFonts w:asciiTheme="minorHAnsi" w:eastAsia="Calibri" w:hAnsiTheme="minorHAnsi" w:cstheme="minorHAnsi"/>
-          <w:bCs/>
-          <w:sz w:val="20"/>
-          <w:szCs w:val="20"/>
-        </w:rPr>
-        <w:tab/>
-      </w:r>
-      <w:r>
-        <w:rPr>
-          <w:rFonts w:asciiTheme="minorHAnsi" w:eastAsia="Calibri" w:hAnsiTheme="minorHAnsi" w:cstheme="minorHAnsi"/>
-          <w:bCs/>
-          <w:sz w:val="20"/>
-          <w:szCs w:val="20"/>
-        </w:rPr>
-        <w:tab/>
-        <w:t xml:space="preserve">     </w:t>
-      </w:r>
-      <w:r>
-        <w:rPr>
-          <w:rFonts w:asciiTheme="minorHAnsi" w:eastAsia="Calibri" w:hAnsiTheme="minorHAnsi" w:cstheme="minorHAnsi"/>
-          <w:bCs/>
-          <w:sz w:val="20"/>
-          <w:szCs w:val="20"/>
+          <w:sz w:val="28"/>
+          <w:szCs w:val="28"/>
+        </w:rPr>
+        <w:t xml:space="preserve">    </w:t>
+      </w:r>
+      <w:r>
+        <w:rPr>
+          <w:rFonts w:asciiTheme="minorHAnsi" w:eastAsia="Calibri" w:hAnsiTheme="minorHAnsi" w:cstheme="minorHAnsi"/>
+          <w:bCs/>
+          <w:sz w:val="28"/>
+          <w:szCs w:val="28"/>
         </w:rPr>
         <w:t>Dec</w:t>
       </w:r>
@@ -3207,8 +2666,8 @@
         <w:rPr>
           <w:rFonts w:asciiTheme="minorHAnsi" w:eastAsia="Calibri" w:hAnsiTheme="minorHAnsi" w:cstheme="minorHAnsi"/>
           <w:bCs/>
-          <w:sz w:val="20"/>
-          <w:szCs w:val="20"/>
+          <w:sz w:val="28"/>
+          <w:szCs w:val="28"/>
         </w:rPr>
         <w:t xml:space="preserve"> 2013 – May 2015</w:t>
       </w:r>
@@ -3219,16 +2678,16 @@
         <w:rPr>
           <w:rFonts w:asciiTheme="minorHAnsi" w:eastAsia="Calibri" w:hAnsiTheme="minorHAnsi" w:cstheme="minorHAnsi"/>
           <w:bCs/>
-          <w:sz w:val="20"/>
-          <w:szCs w:val="20"/>
-        </w:rPr>
-      </w:pPr>
-      <w:r>
-        <w:rPr>
-          <w:rFonts w:asciiTheme="minorHAnsi" w:eastAsia="Calibri" w:hAnsiTheme="minorHAnsi" w:cstheme="minorHAnsi"/>
-          <w:bCs/>
-          <w:sz w:val="20"/>
-          <w:szCs w:val="20"/>
+          <w:sz w:val="28"/>
+          <w:szCs w:val="28"/>
+        </w:rPr>
+      </w:pPr>
+      <w:r>
+        <w:rPr>
+          <w:rFonts w:asciiTheme="minorHAnsi" w:eastAsia="Calibri" w:hAnsiTheme="minorHAnsi" w:cstheme="minorHAnsi"/>
+          <w:bCs/>
+          <w:sz w:val="28"/>
+          <w:szCs w:val="28"/>
         </w:rPr>
         <w:t>Software Developer</w:t>
       </w:r>
@@ -3239,8 +2698,6 @@
         <w:rPr>
           <w:rFonts w:asciiTheme="minorHAnsi" w:eastAsia="Calibri" w:hAnsiTheme="minorHAnsi" w:cstheme="minorHAnsi"/>
           <w:bCs/>
-          <w:sz w:val="16"/>
-          <w:szCs w:val="16"/>
         </w:rPr>
       </w:pPr>
     </w:p>
@@ -3250,16 +2707,12 @@
         <w:rPr>
           <w:rFonts w:asciiTheme="minorHAnsi" w:eastAsia="Calibri" w:hAnsiTheme="minorHAnsi" w:cstheme="minorHAnsi"/>
           <w:bCs/>
-          <w:sz w:val="16"/>
-          <w:szCs w:val="16"/>
-        </w:rPr>
-      </w:pPr>
-      <w:r>
-        <w:rPr>
-          <w:rFonts w:asciiTheme="minorHAnsi" w:eastAsia="Calibri" w:hAnsiTheme="minorHAnsi" w:cstheme="minorHAnsi"/>
-          <w:bCs/>
-          <w:sz w:val="16"/>
-          <w:szCs w:val="16"/>
+        </w:rPr>
+      </w:pPr>
+      <w:r>
+        <w:rPr>
+          <w:rFonts w:asciiTheme="minorHAnsi" w:eastAsia="Calibri" w:hAnsiTheme="minorHAnsi" w:cstheme="minorHAnsi"/>
+          <w:bCs/>
         </w:rPr>
         <w:t xml:space="preserve">Individual contributor to the modernization of the </w:t>
       </w:r>
@@ -3267,8 +2720,6 @@
         <w:rPr>
           <w:rFonts w:asciiTheme="minorHAnsi" w:eastAsia="Calibri" w:hAnsiTheme="minorHAnsi" w:cstheme="minorHAnsi"/>
           <w:bCs/>
-          <w:sz w:val="16"/>
-          <w:szCs w:val="16"/>
           <w:highlight w:val="white"/>
         </w:rPr>
         <w:t>Dynaman</w:t>
@@ -3277,8 +2728,6 @@
         <w:rPr>
           <w:rFonts w:asciiTheme="minorHAnsi" w:eastAsia="Calibri" w:hAnsiTheme="minorHAnsi" w:cstheme="minorHAnsi"/>
           <w:bCs/>
-          <w:sz w:val="16"/>
-          <w:szCs w:val="16"/>
         </w:rPr>
         <w:t xml:space="preserve"> application.  Team of 4 engineers working to switch from a legacy on-prem VB .NET application to a web application.</w:t>
       </w:r>
@@ -3289,8 +2738,6 @@
         <w:rPr>
           <w:rFonts w:asciiTheme="minorHAnsi" w:eastAsia="Calibri" w:hAnsiTheme="minorHAnsi" w:cstheme="minorHAnsi"/>
           <w:bCs/>
-          <w:sz w:val="16"/>
-          <w:szCs w:val="16"/>
         </w:rPr>
       </w:pPr>
     </w:p>
@@ -3305,16 +2752,12 @@
         <w:rPr>
           <w:rFonts w:asciiTheme="minorHAnsi" w:eastAsia="Calibri" w:hAnsiTheme="minorHAnsi" w:cstheme="minorHAnsi"/>
           <w:bCs/>
-          <w:sz w:val="16"/>
-          <w:szCs w:val="16"/>
-        </w:rPr>
-      </w:pPr>
-      <w:r>
-        <w:rPr>
-          <w:rFonts w:asciiTheme="minorHAnsi" w:eastAsia="Calibri" w:hAnsiTheme="minorHAnsi" w:cstheme="minorHAnsi"/>
-          <w:bCs/>
-          <w:sz w:val="16"/>
-          <w:szCs w:val="16"/>
+        </w:rPr>
+      </w:pPr>
+      <w:r>
+        <w:rPr>
+          <w:rFonts w:asciiTheme="minorHAnsi" w:eastAsia="Calibri" w:hAnsiTheme="minorHAnsi" w:cstheme="minorHAnsi"/>
+          <w:bCs/>
         </w:rPr>
         <w:t xml:space="preserve">Developed Entity Framework RESTful </w:t>
       </w:r>
@@ -3322,8 +2765,6 @@
         <w:rPr>
           <w:rFonts w:asciiTheme="minorHAnsi" w:eastAsia="Calibri" w:hAnsiTheme="minorHAnsi" w:cstheme="minorHAnsi"/>
           <w:bCs/>
-          <w:sz w:val="16"/>
-          <w:szCs w:val="16"/>
         </w:rPr>
         <w:t>APIs</w:t>
       </w:r>
@@ -3331,8 +2772,6 @@
         <w:rPr>
           <w:rFonts w:asciiTheme="minorHAnsi" w:eastAsia="Calibri" w:hAnsiTheme="minorHAnsi" w:cstheme="minorHAnsi"/>
           <w:bCs/>
-          <w:sz w:val="16"/>
-          <w:szCs w:val="16"/>
         </w:rPr>
         <w:t xml:space="preserve"> for integration with internal and external systems.</w:t>
       </w:r>
@@ -3348,16 +2787,12 @@
         <w:rPr>
           <w:rFonts w:asciiTheme="minorHAnsi" w:eastAsia="Calibri" w:hAnsiTheme="minorHAnsi" w:cstheme="minorHAnsi"/>
           <w:bCs/>
-          <w:sz w:val="16"/>
-          <w:szCs w:val="16"/>
-        </w:rPr>
-      </w:pPr>
-      <w:r>
-        <w:rPr>
-          <w:rFonts w:asciiTheme="minorHAnsi" w:eastAsia="Calibri" w:hAnsiTheme="minorHAnsi" w:cstheme="minorHAnsi"/>
-          <w:bCs/>
-          <w:sz w:val="16"/>
-          <w:szCs w:val="16"/>
+        </w:rPr>
+      </w:pPr>
+      <w:r>
+        <w:rPr>
+          <w:rFonts w:asciiTheme="minorHAnsi" w:eastAsia="Calibri" w:hAnsiTheme="minorHAnsi" w:cstheme="minorHAnsi"/>
+          <w:bCs/>
         </w:rPr>
         <w:t>Implemented SOAP base Web Services for 3</w:t>
       </w:r>
@@ -3365,8 +2800,6 @@
         <w:rPr>
           <w:rFonts w:asciiTheme="minorHAnsi" w:eastAsia="Calibri" w:hAnsiTheme="minorHAnsi" w:cstheme="minorHAnsi"/>
           <w:bCs/>
-          <w:sz w:val="16"/>
-          <w:szCs w:val="16"/>
           <w:vertAlign w:val="superscript"/>
         </w:rPr>
         <w:t>rd</w:t>
@@ -3375,8 +2808,6 @@
         <w:rPr>
           <w:rFonts w:asciiTheme="minorHAnsi" w:eastAsia="Calibri" w:hAnsiTheme="minorHAnsi" w:cstheme="minorHAnsi"/>
           <w:bCs/>
-          <w:sz w:val="16"/>
-          <w:szCs w:val="16"/>
         </w:rPr>
         <w:t xml:space="preserve"> party integrations with the</w:t>
       </w:r>
@@ -3384,8 +2815,6 @@
         <w:rPr>
           <w:rFonts w:asciiTheme="minorHAnsi" w:eastAsia="Calibri" w:hAnsiTheme="minorHAnsi" w:cstheme="minorHAnsi"/>
           <w:bCs/>
-          <w:sz w:val="16"/>
-          <w:szCs w:val="16"/>
         </w:rPr>
         <w:t xml:space="preserve"> application</w:t>
       </w:r>
@@ -3393,8 +2822,6 @@
         <w:rPr>
           <w:rFonts w:asciiTheme="minorHAnsi" w:eastAsia="Calibri" w:hAnsiTheme="minorHAnsi" w:cstheme="minorHAnsi"/>
           <w:bCs/>
-          <w:sz w:val="16"/>
-          <w:szCs w:val="16"/>
         </w:rPr>
         <w:t>.</w:t>
       </w:r>
@@ -3410,16 +2837,12 @@
         <w:rPr>
           <w:rFonts w:asciiTheme="minorHAnsi" w:eastAsia="Calibri" w:hAnsiTheme="minorHAnsi" w:cstheme="minorHAnsi"/>
           <w:bCs/>
-          <w:sz w:val="16"/>
-          <w:szCs w:val="16"/>
-        </w:rPr>
-      </w:pPr>
-      <w:r>
-        <w:rPr>
-          <w:rFonts w:asciiTheme="minorHAnsi" w:eastAsia="Calibri" w:hAnsiTheme="minorHAnsi" w:cstheme="minorHAnsi"/>
-          <w:bCs/>
-          <w:sz w:val="16"/>
-          <w:szCs w:val="16"/>
+        </w:rPr>
+      </w:pPr>
+      <w:r>
+        <w:rPr>
+          <w:rFonts w:asciiTheme="minorHAnsi" w:eastAsia="Calibri" w:hAnsiTheme="minorHAnsi" w:cstheme="minorHAnsi"/>
+          <w:bCs/>
         </w:rPr>
         <w:t>Helped lead development efforts modify core applications for S tier customers.</w:t>
       </w:r>
@@ -3441,16 +2864,16 @@
         <w:rPr>
           <w:rFonts w:asciiTheme="minorHAnsi" w:eastAsia="Calibri" w:hAnsiTheme="minorHAnsi" w:cstheme="minorHAnsi"/>
           <w:bCs/>
-          <w:sz w:val="20"/>
-          <w:szCs w:val="20"/>
-        </w:rPr>
-      </w:pPr>
-      <w:r>
-        <w:rPr>
-          <w:rFonts w:asciiTheme="minorHAnsi" w:eastAsia="Calibri" w:hAnsiTheme="minorHAnsi" w:cstheme="minorHAnsi"/>
-          <w:bCs/>
-          <w:sz w:val="20"/>
-          <w:szCs w:val="20"/>
+          <w:sz w:val="28"/>
+          <w:szCs w:val="28"/>
+        </w:rPr>
+      </w:pPr>
+      <w:r>
+        <w:rPr>
+          <w:rFonts w:asciiTheme="minorHAnsi" w:eastAsia="Calibri" w:hAnsiTheme="minorHAnsi" w:cstheme="minorHAnsi"/>
+          <w:bCs/>
+          <w:sz w:val="28"/>
+          <w:szCs w:val="28"/>
         </w:rPr>
         <w:t>Blue Yonder (</w:t>
       </w:r>
@@ -3458,8 +2881,8 @@
         <w:rPr>
           <w:rFonts w:asciiTheme="minorHAnsi" w:eastAsia="Calibri" w:hAnsiTheme="minorHAnsi" w:cstheme="minorHAnsi"/>
           <w:bCs/>
-          <w:sz w:val="20"/>
-          <w:szCs w:val="20"/>
+          <w:sz w:val="28"/>
+          <w:szCs w:val="28"/>
         </w:rPr>
         <w:t xml:space="preserve">formerly </w:t>
       </w:r>
@@ -3467,8 +2890,8 @@
         <w:rPr>
           <w:rFonts w:asciiTheme="minorHAnsi" w:eastAsia="Calibri" w:hAnsiTheme="minorHAnsi" w:cstheme="minorHAnsi"/>
           <w:bCs/>
-          <w:sz w:val="20"/>
-          <w:szCs w:val="20"/>
+          <w:sz w:val="28"/>
+          <w:szCs w:val="28"/>
         </w:rPr>
         <w:t xml:space="preserve">JDA </w:t>
       </w:r>
@@ -3476,8 +2899,8 @@
         <w:rPr>
           <w:rFonts w:asciiTheme="minorHAnsi" w:eastAsia="Calibri" w:hAnsiTheme="minorHAnsi" w:cstheme="minorHAnsi"/>
           <w:bCs/>
-          <w:sz w:val="20"/>
-          <w:szCs w:val="20"/>
+          <w:sz w:val="28"/>
+          <w:szCs w:val="28"/>
         </w:rPr>
         <w:t xml:space="preserve">formerly </w:t>
       </w:r>
@@ -3486,8 +2909,8 @@
         <w:rPr>
           <w:rFonts w:asciiTheme="minorHAnsi" w:eastAsia="Calibri" w:hAnsiTheme="minorHAnsi" w:cstheme="minorHAnsi"/>
           <w:bCs/>
-          <w:sz w:val="20"/>
-          <w:szCs w:val="20"/>
+          <w:sz w:val="28"/>
+          <w:szCs w:val="28"/>
         </w:rPr>
         <w:t>RedPrairie</w:t>
       </w:r>
@@ -3496,8 +2919,8 @@
         <w:rPr>
           <w:rFonts w:asciiTheme="minorHAnsi" w:eastAsia="Calibri" w:hAnsiTheme="minorHAnsi" w:cstheme="minorHAnsi"/>
           <w:bCs/>
-          <w:sz w:val="20"/>
-          <w:szCs w:val="20"/>
+          <w:sz w:val="28"/>
+          <w:szCs w:val="28"/>
         </w:rPr>
         <w:t>)</w:t>
       </w:r>
@@ -3505,8 +2928,8 @@
         <w:rPr>
           <w:rFonts w:asciiTheme="minorHAnsi" w:eastAsia="Calibri" w:hAnsiTheme="minorHAnsi" w:cstheme="minorHAnsi"/>
           <w:bCs/>
-          <w:sz w:val="20"/>
-          <w:szCs w:val="20"/>
+          <w:sz w:val="28"/>
+          <w:szCs w:val="28"/>
         </w:rPr>
         <w:t xml:space="preserve"> | </w:t>
       </w:r>
@@ -3514,8 +2937,8 @@
         <w:rPr>
           <w:rFonts w:asciiTheme="minorHAnsi" w:eastAsia="Calibri" w:hAnsiTheme="minorHAnsi" w:cstheme="minorHAnsi"/>
           <w:bCs/>
-          <w:sz w:val="20"/>
-          <w:szCs w:val="20"/>
+          <w:sz w:val="28"/>
+          <w:szCs w:val="28"/>
         </w:rPr>
         <w:t>Waukesha, W</w:t>
       </w:r>
@@ -3523,8 +2946,8 @@
         <w:rPr>
           <w:rFonts w:asciiTheme="minorHAnsi" w:eastAsia="Calibri" w:hAnsiTheme="minorHAnsi" w:cstheme="minorHAnsi"/>
           <w:bCs/>
-          <w:sz w:val="20"/>
-          <w:szCs w:val="20"/>
+          <w:sz w:val="28"/>
+          <w:szCs w:val="28"/>
         </w:rPr>
         <w:t>I</w:t>
       </w:r>
@@ -3532,45 +2955,17 @@
         <w:rPr>
           <w:rFonts w:asciiTheme="minorHAnsi" w:eastAsia="Calibri" w:hAnsiTheme="minorHAnsi" w:cstheme="minorHAnsi"/>
           <w:bCs/>
-          <w:sz w:val="20"/>
-          <w:szCs w:val="20"/>
-        </w:rPr>
-        <w:tab/>
-      </w:r>
-      <w:r>
-        <w:rPr>
-          <w:rFonts w:asciiTheme="minorHAnsi" w:eastAsia="Calibri" w:hAnsiTheme="minorHAnsi" w:cstheme="minorHAnsi"/>
-          <w:bCs/>
-          <w:sz w:val="20"/>
-          <w:szCs w:val="20"/>
-        </w:rPr>
-        <w:tab/>
-      </w:r>
-      <w:r>
-        <w:rPr>
-          <w:rFonts w:asciiTheme="minorHAnsi" w:eastAsia="Calibri" w:hAnsiTheme="minorHAnsi" w:cstheme="minorHAnsi"/>
-          <w:bCs/>
-          <w:sz w:val="20"/>
-          <w:szCs w:val="20"/>
-        </w:rPr>
-        <w:tab/>
-      </w:r>
-      <w:r>
-        <w:rPr>
-          <w:rFonts w:asciiTheme="minorHAnsi" w:eastAsia="Calibri" w:hAnsiTheme="minorHAnsi" w:cstheme="minorHAnsi"/>
-          <w:bCs/>
-          <w:sz w:val="20"/>
-          <w:szCs w:val="20"/>
-        </w:rPr>
-        <w:tab/>
-        <w:t xml:space="preserve">      </w:t>
-      </w:r>
-      <w:r>
-        <w:rPr>
-          <w:rFonts w:asciiTheme="minorHAnsi" w:eastAsia="Calibri" w:hAnsiTheme="minorHAnsi" w:cstheme="minorHAnsi"/>
-          <w:bCs/>
-          <w:sz w:val="20"/>
-          <w:szCs w:val="20"/>
+          <w:sz w:val="28"/>
+          <w:szCs w:val="28"/>
+        </w:rPr>
+        <w:t xml:space="preserve">    </w:t>
+      </w:r>
+      <w:r>
+        <w:rPr>
+          <w:rFonts w:asciiTheme="minorHAnsi" w:eastAsia="Calibri" w:hAnsiTheme="minorHAnsi" w:cstheme="minorHAnsi"/>
+          <w:bCs/>
+          <w:sz w:val="28"/>
+          <w:szCs w:val="28"/>
         </w:rPr>
         <w:t xml:space="preserve">Dec 2009 – </w:t>
       </w:r>
@@ -3578,8 +2973,8 @@
         <w:rPr>
           <w:rFonts w:asciiTheme="minorHAnsi" w:eastAsia="Calibri" w:hAnsiTheme="minorHAnsi" w:cstheme="minorHAnsi"/>
           <w:bCs/>
-          <w:sz w:val="20"/>
-          <w:szCs w:val="20"/>
+          <w:sz w:val="28"/>
+          <w:szCs w:val="28"/>
         </w:rPr>
         <w:t>Dec</w:t>
       </w:r>
@@ -3587,8 +2982,8 @@
         <w:rPr>
           <w:rFonts w:asciiTheme="minorHAnsi" w:eastAsia="Calibri" w:hAnsiTheme="minorHAnsi" w:cstheme="minorHAnsi"/>
           <w:bCs/>
-          <w:sz w:val="20"/>
-          <w:szCs w:val="20"/>
+          <w:sz w:val="28"/>
+          <w:szCs w:val="28"/>
         </w:rPr>
         <w:t xml:space="preserve"> 2013</w:t>
       </w:r>
@@ -3599,16 +2994,16 @@
         <w:rPr>
           <w:rFonts w:asciiTheme="minorHAnsi" w:eastAsia="Calibri" w:hAnsiTheme="minorHAnsi" w:cstheme="minorHAnsi"/>
           <w:bCs/>
-          <w:sz w:val="20"/>
-          <w:szCs w:val="20"/>
-        </w:rPr>
-      </w:pPr>
-      <w:r>
-        <w:rPr>
-          <w:rFonts w:asciiTheme="minorHAnsi" w:eastAsia="Calibri" w:hAnsiTheme="minorHAnsi" w:cstheme="minorHAnsi"/>
-          <w:bCs/>
-          <w:sz w:val="20"/>
-          <w:szCs w:val="20"/>
+          <w:sz w:val="28"/>
+          <w:szCs w:val="28"/>
+        </w:rPr>
+      </w:pPr>
+      <w:r>
+        <w:rPr>
+          <w:rFonts w:asciiTheme="minorHAnsi" w:eastAsia="Calibri" w:hAnsiTheme="minorHAnsi" w:cstheme="minorHAnsi"/>
+          <w:bCs/>
+          <w:sz w:val="28"/>
+          <w:szCs w:val="28"/>
         </w:rPr>
         <w:t xml:space="preserve">Software Architect Intern/Senior Software Engineer/Technical Consultant Intermediate </w:t>
       </w:r>
@@ -3619,8 +3014,6 @@
         <w:rPr>
           <w:rFonts w:asciiTheme="minorHAnsi" w:eastAsia="Calibri" w:hAnsiTheme="minorHAnsi" w:cstheme="minorHAnsi"/>
           <w:bCs/>
-          <w:sz w:val="16"/>
-          <w:szCs w:val="16"/>
         </w:rPr>
       </w:pPr>
     </w:p>
@@ -3630,8 +3023,6 @@
         <w:rPr>
           <w:rFonts w:asciiTheme="minorHAnsi" w:eastAsia="Calibri" w:hAnsiTheme="minorHAnsi" w:cstheme="minorHAnsi"/>
           <w:bCs/>
-          <w:sz w:val="16"/>
-          <w:szCs w:val="16"/>
         </w:rPr>
       </w:pPr>
       <w:bookmarkStart w:id="0" w:name="_heading=h.gjdgxs" w:colFirst="0" w:colLast="0"/>
@@ -3640,8 +3031,6 @@
         <w:rPr>
           <w:rFonts w:asciiTheme="minorHAnsi" w:eastAsia="Calibri" w:hAnsiTheme="minorHAnsi" w:cstheme="minorHAnsi"/>
           <w:bCs/>
-          <w:sz w:val="16"/>
-          <w:szCs w:val="16"/>
         </w:rPr>
         <w:t>Product Development Software Architect Intern working on new features and bug issues for our core product.  Transitioned full time software engineer in our implementation services department and assisted in project implementations collaborating directly with customers to identify gaps between our product and their needs.</w:t>
       </w:r>
@@ -3652,8 +3041,6 @@
         <w:rPr>
           <w:rFonts w:asciiTheme="minorHAnsi" w:eastAsia="Calibri" w:hAnsiTheme="minorHAnsi" w:cstheme="minorHAnsi"/>
           <w:bCs/>
-          <w:sz w:val="16"/>
-          <w:szCs w:val="16"/>
         </w:rPr>
       </w:pPr>
     </w:p>
@@ -3668,16 +3055,12 @@
         <w:rPr>
           <w:rFonts w:asciiTheme="minorHAnsi" w:eastAsia="Calibri" w:hAnsiTheme="minorHAnsi" w:cstheme="minorHAnsi"/>
           <w:bCs/>
-          <w:sz w:val="16"/>
-          <w:szCs w:val="16"/>
-        </w:rPr>
-      </w:pPr>
-      <w:r>
-        <w:rPr>
-          <w:rFonts w:asciiTheme="minorHAnsi" w:eastAsia="Calibri" w:hAnsiTheme="minorHAnsi" w:cstheme="minorHAnsi"/>
-          <w:bCs/>
-          <w:sz w:val="16"/>
-          <w:szCs w:val="16"/>
+        </w:rPr>
+      </w:pPr>
+      <w:r>
+        <w:rPr>
+          <w:rFonts w:asciiTheme="minorHAnsi" w:eastAsia="Calibri" w:hAnsiTheme="minorHAnsi" w:cstheme="minorHAnsi"/>
+          <w:bCs/>
         </w:rPr>
         <w:t>Implemented new features to provide threaded session expiration in our core product.</w:t>
       </w:r>
@@ -3693,16 +3076,12 @@
         <w:rPr>
           <w:rFonts w:asciiTheme="minorHAnsi" w:eastAsia="Calibri" w:hAnsiTheme="minorHAnsi" w:cstheme="minorHAnsi"/>
           <w:bCs/>
-          <w:sz w:val="16"/>
-          <w:szCs w:val="16"/>
-        </w:rPr>
-      </w:pPr>
-      <w:r>
-        <w:rPr>
-          <w:rFonts w:asciiTheme="minorHAnsi" w:eastAsia="Calibri" w:hAnsiTheme="minorHAnsi" w:cstheme="minorHAnsi"/>
-          <w:bCs/>
-          <w:sz w:val="16"/>
-          <w:szCs w:val="16"/>
+        </w:rPr>
+      </w:pPr>
+      <w:r>
+        <w:rPr>
+          <w:rFonts w:asciiTheme="minorHAnsi" w:eastAsia="Calibri" w:hAnsiTheme="minorHAnsi" w:cstheme="minorHAnsi"/>
+          <w:bCs/>
         </w:rPr>
         <w:t>Worked on Johnson &amp; Johnson, Georgia Pacific, Valspar and lead development efforts for MDL.</w:t>
       </w:r>
@@ -3718,16 +3097,12 @@
         <w:rPr>
           <w:rFonts w:asciiTheme="minorHAnsi" w:eastAsia="Calibri" w:hAnsiTheme="minorHAnsi" w:cstheme="minorHAnsi"/>
           <w:bCs/>
-          <w:sz w:val="16"/>
-          <w:szCs w:val="16"/>
-        </w:rPr>
-      </w:pPr>
-      <w:r>
-        <w:rPr>
-          <w:rFonts w:asciiTheme="minorHAnsi" w:eastAsia="Calibri" w:hAnsiTheme="minorHAnsi" w:cstheme="minorHAnsi"/>
-          <w:bCs/>
-          <w:sz w:val="16"/>
-          <w:szCs w:val="16"/>
+        </w:rPr>
+      </w:pPr>
+      <w:r>
+        <w:rPr>
+          <w:rFonts w:asciiTheme="minorHAnsi" w:eastAsia="Calibri" w:hAnsiTheme="minorHAnsi" w:cstheme="minorHAnsi"/>
+          <w:bCs/>
         </w:rPr>
         <w:t>Provided Analysis, Design, Implementation and Support for different phases of projects.</w:t>
       </w:r>
@@ -3739,13 +3114,17 @@
         <w:jc w:val="center"/>
         <w:rPr>
           <w:rFonts w:asciiTheme="minorHAnsi" w:eastAsia="Calibri" w:hAnsiTheme="minorHAnsi" w:cstheme="minorHAnsi"/>
-          <w:bCs/>
-        </w:rPr>
-      </w:pPr>
-      <w:r>
-        <w:rPr>
-          <w:rFonts w:asciiTheme="minorHAnsi" w:eastAsia="Calibri" w:hAnsiTheme="minorHAnsi" w:cstheme="minorHAnsi"/>
-          <w:bCs/>
+          <w:b/>
+          <w:sz w:val="28"/>
+          <w:szCs w:val="28"/>
+        </w:rPr>
+      </w:pPr>
+      <w:r>
+        <w:rPr>
+          <w:rFonts w:asciiTheme="minorHAnsi" w:eastAsia="Calibri" w:hAnsiTheme="minorHAnsi" w:cstheme="minorHAnsi"/>
+          <w:b/>
+          <w:sz w:val="28"/>
+          <w:szCs w:val="28"/>
         </w:rPr>
         <w:t>Education</w:t>
       </w:r>
@@ -3757,16 +3136,12 @@
         <w:rPr>
           <w:rFonts w:asciiTheme="minorHAnsi" w:eastAsia="Calibri" w:hAnsiTheme="minorHAnsi" w:cstheme="minorHAnsi"/>
           <w:bCs/>
-          <w:sz w:val="20"/>
-          <w:szCs w:val="20"/>
-        </w:rPr>
-      </w:pPr>
-      <w:r>
-        <w:rPr>
-          <w:rFonts w:asciiTheme="minorHAnsi" w:eastAsia="Calibri" w:hAnsiTheme="minorHAnsi" w:cstheme="minorHAnsi"/>
-          <w:bCs/>
-          <w:sz w:val="20"/>
-          <w:szCs w:val="20"/>
+        </w:rPr>
+      </w:pPr>
+      <w:r>
+        <w:rPr>
+          <w:rFonts w:asciiTheme="minorHAnsi" w:eastAsia="Calibri" w:hAnsiTheme="minorHAnsi" w:cstheme="minorHAnsi"/>
+          <w:bCs/>
         </w:rPr>
         <w:t xml:space="preserve">University of Wisconsin </w:t>
       </w:r>
@@ -3774,8 +3149,6 @@
         <w:rPr>
           <w:rFonts w:asciiTheme="minorHAnsi" w:eastAsia="Calibri" w:hAnsiTheme="minorHAnsi" w:cstheme="minorHAnsi"/>
           <w:bCs/>
-          <w:sz w:val="20"/>
-          <w:szCs w:val="20"/>
         </w:rPr>
         <w:t>–</w:t>
       </w:r>
@@ -3783,8 +3156,6 @@
         <w:rPr>
           <w:rFonts w:asciiTheme="minorHAnsi" w:eastAsia="Calibri" w:hAnsiTheme="minorHAnsi" w:cstheme="minorHAnsi"/>
           <w:bCs/>
-          <w:sz w:val="20"/>
-          <w:szCs w:val="20"/>
         </w:rPr>
         <w:t xml:space="preserve"> Milwaukee –</w:t>
       </w:r>
@@ -3792,8 +3163,6 @@
         <w:rPr>
           <w:rFonts w:asciiTheme="minorHAnsi" w:eastAsia="Calibri" w:hAnsiTheme="minorHAnsi" w:cstheme="minorHAnsi"/>
           <w:bCs/>
-          <w:sz w:val="20"/>
-          <w:szCs w:val="20"/>
         </w:rPr>
         <w:t xml:space="preserve"> </w:t>
       </w:r>
@@ -3801,8 +3170,6 @@
         <w:rPr>
           <w:rFonts w:asciiTheme="minorHAnsi" w:eastAsia="Calibri" w:hAnsiTheme="minorHAnsi" w:cstheme="minorHAnsi"/>
           <w:bCs/>
-          <w:sz w:val="20"/>
-          <w:szCs w:val="20"/>
         </w:rPr>
         <w:t>Bachelor of Science in Computer Science</w:t>
       </w:r>
@@ -5149,7 +4516,7 @@
       <w:lvlText w:val=""/>
       <w:lvlJc w:val="left"/>
       <w:pPr>
-        <w:ind w:left="720" w:hanging="360"/>
+        <w:ind w:left="540" w:hanging="360"/>
       </w:pPr>
       <w:rPr>
         <w:rFonts w:ascii="Symbol" w:hAnsi="Symbol" w:hint="default"/>

</xml_diff>

<commit_message>
Update Resume Last Time for real
</commit_message>
<xml_diff>
--- a/documents/Michael Wester.docx
+++ b/documents/Michael Wester.docx
@@ -319,18 +319,8 @@
           <w:bCs/>
           <w:highlight w:val="white"/>
         </w:rPr>
-        <w:t xml:space="preserve">Programming Languages: Angular, Typescript, C#, React, Express, </w:t>
-      </w:r>
-      <w:proofErr w:type="spellStart"/>
-      <w:r>
-        <w:rPr>
-          <w:rFonts w:asciiTheme="minorHAnsi" w:eastAsia="Calibri" w:hAnsiTheme="minorHAnsi" w:cstheme="minorHAnsi"/>
-          <w:bCs/>
-          <w:highlight w:val="white"/>
-        </w:rPr>
-        <w:t>GraphQL</w:t>
-      </w:r>
-      <w:proofErr w:type="spellEnd"/>
+        <w:t>Programming Languages: Angular, Typescript, C#, React, Express, GraphQL</w:t>
+      </w:r>
     </w:p>
     <w:p>
       <w:pPr>
@@ -597,14 +587,35 @@
           <w:rFonts w:asciiTheme="minorHAnsi" w:eastAsia="Calibri" w:hAnsiTheme="minorHAnsi" w:cstheme="minorHAnsi"/>
           <w:bCs/>
         </w:rPr>
-        <w:t xml:space="preserve">Global Experience </w:t>
-      </w:r>
-      <w:r>
-        <w:rPr>
-          <w:rFonts w:asciiTheme="minorHAnsi" w:eastAsia="Calibri" w:hAnsiTheme="minorHAnsi" w:cstheme="minorHAnsi"/>
-          <w:bCs/>
-        </w:rPr>
-        <w:t>Team and creation/publication of an Angular component library.  T</w:t>
+        <w:t>a new team with the objective of</w:t>
+      </w:r>
+      <w:r>
+        <w:rPr>
+          <w:rFonts w:asciiTheme="minorHAnsi" w:eastAsia="Calibri" w:hAnsiTheme="minorHAnsi" w:cstheme="minorHAnsi"/>
+          <w:bCs/>
+        </w:rPr>
+        <w:t xml:space="preserve"> creation/publication of an </w:t>
+      </w:r>
+      <w:r>
+        <w:rPr>
+          <w:rFonts w:asciiTheme="minorHAnsi" w:eastAsia="Calibri" w:hAnsiTheme="minorHAnsi" w:cstheme="minorHAnsi"/>
+          <w:bCs/>
+        </w:rPr>
+        <w:t xml:space="preserve">internal </w:t>
+      </w:r>
+      <w:r>
+        <w:rPr>
+          <w:rFonts w:asciiTheme="minorHAnsi" w:eastAsia="Calibri" w:hAnsiTheme="minorHAnsi" w:cstheme="minorHAnsi"/>
+          <w:bCs/>
+        </w:rPr>
+        <w:t xml:space="preserve">Angular component library.  </w:t>
+      </w:r>
+      <w:r>
+        <w:rPr>
+          <w:rFonts w:asciiTheme="minorHAnsi" w:eastAsia="Calibri" w:hAnsiTheme="minorHAnsi" w:cstheme="minorHAnsi"/>
+          <w:bCs/>
+        </w:rPr>
+        <w:t>Agile t</w:t>
       </w:r>
       <w:r>
         <w:rPr>
@@ -639,21 +650,7 @@
           <w:rFonts w:asciiTheme="minorHAnsi" w:eastAsia="Calibri" w:hAnsiTheme="minorHAnsi" w:cstheme="minorHAnsi"/>
           <w:bCs/>
         </w:rPr>
-        <w:t>s, myself</w:t>
-      </w:r>
-      <w:r>
-        <w:rPr>
-          <w:rFonts w:asciiTheme="minorHAnsi" w:eastAsia="Calibri" w:hAnsiTheme="minorHAnsi" w:cstheme="minorHAnsi"/>
-          <w:bCs/>
-        </w:rPr>
-        <w:t>,</w:t>
-      </w:r>
-      <w:r>
-        <w:rPr>
-          <w:rFonts w:asciiTheme="minorHAnsi" w:eastAsia="Calibri" w:hAnsiTheme="minorHAnsi" w:cstheme="minorHAnsi"/>
-          <w:bCs/>
-        </w:rPr>
-        <w:t xml:space="preserve"> </w:t>
+        <w:t xml:space="preserve">s, </w:t>
       </w:r>
       <w:r>
         <w:rPr>
@@ -702,14 +699,7 @@
           <w:rFonts w:asciiTheme="minorHAnsi" w:eastAsia="Calibri" w:hAnsiTheme="minorHAnsi" w:cstheme="minorHAnsi"/>
           <w:bCs/>
         </w:rPr>
-        <w:t>.</w:t>
-      </w:r>
-      <w:r>
-        <w:rPr>
-          <w:rFonts w:asciiTheme="minorHAnsi" w:eastAsia="Calibri" w:hAnsiTheme="minorHAnsi" w:cstheme="minorHAnsi"/>
-          <w:bCs/>
-        </w:rPr>
-        <w:t xml:space="preserve">  Direct manager of three engineers working on improving performance and best practices.</w:t>
+        <w:t xml:space="preserve"> to standardize the UI/UX across the entire product suite.</w:t>
       </w:r>
     </w:p>
     <w:p>
@@ -751,21 +741,7 @@
           <w:rFonts w:asciiTheme="minorHAnsi" w:eastAsia="Calibri" w:hAnsiTheme="minorHAnsi" w:cstheme="minorHAnsi"/>
           <w:bCs/>
         </w:rPr>
-        <w:t xml:space="preserve">Initial library </w:t>
-      </w:r>
-      <w:r>
-        <w:rPr>
-          <w:rFonts w:asciiTheme="minorHAnsi" w:eastAsia="Calibri" w:hAnsiTheme="minorHAnsi" w:cstheme="minorHAnsi"/>
-          <w:bCs/>
-        </w:rPr>
-        <w:t>creation, initialization and publication</w:t>
-      </w:r>
-      <w:r>
-        <w:rPr>
-          <w:rFonts w:asciiTheme="minorHAnsi" w:eastAsia="Calibri" w:hAnsiTheme="minorHAnsi" w:cstheme="minorHAnsi"/>
-          <w:bCs/>
-        </w:rPr>
-        <w:t>.</w:t>
+        <w:t>Manager of 3 direct reports of varying seniority levels.</w:t>
       </w:r>
     </w:p>
     <w:p>
@@ -840,7 +816,28 @@
           <w:rFonts w:asciiTheme="minorHAnsi" w:eastAsia="Calibri" w:hAnsiTheme="minorHAnsi" w:cstheme="minorHAnsi"/>
           <w:bCs/>
         </w:rPr>
-        <w:t>Setup contribution guide allowing organization wide contribution.</w:t>
+        <w:t xml:space="preserve">Setup </w:t>
+      </w:r>
+      <w:r>
+        <w:rPr>
+          <w:rFonts w:asciiTheme="minorHAnsi" w:eastAsia="Calibri" w:hAnsiTheme="minorHAnsi" w:cstheme="minorHAnsi"/>
+          <w:bCs/>
+        </w:rPr>
+        <w:t>S</w:t>
+      </w:r>
+      <w:r>
+        <w:rPr>
+          <w:rFonts w:asciiTheme="minorHAnsi" w:eastAsia="Calibri" w:hAnsiTheme="minorHAnsi" w:cstheme="minorHAnsi"/>
+          <w:bCs/>
+        </w:rPr>
+        <w:t xml:space="preserve">torybook and </w:t>
+      </w:r>
+      <w:r>
+        <w:rPr>
+          <w:rFonts w:asciiTheme="minorHAnsi" w:eastAsia="Calibri" w:hAnsiTheme="minorHAnsi" w:cstheme="minorHAnsi"/>
+          <w:bCs/>
+        </w:rPr>
+        <w:t>contribution guide allowing organization wide contribution.</w:t>
       </w:r>
     </w:p>
     <w:p>
@@ -868,7 +865,6 @@
           <w:szCs w:val="28"/>
         </w:rPr>
       </w:pPr>
-      <w:proofErr w:type="spellStart"/>
       <w:r>
         <w:rPr>
           <w:rFonts w:asciiTheme="minorHAnsi" w:eastAsia="Calibri" w:hAnsiTheme="minorHAnsi" w:cstheme="minorHAnsi"/>
@@ -878,7 +874,6 @@
         </w:rPr>
         <w:t>GoPuff</w:t>
       </w:r>
-      <w:proofErr w:type="spellEnd"/>
       <w:r>
         <w:rPr>
           <w:rFonts w:asciiTheme="minorHAnsi" w:eastAsia="Calibri" w:hAnsiTheme="minorHAnsi" w:cstheme="minorHAnsi"/>
@@ -1216,51 +1211,35 @@
           <w:rFonts w:asciiTheme="minorHAnsi" w:eastAsia="Calibri" w:hAnsiTheme="minorHAnsi" w:cstheme="minorHAnsi"/>
           <w:bCs/>
         </w:rPr>
-        <w:t>D</w:t>
-      </w:r>
-      <w:r>
-        <w:rPr>
-          <w:rFonts w:asciiTheme="minorHAnsi" w:eastAsia="Calibri" w:hAnsiTheme="minorHAnsi" w:cstheme="minorHAnsi"/>
-          <w:bCs/>
-        </w:rPr>
-        <w:t>evelop</w:t>
-      </w:r>
-      <w:r>
-        <w:rPr>
-          <w:rFonts w:asciiTheme="minorHAnsi" w:eastAsia="Calibri" w:hAnsiTheme="minorHAnsi" w:cstheme="minorHAnsi"/>
-          <w:bCs/>
-        </w:rPr>
-        <w:t>ed</w:t>
-      </w:r>
-      <w:r>
-        <w:rPr>
-          <w:rFonts w:asciiTheme="minorHAnsi" w:eastAsia="Calibri" w:hAnsiTheme="minorHAnsi" w:cstheme="minorHAnsi"/>
-          <w:bCs/>
-        </w:rPr>
-        <w:t xml:space="preserve"> best practices for new React/</w:t>
-      </w:r>
-      <w:r>
-        <w:rPr>
-          <w:rFonts w:asciiTheme="minorHAnsi" w:eastAsia="Calibri" w:hAnsiTheme="minorHAnsi" w:cstheme="minorHAnsi"/>
-          <w:bCs/>
-        </w:rPr>
-        <w:t>Express/</w:t>
-      </w:r>
-      <w:proofErr w:type="spellStart"/>
-      <w:r>
-        <w:rPr>
-          <w:rFonts w:asciiTheme="minorHAnsi" w:eastAsia="Calibri" w:hAnsiTheme="minorHAnsi" w:cstheme="minorHAnsi"/>
-          <w:bCs/>
-        </w:rPr>
-        <w:t>GraphQL</w:t>
-      </w:r>
-      <w:proofErr w:type="spellEnd"/>
-      <w:r>
-        <w:rPr>
-          <w:rFonts w:asciiTheme="minorHAnsi" w:eastAsia="Calibri" w:hAnsiTheme="minorHAnsi" w:cstheme="minorHAnsi"/>
-          <w:bCs/>
-        </w:rPr>
-        <w:t xml:space="preserve"> development.</w:t>
+        <w:t xml:space="preserve">Modernized current reporting tooling </w:t>
+      </w:r>
+      <w:r>
+        <w:rPr>
+          <w:rFonts w:asciiTheme="minorHAnsi" w:eastAsia="Calibri" w:hAnsiTheme="minorHAnsi" w:cstheme="minorHAnsi"/>
+          <w:bCs/>
+        </w:rPr>
+        <w:t>improving</w:t>
+      </w:r>
+      <w:r>
+        <w:rPr>
+          <w:rFonts w:asciiTheme="minorHAnsi" w:eastAsia="Calibri" w:hAnsiTheme="minorHAnsi" w:cstheme="minorHAnsi"/>
+          <w:bCs/>
+        </w:rPr>
+        <w:t xml:space="preserve"> </w:t>
+      </w:r>
+      <w:r>
+        <w:rPr>
+          <w:rFonts w:asciiTheme="minorHAnsi" w:eastAsia="Calibri" w:hAnsiTheme="minorHAnsi" w:cstheme="minorHAnsi"/>
+          <w:bCs/>
+        </w:rPr>
+        <w:t>end user efficiency</w:t>
+      </w:r>
+      <w:r>
+        <w:rPr>
+          <w:rFonts w:asciiTheme="minorHAnsi" w:eastAsia="Calibri" w:hAnsiTheme="minorHAnsi" w:cstheme="minorHAnsi"/>
+          <w:bCs/>
+        </w:rPr>
+        <w:t>.</w:t>
       </w:r>
     </w:p>
     <w:p>
@@ -1287,7 +1266,28 @@
           <w:rFonts w:asciiTheme="minorHAnsi" w:eastAsia="Calibri" w:hAnsiTheme="minorHAnsi" w:cstheme="minorHAnsi"/>
           <w:bCs/>
         </w:rPr>
-        <w:t>Worked on project from initialization to general availability internally.</w:t>
+        <w:t>Full stack development utilizing React/</w:t>
+      </w:r>
+      <w:r>
+        <w:rPr>
+          <w:rFonts w:asciiTheme="minorHAnsi" w:eastAsia="Calibri" w:hAnsiTheme="minorHAnsi" w:cstheme="minorHAnsi"/>
+          <w:bCs/>
+        </w:rPr>
+        <w:t>Express/</w:t>
+      </w:r>
+      <w:r>
+        <w:rPr>
+          <w:rFonts w:asciiTheme="minorHAnsi" w:eastAsia="Calibri" w:hAnsiTheme="minorHAnsi" w:cstheme="minorHAnsi"/>
+          <w:bCs/>
+        </w:rPr>
+        <w:t>GraphQL</w:t>
+      </w:r>
+      <w:r>
+        <w:rPr>
+          <w:rFonts w:asciiTheme="minorHAnsi" w:eastAsia="Calibri" w:hAnsiTheme="minorHAnsi" w:cstheme="minorHAnsi"/>
+          <w:bCs/>
+        </w:rPr>
+        <w:t>.</w:t>
       </w:r>
     </w:p>
     <w:p>
@@ -1314,7 +1314,21 @@
           <w:rFonts w:asciiTheme="minorHAnsi" w:eastAsia="Calibri" w:hAnsiTheme="minorHAnsi" w:cstheme="minorHAnsi"/>
           <w:bCs/>
         </w:rPr>
-        <w:t>Drastically</w:t>
+        <w:t>Improved internal Forecasting team’s productivit</w:t>
+      </w:r>
+      <w:r>
+        <w:rPr>
+          <w:rFonts w:asciiTheme="minorHAnsi" w:eastAsia="Calibri" w:hAnsiTheme="minorHAnsi" w:cstheme="minorHAnsi"/>
+          <w:bCs/>
+        </w:rPr>
+        <w:t>y</w:t>
+      </w:r>
+      <w:r>
+        <w:rPr>
+          <w:rFonts w:asciiTheme="minorHAnsi" w:eastAsia="Calibri" w:hAnsiTheme="minorHAnsi" w:cstheme="minorHAnsi"/>
+          <w:bCs/>
+        </w:rPr>
+        <w:t>,</w:t>
       </w:r>
       <w:r>
         <w:rPr>
@@ -1328,21 +1342,7 @@
           <w:rFonts w:asciiTheme="minorHAnsi" w:eastAsia="Calibri" w:hAnsiTheme="minorHAnsi" w:cstheme="minorHAnsi"/>
           <w:bCs/>
         </w:rPr>
-        <w:t>Improved internal Forecasting team’s productivit</w:t>
-      </w:r>
-      <w:r>
-        <w:rPr>
-          <w:rFonts w:asciiTheme="minorHAnsi" w:eastAsia="Calibri" w:hAnsiTheme="minorHAnsi" w:cstheme="minorHAnsi"/>
-          <w:bCs/>
-        </w:rPr>
-        <w:t>y</w:t>
-      </w:r>
-      <w:r>
-        <w:rPr>
-          <w:rFonts w:asciiTheme="minorHAnsi" w:eastAsia="Calibri" w:hAnsiTheme="minorHAnsi" w:cstheme="minorHAnsi"/>
-          <w:bCs/>
-        </w:rPr>
-        <w:t xml:space="preserve"> through use of new application</w:t>
+        <w:t>cutting hours of work into minutes</w:t>
       </w:r>
       <w:r>
         <w:rPr>
@@ -1384,45 +1384,14 @@
           <w:szCs w:val="28"/>
         </w:rPr>
       </w:pPr>
-      <w:proofErr w:type="spellStart"/>
-      <w:r>
-        <w:rPr>
-          <w:rFonts w:asciiTheme="minorHAnsi" w:eastAsia="Calibri" w:hAnsiTheme="minorHAnsi" w:cstheme="minorHAnsi"/>
-          <w:bCs/>
-          <w:sz w:val="28"/>
-          <w:szCs w:val="28"/>
-        </w:rPr>
-        <w:t>InvestCloud</w:t>
-      </w:r>
-      <w:proofErr w:type="spellEnd"/>
-      <w:r>
-        <w:rPr>
-          <w:rFonts w:asciiTheme="minorHAnsi" w:eastAsia="Calibri" w:hAnsiTheme="minorHAnsi" w:cstheme="minorHAnsi"/>
-          <w:bCs/>
-          <w:sz w:val="28"/>
-          <w:szCs w:val="28"/>
-        </w:rPr>
-        <w:t xml:space="preserve"> (formerly </w:t>
-      </w:r>
-      <w:proofErr w:type="spellStart"/>
-      <w:r>
-        <w:rPr>
-          <w:rFonts w:asciiTheme="minorHAnsi" w:eastAsia="Calibri" w:hAnsiTheme="minorHAnsi" w:cstheme="minorHAnsi"/>
-          <w:bCs/>
-          <w:sz w:val="28"/>
-          <w:szCs w:val="28"/>
-        </w:rPr>
-        <w:t>Advicent</w:t>
-      </w:r>
-      <w:proofErr w:type="spellEnd"/>
-      <w:r>
-        <w:rPr>
-          <w:rFonts w:asciiTheme="minorHAnsi" w:eastAsia="Calibri" w:hAnsiTheme="minorHAnsi" w:cstheme="minorHAnsi"/>
-          <w:bCs/>
-          <w:sz w:val="28"/>
-          <w:szCs w:val="28"/>
-        </w:rPr>
-        <w:t>)</w:t>
+      <w:r>
+        <w:rPr>
+          <w:rFonts w:asciiTheme="minorHAnsi" w:eastAsia="Calibri" w:hAnsiTheme="minorHAnsi" w:cstheme="minorHAnsi"/>
+          <w:bCs/>
+          <w:sz w:val="28"/>
+          <w:szCs w:val="28"/>
+        </w:rPr>
+        <w:t>InvestCloud (formerly Advicent)</w:t>
       </w:r>
       <w:r>
         <w:rPr>
@@ -1522,37 +1491,35 @@
           <w:rFonts w:asciiTheme="minorHAnsi" w:eastAsia="Calibri" w:hAnsiTheme="minorHAnsi" w:cstheme="minorHAnsi"/>
           <w:bCs/>
         </w:rPr>
-        <w:t xml:space="preserve">Individual contributor to the greenfield </w:t>
-      </w:r>
-      <w:r>
-        <w:rPr>
-          <w:rFonts w:asciiTheme="minorHAnsi" w:eastAsia="Calibri" w:hAnsiTheme="minorHAnsi" w:cstheme="minorHAnsi"/>
-          <w:bCs/>
-        </w:rPr>
-        <w:t>Guided Retirement</w:t>
-      </w:r>
-      <w:r>
-        <w:rPr>
-          <w:rFonts w:asciiTheme="minorHAnsi" w:eastAsia="Calibri" w:hAnsiTheme="minorHAnsi" w:cstheme="minorHAnsi"/>
-          <w:bCs/>
-        </w:rPr>
-        <w:t xml:space="preserve"> application, a flagship application.  Team </w:t>
-      </w:r>
-      <w:proofErr w:type="gramStart"/>
-      <w:r>
-        <w:rPr>
-          <w:rFonts w:asciiTheme="minorHAnsi" w:eastAsia="Calibri" w:hAnsiTheme="minorHAnsi" w:cstheme="minorHAnsi"/>
-          <w:bCs/>
-        </w:rPr>
-        <w:t>lead</w:t>
-      </w:r>
-      <w:proofErr w:type="gramEnd"/>
-      <w:r>
-        <w:rPr>
-          <w:rFonts w:asciiTheme="minorHAnsi" w:eastAsia="Calibri" w:hAnsiTheme="minorHAnsi" w:cstheme="minorHAnsi"/>
-          <w:bCs/>
-        </w:rPr>
-        <w:t xml:space="preserve"> on follow-up Essentials initiative to create a second new greenfield application.</w:t>
+        <w:t xml:space="preserve">Individual contributor to </w:t>
+      </w:r>
+      <w:r>
+        <w:rPr>
+          <w:rFonts w:asciiTheme="minorHAnsi" w:eastAsia="Calibri" w:hAnsiTheme="minorHAnsi" w:cstheme="minorHAnsi"/>
+          <w:bCs/>
+        </w:rPr>
+        <w:t xml:space="preserve">a </w:t>
+      </w:r>
+      <w:r>
+        <w:rPr>
+          <w:rFonts w:asciiTheme="minorHAnsi" w:eastAsia="Calibri" w:hAnsiTheme="minorHAnsi" w:cstheme="minorHAnsi"/>
+          <w:bCs/>
+        </w:rPr>
+        <w:t>greenfield application</w:t>
+      </w:r>
+      <w:r>
+        <w:rPr>
+          <w:rFonts w:asciiTheme="minorHAnsi" w:eastAsia="Calibri" w:hAnsiTheme="minorHAnsi" w:cstheme="minorHAnsi"/>
+          <w:bCs/>
+        </w:rPr>
+        <w:t xml:space="preserve"> to highlight new architecture of applications</w:t>
+      </w:r>
+      <w:r>
+        <w:rPr>
+          <w:rFonts w:asciiTheme="minorHAnsi" w:eastAsia="Calibri" w:hAnsiTheme="minorHAnsi" w:cstheme="minorHAnsi"/>
+          <w:bCs/>
+        </w:rPr>
+        <w:t>.  Team lead on follow-up Essentials initiative to create a second new greenfield application.</w:t>
       </w:r>
       <w:r>
         <w:rPr>
@@ -1610,14 +1577,7 @@
           <w:rFonts w:asciiTheme="minorHAnsi" w:eastAsia="Calibri" w:hAnsiTheme="minorHAnsi" w:cstheme="minorHAnsi"/>
           <w:bCs/>
         </w:rPr>
-        <w:t>driving</w:t>
-      </w:r>
-      <w:r>
-        <w:rPr>
-          <w:rFonts w:asciiTheme="minorHAnsi" w:eastAsia="Calibri" w:hAnsiTheme="minorHAnsi" w:cstheme="minorHAnsi"/>
-          <w:bCs/>
-        </w:rPr>
-        <w:t xml:space="preserve"> best practices, performance and quality.</w:t>
+        <w:t>ensuring best practices, performance and quality.</w:t>
       </w:r>
     </w:p>
     <w:p>
@@ -2744,25 +2704,14 @@
           <w:szCs w:val="28"/>
         </w:rPr>
       </w:pPr>
-      <w:proofErr w:type="spellStart"/>
-      <w:r>
-        <w:rPr>
-          <w:rFonts w:asciiTheme="minorHAnsi" w:eastAsia="Calibri" w:hAnsiTheme="minorHAnsi" w:cstheme="minorHAnsi"/>
-          <w:bCs/>
-          <w:sz w:val="28"/>
-          <w:szCs w:val="28"/>
-        </w:rPr>
-        <w:t>Iptor</w:t>
-      </w:r>
-      <w:proofErr w:type="spellEnd"/>
-      <w:r>
-        <w:rPr>
-          <w:rFonts w:asciiTheme="minorHAnsi" w:eastAsia="Calibri" w:hAnsiTheme="minorHAnsi" w:cstheme="minorHAnsi"/>
-          <w:bCs/>
-          <w:sz w:val="28"/>
-          <w:szCs w:val="28"/>
-        </w:rPr>
-        <w:t xml:space="preserve"> (</w:t>
+      <w:r>
+        <w:rPr>
+          <w:rFonts w:asciiTheme="minorHAnsi" w:eastAsia="Calibri" w:hAnsiTheme="minorHAnsi" w:cstheme="minorHAnsi"/>
+          <w:bCs/>
+          <w:sz w:val="28"/>
+          <w:szCs w:val="28"/>
+        </w:rPr>
+        <w:t>Iptor (</w:t>
       </w:r>
       <w:r>
         <w:rPr>
@@ -3118,25 +3067,14 @@
         </w:rPr>
         <w:t xml:space="preserve">formerly </w:t>
       </w:r>
-      <w:proofErr w:type="spellStart"/>
-      <w:r>
-        <w:rPr>
-          <w:rFonts w:asciiTheme="minorHAnsi" w:eastAsia="Calibri" w:hAnsiTheme="minorHAnsi" w:cstheme="minorHAnsi"/>
-          <w:bCs/>
-          <w:sz w:val="28"/>
-          <w:szCs w:val="28"/>
-        </w:rPr>
-        <w:t>RedPrairie</w:t>
-      </w:r>
-      <w:proofErr w:type="spellEnd"/>
-      <w:r>
-        <w:rPr>
-          <w:rFonts w:asciiTheme="minorHAnsi" w:eastAsia="Calibri" w:hAnsiTheme="minorHAnsi" w:cstheme="minorHAnsi"/>
-          <w:bCs/>
-          <w:sz w:val="28"/>
-          <w:szCs w:val="28"/>
-        </w:rPr>
-        <w:t>)</w:t>
+      <w:r>
+        <w:rPr>
+          <w:rFonts w:asciiTheme="minorHAnsi" w:eastAsia="Calibri" w:hAnsiTheme="minorHAnsi" w:cstheme="minorHAnsi"/>
+          <w:bCs/>
+          <w:sz w:val="28"/>
+          <w:szCs w:val="28"/>
+        </w:rPr>
+        <w:t>RedPrairie)</w:t>
       </w:r>
       <w:r>
         <w:rPr>

</xml_diff>

<commit_message>
IM DONE WITH RESUME UPDATES
</commit_message>
<xml_diff>
--- a/documents/Michael Wester.docx
+++ b/documents/Michael Wester.docx
@@ -277,14 +277,6 @@
     </w:p>
     <w:p>
       <w:pPr>
-        <w:rPr>
-          <w:rFonts w:asciiTheme="minorHAnsi" w:eastAsia="Calibri" w:hAnsiTheme="minorHAnsi" w:cstheme="minorHAnsi"/>
-          <w:bCs/>
-        </w:rPr>
-      </w:pPr>
-    </w:p>
-    <w:p>
-      <w:pPr>
         <w:shd w:val="clear" w:color="auto" w:fill="FFFFFF"/>
         <w:spacing w:before="120" w:after="120"/>
         <w:jc w:val="center"/>
@@ -310,31 +302,141 @@
         <w:rPr>
           <w:rFonts w:asciiTheme="minorHAnsi" w:eastAsia="Calibri" w:hAnsiTheme="minorHAnsi" w:cstheme="minorHAnsi"/>
           <w:bCs/>
-          <w:highlight w:val="white"/>
-        </w:rPr>
-      </w:pPr>
-      <w:r>
-        <w:rPr>
-          <w:rFonts w:asciiTheme="minorHAnsi" w:eastAsia="Calibri" w:hAnsiTheme="minorHAnsi" w:cstheme="minorHAnsi"/>
-          <w:bCs/>
-          <w:highlight w:val="white"/>
-        </w:rPr>
-        <w:t>Programming Languages: Angular, Typescript, C#, React, Express, GraphQL</w:t>
-      </w:r>
-    </w:p>
-    <w:p>
-      <w:pPr>
-        <w:rPr>
-          <w:rFonts w:asciiTheme="minorHAnsi" w:eastAsia="Calibri" w:hAnsiTheme="minorHAnsi" w:cstheme="minorHAnsi"/>
-          <w:bCs/>
-          <w:highlight w:val="white"/>
-        </w:rPr>
-      </w:pPr>
-      <w:r>
-        <w:rPr>
-          <w:rFonts w:asciiTheme="minorHAnsi" w:eastAsia="Calibri" w:hAnsiTheme="minorHAnsi" w:cstheme="minorHAnsi"/>
-          <w:bCs/>
-          <w:highlight w:val="white"/>
+          <w:sz w:val="20"/>
+          <w:szCs w:val="20"/>
+        </w:rPr>
+      </w:pPr>
+      <w:r>
+        <w:rPr>
+          <w:rFonts w:asciiTheme="minorHAnsi" w:eastAsia="Calibri" w:hAnsiTheme="minorHAnsi" w:cstheme="minorHAnsi"/>
+          <w:bCs/>
+          <w:sz w:val="20"/>
+          <w:szCs w:val="20"/>
+        </w:rPr>
+        <w:t xml:space="preserve">Programming </w:t>
+      </w:r>
+      <w:r>
+        <w:rPr>
+          <w:rFonts w:asciiTheme="minorHAnsi" w:eastAsia="Calibri" w:hAnsiTheme="minorHAnsi" w:cstheme="minorHAnsi"/>
+          <w:bCs/>
+          <w:sz w:val="20"/>
+          <w:szCs w:val="20"/>
+        </w:rPr>
+        <w:t>Languages</w:t>
+      </w:r>
+      <w:r>
+        <w:rPr>
+          <w:rFonts w:asciiTheme="minorHAnsi" w:eastAsia="Calibri" w:hAnsiTheme="minorHAnsi" w:cstheme="minorHAnsi"/>
+          <w:bCs/>
+          <w:sz w:val="20"/>
+          <w:szCs w:val="20"/>
+        </w:rPr>
+        <w:t xml:space="preserve">: Angular, Typescript, C#, React, Express, </w:t>
+      </w:r>
+      <w:proofErr w:type="spellStart"/>
+      <w:r>
+        <w:rPr>
+          <w:rFonts w:asciiTheme="minorHAnsi" w:eastAsia="Calibri" w:hAnsiTheme="minorHAnsi" w:cstheme="minorHAnsi"/>
+          <w:bCs/>
+          <w:sz w:val="20"/>
+          <w:szCs w:val="20"/>
+        </w:rPr>
+        <w:t>GraphQL</w:t>
+      </w:r>
+      <w:proofErr w:type="spellEnd"/>
+    </w:p>
+    <w:p>
+      <w:pPr>
+        <w:rPr>
+          <w:rFonts w:asciiTheme="minorHAnsi" w:eastAsia="Calibri" w:hAnsiTheme="minorHAnsi" w:cstheme="minorHAnsi"/>
+          <w:bCs/>
+          <w:sz w:val="20"/>
+          <w:szCs w:val="20"/>
+        </w:rPr>
+      </w:pPr>
+      <w:r>
+        <w:rPr>
+          <w:rFonts w:asciiTheme="minorHAnsi" w:eastAsia="Calibri" w:hAnsiTheme="minorHAnsi" w:cstheme="minorHAnsi"/>
+          <w:bCs/>
+          <w:sz w:val="20"/>
+          <w:szCs w:val="20"/>
+        </w:rPr>
+        <w:t xml:space="preserve">Testing </w:t>
+      </w:r>
+      <w:r>
+        <w:rPr>
+          <w:rFonts w:asciiTheme="minorHAnsi" w:eastAsia="Calibri" w:hAnsiTheme="minorHAnsi" w:cstheme="minorHAnsi"/>
+          <w:bCs/>
+          <w:sz w:val="20"/>
+          <w:szCs w:val="20"/>
+        </w:rPr>
+        <w:t>F</w:t>
+      </w:r>
+      <w:r>
+        <w:rPr>
+          <w:rFonts w:asciiTheme="minorHAnsi" w:eastAsia="Calibri" w:hAnsiTheme="minorHAnsi" w:cstheme="minorHAnsi"/>
+          <w:bCs/>
+          <w:sz w:val="20"/>
+          <w:szCs w:val="20"/>
+        </w:rPr>
+        <w:t xml:space="preserve">rameworks: Jasmine, Jest, </w:t>
+      </w:r>
+      <w:proofErr w:type="spellStart"/>
+      <w:r>
+        <w:rPr>
+          <w:rFonts w:asciiTheme="minorHAnsi" w:eastAsia="Calibri" w:hAnsiTheme="minorHAnsi" w:cstheme="minorHAnsi"/>
+          <w:bCs/>
+          <w:sz w:val="20"/>
+          <w:szCs w:val="20"/>
+        </w:rPr>
+        <w:t>MSTest</w:t>
+      </w:r>
+      <w:proofErr w:type="spellEnd"/>
+      <w:r>
+        <w:rPr>
+          <w:rFonts w:asciiTheme="minorHAnsi" w:eastAsia="Calibri" w:hAnsiTheme="minorHAnsi" w:cstheme="minorHAnsi"/>
+          <w:bCs/>
+          <w:sz w:val="20"/>
+          <w:szCs w:val="20"/>
+        </w:rPr>
+        <w:t xml:space="preserve">, </w:t>
+      </w:r>
+      <w:proofErr w:type="spellStart"/>
+      <w:r>
+        <w:rPr>
+          <w:rFonts w:asciiTheme="minorHAnsi" w:eastAsia="Calibri" w:hAnsiTheme="minorHAnsi" w:cstheme="minorHAnsi"/>
+          <w:bCs/>
+          <w:sz w:val="20"/>
+          <w:szCs w:val="20"/>
+        </w:rPr>
+        <w:t>XUnit</w:t>
+      </w:r>
+      <w:proofErr w:type="spellEnd"/>
+      <w:r>
+        <w:rPr>
+          <w:rFonts w:asciiTheme="minorHAnsi" w:eastAsia="Calibri" w:hAnsiTheme="minorHAnsi" w:cstheme="minorHAnsi"/>
+          <w:bCs/>
+          <w:sz w:val="20"/>
+          <w:szCs w:val="20"/>
+        </w:rPr>
+        <w:t>, Selenium</w:t>
+      </w:r>
+    </w:p>
+    <w:p>
+      <w:pPr>
+        <w:rPr>
+          <w:rFonts w:asciiTheme="minorHAnsi" w:eastAsia="Calibri" w:hAnsiTheme="minorHAnsi" w:cstheme="minorHAnsi"/>
+          <w:bCs/>
+          <w:sz w:val="20"/>
+          <w:szCs w:val="20"/>
+        </w:rPr>
+      </w:pPr>
+      <w:r>
+        <w:rPr>
+          <w:rFonts w:asciiTheme="minorHAnsi" w:eastAsia="Calibri" w:hAnsiTheme="minorHAnsi" w:cstheme="minorHAnsi"/>
+          <w:bCs/>
+          <w:sz w:val="20"/>
+          <w:szCs w:val="20"/>
         </w:rPr>
         <w:t>Databases: SQL Server, Oracle, Postgres, Snowflake, Gremlin</w:t>
       </w:r>
@@ -344,16 +446,97 @@
         <w:rPr>
           <w:rFonts w:asciiTheme="minorHAnsi" w:eastAsia="Calibri" w:hAnsiTheme="minorHAnsi" w:cstheme="minorHAnsi"/>
           <w:bCs/>
-          <w:highlight w:val="white"/>
-        </w:rPr>
-      </w:pPr>
-      <w:r>
-        <w:rPr>
-          <w:rFonts w:asciiTheme="minorHAnsi" w:eastAsia="Calibri" w:hAnsiTheme="minorHAnsi" w:cstheme="minorHAnsi"/>
-          <w:bCs/>
-          <w:highlight w:val="white"/>
+          <w:sz w:val="20"/>
+          <w:szCs w:val="20"/>
+        </w:rPr>
+      </w:pPr>
+      <w:r>
+        <w:rPr>
+          <w:rFonts w:asciiTheme="minorHAnsi" w:eastAsia="Calibri" w:hAnsiTheme="minorHAnsi" w:cstheme="minorHAnsi"/>
+          <w:bCs/>
+          <w:sz w:val="20"/>
+          <w:szCs w:val="20"/>
         </w:rPr>
         <w:t>Cloud Services: Microsoft Azure and AWS</w:t>
+      </w:r>
+    </w:p>
+    <w:p>
+      <w:pPr>
+        <w:rPr>
+          <w:rFonts w:asciiTheme="minorHAnsi" w:eastAsia="Calibri" w:hAnsiTheme="minorHAnsi" w:cstheme="minorHAnsi"/>
+          <w:bCs/>
+          <w:sz w:val="20"/>
+          <w:szCs w:val="20"/>
+        </w:rPr>
+      </w:pPr>
+      <w:r>
+        <w:rPr>
+          <w:rFonts w:asciiTheme="minorHAnsi" w:eastAsia="Calibri" w:hAnsiTheme="minorHAnsi" w:cstheme="minorHAnsi"/>
+          <w:bCs/>
+          <w:sz w:val="20"/>
+          <w:szCs w:val="20"/>
+        </w:rPr>
+        <w:t xml:space="preserve">Tools: Azure Pipelines, </w:t>
+      </w:r>
+      <w:proofErr w:type="spellStart"/>
+      <w:r>
+        <w:rPr>
+          <w:rFonts w:asciiTheme="minorHAnsi" w:eastAsia="Calibri" w:hAnsiTheme="minorHAnsi" w:cstheme="minorHAnsi"/>
+          <w:bCs/>
+          <w:sz w:val="20"/>
+          <w:szCs w:val="20"/>
+        </w:rPr>
+        <w:t>AngularCLI</w:t>
+      </w:r>
+      <w:proofErr w:type="spellEnd"/>
+      <w:r>
+        <w:rPr>
+          <w:rFonts w:asciiTheme="minorHAnsi" w:eastAsia="Calibri" w:hAnsiTheme="minorHAnsi" w:cstheme="minorHAnsi"/>
+          <w:bCs/>
+          <w:sz w:val="20"/>
+          <w:szCs w:val="20"/>
+        </w:rPr>
+        <w:t xml:space="preserve">, </w:t>
+      </w:r>
+      <w:proofErr w:type="spellStart"/>
+      <w:r>
+        <w:rPr>
+          <w:rFonts w:asciiTheme="minorHAnsi" w:eastAsia="Calibri" w:hAnsiTheme="minorHAnsi" w:cstheme="minorHAnsi"/>
+          <w:bCs/>
+          <w:sz w:val="20"/>
+          <w:szCs w:val="20"/>
+        </w:rPr>
+        <w:t>CircleCI</w:t>
+      </w:r>
+      <w:proofErr w:type="spellEnd"/>
+      <w:r>
+        <w:rPr>
+          <w:rFonts w:asciiTheme="minorHAnsi" w:eastAsia="Calibri" w:hAnsiTheme="minorHAnsi" w:cstheme="minorHAnsi"/>
+          <w:bCs/>
+          <w:sz w:val="20"/>
+          <w:szCs w:val="20"/>
+        </w:rPr>
+        <w:t xml:space="preserve">, Octopus, JIRA, Jenkins, </w:t>
+      </w:r>
+      <w:proofErr w:type="spellStart"/>
+      <w:r>
+        <w:rPr>
+          <w:rFonts w:asciiTheme="minorHAnsi" w:eastAsia="Calibri" w:hAnsiTheme="minorHAnsi" w:cstheme="minorHAnsi"/>
+          <w:bCs/>
+          <w:sz w:val="20"/>
+          <w:szCs w:val="20"/>
+        </w:rPr>
+        <w:t>Github</w:t>
+      </w:r>
+      <w:proofErr w:type="spellEnd"/>
+      <w:r>
+        <w:rPr>
+          <w:rFonts w:asciiTheme="minorHAnsi" w:eastAsia="Calibri" w:hAnsiTheme="minorHAnsi" w:cstheme="minorHAnsi"/>
+          <w:bCs/>
+          <w:sz w:val="20"/>
+          <w:szCs w:val="20"/>
+        </w:rPr>
+        <w:t xml:space="preserve"> Workflows</w:t>
       </w:r>
     </w:p>
     <w:p>
@@ -391,16 +574,103 @@
         <w:rPr>
           <w:rFonts w:asciiTheme="minorHAnsi" w:eastAsia="Calibri" w:hAnsiTheme="minorHAnsi" w:cstheme="minorHAnsi"/>
           <w:bCs/>
-          <w:sz w:val="28"/>
-          <w:szCs w:val="28"/>
-        </w:rPr>
-      </w:pPr>
-      <w:r>
-        <w:rPr>
-          <w:rFonts w:asciiTheme="minorHAnsi" w:eastAsia="Calibri" w:hAnsiTheme="minorHAnsi" w:cstheme="minorHAnsi"/>
-          <w:bCs/>
-          <w:sz w:val="28"/>
-          <w:szCs w:val="28"/>
+        </w:rPr>
+      </w:pPr>
+      <w:r>
+        <w:rPr>
+          <w:rFonts w:asciiTheme="minorHAnsi" w:eastAsia="Calibri" w:hAnsiTheme="minorHAnsi" w:cstheme="minorHAnsi"/>
+          <w:bCs/>
+        </w:rPr>
+        <w:t>Lead Engineer</w:t>
+      </w:r>
+      <w:r>
+        <w:rPr>
+          <w:rFonts w:asciiTheme="minorHAnsi" w:eastAsia="Calibri" w:hAnsiTheme="minorHAnsi" w:cstheme="minorHAnsi"/>
+          <w:bCs/>
+        </w:rPr>
+        <w:tab/>
+      </w:r>
+      <w:r>
+        <w:rPr>
+          <w:rFonts w:asciiTheme="minorHAnsi" w:eastAsia="Calibri" w:hAnsiTheme="minorHAnsi" w:cstheme="minorHAnsi"/>
+          <w:bCs/>
+        </w:rPr>
+        <w:tab/>
+      </w:r>
+      <w:r>
+        <w:rPr>
+          <w:rFonts w:asciiTheme="minorHAnsi" w:eastAsia="Calibri" w:hAnsiTheme="minorHAnsi" w:cstheme="minorHAnsi"/>
+          <w:bCs/>
+        </w:rPr>
+        <w:tab/>
+      </w:r>
+      <w:r>
+        <w:rPr>
+          <w:rFonts w:asciiTheme="minorHAnsi" w:eastAsia="Calibri" w:hAnsiTheme="minorHAnsi" w:cstheme="minorHAnsi"/>
+          <w:bCs/>
+        </w:rPr>
+        <w:tab/>
+      </w:r>
+      <w:r>
+        <w:rPr>
+          <w:rFonts w:asciiTheme="minorHAnsi" w:eastAsia="Calibri" w:hAnsiTheme="minorHAnsi" w:cstheme="minorHAnsi"/>
+          <w:bCs/>
+        </w:rPr>
+        <w:tab/>
+      </w:r>
+      <w:r>
+        <w:rPr>
+          <w:rFonts w:asciiTheme="minorHAnsi" w:eastAsia="Calibri" w:hAnsiTheme="minorHAnsi" w:cstheme="minorHAnsi"/>
+          <w:bCs/>
+        </w:rPr>
+        <w:tab/>
+      </w:r>
+      <w:r>
+        <w:rPr>
+          <w:rFonts w:asciiTheme="minorHAnsi" w:eastAsia="Calibri" w:hAnsiTheme="minorHAnsi" w:cstheme="minorHAnsi"/>
+          <w:bCs/>
+        </w:rPr>
+        <w:tab/>
+      </w:r>
+      <w:r>
+        <w:rPr>
+          <w:rFonts w:asciiTheme="minorHAnsi" w:eastAsia="Calibri" w:hAnsiTheme="minorHAnsi" w:cstheme="minorHAnsi"/>
+          <w:bCs/>
+        </w:rPr>
+        <w:tab/>
+      </w:r>
+      <w:r>
+        <w:rPr>
+          <w:rFonts w:asciiTheme="minorHAnsi" w:eastAsia="Calibri" w:hAnsiTheme="minorHAnsi" w:cstheme="minorHAnsi"/>
+          <w:bCs/>
+        </w:rPr>
+        <w:tab/>
+        <w:t xml:space="preserve">            </w:t>
+      </w:r>
+      <w:r>
+        <w:rPr>
+          <w:rFonts w:asciiTheme="minorHAnsi" w:eastAsia="Calibri" w:hAnsiTheme="minorHAnsi" w:cstheme="minorHAnsi"/>
+          <w:bCs/>
+        </w:rPr>
+        <w:t>Oct 2021 – Nov 2022</w:t>
+      </w:r>
+    </w:p>
+    <w:p>
+      <w:pPr>
+        <w:shd w:val="clear" w:color="auto" w:fill="FFFFFF"/>
+        <w:rPr>
+          <w:rFonts w:asciiTheme="minorHAnsi" w:eastAsia="Calibri" w:hAnsiTheme="minorHAnsi" w:cstheme="minorHAnsi"/>
+          <w:bCs/>
+          <w:sz w:val="20"/>
+          <w:szCs w:val="20"/>
+        </w:rPr>
+      </w:pPr>
+      <w:r>
+        <w:rPr>
+          <w:rFonts w:asciiTheme="minorHAnsi" w:eastAsia="Calibri" w:hAnsiTheme="minorHAnsi" w:cstheme="minorHAnsi"/>
+          <w:bCs/>
+          <w:sz w:val="20"/>
+          <w:szCs w:val="20"/>
         </w:rPr>
         <w:t>The Predictive Index</w:t>
       </w:r>
@@ -408,8 +678,8 @@
         <w:rPr>
           <w:rFonts w:asciiTheme="minorHAnsi" w:eastAsia="Calibri" w:hAnsiTheme="minorHAnsi" w:cstheme="minorHAnsi"/>
           <w:bCs/>
-          <w:sz w:val="28"/>
-          <w:szCs w:val="28"/>
+          <w:sz w:val="20"/>
+          <w:szCs w:val="20"/>
         </w:rPr>
         <w:t xml:space="preserve"> |</w:t>
       </w:r>
@@ -417,120 +687,11 @@
         <w:rPr>
           <w:rFonts w:asciiTheme="minorHAnsi" w:eastAsia="Calibri" w:hAnsiTheme="minorHAnsi" w:cstheme="minorHAnsi"/>
           <w:bCs/>
-          <w:sz w:val="28"/>
-          <w:szCs w:val="28"/>
+          <w:sz w:val="20"/>
+          <w:szCs w:val="20"/>
         </w:rPr>
         <w:t xml:space="preserve"> Remote</w:t>
       </w:r>
-      <w:r>
-        <w:rPr>
-          <w:rFonts w:asciiTheme="minorHAnsi" w:eastAsia="Calibri" w:hAnsiTheme="minorHAnsi" w:cstheme="minorHAnsi"/>
-          <w:bCs/>
-          <w:sz w:val="28"/>
-          <w:szCs w:val="28"/>
-        </w:rPr>
-        <w:tab/>
-      </w:r>
-      <w:r>
-        <w:rPr>
-          <w:rFonts w:asciiTheme="minorHAnsi" w:eastAsia="Calibri" w:hAnsiTheme="minorHAnsi" w:cstheme="minorHAnsi"/>
-          <w:bCs/>
-          <w:sz w:val="28"/>
-          <w:szCs w:val="28"/>
-        </w:rPr>
-        <w:tab/>
-      </w:r>
-      <w:r>
-        <w:rPr>
-          <w:rFonts w:asciiTheme="minorHAnsi" w:eastAsia="Calibri" w:hAnsiTheme="minorHAnsi" w:cstheme="minorHAnsi"/>
-          <w:bCs/>
-          <w:sz w:val="28"/>
-          <w:szCs w:val="28"/>
-        </w:rPr>
-        <w:tab/>
-      </w:r>
-      <w:r>
-        <w:rPr>
-          <w:rFonts w:asciiTheme="minorHAnsi" w:eastAsia="Calibri" w:hAnsiTheme="minorHAnsi" w:cstheme="minorHAnsi"/>
-          <w:bCs/>
-          <w:sz w:val="28"/>
-          <w:szCs w:val="28"/>
-        </w:rPr>
-        <w:tab/>
-      </w:r>
-      <w:r>
-        <w:rPr>
-          <w:rFonts w:asciiTheme="minorHAnsi" w:eastAsia="Calibri" w:hAnsiTheme="minorHAnsi" w:cstheme="minorHAnsi"/>
-          <w:bCs/>
-          <w:sz w:val="28"/>
-          <w:szCs w:val="28"/>
-        </w:rPr>
-        <w:tab/>
-      </w:r>
-      <w:r>
-        <w:rPr>
-          <w:rFonts w:asciiTheme="minorHAnsi" w:eastAsia="Calibri" w:hAnsiTheme="minorHAnsi" w:cstheme="minorHAnsi"/>
-          <w:bCs/>
-          <w:sz w:val="28"/>
-          <w:szCs w:val="28"/>
-        </w:rPr>
-        <w:tab/>
-        <w:t xml:space="preserve">     </w:t>
-      </w:r>
-      <w:r>
-        <w:rPr>
-          <w:rFonts w:asciiTheme="minorHAnsi" w:eastAsia="Calibri" w:hAnsiTheme="minorHAnsi" w:cstheme="minorHAnsi"/>
-          <w:bCs/>
-          <w:sz w:val="28"/>
-          <w:szCs w:val="28"/>
-        </w:rPr>
-        <w:t>Oct</w:t>
-      </w:r>
-      <w:r>
-        <w:rPr>
-          <w:rFonts w:asciiTheme="minorHAnsi" w:eastAsia="Calibri" w:hAnsiTheme="minorHAnsi" w:cstheme="minorHAnsi"/>
-          <w:bCs/>
-          <w:sz w:val="28"/>
-          <w:szCs w:val="28"/>
-        </w:rPr>
-        <w:t xml:space="preserve"> 202</w:t>
-      </w:r>
-      <w:r>
-        <w:rPr>
-          <w:rFonts w:asciiTheme="minorHAnsi" w:eastAsia="Calibri" w:hAnsiTheme="minorHAnsi" w:cstheme="minorHAnsi"/>
-          <w:bCs/>
-          <w:sz w:val="28"/>
-          <w:szCs w:val="28"/>
-        </w:rPr>
-        <w:t>1</w:t>
-      </w:r>
-      <w:r>
-        <w:rPr>
-          <w:rFonts w:asciiTheme="minorHAnsi" w:eastAsia="Calibri" w:hAnsiTheme="minorHAnsi" w:cstheme="minorHAnsi"/>
-          <w:bCs/>
-          <w:sz w:val="28"/>
-          <w:szCs w:val="28"/>
-        </w:rPr>
-        <w:t xml:space="preserve"> </w:t>
-      </w:r>
-      <w:r>
-        <w:rPr>
-          <w:rFonts w:asciiTheme="minorHAnsi" w:eastAsia="Calibri" w:hAnsiTheme="minorHAnsi" w:cstheme="minorHAnsi"/>
-          <w:bCs/>
-          <w:sz w:val="28"/>
-          <w:szCs w:val="28"/>
-        </w:rPr>
-        <w:t xml:space="preserve">– </w:t>
-      </w:r>
-      <w:r>
-        <w:rPr>
-          <w:rFonts w:asciiTheme="minorHAnsi" w:eastAsia="Calibri" w:hAnsiTheme="minorHAnsi" w:cstheme="minorHAnsi"/>
-          <w:bCs/>
-          <w:sz w:val="28"/>
-          <w:szCs w:val="28"/>
-        </w:rPr>
-        <w:t>Nov 2022</w:t>
-      </w:r>
     </w:p>
     <w:p>
       <w:pPr>
@@ -538,26 +699,8 @@
         <w:rPr>
           <w:rFonts w:asciiTheme="minorHAnsi" w:eastAsia="Calibri" w:hAnsiTheme="minorHAnsi" w:cstheme="minorHAnsi"/>
           <w:bCs/>
-          <w:sz w:val="28"/>
-          <w:szCs w:val="28"/>
-        </w:rPr>
-      </w:pPr>
-      <w:r>
-        <w:rPr>
-          <w:rFonts w:asciiTheme="minorHAnsi" w:eastAsia="Calibri" w:hAnsiTheme="minorHAnsi" w:cstheme="minorHAnsi"/>
-          <w:bCs/>
-          <w:sz w:val="28"/>
-          <w:szCs w:val="28"/>
-        </w:rPr>
-        <w:t>Lead Engineer</w:t>
-      </w:r>
-    </w:p>
-    <w:p>
-      <w:pPr>
-        <w:shd w:val="clear" w:color="auto" w:fill="FFFFFF"/>
-        <w:rPr>
-          <w:rFonts w:asciiTheme="minorHAnsi" w:eastAsia="Calibri" w:hAnsiTheme="minorHAnsi" w:cstheme="minorHAnsi"/>
-          <w:bCs/>
+          <w:sz w:val="20"/>
+          <w:szCs w:val="20"/>
         </w:rPr>
       </w:pPr>
     </w:p>
@@ -573,12 +716,16 @@
         <w:rPr>
           <w:rFonts w:asciiTheme="minorHAnsi" w:eastAsia="Calibri" w:hAnsiTheme="minorHAnsi" w:cstheme="minorHAnsi"/>
           <w:bCs/>
-        </w:rPr>
-      </w:pPr>
-      <w:r>
-        <w:rPr>
-          <w:rFonts w:asciiTheme="minorHAnsi" w:eastAsia="Calibri" w:hAnsiTheme="minorHAnsi" w:cstheme="minorHAnsi"/>
-          <w:bCs/>
+          <w:sz w:val="20"/>
+          <w:szCs w:val="20"/>
+        </w:rPr>
+      </w:pPr>
+      <w:r>
+        <w:rPr>
+          <w:rFonts w:asciiTheme="minorHAnsi" w:eastAsia="Calibri" w:hAnsiTheme="minorHAnsi" w:cstheme="minorHAnsi"/>
+          <w:bCs/>
+          <w:sz w:val="20"/>
+          <w:szCs w:val="20"/>
         </w:rPr>
         <w:t xml:space="preserve">Lead Engineer launching </w:t>
       </w:r>
@@ -586,6 +733,8 @@
         <w:rPr>
           <w:rFonts w:asciiTheme="minorHAnsi" w:eastAsia="Calibri" w:hAnsiTheme="minorHAnsi" w:cstheme="minorHAnsi"/>
           <w:bCs/>
+          <w:sz w:val="20"/>
+          <w:szCs w:val="20"/>
         </w:rPr>
         <w:t>a new team with the objective of</w:t>
       </w:r>
@@ -593,6 +742,8 @@
         <w:rPr>
           <w:rFonts w:asciiTheme="minorHAnsi" w:eastAsia="Calibri" w:hAnsiTheme="minorHAnsi" w:cstheme="minorHAnsi"/>
           <w:bCs/>
+          <w:sz w:val="20"/>
+          <w:szCs w:val="20"/>
         </w:rPr>
         <w:t xml:space="preserve"> creation/publication of an </w:t>
       </w:r>
@@ -600,6 +751,8 @@
         <w:rPr>
           <w:rFonts w:asciiTheme="minorHAnsi" w:eastAsia="Calibri" w:hAnsiTheme="minorHAnsi" w:cstheme="minorHAnsi"/>
           <w:bCs/>
+          <w:sz w:val="20"/>
+          <w:szCs w:val="20"/>
         </w:rPr>
         <w:t xml:space="preserve">internal </w:t>
       </w:r>
@@ -607,6 +760,8 @@
         <w:rPr>
           <w:rFonts w:asciiTheme="minorHAnsi" w:eastAsia="Calibri" w:hAnsiTheme="minorHAnsi" w:cstheme="minorHAnsi"/>
           <w:bCs/>
+          <w:sz w:val="20"/>
+          <w:szCs w:val="20"/>
         </w:rPr>
         <w:t xml:space="preserve">Angular component library.  </w:t>
       </w:r>
@@ -614,6 +769,8 @@
         <w:rPr>
           <w:rFonts w:asciiTheme="minorHAnsi" w:eastAsia="Calibri" w:hAnsiTheme="minorHAnsi" w:cstheme="minorHAnsi"/>
           <w:bCs/>
+          <w:sz w:val="20"/>
+          <w:szCs w:val="20"/>
         </w:rPr>
         <w:t>Agile t</w:t>
       </w:r>
@@ -621,6 +778,8 @@
         <w:rPr>
           <w:rFonts w:asciiTheme="minorHAnsi" w:eastAsia="Calibri" w:hAnsiTheme="minorHAnsi" w:cstheme="minorHAnsi"/>
           <w:bCs/>
+          <w:sz w:val="20"/>
+          <w:szCs w:val="20"/>
         </w:rPr>
         <w:t xml:space="preserve">eam of </w:t>
       </w:r>
@@ -628,6 +787,8 @@
         <w:rPr>
           <w:rFonts w:asciiTheme="minorHAnsi" w:eastAsia="Calibri" w:hAnsiTheme="minorHAnsi" w:cstheme="minorHAnsi"/>
           <w:bCs/>
+          <w:sz w:val="20"/>
+          <w:szCs w:val="20"/>
         </w:rPr>
         <w:t xml:space="preserve">three </w:t>
       </w:r>
@@ -635,6 +796,8 @@
         <w:rPr>
           <w:rFonts w:asciiTheme="minorHAnsi" w:eastAsia="Calibri" w:hAnsiTheme="minorHAnsi" w:cstheme="minorHAnsi"/>
           <w:bCs/>
+          <w:sz w:val="20"/>
+          <w:szCs w:val="20"/>
         </w:rPr>
         <w:t>e</w:t>
       </w:r>
@@ -642,6 +805,8 @@
         <w:rPr>
           <w:rFonts w:asciiTheme="minorHAnsi" w:eastAsia="Calibri" w:hAnsiTheme="minorHAnsi" w:cstheme="minorHAnsi"/>
           <w:bCs/>
+          <w:sz w:val="20"/>
+          <w:szCs w:val="20"/>
         </w:rPr>
         <w:t>ngineer</w:t>
       </w:r>
@@ -649,6 +814,8 @@
         <w:rPr>
           <w:rFonts w:asciiTheme="minorHAnsi" w:eastAsia="Calibri" w:hAnsiTheme="minorHAnsi" w:cstheme="minorHAnsi"/>
           <w:bCs/>
+          <w:sz w:val="20"/>
+          <w:szCs w:val="20"/>
         </w:rPr>
         <w:t xml:space="preserve">s, </w:t>
       </w:r>
@@ -656,6 +823,8 @@
         <w:rPr>
           <w:rFonts w:asciiTheme="minorHAnsi" w:eastAsia="Calibri" w:hAnsiTheme="minorHAnsi" w:cstheme="minorHAnsi"/>
           <w:bCs/>
+          <w:sz w:val="20"/>
+          <w:szCs w:val="20"/>
         </w:rPr>
         <w:t>d</w:t>
       </w:r>
@@ -663,6 +832,8 @@
         <w:rPr>
           <w:rFonts w:asciiTheme="minorHAnsi" w:eastAsia="Calibri" w:hAnsiTheme="minorHAnsi" w:cstheme="minorHAnsi"/>
           <w:bCs/>
+          <w:sz w:val="20"/>
+          <w:szCs w:val="20"/>
         </w:rPr>
         <w:t xml:space="preserve">esigner and </w:t>
       </w:r>
@@ -670,6 +841,8 @@
         <w:rPr>
           <w:rFonts w:asciiTheme="minorHAnsi" w:eastAsia="Calibri" w:hAnsiTheme="minorHAnsi" w:cstheme="minorHAnsi"/>
           <w:bCs/>
+          <w:sz w:val="20"/>
+          <w:szCs w:val="20"/>
         </w:rPr>
         <w:t>p</w:t>
       </w:r>
@@ -677,6 +850,8 @@
         <w:rPr>
           <w:rFonts w:asciiTheme="minorHAnsi" w:eastAsia="Calibri" w:hAnsiTheme="minorHAnsi" w:cstheme="minorHAnsi"/>
           <w:bCs/>
+          <w:sz w:val="20"/>
+          <w:szCs w:val="20"/>
         </w:rPr>
         <w:t xml:space="preserve">roduct </w:t>
       </w:r>
@@ -684,6 +859,8 @@
         <w:rPr>
           <w:rFonts w:asciiTheme="minorHAnsi" w:eastAsia="Calibri" w:hAnsiTheme="minorHAnsi" w:cstheme="minorHAnsi"/>
           <w:bCs/>
+          <w:sz w:val="20"/>
+          <w:szCs w:val="20"/>
         </w:rPr>
         <w:t>m</w:t>
       </w:r>
@@ -691,6 +868,8 @@
         <w:rPr>
           <w:rFonts w:asciiTheme="minorHAnsi" w:eastAsia="Calibri" w:hAnsiTheme="minorHAnsi" w:cstheme="minorHAnsi"/>
           <w:bCs/>
+          <w:sz w:val="20"/>
+          <w:szCs w:val="20"/>
         </w:rPr>
         <w:t>anager</w:t>
       </w:r>
@@ -698,6 +877,8 @@
         <w:rPr>
           <w:rFonts w:asciiTheme="minorHAnsi" w:eastAsia="Calibri" w:hAnsiTheme="minorHAnsi" w:cstheme="minorHAnsi"/>
           <w:bCs/>
+          <w:sz w:val="20"/>
+          <w:szCs w:val="20"/>
         </w:rPr>
         <w:t xml:space="preserve"> to standardize the UI/UX across the entire product suite.</w:t>
       </w:r>
@@ -857,182 +1038,6 @@
     </w:p>
     <w:p>
       <w:pPr>
-        <w:shd w:val="clear" w:color="auto" w:fill="FFFFFF"/>
-        <w:rPr>
-          <w:rFonts w:asciiTheme="minorHAnsi" w:eastAsia="Calibri" w:hAnsiTheme="minorHAnsi" w:cstheme="minorHAnsi"/>
-          <w:bCs/>
-          <w:sz w:val="28"/>
-          <w:szCs w:val="28"/>
-        </w:rPr>
-      </w:pPr>
-      <w:r>
-        <w:rPr>
-          <w:rFonts w:asciiTheme="minorHAnsi" w:eastAsia="Calibri" w:hAnsiTheme="minorHAnsi" w:cstheme="minorHAnsi"/>
-          <w:bCs/>
-          <w:sz w:val="28"/>
-          <w:szCs w:val="28"/>
-        </w:rPr>
-        <w:t>GoPuff</w:t>
-      </w:r>
-      <w:r>
-        <w:rPr>
-          <w:rFonts w:asciiTheme="minorHAnsi" w:eastAsia="Calibri" w:hAnsiTheme="minorHAnsi" w:cstheme="minorHAnsi"/>
-          <w:bCs/>
-          <w:sz w:val="28"/>
-          <w:szCs w:val="28"/>
-        </w:rPr>
-        <w:t xml:space="preserve"> | </w:t>
-      </w:r>
-      <w:r>
-        <w:rPr>
-          <w:rFonts w:asciiTheme="minorHAnsi" w:eastAsia="Calibri" w:hAnsiTheme="minorHAnsi" w:cstheme="minorHAnsi"/>
-          <w:bCs/>
-          <w:sz w:val="28"/>
-          <w:szCs w:val="28"/>
-        </w:rPr>
-        <w:t>Remote</w:t>
-      </w:r>
-      <w:r>
-        <w:rPr>
-          <w:rFonts w:asciiTheme="minorHAnsi" w:eastAsia="Calibri" w:hAnsiTheme="minorHAnsi" w:cstheme="minorHAnsi"/>
-          <w:bCs/>
-          <w:sz w:val="28"/>
-          <w:szCs w:val="28"/>
-        </w:rPr>
-        <w:tab/>
-      </w:r>
-      <w:r>
-        <w:rPr>
-          <w:rFonts w:asciiTheme="minorHAnsi" w:eastAsia="Calibri" w:hAnsiTheme="minorHAnsi" w:cstheme="minorHAnsi"/>
-          <w:bCs/>
-          <w:sz w:val="28"/>
-          <w:szCs w:val="28"/>
-        </w:rPr>
-        <w:tab/>
-      </w:r>
-      <w:r>
-        <w:rPr>
-          <w:rFonts w:asciiTheme="minorHAnsi" w:eastAsia="Calibri" w:hAnsiTheme="minorHAnsi" w:cstheme="minorHAnsi"/>
-          <w:bCs/>
-          <w:sz w:val="28"/>
-          <w:szCs w:val="28"/>
-        </w:rPr>
-        <w:tab/>
-      </w:r>
-      <w:r>
-        <w:rPr>
-          <w:rFonts w:asciiTheme="minorHAnsi" w:eastAsia="Calibri" w:hAnsiTheme="minorHAnsi" w:cstheme="minorHAnsi"/>
-          <w:bCs/>
-          <w:sz w:val="28"/>
-          <w:szCs w:val="28"/>
-        </w:rPr>
-        <w:tab/>
-      </w:r>
-      <w:r>
-        <w:rPr>
-          <w:rFonts w:asciiTheme="minorHAnsi" w:eastAsia="Calibri" w:hAnsiTheme="minorHAnsi" w:cstheme="minorHAnsi"/>
-          <w:bCs/>
-          <w:sz w:val="28"/>
-          <w:szCs w:val="28"/>
-        </w:rPr>
-        <w:tab/>
-      </w:r>
-      <w:r>
-        <w:rPr>
-          <w:rFonts w:asciiTheme="minorHAnsi" w:eastAsia="Calibri" w:hAnsiTheme="minorHAnsi" w:cstheme="minorHAnsi"/>
-          <w:bCs/>
-          <w:sz w:val="28"/>
-          <w:szCs w:val="28"/>
-        </w:rPr>
-        <w:tab/>
-      </w:r>
-      <w:r>
-        <w:rPr>
-          <w:rFonts w:asciiTheme="minorHAnsi" w:eastAsia="Calibri" w:hAnsiTheme="minorHAnsi" w:cstheme="minorHAnsi"/>
-          <w:bCs/>
-          <w:sz w:val="28"/>
-          <w:szCs w:val="28"/>
-        </w:rPr>
-        <w:tab/>
-      </w:r>
-      <w:r>
-        <w:rPr>
-          <w:rFonts w:asciiTheme="minorHAnsi" w:eastAsia="Calibri" w:hAnsiTheme="minorHAnsi" w:cstheme="minorHAnsi"/>
-          <w:bCs/>
-          <w:sz w:val="28"/>
-          <w:szCs w:val="28"/>
-        </w:rPr>
-        <w:tab/>
-        <w:t xml:space="preserve">      </w:t>
-      </w:r>
-      <w:r>
-        <w:rPr>
-          <w:rFonts w:asciiTheme="minorHAnsi" w:eastAsia="Calibri" w:hAnsiTheme="minorHAnsi" w:cstheme="minorHAnsi"/>
-          <w:bCs/>
-          <w:sz w:val="28"/>
-          <w:szCs w:val="28"/>
-        </w:rPr>
-        <w:t xml:space="preserve">Feb 2021 – </w:t>
-      </w:r>
-      <w:r>
-        <w:rPr>
-          <w:rFonts w:asciiTheme="minorHAnsi" w:eastAsia="Calibri" w:hAnsiTheme="minorHAnsi" w:cstheme="minorHAnsi"/>
-          <w:bCs/>
-          <w:sz w:val="28"/>
-          <w:szCs w:val="28"/>
-        </w:rPr>
-        <w:t>Oct</w:t>
-      </w:r>
-      <w:r>
-        <w:rPr>
-          <w:rFonts w:asciiTheme="minorHAnsi" w:eastAsia="Calibri" w:hAnsiTheme="minorHAnsi" w:cstheme="minorHAnsi"/>
-          <w:bCs/>
-          <w:sz w:val="28"/>
-          <w:szCs w:val="28"/>
-        </w:rPr>
-        <w:t xml:space="preserve"> </w:t>
-      </w:r>
-      <w:r>
-        <w:rPr>
-          <w:rFonts w:asciiTheme="minorHAnsi" w:eastAsia="Calibri" w:hAnsiTheme="minorHAnsi" w:cstheme="minorHAnsi"/>
-          <w:bCs/>
-          <w:sz w:val="28"/>
-          <w:szCs w:val="28"/>
-        </w:rPr>
-        <w:t>2021</w:t>
-      </w:r>
-    </w:p>
-    <w:p>
-      <w:pPr>
-        <w:shd w:val="clear" w:color="auto" w:fill="FFFFFF"/>
-        <w:rPr>
-          <w:rFonts w:asciiTheme="minorHAnsi" w:eastAsia="Calibri" w:hAnsiTheme="minorHAnsi" w:cstheme="minorHAnsi"/>
-          <w:bCs/>
-          <w:sz w:val="28"/>
-          <w:szCs w:val="28"/>
-        </w:rPr>
-      </w:pPr>
-      <w:r>
-        <w:rPr>
-          <w:rFonts w:asciiTheme="minorHAnsi" w:eastAsia="Calibri" w:hAnsiTheme="minorHAnsi" w:cstheme="minorHAnsi"/>
-          <w:bCs/>
-          <w:sz w:val="28"/>
-          <w:szCs w:val="28"/>
-        </w:rPr>
-        <w:t>Software Engineer II</w:t>
-      </w:r>
-    </w:p>
-    <w:p>
-      <w:pPr>
-        <w:shd w:val="clear" w:color="auto" w:fill="FFFFFF"/>
-        <w:rPr>
-          <w:rFonts w:asciiTheme="minorHAnsi" w:eastAsia="Calibri" w:hAnsiTheme="minorHAnsi" w:cstheme="minorHAnsi"/>
-          <w:bCs/>
-        </w:rPr>
-      </w:pPr>
-    </w:p>
-    <w:p>
-      <w:pPr>
         <w:pBdr>
           <w:top w:val="none" w:sz="0" w:space="0" w:color="000000"/>
           <w:left w:val="none" w:sz="0" w:space="0" w:color="000000"/>
@@ -1045,10 +1050,166 @@
           <w:bCs/>
         </w:rPr>
       </w:pPr>
-      <w:r>
-        <w:rPr>
-          <w:rFonts w:asciiTheme="minorHAnsi" w:eastAsia="Calibri" w:hAnsiTheme="minorHAnsi" w:cstheme="minorHAnsi"/>
-          <w:bCs/>
+    </w:p>
+    <w:p>
+      <w:pPr>
+        <w:shd w:val="clear" w:color="auto" w:fill="FFFFFF"/>
+        <w:rPr>
+          <w:rFonts w:asciiTheme="minorHAnsi" w:eastAsia="Calibri" w:hAnsiTheme="minorHAnsi" w:cstheme="minorHAnsi"/>
+          <w:bCs/>
+        </w:rPr>
+      </w:pPr>
+      <w:r>
+        <w:rPr>
+          <w:rFonts w:asciiTheme="minorHAnsi" w:eastAsia="Calibri" w:hAnsiTheme="minorHAnsi" w:cstheme="minorHAnsi"/>
+          <w:bCs/>
+        </w:rPr>
+        <w:t>Software Engineer II</w:t>
+      </w:r>
+      <w:r>
+        <w:rPr>
+          <w:rFonts w:asciiTheme="minorHAnsi" w:eastAsia="Calibri" w:hAnsiTheme="minorHAnsi" w:cstheme="minorHAnsi"/>
+          <w:bCs/>
+        </w:rPr>
+        <w:tab/>
+      </w:r>
+      <w:r>
+        <w:rPr>
+          <w:rFonts w:asciiTheme="minorHAnsi" w:eastAsia="Calibri" w:hAnsiTheme="minorHAnsi" w:cstheme="minorHAnsi"/>
+          <w:bCs/>
+        </w:rPr>
+        <w:tab/>
+      </w:r>
+      <w:r>
+        <w:rPr>
+          <w:rFonts w:asciiTheme="minorHAnsi" w:eastAsia="Calibri" w:hAnsiTheme="minorHAnsi" w:cstheme="minorHAnsi"/>
+          <w:bCs/>
+        </w:rPr>
+        <w:tab/>
+      </w:r>
+      <w:r>
+        <w:rPr>
+          <w:rFonts w:asciiTheme="minorHAnsi" w:eastAsia="Calibri" w:hAnsiTheme="minorHAnsi" w:cstheme="minorHAnsi"/>
+          <w:bCs/>
+        </w:rPr>
+        <w:tab/>
+      </w:r>
+      <w:r>
+        <w:rPr>
+          <w:rFonts w:asciiTheme="minorHAnsi" w:eastAsia="Calibri" w:hAnsiTheme="minorHAnsi" w:cstheme="minorHAnsi"/>
+          <w:bCs/>
+        </w:rPr>
+        <w:tab/>
+      </w:r>
+      <w:r>
+        <w:rPr>
+          <w:rFonts w:asciiTheme="minorHAnsi" w:eastAsia="Calibri" w:hAnsiTheme="minorHAnsi" w:cstheme="minorHAnsi"/>
+          <w:bCs/>
+        </w:rPr>
+        <w:tab/>
+      </w:r>
+      <w:r>
+        <w:rPr>
+          <w:rFonts w:asciiTheme="minorHAnsi" w:eastAsia="Calibri" w:hAnsiTheme="minorHAnsi" w:cstheme="minorHAnsi"/>
+          <w:bCs/>
+        </w:rPr>
+        <w:tab/>
+      </w:r>
+      <w:r>
+        <w:rPr>
+          <w:rFonts w:asciiTheme="minorHAnsi" w:eastAsia="Calibri" w:hAnsiTheme="minorHAnsi" w:cstheme="minorHAnsi"/>
+          <w:bCs/>
+        </w:rPr>
+        <w:tab/>
+      </w:r>
+      <w:r>
+        <w:rPr>
+          <w:rFonts w:asciiTheme="minorHAnsi" w:eastAsia="Calibri" w:hAnsiTheme="minorHAnsi" w:cstheme="minorHAnsi"/>
+          <w:bCs/>
+        </w:rPr>
+        <w:tab/>
+      </w:r>
+      <w:r>
+        <w:rPr>
+          <w:rFonts w:asciiTheme="minorHAnsi" w:eastAsia="Calibri" w:hAnsiTheme="minorHAnsi" w:cstheme="minorHAnsi"/>
+          <w:bCs/>
+        </w:rPr>
+        <w:t>Feb 2021 – Oct 2021</w:t>
+      </w:r>
+    </w:p>
+    <w:p>
+      <w:pPr>
+        <w:shd w:val="clear" w:color="auto" w:fill="FFFFFF"/>
+        <w:rPr>
+          <w:rFonts w:asciiTheme="minorHAnsi" w:eastAsia="Calibri" w:hAnsiTheme="minorHAnsi" w:cstheme="minorHAnsi"/>
+          <w:bCs/>
+          <w:sz w:val="20"/>
+          <w:szCs w:val="20"/>
+        </w:rPr>
+      </w:pPr>
+      <w:proofErr w:type="spellStart"/>
+      <w:r>
+        <w:rPr>
+          <w:rFonts w:asciiTheme="minorHAnsi" w:eastAsia="Calibri" w:hAnsiTheme="minorHAnsi" w:cstheme="minorHAnsi"/>
+          <w:bCs/>
+          <w:sz w:val="20"/>
+          <w:szCs w:val="20"/>
+        </w:rPr>
+        <w:t>GoPuff</w:t>
+      </w:r>
+      <w:proofErr w:type="spellEnd"/>
+      <w:r>
+        <w:rPr>
+          <w:rFonts w:asciiTheme="minorHAnsi" w:eastAsia="Calibri" w:hAnsiTheme="minorHAnsi" w:cstheme="minorHAnsi"/>
+          <w:bCs/>
+          <w:sz w:val="20"/>
+          <w:szCs w:val="20"/>
+        </w:rPr>
+        <w:t xml:space="preserve"> | </w:t>
+      </w:r>
+      <w:r>
+        <w:rPr>
+          <w:rFonts w:asciiTheme="minorHAnsi" w:eastAsia="Calibri" w:hAnsiTheme="minorHAnsi" w:cstheme="minorHAnsi"/>
+          <w:bCs/>
+          <w:sz w:val="20"/>
+          <w:szCs w:val="20"/>
+        </w:rPr>
+        <w:t>Remote</w:t>
+      </w:r>
+    </w:p>
+    <w:p>
+      <w:pPr>
+        <w:shd w:val="clear" w:color="auto" w:fill="FFFFFF"/>
+        <w:rPr>
+          <w:rFonts w:asciiTheme="minorHAnsi" w:eastAsia="Calibri" w:hAnsiTheme="minorHAnsi" w:cstheme="minorHAnsi"/>
+          <w:bCs/>
+          <w:sz w:val="20"/>
+          <w:szCs w:val="20"/>
+        </w:rPr>
+      </w:pPr>
+    </w:p>
+    <w:p>
+      <w:pPr>
+        <w:pBdr>
+          <w:top w:val="none" w:sz="0" w:space="0" w:color="000000"/>
+          <w:left w:val="none" w:sz="0" w:space="0" w:color="000000"/>
+          <w:bottom w:val="none" w:sz="0" w:space="0" w:color="000000"/>
+          <w:right w:val="none" w:sz="0" w:space="0" w:color="000000"/>
+          <w:between w:val="none" w:sz="0" w:space="0" w:color="000000"/>
+        </w:pBdr>
+        <w:rPr>
+          <w:rFonts w:asciiTheme="minorHAnsi" w:eastAsia="Calibri" w:hAnsiTheme="minorHAnsi" w:cstheme="minorHAnsi"/>
+          <w:bCs/>
+          <w:sz w:val="20"/>
+          <w:szCs w:val="20"/>
+        </w:rPr>
+      </w:pPr>
+      <w:r>
+        <w:rPr>
+          <w:rFonts w:asciiTheme="minorHAnsi" w:eastAsia="Calibri" w:hAnsiTheme="minorHAnsi" w:cstheme="minorHAnsi"/>
+          <w:bCs/>
+          <w:sz w:val="20"/>
+          <w:szCs w:val="20"/>
         </w:rPr>
         <w:t xml:space="preserve">Individual contributor to the new internal Forecasting Engineering initiative </w:t>
       </w:r>
@@ -1056,6 +1217,8 @@
         <w:rPr>
           <w:rFonts w:asciiTheme="minorHAnsi" w:eastAsia="Calibri" w:hAnsiTheme="minorHAnsi" w:cstheme="minorHAnsi"/>
           <w:bCs/>
+          <w:sz w:val="20"/>
+          <w:szCs w:val="20"/>
         </w:rPr>
         <w:t>for</w:t>
       </w:r>
@@ -1063,6 +1226,8 @@
         <w:rPr>
           <w:rFonts w:asciiTheme="minorHAnsi" w:eastAsia="Calibri" w:hAnsiTheme="minorHAnsi" w:cstheme="minorHAnsi"/>
           <w:bCs/>
+          <w:sz w:val="20"/>
+          <w:szCs w:val="20"/>
         </w:rPr>
         <w:t xml:space="preserve"> a green field application </w:t>
       </w:r>
@@ -1070,6 +1235,8 @@
         <w:rPr>
           <w:rFonts w:asciiTheme="minorHAnsi" w:eastAsia="Calibri" w:hAnsiTheme="minorHAnsi" w:cstheme="minorHAnsi"/>
           <w:bCs/>
+          <w:sz w:val="20"/>
+          <w:szCs w:val="20"/>
         </w:rPr>
         <w:t>to better forecast</w:t>
       </w:r>
@@ -1077,6 +1244,8 @@
         <w:rPr>
           <w:rFonts w:asciiTheme="minorHAnsi" w:eastAsia="Calibri" w:hAnsiTheme="minorHAnsi" w:cstheme="minorHAnsi"/>
           <w:bCs/>
+          <w:sz w:val="20"/>
+          <w:szCs w:val="20"/>
         </w:rPr>
         <w:t xml:space="preserve"> orders/</w:t>
       </w:r>
@@ -1084,6 +1253,8 @@
         <w:rPr>
           <w:rFonts w:asciiTheme="minorHAnsi" w:eastAsia="Calibri" w:hAnsiTheme="minorHAnsi" w:cstheme="minorHAnsi"/>
           <w:bCs/>
+          <w:sz w:val="20"/>
+          <w:szCs w:val="20"/>
         </w:rPr>
         <w:t>workload</w:t>
       </w:r>
@@ -1091,6 +1262,8 @@
         <w:rPr>
           <w:rFonts w:asciiTheme="minorHAnsi" w:eastAsia="Calibri" w:hAnsiTheme="minorHAnsi" w:cstheme="minorHAnsi"/>
           <w:bCs/>
+          <w:sz w:val="20"/>
+          <w:szCs w:val="20"/>
         </w:rPr>
         <w:t xml:space="preserve"> and staffing requirements</w:t>
       </w:r>
@@ -1098,6 +1271,8 @@
         <w:rPr>
           <w:rFonts w:asciiTheme="minorHAnsi" w:eastAsia="Calibri" w:hAnsiTheme="minorHAnsi" w:cstheme="minorHAnsi"/>
           <w:bCs/>
+          <w:sz w:val="20"/>
+          <w:szCs w:val="20"/>
         </w:rPr>
         <w:t xml:space="preserve">.  </w:t>
       </w:r>
@@ -1105,6 +1280,8 @@
         <w:rPr>
           <w:rFonts w:asciiTheme="minorHAnsi" w:eastAsia="Calibri" w:hAnsiTheme="minorHAnsi" w:cstheme="minorHAnsi"/>
           <w:bCs/>
+          <w:sz w:val="20"/>
+          <w:szCs w:val="20"/>
         </w:rPr>
         <w:t>A</w:t>
       </w:r>
@@ -1112,6 +1289,8 @@
         <w:rPr>
           <w:rFonts w:asciiTheme="minorHAnsi" w:eastAsia="Calibri" w:hAnsiTheme="minorHAnsi" w:cstheme="minorHAnsi"/>
           <w:bCs/>
+          <w:sz w:val="20"/>
+          <w:szCs w:val="20"/>
         </w:rPr>
         <w:t xml:space="preserve">pplication </w:t>
       </w:r>
@@ -1119,6 +1298,8 @@
         <w:rPr>
           <w:rFonts w:asciiTheme="minorHAnsi" w:eastAsia="Calibri" w:hAnsiTheme="minorHAnsi" w:cstheme="minorHAnsi"/>
           <w:bCs/>
+          <w:sz w:val="20"/>
+          <w:szCs w:val="20"/>
         </w:rPr>
         <w:t xml:space="preserve">separately </w:t>
       </w:r>
@@ -1126,6 +1307,8 @@
         <w:rPr>
           <w:rFonts w:asciiTheme="minorHAnsi" w:eastAsia="Calibri" w:hAnsiTheme="minorHAnsi" w:cstheme="minorHAnsi"/>
           <w:bCs/>
+          <w:sz w:val="20"/>
+          <w:szCs w:val="20"/>
         </w:rPr>
         <w:t>deployed in</w:t>
       </w:r>
@@ -1133,6 +1316,8 @@
         <w:rPr>
           <w:rFonts w:asciiTheme="minorHAnsi" w:eastAsia="Calibri" w:hAnsiTheme="minorHAnsi" w:cstheme="minorHAnsi"/>
           <w:bCs/>
+          <w:sz w:val="20"/>
+          <w:szCs w:val="20"/>
         </w:rPr>
         <w:t xml:space="preserve"> </w:t>
       </w:r>
@@ -1140,6 +1325,8 @@
         <w:rPr>
           <w:rFonts w:asciiTheme="minorHAnsi" w:eastAsia="Calibri" w:hAnsiTheme="minorHAnsi" w:cstheme="minorHAnsi"/>
           <w:bCs/>
+          <w:sz w:val="20"/>
+          <w:szCs w:val="20"/>
         </w:rPr>
         <w:t xml:space="preserve">a </w:t>
       </w:r>
@@ -1147,6 +1334,8 @@
         <w:rPr>
           <w:rFonts w:asciiTheme="minorHAnsi" w:eastAsia="Calibri" w:hAnsiTheme="minorHAnsi" w:cstheme="minorHAnsi"/>
           <w:bCs/>
+          <w:sz w:val="20"/>
+          <w:szCs w:val="20"/>
         </w:rPr>
         <w:t xml:space="preserve">team managed </w:t>
       </w:r>
@@ -1154,6 +1343,8 @@
         <w:rPr>
           <w:rFonts w:asciiTheme="minorHAnsi" w:eastAsia="Calibri" w:hAnsiTheme="minorHAnsi" w:cstheme="minorHAnsi"/>
           <w:bCs/>
+          <w:sz w:val="20"/>
+          <w:szCs w:val="20"/>
         </w:rPr>
         <w:t>Docker container</w:t>
       </w:r>
@@ -1161,6 +1352,8 @@
         <w:rPr>
           <w:rFonts w:asciiTheme="minorHAnsi" w:eastAsia="Calibri" w:hAnsiTheme="minorHAnsi" w:cstheme="minorHAnsi"/>
           <w:bCs/>
+          <w:sz w:val="20"/>
+          <w:szCs w:val="20"/>
         </w:rPr>
         <w:t xml:space="preserve"> to a Kubernetes cluster</w:t>
       </w:r>
@@ -1168,6 +1361,8 @@
         <w:rPr>
           <w:rFonts w:asciiTheme="minorHAnsi" w:eastAsia="Calibri" w:hAnsiTheme="minorHAnsi" w:cstheme="minorHAnsi"/>
           <w:bCs/>
+          <w:sz w:val="20"/>
+          <w:szCs w:val="20"/>
         </w:rPr>
         <w:t>.</w:t>
       </w:r>
@@ -1275,6 +1470,7 @@
         </w:rPr>
         <w:t>Express/</w:t>
       </w:r>
+      <w:proofErr w:type="spellStart"/>
       <w:r>
         <w:rPr>
           <w:rFonts w:asciiTheme="minorHAnsi" w:eastAsia="Calibri" w:hAnsiTheme="minorHAnsi" w:cstheme="minorHAnsi"/>
@@ -1282,6 +1478,7 @@
         </w:rPr>
         <w:t>GraphQL</w:t>
       </w:r>
+      <w:proofErr w:type="spellEnd"/>
       <w:r>
         <w:rPr>
           <w:rFonts w:asciiTheme="minorHAnsi" w:eastAsia="Calibri" w:hAnsiTheme="minorHAnsi" w:cstheme="minorHAnsi"/>
@@ -1376,29 +1573,161 @@
           <w:right w:val="none" w:sz="0" w:space="0" w:color="000000"/>
           <w:between w:val="none" w:sz="0" w:space="0" w:color="000000"/>
         </w:pBdr>
+        <w:rPr>
+          <w:rFonts w:asciiTheme="minorHAnsi" w:eastAsia="Calibri" w:hAnsiTheme="minorHAnsi" w:cstheme="minorHAnsi"/>
+          <w:bCs/>
+        </w:rPr>
+      </w:pPr>
+    </w:p>
+    <w:p>
+      <w:pPr>
+        <w:pBdr>
+          <w:top w:val="none" w:sz="0" w:space="0" w:color="000000"/>
+          <w:left w:val="none" w:sz="0" w:space="0" w:color="000000"/>
+          <w:bottom w:val="none" w:sz="0" w:space="0" w:color="000000"/>
+          <w:right w:val="none" w:sz="0" w:space="0" w:color="000000"/>
+          <w:between w:val="none" w:sz="0" w:space="0" w:color="000000"/>
+        </w:pBdr>
         <w:shd w:val="clear" w:color="auto" w:fill="FFFFFF"/>
         <w:rPr>
           <w:rFonts w:asciiTheme="minorHAnsi" w:eastAsia="Calibri" w:hAnsiTheme="minorHAnsi" w:cstheme="minorHAnsi"/>
           <w:bCs/>
-          <w:sz w:val="28"/>
-          <w:szCs w:val="28"/>
-        </w:rPr>
-      </w:pPr>
-      <w:r>
-        <w:rPr>
-          <w:rFonts w:asciiTheme="minorHAnsi" w:eastAsia="Calibri" w:hAnsiTheme="minorHAnsi" w:cstheme="minorHAnsi"/>
-          <w:bCs/>
-          <w:sz w:val="28"/>
-          <w:szCs w:val="28"/>
-        </w:rPr>
-        <w:t>InvestCloud (formerly Advicent)</w:t>
-      </w:r>
-      <w:r>
-        <w:rPr>
-          <w:rFonts w:asciiTheme="minorHAnsi" w:eastAsia="Calibri" w:hAnsiTheme="minorHAnsi" w:cstheme="minorHAnsi"/>
-          <w:bCs/>
-          <w:sz w:val="28"/>
-          <w:szCs w:val="28"/>
+        </w:rPr>
+      </w:pPr>
+      <w:r>
+        <w:rPr>
+          <w:rFonts w:asciiTheme="minorHAnsi" w:eastAsia="Calibri" w:hAnsiTheme="minorHAnsi" w:cstheme="minorHAnsi"/>
+          <w:bCs/>
+        </w:rPr>
+        <w:t>Senior Software Engineer</w:t>
+      </w:r>
+      <w:r>
+        <w:rPr>
+          <w:rFonts w:asciiTheme="minorHAnsi" w:eastAsia="Calibri" w:hAnsiTheme="minorHAnsi" w:cstheme="minorHAnsi"/>
+          <w:bCs/>
+        </w:rPr>
+        <w:tab/>
+      </w:r>
+      <w:r>
+        <w:rPr>
+          <w:rFonts w:asciiTheme="minorHAnsi" w:eastAsia="Calibri" w:hAnsiTheme="minorHAnsi" w:cstheme="minorHAnsi"/>
+          <w:bCs/>
+        </w:rPr>
+        <w:tab/>
+      </w:r>
+      <w:r>
+        <w:rPr>
+          <w:rFonts w:asciiTheme="minorHAnsi" w:eastAsia="Calibri" w:hAnsiTheme="minorHAnsi" w:cstheme="minorHAnsi"/>
+          <w:bCs/>
+        </w:rPr>
+        <w:tab/>
+      </w:r>
+      <w:r>
+        <w:rPr>
+          <w:rFonts w:asciiTheme="minorHAnsi" w:eastAsia="Calibri" w:hAnsiTheme="minorHAnsi" w:cstheme="minorHAnsi"/>
+          <w:bCs/>
+        </w:rPr>
+        <w:tab/>
+      </w:r>
+      <w:r>
+        <w:rPr>
+          <w:rFonts w:asciiTheme="minorHAnsi" w:eastAsia="Calibri" w:hAnsiTheme="minorHAnsi" w:cstheme="minorHAnsi"/>
+          <w:bCs/>
+        </w:rPr>
+        <w:tab/>
+      </w:r>
+      <w:r>
+        <w:rPr>
+          <w:rFonts w:asciiTheme="minorHAnsi" w:eastAsia="Calibri" w:hAnsiTheme="minorHAnsi" w:cstheme="minorHAnsi"/>
+          <w:bCs/>
+        </w:rPr>
+        <w:tab/>
+      </w:r>
+      <w:r>
+        <w:rPr>
+          <w:rFonts w:asciiTheme="minorHAnsi" w:eastAsia="Calibri" w:hAnsiTheme="minorHAnsi" w:cstheme="minorHAnsi"/>
+          <w:bCs/>
+        </w:rPr>
+        <w:tab/>
+      </w:r>
+      <w:r>
+        <w:rPr>
+          <w:rFonts w:asciiTheme="minorHAnsi" w:eastAsia="Calibri" w:hAnsiTheme="minorHAnsi" w:cstheme="minorHAnsi"/>
+          <w:bCs/>
+        </w:rPr>
+        <w:tab/>
+      </w:r>
+      <w:r>
+        <w:rPr>
+          <w:rFonts w:asciiTheme="minorHAnsi" w:eastAsia="Calibri" w:hAnsiTheme="minorHAnsi" w:cstheme="minorHAnsi"/>
+          <w:bCs/>
+        </w:rPr>
+        <w:t>Jul 2019 – Jun 2020</w:t>
+      </w:r>
+    </w:p>
+    <w:p>
+      <w:pPr>
+        <w:pBdr>
+          <w:top w:val="none" w:sz="0" w:space="0" w:color="000000"/>
+          <w:left w:val="none" w:sz="0" w:space="0" w:color="000000"/>
+          <w:bottom w:val="none" w:sz="0" w:space="0" w:color="000000"/>
+          <w:right w:val="none" w:sz="0" w:space="0" w:color="000000"/>
+          <w:between w:val="none" w:sz="0" w:space="0" w:color="000000"/>
+        </w:pBdr>
+        <w:shd w:val="clear" w:color="auto" w:fill="FFFFFF"/>
+        <w:rPr>
+          <w:rFonts w:asciiTheme="minorHAnsi" w:eastAsia="Calibri" w:hAnsiTheme="minorHAnsi" w:cstheme="minorHAnsi"/>
+          <w:bCs/>
+          <w:sz w:val="20"/>
+          <w:szCs w:val="20"/>
+        </w:rPr>
+      </w:pPr>
+      <w:proofErr w:type="spellStart"/>
+      <w:r>
+        <w:rPr>
+          <w:rFonts w:asciiTheme="minorHAnsi" w:eastAsia="Calibri" w:hAnsiTheme="minorHAnsi" w:cstheme="minorHAnsi"/>
+          <w:bCs/>
+          <w:sz w:val="20"/>
+          <w:szCs w:val="20"/>
+        </w:rPr>
+        <w:t>InvestCloud</w:t>
+      </w:r>
+      <w:proofErr w:type="spellEnd"/>
+      <w:r>
+        <w:rPr>
+          <w:rFonts w:asciiTheme="minorHAnsi" w:eastAsia="Calibri" w:hAnsiTheme="minorHAnsi" w:cstheme="minorHAnsi"/>
+          <w:bCs/>
+          <w:sz w:val="20"/>
+          <w:szCs w:val="20"/>
+        </w:rPr>
+        <w:t xml:space="preserve"> (formerly </w:t>
+      </w:r>
+      <w:proofErr w:type="spellStart"/>
+      <w:r>
+        <w:rPr>
+          <w:rFonts w:asciiTheme="minorHAnsi" w:eastAsia="Calibri" w:hAnsiTheme="minorHAnsi" w:cstheme="minorHAnsi"/>
+          <w:bCs/>
+          <w:sz w:val="20"/>
+          <w:szCs w:val="20"/>
+        </w:rPr>
+        <w:t>Advicent</w:t>
+      </w:r>
+      <w:proofErr w:type="spellEnd"/>
+      <w:r>
+        <w:rPr>
+          <w:rFonts w:asciiTheme="minorHAnsi" w:eastAsia="Calibri" w:hAnsiTheme="minorHAnsi" w:cstheme="minorHAnsi"/>
+          <w:bCs/>
+          <w:sz w:val="20"/>
+          <w:szCs w:val="20"/>
+        </w:rPr>
+        <w:t>)</w:t>
+      </w:r>
+      <w:r>
+        <w:rPr>
+          <w:rFonts w:asciiTheme="minorHAnsi" w:eastAsia="Calibri" w:hAnsiTheme="minorHAnsi" w:cstheme="minorHAnsi"/>
+          <w:bCs/>
+          <w:sz w:val="20"/>
+          <w:szCs w:val="20"/>
         </w:rPr>
         <w:t xml:space="preserve"> |</w:t>
       </w:r>
@@ -1406,48 +1735,11 @@
         <w:rPr>
           <w:rFonts w:asciiTheme="minorHAnsi" w:eastAsia="Calibri" w:hAnsiTheme="minorHAnsi" w:cstheme="minorHAnsi"/>
           <w:bCs/>
-          <w:sz w:val="28"/>
-          <w:szCs w:val="28"/>
+          <w:sz w:val="20"/>
+          <w:szCs w:val="20"/>
         </w:rPr>
         <w:t xml:space="preserve"> Milwaukee, WI</w:t>
       </w:r>
-      <w:r>
-        <w:rPr>
-          <w:rFonts w:asciiTheme="minorHAnsi" w:eastAsia="Calibri" w:hAnsiTheme="minorHAnsi" w:cstheme="minorHAnsi"/>
-          <w:bCs/>
-          <w:sz w:val="28"/>
-          <w:szCs w:val="28"/>
-        </w:rPr>
-        <w:tab/>
-      </w:r>
-      <w:r>
-        <w:rPr>
-          <w:rFonts w:asciiTheme="minorHAnsi" w:eastAsia="Calibri" w:hAnsiTheme="minorHAnsi" w:cstheme="minorHAnsi"/>
-          <w:bCs/>
-          <w:sz w:val="28"/>
-          <w:szCs w:val="28"/>
-        </w:rPr>
-        <w:tab/>
-      </w:r>
-      <w:r>
-        <w:rPr>
-          <w:rFonts w:asciiTheme="minorHAnsi" w:eastAsia="Calibri" w:hAnsiTheme="minorHAnsi" w:cstheme="minorHAnsi"/>
-          <w:bCs/>
-          <w:sz w:val="28"/>
-          <w:szCs w:val="28"/>
-        </w:rPr>
-        <w:tab/>
-        <w:t xml:space="preserve">        </w:t>
-      </w:r>
-      <w:r>
-        <w:rPr>
-          <w:rFonts w:asciiTheme="minorHAnsi" w:eastAsia="Calibri" w:hAnsiTheme="minorHAnsi" w:cstheme="minorHAnsi"/>
-          <w:bCs/>
-          <w:sz w:val="28"/>
-          <w:szCs w:val="28"/>
-        </w:rPr>
-        <w:t>Jul 2019 – Jun 2020</w:t>
-      </w:r>
     </w:p>
     <w:p>
       <w:pPr>
@@ -1455,19 +1747,10 @@
         <w:rPr>
           <w:rFonts w:asciiTheme="minorHAnsi" w:eastAsia="Calibri" w:hAnsiTheme="minorHAnsi" w:cstheme="minorHAnsi"/>
           <w:bCs/>
-          <w:sz w:val="28"/>
-          <w:szCs w:val="28"/>
-        </w:rPr>
-      </w:pPr>
-      <w:r>
-        <w:rPr>
-          <w:rFonts w:asciiTheme="minorHAnsi" w:eastAsia="Calibri" w:hAnsiTheme="minorHAnsi" w:cstheme="minorHAnsi"/>
-          <w:bCs/>
-          <w:sz w:val="28"/>
-          <w:szCs w:val="28"/>
-        </w:rPr>
-        <w:t>Senior Software Engineer</w:t>
-      </w:r>
+          <w:sz w:val="20"/>
+          <w:szCs w:val="20"/>
+        </w:rPr>
+      </w:pPr>
     </w:p>
     <w:p>
       <w:pPr>
@@ -1475,21 +1758,16 @@
         <w:rPr>
           <w:rFonts w:asciiTheme="minorHAnsi" w:eastAsia="Calibri" w:hAnsiTheme="minorHAnsi" w:cstheme="minorHAnsi"/>
           <w:bCs/>
-        </w:rPr>
-      </w:pPr>
-    </w:p>
-    <w:p>
-      <w:pPr>
-        <w:shd w:val="clear" w:color="auto" w:fill="FFFFFF"/>
-        <w:rPr>
-          <w:rFonts w:asciiTheme="minorHAnsi" w:eastAsia="Calibri" w:hAnsiTheme="minorHAnsi" w:cstheme="minorHAnsi"/>
-          <w:bCs/>
-        </w:rPr>
-      </w:pPr>
-      <w:r>
-        <w:rPr>
-          <w:rFonts w:asciiTheme="minorHAnsi" w:eastAsia="Calibri" w:hAnsiTheme="minorHAnsi" w:cstheme="minorHAnsi"/>
-          <w:bCs/>
+          <w:sz w:val="20"/>
+          <w:szCs w:val="20"/>
+        </w:rPr>
+      </w:pPr>
+      <w:r>
+        <w:rPr>
+          <w:rFonts w:asciiTheme="minorHAnsi" w:eastAsia="Calibri" w:hAnsiTheme="minorHAnsi" w:cstheme="minorHAnsi"/>
+          <w:bCs/>
+          <w:sz w:val="20"/>
+          <w:szCs w:val="20"/>
         </w:rPr>
         <w:t xml:space="preserve">Individual contributor to </w:t>
       </w:r>
@@ -1497,6 +1775,8 @@
         <w:rPr>
           <w:rFonts w:asciiTheme="minorHAnsi" w:eastAsia="Calibri" w:hAnsiTheme="minorHAnsi" w:cstheme="minorHAnsi"/>
           <w:bCs/>
+          <w:sz w:val="20"/>
+          <w:szCs w:val="20"/>
         </w:rPr>
         <w:t xml:space="preserve">a </w:t>
       </w:r>
@@ -1504,6 +1784,8 @@
         <w:rPr>
           <w:rFonts w:asciiTheme="minorHAnsi" w:eastAsia="Calibri" w:hAnsiTheme="minorHAnsi" w:cstheme="minorHAnsi"/>
           <w:bCs/>
+          <w:sz w:val="20"/>
+          <w:szCs w:val="20"/>
         </w:rPr>
         <w:t>greenfield application</w:t>
       </w:r>
@@ -1511,6 +1793,8 @@
         <w:rPr>
           <w:rFonts w:asciiTheme="minorHAnsi" w:eastAsia="Calibri" w:hAnsiTheme="minorHAnsi" w:cstheme="minorHAnsi"/>
           <w:bCs/>
+          <w:sz w:val="20"/>
+          <w:szCs w:val="20"/>
         </w:rPr>
         <w:t xml:space="preserve"> to highlight new architecture of applications</w:t>
       </w:r>
@@ -1518,13 +1802,37 @@
         <w:rPr>
           <w:rFonts w:asciiTheme="minorHAnsi" w:eastAsia="Calibri" w:hAnsiTheme="minorHAnsi" w:cstheme="minorHAnsi"/>
           <w:bCs/>
-        </w:rPr>
-        <w:t>.  Team lead on follow-up Essentials initiative to create a second new greenfield application.</w:t>
-      </w:r>
-      <w:r>
-        <w:rPr>
-          <w:rFonts w:asciiTheme="minorHAnsi" w:eastAsia="Calibri" w:hAnsiTheme="minorHAnsi" w:cstheme="minorHAnsi"/>
-          <w:bCs/>
+          <w:sz w:val="20"/>
+          <w:szCs w:val="20"/>
+        </w:rPr>
+        <w:t xml:space="preserve">.  Team </w:t>
+      </w:r>
+      <w:proofErr w:type="gramStart"/>
+      <w:r>
+        <w:rPr>
+          <w:rFonts w:asciiTheme="minorHAnsi" w:eastAsia="Calibri" w:hAnsiTheme="minorHAnsi" w:cstheme="minorHAnsi"/>
+          <w:bCs/>
+          <w:sz w:val="20"/>
+          <w:szCs w:val="20"/>
+        </w:rPr>
+        <w:t>lead</w:t>
+      </w:r>
+      <w:proofErr w:type="gramEnd"/>
+      <w:r>
+        <w:rPr>
+          <w:rFonts w:asciiTheme="minorHAnsi" w:eastAsia="Calibri" w:hAnsiTheme="minorHAnsi" w:cstheme="minorHAnsi"/>
+          <w:bCs/>
+          <w:sz w:val="20"/>
+          <w:szCs w:val="20"/>
+        </w:rPr>
+        <w:t xml:space="preserve"> on follow-up Essentials initiative to create a second new greenfield application.</w:t>
+      </w:r>
+      <w:r>
+        <w:rPr>
+          <w:rFonts w:asciiTheme="minorHAnsi" w:eastAsia="Calibri" w:hAnsiTheme="minorHAnsi" w:cstheme="minorHAnsi"/>
+          <w:bCs/>
+          <w:sz w:val="20"/>
+          <w:szCs w:val="20"/>
         </w:rPr>
         <w:t xml:space="preserve"> </w:t>
       </w:r>
@@ -1678,7 +1986,6 @@
     </w:p>
     <w:p>
       <w:pPr>
-        <w:pStyle w:val="ListParagraph"/>
         <w:pBdr>
           <w:top w:val="nil"/>
           <w:left w:val="nil"/>
@@ -1686,7 +1993,6 @@
           <w:right w:val="nil"/>
           <w:between w:val="nil"/>
         </w:pBdr>
-        <w:ind w:left="360"/>
         <w:rPr>
           <w:rFonts w:asciiTheme="minorHAnsi" w:eastAsia="Calibri" w:hAnsiTheme="minorHAnsi" w:cstheme="minorHAnsi"/>
           <w:bCs/>
@@ -1715,145 +2021,8 @@
         <w:rPr>
           <w:rFonts w:asciiTheme="minorHAnsi" w:eastAsia="Calibri" w:hAnsiTheme="minorHAnsi" w:cstheme="minorHAnsi"/>
           <w:bCs/>
-          <w:sz w:val="28"/>
-          <w:szCs w:val="28"/>
-        </w:rPr>
-      </w:pPr>
-      <w:r>
-        <w:rPr>
-          <w:rFonts w:asciiTheme="minorHAnsi" w:eastAsia="Calibri" w:hAnsiTheme="minorHAnsi" w:cstheme="minorHAnsi"/>
-          <w:bCs/>
-          <w:sz w:val="28"/>
-          <w:szCs w:val="28"/>
-        </w:rPr>
-        <w:t>Finastra (</w:t>
-      </w:r>
-      <w:r>
-        <w:rPr>
-          <w:rFonts w:asciiTheme="minorHAnsi" w:eastAsia="Calibri" w:hAnsiTheme="minorHAnsi" w:cstheme="minorHAnsi"/>
-          <w:bCs/>
-          <w:sz w:val="28"/>
-          <w:szCs w:val="28"/>
-        </w:rPr>
-        <w:t>merged with</w:t>
-      </w:r>
-      <w:r>
-        <w:rPr>
-          <w:rFonts w:asciiTheme="minorHAnsi" w:eastAsia="Calibri" w:hAnsiTheme="minorHAnsi" w:cstheme="minorHAnsi"/>
-          <w:bCs/>
-          <w:sz w:val="28"/>
-          <w:szCs w:val="28"/>
-        </w:rPr>
-        <w:t xml:space="preserve"> </w:t>
-      </w:r>
-      <w:r>
-        <w:rPr>
-          <w:rFonts w:asciiTheme="minorHAnsi" w:eastAsia="Calibri" w:hAnsiTheme="minorHAnsi" w:cstheme="minorHAnsi"/>
-          <w:bCs/>
-          <w:sz w:val="28"/>
-          <w:szCs w:val="28"/>
-        </w:rPr>
-        <w:t>D+H)</w:t>
-      </w:r>
-      <w:r>
-        <w:rPr>
-          <w:rFonts w:asciiTheme="minorHAnsi" w:eastAsia="Calibri" w:hAnsiTheme="minorHAnsi" w:cstheme="minorHAnsi"/>
-          <w:bCs/>
-          <w:sz w:val="28"/>
-          <w:szCs w:val="28"/>
-        </w:rPr>
-        <w:t xml:space="preserve"> |</w:t>
-      </w:r>
-      <w:r>
-        <w:rPr>
-          <w:rFonts w:asciiTheme="minorHAnsi" w:eastAsia="Calibri" w:hAnsiTheme="minorHAnsi" w:cstheme="minorHAnsi"/>
-          <w:bCs/>
-          <w:sz w:val="28"/>
-          <w:szCs w:val="28"/>
-        </w:rPr>
-        <w:t xml:space="preserve"> Mequon, WI</w:t>
-      </w:r>
-      <w:r>
-        <w:rPr>
-          <w:rFonts w:asciiTheme="minorHAnsi" w:eastAsia="Calibri" w:hAnsiTheme="minorHAnsi" w:cstheme="minorHAnsi"/>
-          <w:bCs/>
-          <w:sz w:val="28"/>
-          <w:szCs w:val="28"/>
-        </w:rPr>
-        <w:tab/>
-      </w:r>
-      <w:r>
-        <w:rPr>
-          <w:rFonts w:asciiTheme="minorHAnsi" w:eastAsia="Calibri" w:hAnsiTheme="minorHAnsi" w:cstheme="minorHAnsi"/>
-          <w:bCs/>
-          <w:sz w:val="28"/>
-          <w:szCs w:val="28"/>
-        </w:rPr>
-        <w:tab/>
-      </w:r>
-      <w:r>
-        <w:rPr>
-          <w:rFonts w:asciiTheme="minorHAnsi" w:eastAsia="Calibri" w:hAnsiTheme="minorHAnsi" w:cstheme="minorHAnsi"/>
-          <w:bCs/>
-          <w:sz w:val="28"/>
-          <w:szCs w:val="28"/>
-        </w:rPr>
-        <w:tab/>
-      </w:r>
-      <w:r>
-        <w:rPr>
-          <w:rFonts w:asciiTheme="minorHAnsi" w:eastAsia="Calibri" w:hAnsiTheme="minorHAnsi" w:cstheme="minorHAnsi"/>
-          <w:bCs/>
-          <w:sz w:val="28"/>
-          <w:szCs w:val="28"/>
-        </w:rPr>
-        <w:tab/>
-      </w:r>
-      <w:r>
-        <w:rPr>
-          <w:rFonts w:asciiTheme="minorHAnsi" w:eastAsia="Calibri" w:hAnsiTheme="minorHAnsi" w:cstheme="minorHAnsi"/>
-          <w:bCs/>
-          <w:sz w:val="28"/>
-          <w:szCs w:val="28"/>
-        </w:rPr>
-        <w:t xml:space="preserve">       </w:t>
-      </w:r>
-      <w:r>
-        <w:rPr>
-          <w:rFonts w:asciiTheme="minorHAnsi" w:eastAsia="Calibri" w:hAnsiTheme="minorHAnsi" w:cstheme="minorHAnsi"/>
-          <w:bCs/>
-          <w:sz w:val="28"/>
-          <w:szCs w:val="28"/>
-        </w:rPr>
-        <w:t>Sep</w:t>
-      </w:r>
-      <w:r>
-        <w:rPr>
-          <w:rFonts w:asciiTheme="minorHAnsi" w:eastAsia="Calibri" w:hAnsiTheme="minorHAnsi" w:cstheme="minorHAnsi"/>
-          <w:bCs/>
-          <w:sz w:val="28"/>
-          <w:szCs w:val="28"/>
-        </w:rPr>
-        <w:t xml:space="preserve"> 201</w:t>
-      </w:r>
-      <w:r>
-        <w:rPr>
-          <w:rFonts w:asciiTheme="minorHAnsi" w:eastAsia="Calibri" w:hAnsiTheme="minorHAnsi" w:cstheme="minorHAnsi"/>
-          <w:bCs/>
-          <w:sz w:val="28"/>
-          <w:szCs w:val="28"/>
-        </w:rPr>
-        <w:t>7</w:t>
-      </w:r>
-      <w:r>
-        <w:rPr>
-          <w:rFonts w:asciiTheme="minorHAnsi" w:eastAsia="Calibri" w:hAnsiTheme="minorHAnsi" w:cstheme="minorHAnsi"/>
-          <w:bCs/>
-          <w:sz w:val="28"/>
-          <w:szCs w:val="28"/>
-        </w:rPr>
-        <w:t xml:space="preserve"> – Jul 2019</w:t>
-      </w:r>
+        </w:rPr>
+      </w:pPr>
     </w:p>
     <w:p>
       <w:pPr>
@@ -1862,18 +2031,87 @@
         <w:rPr>
           <w:rFonts w:asciiTheme="minorHAnsi" w:eastAsia="Calibri" w:hAnsiTheme="minorHAnsi" w:cstheme="minorHAnsi"/>
           <w:bCs/>
-          <w:sz w:val="28"/>
-          <w:szCs w:val="28"/>
-        </w:rPr>
-      </w:pPr>
-      <w:r>
-        <w:rPr>
-          <w:rFonts w:asciiTheme="minorHAnsi" w:eastAsia="Calibri" w:hAnsiTheme="minorHAnsi" w:cstheme="minorHAnsi"/>
-          <w:bCs/>
-          <w:sz w:val="28"/>
-          <w:szCs w:val="28"/>
+        </w:rPr>
+      </w:pPr>
+      <w:r>
+        <w:rPr>
+          <w:rFonts w:asciiTheme="minorHAnsi" w:eastAsia="Calibri" w:hAnsiTheme="minorHAnsi" w:cstheme="minorHAnsi"/>
+          <w:bCs/>
         </w:rPr>
         <w:t>Software Engineer</w:t>
+      </w:r>
+      <w:r>
+        <w:rPr>
+          <w:rFonts w:asciiTheme="minorHAnsi" w:eastAsia="Calibri" w:hAnsiTheme="minorHAnsi" w:cstheme="minorHAnsi"/>
+          <w:bCs/>
+        </w:rPr>
+        <w:tab/>
+      </w:r>
+      <w:r>
+        <w:rPr>
+          <w:rFonts w:asciiTheme="minorHAnsi" w:eastAsia="Calibri" w:hAnsiTheme="minorHAnsi" w:cstheme="minorHAnsi"/>
+          <w:bCs/>
+        </w:rPr>
+        <w:tab/>
+      </w:r>
+      <w:r>
+        <w:rPr>
+          <w:rFonts w:asciiTheme="minorHAnsi" w:eastAsia="Calibri" w:hAnsiTheme="minorHAnsi" w:cstheme="minorHAnsi"/>
+          <w:bCs/>
+        </w:rPr>
+        <w:tab/>
+      </w:r>
+      <w:r>
+        <w:rPr>
+          <w:rFonts w:asciiTheme="minorHAnsi" w:eastAsia="Calibri" w:hAnsiTheme="minorHAnsi" w:cstheme="minorHAnsi"/>
+          <w:bCs/>
+        </w:rPr>
+        <w:tab/>
+        <w:t xml:space="preserve">       </w:t>
+      </w:r>
+      <w:r>
+        <w:rPr>
+          <w:rFonts w:asciiTheme="minorHAnsi" w:eastAsia="Calibri" w:hAnsiTheme="minorHAnsi" w:cstheme="minorHAnsi"/>
+          <w:bCs/>
+        </w:rPr>
+        <w:tab/>
+      </w:r>
+      <w:r>
+        <w:rPr>
+          <w:rFonts w:asciiTheme="minorHAnsi" w:eastAsia="Calibri" w:hAnsiTheme="minorHAnsi" w:cstheme="minorHAnsi"/>
+          <w:bCs/>
+        </w:rPr>
+        <w:tab/>
+      </w:r>
+      <w:r>
+        <w:rPr>
+          <w:rFonts w:asciiTheme="minorHAnsi" w:eastAsia="Calibri" w:hAnsiTheme="minorHAnsi" w:cstheme="minorHAnsi"/>
+          <w:bCs/>
+        </w:rPr>
+        <w:tab/>
+      </w:r>
+      <w:r>
+        <w:rPr>
+          <w:rFonts w:asciiTheme="minorHAnsi" w:eastAsia="Calibri" w:hAnsiTheme="minorHAnsi" w:cstheme="minorHAnsi"/>
+          <w:bCs/>
+        </w:rPr>
+        <w:tab/>
+        <w:t xml:space="preserve">       </w:t>
+      </w:r>
+      <w:r>
+        <w:rPr>
+          <w:rFonts w:asciiTheme="minorHAnsi" w:eastAsia="Calibri" w:hAnsiTheme="minorHAnsi" w:cstheme="minorHAnsi"/>
+          <w:bCs/>
+        </w:rPr>
+        <w:tab/>
+        <w:t xml:space="preserve"> </w:t>
+      </w:r>
+      <w:r>
+        <w:rPr>
+          <w:rFonts w:asciiTheme="minorHAnsi" w:eastAsia="Calibri" w:hAnsiTheme="minorHAnsi" w:cstheme="minorHAnsi"/>
+          <w:bCs/>
+        </w:rPr>
+        <w:t>Sep 2017 – Jul 2019</w:t>
       </w:r>
     </w:p>
     <w:p>
@@ -1883,21 +2121,93 @@
         <w:rPr>
           <w:rFonts w:asciiTheme="minorHAnsi" w:eastAsia="Calibri" w:hAnsiTheme="minorHAnsi" w:cstheme="minorHAnsi"/>
           <w:bCs/>
-        </w:rPr>
-      </w:pPr>
-    </w:p>
-    <w:p>
-      <w:pPr>
+          <w:sz w:val="20"/>
+          <w:szCs w:val="20"/>
+        </w:rPr>
+      </w:pPr>
+      <w:r>
+        <w:rPr>
+          <w:rFonts w:asciiTheme="minorHAnsi" w:eastAsia="Calibri" w:hAnsiTheme="minorHAnsi" w:cstheme="minorHAnsi"/>
+          <w:bCs/>
+          <w:sz w:val="20"/>
+          <w:szCs w:val="20"/>
+        </w:rPr>
+        <w:t>Finastra (</w:t>
+      </w:r>
+      <w:r>
+        <w:rPr>
+          <w:rFonts w:asciiTheme="minorHAnsi" w:eastAsia="Calibri" w:hAnsiTheme="minorHAnsi" w:cstheme="minorHAnsi"/>
+          <w:bCs/>
+          <w:sz w:val="20"/>
+          <w:szCs w:val="20"/>
+        </w:rPr>
+        <w:t>merged with</w:t>
+      </w:r>
+      <w:r>
+        <w:rPr>
+          <w:rFonts w:asciiTheme="minorHAnsi" w:eastAsia="Calibri" w:hAnsiTheme="minorHAnsi" w:cstheme="minorHAnsi"/>
+          <w:bCs/>
+          <w:sz w:val="20"/>
+          <w:szCs w:val="20"/>
+        </w:rPr>
+        <w:t xml:space="preserve"> </w:t>
+      </w:r>
+      <w:r>
+        <w:rPr>
+          <w:rFonts w:asciiTheme="minorHAnsi" w:eastAsia="Calibri" w:hAnsiTheme="minorHAnsi" w:cstheme="minorHAnsi"/>
+          <w:bCs/>
+          <w:sz w:val="20"/>
+          <w:szCs w:val="20"/>
+        </w:rPr>
+        <w:t>D+H)</w:t>
+      </w:r>
+      <w:r>
+        <w:rPr>
+          <w:rFonts w:asciiTheme="minorHAnsi" w:eastAsia="Calibri" w:hAnsiTheme="minorHAnsi" w:cstheme="minorHAnsi"/>
+          <w:bCs/>
+          <w:sz w:val="20"/>
+          <w:szCs w:val="20"/>
+        </w:rPr>
+        <w:t xml:space="preserve"> |</w:t>
+      </w:r>
+      <w:r>
+        <w:rPr>
+          <w:rFonts w:asciiTheme="minorHAnsi" w:eastAsia="Calibri" w:hAnsiTheme="minorHAnsi" w:cstheme="minorHAnsi"/>
+          <w:bCs/>
+          <w:sz w:val="20"/>
+          <w:szCs w:val="20"/>
+        </w:rPr>
+        <w:t xml:space="preserve"> Mequon, WI</w:t>
+      </w:r>
+    </w:p>
+    <w:p>
+      <w:pPr>
+        <w:keepLines/>
         <w:shd w:val="clear" w:color="auto" w:fill="FFFFFF"/>
         <w:rPr>
           <w:rFonts w:asciiTheme="minorHAnsi" w:eastAsia="Calibri" w:hAnsiTheme="minorHAnsi" w:cstheme="minorHAnsi"/>
           <w:bCs/>
-        </w:rPr>
-      </w:pPr>
-      <w:r>
-        <w:rPr>
-          <w:rFonts w:asciiTheme="minorHAnsi" w:eastAsia="Calibri" w:hAnsiTheme="minorHAnsi" w:cstheme="minorHAnsi"/>
-          <w:bCs/>
+          <w:sz w:val="20"/>
+          <w:szCs w:val="20"/>
+        </w:rPr>
+      </w:pPr>
+    </w:p>
+    <w:p>
+      <w:pPr>
+        <w:shd w:val="clear" w:color="auto" w:fill="FFFFFF"/>
+        <w:rPr>
+          <w:rFonts w:asciiTheme="minorHAnsi" w:eastAsia="Calibri" w:hAnsiTheme="minorHAnsi" w:cstheme="minorHAnsi"/>
+          <w:bCs/>
+          <w:sz w:val="20"/>
+          <w:szCs w:val="20"/>
+        </w:rPr>
+      </w:pPr>
+      <w:r>
+        <w:rPr>
+          <w:rFonts w:asciiTheme="minorHAnsi" w:eastAsia="Calibri" w:hAnsiTheme="minorHAnsi" w:cstheme="minorHAnsi"/>
+          <w:bCs/>
+          <w:sz w:val="20"/>
+          <w:szCs w:val="20"/>
         </w:rPr>
         <w:t xml:space="preserve">Individual contributor to </w:t>
       </w:r>
@@ -1905,6 +2215,8 @@
         <w:rPr>
           <w:rFonts w:asciiTheme="minorHAnsi" w:eastAsia="Calibri" w:hAnsiTheme="minorHAnsi" w:cstheme="minorHAnsi"/>
           <w:bCs/>
+          <w:sz w:val="20"/>
+          <w:szCs w:val="20"/>
         </w:rPr>
         <w:t>Point-of-Sale Mortgage system, enhancing the legacy application providing banks with a SaaS solution</w:t>
       </w:r>
@@ -1912,6 +2224,8 @@
         <w:rPr>
           <w:rFonts w:asciiTheme="minorHAnsi" w:eastAsia="Calibri" w:hAnsiTheme="minorHAnsi" w:cstheme="minorHAnsi"/>
           <w:bCs/>
+          <w:sz w:val="20"/>
+          <w:szCs w:val="20"/>
         </w:rPr>
         <w:t xml:space="preserve"> to </w:t>
       </w:r>
@@ -1919,6 +2233,8 @@
         <w:rPr>
           <w:rFonts w:asciiTheme="minorHAnsi" w:eastAsia="Calibri" w:hAnsiTheme="minorHAnsi" w:cstheme="minorHAnsi"/>
           <w:bCs/>
+          <w:sz w:val="20"/>
+          <w:szCs w:val="20"/>
         </w:rPr>
         <w:t>process mortgage applications online.</w:t>
       </w:r>
@@ -2087,21 +2403,103 @@
     </w:p>
     <w:p>
       <w:pPr>
+        <w:shd w:val="clear" w:color="auto" w:fill="FFFFFF"/>
+        <w:rPr>
+          <w:rFonts w:asciiTheme="minorHAnsi" w:eastAsia="Calibri" w:hAnsiTheme="minorHAnsi" w:cstheme="minorHAnsi"/>
+          <w:bCs/>
+        </w:rPr>
+      </w:pPr>
+    </w:p>
+    <w:p>
+      <w:pPr>
         <w:keepLines/>
         <w:shd w:val="clear" w:color="auto" w:fill="FFFFFF"/>
         <w:rPr>
           <w:rFonts w:asciiTheme="minorHAnsi" w:eastAsia="Calibri" w:hAnsiTheme="minorHAnsi" w:cstheme="minorHAnsi"/>
           <w:bCs/>
-          <w:sz w:val="28"/>
-          <w:szCs w:val="28"/>
-        </w:rPr>
-      </w:pPr>
-      <w:r>
-        <w:rPr>
-          <w:rFonts w:asciiTheme="minorHAnsi" w:eastAsia="Calibri" w:hAnsiTheme="minorHAnsi" w:cstheme="minorHAnsi"/>
-          <w:bCs/>
-          <w:sz w:val="28"/>
-          <w:szCs w:val="28"/>
+        </w:rPr>
+      </w:pPr>
+      <w:r>
+        <w:rPr>
+          <w:rFonts w:asciiTheme="minorHAnsi" w:eastAsia="Calibri" w:hAnsiTheme="minorHAnsi" w:cstheme="minorHAnsi"/>
+          <w:bCs/>
+        </w:rPr>
+        <w:t>Software Engineer - Team Lead</w:t>
+      </w:r>
+      <w:r>
+        <w:rPr>
+          <w:rFonts w:asciiTheme="minorHAnsi" w:eastAsia="Calibri" w:hAnsiTheme="minorHAnsi" w:cstheme="minorHAnsi"/>
+          <w:bCs/>
+        </w:rPr>
+        <w:tab/>
+      </w:r>
+      <w:r>
+        <w:rPr>
+          <w:rFonts w:asciiTheme="minorHAnsi" w:eastAsia="Calibri" w:hAnsiTheme="minorHAnsi" w:cstheme="minorHAnsi"/>
+          <w:bCs/>
+        </w:rPr>
+        <w:tab/>
+      </w:r>
+      <w:r>
+        <w:rPr>
+          <w:rFonts w:asciiTheme="minorHAnsi" w:eastAsia="Calibri" w:hAnsiTheme="minorHAnsi" w:cstheme="minorHAnsi"/>
+          <w:bCs/>
+        </w:rPr>
+        <w:tab/>
+      </w:r>
+      <w:r>
+        <w:rPr>
+          <w:rFonts w:asciiTheme="minorHAnsi" w:eastAsia="Calibri" w:hAnsiTheme="minorHAnsi" w:cstheme="minorHAnsi"/>
+          <w:bCs/>
+        </w:rPr>
+        <w:tab/>
+      </w:r>
+      <w:r>
+        <w:rPr>
+          <w:rFonts w:asciiTheme="minorHAnsi" w:eastAsia="Calibri" w:hAnsiTheme="minorHAnsi" w:cstheme="minorHAnsi"/>
+          <w:bCs/>
+        </w:rPr>
+        <w:tab/>
+      </w:r>
+      <w:r>
+        <w:rPr>
+          <w:rFonts w:asciiTheme="minorHAnsi" w:eastAsia="Calibri" w:hAnsiTheme="minorHAnsi" w:cstheme="minorHAnsi"/>
+          <w:bCs/>
+        </w:rPr>
+        <w:tab/>
+      </w:r>
+      <w:r>
+        <w:rPr>
+          <w:rFonts w:asciiTheme="minorHAnsi" w:eastAsia="Calibri" w:hAnsiTheme="minorHAnsi" w:cstheme="minorHAnsi"/>
+          <w:bCs/>
+        </w:rPr>
+        <w:tab/>
+      </w:r>
+      <w:r>
+        <w:rPr>
+          <w:rFonts w:asciiTheme="minorHAnsi" w:eastAsia="Calibri" w:hAnsiTheme="minorHAnsi" w:cstheme="minorHAnsi"/>
+          <w:bCs/>
+        </w:rPr>
+        <w:t>Apr 2016 – Sep 2017</w:t>
+      </w:r>
+    </w:p>
+    <w:p>
+      <w:pPr>
+        <w:keepLines/>
+        <w:shd w:val="clear" w:color="auto" w:fill="FFFFFF"/>
+        <w:rPr>
+          <w:rFonts w:asciiTheme="minorHAnsi" w:eastAsia="Calibri" w:hAnsiTheme="minorHAnsi" w:cstheme="minorHAnsi"/>
+          <w:bCs/>
+          <w:sz w:val="20"/>
+          <w:szCs w:val="20"/>
+        </w:rPr>
+      </w:pPr>
+      <w:r>
+        <w:rPr>
+          <w:rFonts w:asciiTheme="minorHAnsi" w:eastAsia="Calibri" w:hAnsiTheme="minorHAnsi" w:cstheme="minorHAnsi"/>
+          <w:bCs/>
+          <w:sz w:val="20"/>
+          <w:szCs w:val="20"/>
         </w:rPr>
         <w:t>Finastra (merged with D+H) | Mequon, WI</w:t>
       </w:r>
@@ -2109,8 +2507,8 @@
         <w:rPr>
           <w:rFonts w:asciiTheme="minorHAnsi" w:eastAsia="Calibri" w:hAnsiTheme="minorHAnsi" w:cstheme="minorHAnsi"/>
           <w:bCs/>
-          <w:sz w:val="28"/>
-          <w:szCs w:val="28"/>
+          <w:sz w:val="20"/>
+          <w:szCs w:val="20"/>
         </w:rPr>
         <w:tab/>
       </w:r>
@@ -2118,8 +2516,8 @@
         <w:rPr>
           <w:rFonts w:asciiTheme="minorHAnsi" w:eastAsia="Calibri" w:hAnsiTheme="minorHAnsi" w:cstheme="minorHAnsi"/>
           <w:bCs/>
-          <w:sz w:val="28"/>
-          <w:szCs w:val="28"/>
+          <w:sz w:val="20"/>
+          <w:szCs w:val="20"/>
         </w:rPr>
         <w:tab/>
       </w:r>
@@ -2127,8 +2525,8 @@
         <w:rPr>
           <w:rFonts w:asciiTheme="minorHAnsi" w:eastAsia="Calibri" w:hAnsiTheme="minorHAnsi" w:cstheme="minorHAnsi"/>
           <w:bCs/>
-          <w:sz w:val="28"/>
-          <w:szCs w:val="28"/>
+          <w:sz w:val="20"/>
+          <w:szCs w:val="20"/>
         </w:rPr>
         <w:tab/>
       </w:r>
@@ -2136,30 +2534,12 @@
         <w:rPr>
           <w:rFonts w:asciiTheme="minorHAnsi" w:eastAsia="Calibri" w:hAnsiTheme="minorHAnsi" w:cstheme="minorHAnsi"/>
           <w:bCs/>
-          <w:sz w:val="28"/>
-          <w:szCs w:val="28"/>
+          <w:sz w:val="20"/>
+          <w:szCs w:val="20"/>
         </w:rPr>
         <w:tab/>
         <w:t xml:space="preserve">      </w:t>
       </w:r>
-      <w:r>
-        <w:rPr>
-          <w:rFonts w:asciiTheme="minorHAnsi" w:eastAsia="Calibri" w:hAnsiTheme="minorHAnsi" w:cstheme="minorHAnsi"/>
-          <w:bCs/>
-          <w:sz w:val="28"/>
-          <w:szCs w:val="28"/>
-        </w:rPr>
-        <w:t>Apr</w:t>
-      </w:r>
-      <w:r>
-        <w:rPr>
-          <w:rFonts w:asciiTheme="minorHAnsi" w:eastAsia="Calibri" w:hAnsiTheme="minorHAnsi" w:cstheme="minorHAnsi"/>
-          <w:bCs/>
-          <w:sz w:val="28"/>
-          <w:szCs w:val="28"/>
-        </w:rPr>
-        <w:t xml:space="preserve"> 2016 – Sep 2017</w:t>
-      </w:r>
     </w:p>
     <w:p>
       <w:pPr>
@@ -2167,37 +2547,10 @@
         <w:rPr>
           <w:rFonts w:asciiTheme="minorHAnsi" w:eastAsia="Calibri" w:hAnsiTheme="minorHAnsi" w:cstheme="minorHAnsi"/>
           <w:bCs/>
-          <w:sz w:val="28"/>
-          <w:szCs w:val="28"/>
-        </w:rPr>
-      </w:pPr>
-      <w:r>
-        <w:rPr>
-          <w:rFonts w:asciiTheme="minorHAnsi" w:eastAsia="Calibri" w:hAnsiTheme="minorHAnsi" w:cstheme="minorHAnsi"/>
-          <w:bCs/>
-          <w:sz w:val="28"/>
-          <w:szCs w:val="28"/>
-        </w:rPr>
-        <w:t>Software Engineer</w:t>
-      </w:r>
-      <w:r>
-        <w:rPr>
-          <w:rFonts w:asciiTheme="minorHAnsi" w:eastAsia="Calibri" w:hAnsiTheme="minorHAnsi" w:cstheme="minorHAnsi"/>
-          <w:bCs/>
-          <w:sz w:val="28"/>
-          <w:szCs w:val="28"/>
-        </w:rPr>
-        <w:t xml:space="preserve"> - Team</w:t>
-      </w:r>
-      <w:r>
-        <w:rPr>
-          <w:rFonts w:asciiTheme="minorHAnsi" w:eastAsia="Calibri" w:hAnsiTheme="minorHAnsi" w:cstheme="minorHAnsi"/>
-          <w:bCs/>
-          <w:sz w:val="28"/>
-          <w:szCs w:val="28"/>
-        </w:rPr>
-        <w:t xml:space="preserve"> Lead</w:t>
-      </w:r>
+          <w:sz w:val="20"/>
+          <w:szCs w:val="20"/>
+        </w:rPr>
+      </w:pPr>
     </w:p>
     <w:p>
       <w:pPr>
@@ -2205,21 +2558,16 @@
         <w:rPr>
           <w:rFonts w:asciiTheme="minorHAnsi" w:eastAsia="Calibri" w:hAnsiTheme="minorHAnsi" w:cstheme="minorHAnsi"/>
           <w:bCs/>
-        </w:rPr>
-      </w:pPr>
-    </w:p>
-    <w:p>
-      <w:pPr>
-        <w:shd w:val="clear" w:color="auto" w:fill="FFFFFF"/>
-        <w:rPr>
-          <w:rFonts w:asciiTheme="minorHAnsi" w:eastAsia="Calibri" w:hAnsiTheme="minorHAnsi" w:cstheme="minorHAnsi"/>
-          <w:bCs/>
-        </w:rPr>
-      </w:pPr>
-      <w:r>
-        <w:rPr>
-          <w:rFonts w:asciiTheme="minorHAnsi" w:eastAsia="Calibri" w:hAnsiTheme="minorHAnsi" w:cstheme="minorHAnsi"/>
-          <w:bCs/>
+          <w:sz w:val="20"/>
+          <w:szCs w:val="20"/>
+        </w:rPr>
+      </w:pPr>
+      <w:r>
+        <w:rPr>
+          <w:rFonts w:asciiTheme="minorHAnsi" w:eastAsia="Calibri" w:hAnsiTheme="minorHAnsi" w:cstheme="minorHAnsi"/>
+          <w:bCs/>
+          <w:sz w:val="20"/>
+          <w:szCs w:val="20"/>
         </w:rPr>
         <w:t>Team</w:t>
       </w:r>
@@ -2227,6 +2575,8 @@
         <w:rPr>
           <w:rFonts w:asciiTheme="minorHAnsi" w:eastAsia="Calibri" w:hAnsiTheme="minorHAnsi" w:cstheme="minorHAnsi"/>
           <w:bCs/>
+          <w:sz w:val="20"/>
+          <w:szCs w:val="20"/>
         </w:rPr>
         <w:t xml:space="preserve"> Lead </w:t>
       </w:r>
@@ -2234,6 +2584,8 @@
         <w:rPr>
           <w:rFonts w:asciiTheme="minorHAnsi" w:eastAsia="Calibri" w:hAnsiTheme="minorHAnsi" w:cstheme="minorHAnsi"/>
           <w:bCs/>
+          <w:sz w:val="20"/>
+          <w:szCs w:val="20"/>
         </w:rPr>
         <w:t xml:space="preserve">of the New Lending Product initiative to replace existing applications POS and LOS into a modern </w:t>
       </w:r>
@@ -2241,6 +2593,8 @@
         <w:rPr>
           <w:rFonts w:asciiTheme="minorHAnsi" w:eastAsia="Calibri" w:hAnsiTheme="minorHAnsi" w:cstheme="minorHAnsi"/>
           <w:bCs/>
+          <w:sz w:val="20"/>
+          <w:szCs w:val="20"/>
         </w:rPr>
         <w:t>new single application</w:t>
       </w:r>
@@ -2248,6 +2602,8 @@
         <w:rPr>
           <w:rFonts w:asciiTheme="minorHAnsi" w:eastAsia="Calibri" w:hAnsiTheme="minorHAnsi" w:cstheme="minorHAnsi"/>
           <w:bCs/>
+          <w:sz w:val="20"/>
+          <w:szCs w:val="20"/>
         </w:rPr>
         <w:t>.  Team of myself, six engineers, four QA and a product owner.</w:t>
       </w:r>
@@ -2379,16 +2735,91 @@
         <w:rPr>
           <w:rFonts w:asciiTheme="minorHAnsi" w:eastAsia="Calibri" w:hAnsiTheme="minorHAnsi" w:cstheme="minorHAnsi"/>
           <w:bCs/>
-          <w:sz w:val="28"/>
-          <w:szCs w:val="28"/>
-        </w:rPr>
-      </w:pPr>
-      <w:r>
-        <w:rPr>
-          <w:rFonts w:asciiTheme="minorHAnsi" w:eastAsia="Calibri" w:hAnsiTheme="minorHAnsi" w:cstheme="minorHAnsi"/>
-          <w:bCs/>
-          <w:sz w:val="28"/>
-          <w:szCs w:val="28"/>
+        </w:rPr>
+      </w:pPr>
+    </w:p>
+    <w:p>
+      <w:pPr>
+        <w:shd w:val="clear" w:color="auto" w:fill="FFFFFF"/>
+        <w:rPr>
+          <w:rFonts w:asciiTheme="minorHAnsi" w:eastAsia="Calibri" w:hAnsiTheme="minorHAnsi" w:cstheme="minorHAnsi"/>
+          <w:bCs/>
+        </w:rPr>
+      </w:pPr>
+      <w:r>
+        <w:rPr>
+          <w:rFonts w:asciiTheme="minorHAnsi" w:eastAsia="Calibri" w:hAnsiTheme="minorHAnsi" w:cstheme="minorHAnsi"/>
+          <w:bCs/>
+        </w:rPr>
+        <w:t>Senior Consulting Software Engineer</w:t>
+      </w:r>
+      <w:r>
+        <w:rPr>
+          <w:rFonts w:asciiTheme="minorHAnsi" w:eastAsia="Calibri" w:hAnsiTheme="minorHAnsi" w:cstheme="minorHAnsi"/>
+          <w:bCs/>
+        </w:rPr>
+        <w:tab/>
+      </w:r>
+      <w:r>
+        <w:rPr>
+          <w:rFonts w:asciiTheme="minorHAnsi" w:eastAsia="Calibri" w:hAnsiTheme="minorHAnsi" w:cstheme="minorHAnsi"/>
+          <w:bCs/>
+        </w:rPr>
+        <w:tab/>
+      </w:r>
+      <w:r>
+        <w:rPr>
+          <w:rFonts w:asciiTheme="minorHAnsi" w:eastAsia="Calibri" w:hAnsiTheme="minorHAnsi" w:cstheme="minorHAnsi"/>
+          <w:bCs/>
+        </w:rPr>
+        <w:tab/>
+      </w:r>
+      <w:r>
+        <w:rPr>
+          <w:rFonts w:asciiTheme="minorHAnsi" w:eastAsia="Calibri" w:hAnsiTheme="minorHAnsi" w:cstheme="minorHAnsi"/>
+          <w:bCs/>
+        </w:rPr>
+        <w:tab/>
+      </w:r>
+      <w:r>
+        <w:rPr>
+          <w:rFonts w:asciiTheme="minorHAnsi" w:eastAsia="Calibri" w:hAnsiTheme="minorHAnsi" w:cstheme="minorHAnsi"/>
+          <w:bCs/>
+        </w:rPr>
+        <w:tab/>
+      </w:r>
+      <w:r>
+        <w:rPr>
+          <w:rFonts w:asciiTheme="minorHAnsi" w:eastAsia="Calibri" w:hAnsiTheme="minorHAnsi" w:cstheme="minorHAnsi"/>
+          <w:bCs/>
+        </w:rPr>
+        <w:tab/>
+        <w:t xml:space="preserve">          </w:t>
+      </w:r>
+      <w:r>
+        <w:rPr>
+          <w:rFonts w:asciiTheme="minorHAnsi" w:eastAsia="Calibri" w:hAnsiTheme="minorHAnsi" w:cstheme="minorHAnsi"/>
+          <w:bCs/>
+        </w:rPr>
+        <w:t>May 2015 – Mar 2016</w:t>
+      </w:r>
+    </w:p>
+    <w:p>
+      <w:pPr>
+        <w:shd w:val="clear" w:color="auto" w:fill="FFFFFF"/>
+        <w:rPr>
+          <w:rFonts w:asciiTheme="minorHAnsi" w:eastAsia="Calibri" w:hAnsiTheme="minorHAnsi" w:cstheme="minorHAnsi"/>
+          <w:bCs/>
+          <w:sz w:val="20"/>
+          <w:szCs w:val="20"/>
+        </w:rPr>
+      </w:pPr>
+      <w:r>
+        <w:rPr>
+          <w:rFonts w:asciiTheme="minorHAnsi" w:eastAsia="Calibri" w:hAnsiTheme="minorHAnsi" w:cstheme="minorHAnsi"/>
+          <w:bCs/>
+          <w:sz w:val="20"/>
+          <w:szCs w:val="20"/>
         </w:rPr>
         <w:t>Blue Yonder (</w:t>
       </w:r>
@@ -2396,8 +2827,8 @@
         <w:rPr>
           <w:rFonts w:asciiTheme="minorHAnsi" w:eastAsia="Calibri" w:hAnsiTheme="minorHAnsi" w:cstheme="minorHAnsi"/>
           <w:bCs/>
-          <w:sz w:val="28"/>
-          <w:szCs w:val="28"/>
+          <w:sz w:val="20"/>
+          <w:szCs w:val="20"/>
         </w:rPr>
         <w:t xml:space="preserve">formerly </w:t>
       </w:r>
@@ -2405,8 +2836,8 @@
         <w:rPr>
           <w:rFonts w:asciiTheme="minorHAnsi" w:eastAsia="Calibri" w:hAnsiTheme="minorHAnsi" w:cstheme="minorHAnsi"/>
           <w:bCs/>
-          <w:sz w:val="28"/>
-          <w:szCs w:val="28"/>
+          <w:sz w:val="20"/>
+          <w:szCs w:val="20"/>
         </w:rPr>
         <w:t>JDA)</w:t>
       </w:r>
@@ -2414,8 +2845,8 @@
         <w:rPr>
           <w:rFonts w:asciiTheme="minorHAnsi" w:eastAsia="Calibri" w:hAnsiTheme="minorHAnsi" w:cstheme="minorHAnsi"/>
           <w:bCs/>
-          <w:sz w:val="28"/>
-          <w:szCs w:val="28"/>
+          <w:sz w:val="20"/>
+          <w:szCs w:val="20"/>
         </w:rPr>
         <w:t xml:space="preserve"> | </w:t>
       </w:r>
@@ -2423,110 +2854,11 @@
         <w:rPr>
           <w:rFonts w:asciiTheme="minorHAnsi" w:eastAsia="Calibri" w:hAnsiTheme="minorHAnsi" w:cstheme="minorHAnsi"/>
           <w:bCs/>
-          <w:sz w:val="28"/>
-          <w:szCs w:val="28"/>
+          <w:sz w:val="20"/>
+          <w:szCs w:val="20"/>
         </w:rPr>
         <w:t>Waukesha, WI</w:t>
       </w:r>
-      <w:r>
-        <w:rPr>
-          <w:rFonts w:asciiTheme="minorHAnsi" w:eastAsia="Calibri" w:hAnsiTheme="minorHAnsi" w:cstheme="minorHAnsi"/>
-          <w:bCs/>
-          <w:sz w:val="28"/>
-          <w:szCs w:val="28"/>
-        </w:rPr>
-        <w:tab/>
-      </w:r>
-      <w:r>
-        <w:rPr>
-          <w:rFonts w:asciiTheme="minorHAnsi" w:eastAsia="Calibri" w:hAnsiTheme="minorHAnsi" w:cstheme="minorHAnsi"/>
-          <w:bCs/>
-          <w:sz w:val="28"/>
-          <w:szCs w:val="28"/>
-        </w:rPr>
-        <w:tab/>
-      </w:r>
-      <w:r>
-        <w:rPr>
-          <w:rFonts w:asciiTheme="minorHAnsi" w:eastAsia="Calibri" w:hAnsiTheme="minorHAnsi" w:cstheme="minorHAnsi"/>
-          <w:bCs/>
-          <w:sz w:val="28"/>
-          <w:szCs w:val="28"/>
-        </w:rPr>
-        <w:tab/>
-      </w:r>
-      <w:r>
-        <w:rPr>
-          <w:rFonts w:asciiTheme="minorHAnsi" w:eastAsia="Calibri" w:hAnsiTheme="minorHAnsi" w:cstheme="minorHAnsi"/>
-          <w:bCs/>
-          <w:sz w:val="28"/>
-          <w:szCs w:val="28"/>
-        </w:rPr>
-        <w:tab/>
-      </w:r>
-      <w:r>
-        <w:rPr>
-          <w:rFonts w:asciiTheme="minorHAnsi" w:eastAsia="Calibri" w:hAnsiTheme="minorHAnsi" w:cstheme="minorHAnsi"/>
-          <w:bCs/>
-          <w:sz w:val="28"/>
-          <w:szCs w:val="28"/>
-        </w:rPr>
-        <w:t xml:space="preserve">  </w:t>
-      </w:r>
-      <w:r>
-        <w:rPr>
-          <w:rFonts w:asciiTheme="minorHAnsi" w:eastAsia="Calibri" w:hAnsiTheme="minorHAnsi" w:cstheme="minorHAnsi"/>
-          <w:bCs/>
-          <w:sz w:val="28"/>
-          <w:szCs w:val="28"/>
-        </w:rPr>
-        <w:t xml:space="preserve"> </w:t>
-      </w:r>
-      <w:r>
-        <w:rPr>
-          <w:rFonts w:asciiTheme="minorHAnsi" w:eastAsia="Calibri" w:hAnsiTheme="minorHAnsi" w:cstheme="minorHAnsi"/>
-          <w:bCs/>
-          <w:sz w:val="28"/>
-          <w:szCs w:val="28"/>
-        </w:rPr>
-        <w:t xml:space="preserve">May 2015 </w:t>
-      </w:r>
-      <w:r>
-        <w:rPr>
-          <w:rFonts w:asciiTheme="minorHAnsi" w:eastAsia="Calibri" w:hAnsiTheme="minorHAnsi" w:cstheme="minorHAnsi"/>
-          <w:bCs/>
-          <w:sz w:val="28"/>
-          <w:szCs w:val="28"/>
-        </w:rPr>
-        <w:t>–</w:t>
-      </w:r>
-      <w:r>
-        <w:rPr>
-          <w:rFonts w:asciiTheme="minorHAnsi" w:eastAsia="Calibri" w:hAnsiTheme="minorHAnsi" w:cstheme="minorHAnsi"/>
-          <w:bCs/>
-          <w:sz w:val="28"/>
-          <w:szCs w:val="28"/>
-        </w:rPr>
-        <w:t xml:space="preserve"> </w:t>
-      </w:r>
-      <w:r>
-        <w:rPr>
-          <w:rFonts w:asciiTheme="minorHAnsi" w:eastAsia="Calibri" w:hAnsiTheme="minorHAnsi" w:cstheme="minorHAnsi"/>
-          <w:bCs/>
-          <w:sz w:val="28"/>
-          <w:szCs w:val="28"/>
-        </w:rPr>
-        <w:t xml:space="preserve">Mar </w:t>
-      </w:r>
-      <w:r>
-        <w:rPr>
-          <w:rFonts w:asciiTheme="minorHAnsi" w:eastAsia="Calibri" w:hAnsiTheme="minorHAnsi" w:cstheme="minorHAnsi"/>
-          <w:bCs/>
-          <w:sz w:val="28"/>
-          <w:szCs w:val="28"/>
-        </w:rPr>
-        <w:t>2016</w:t>
-      </w:r>
     </w:p>
     <w:p>
       <w:pPr>
@@ -2534,19 +2866,10 @@
         <w:rPr>
           <w:rFonts w:asciiTheme="minorHAnsi" w:eastAsia="Calibri" w:hAnsiTheme="minorHAnsi" w:cstheme="minorHAnsi"/>
           <w:bCs/>
-          <w:sz w:val="28"/>
-          <w:szCs w:val="28"/>
-        </w:rPr>
-      </w:pPr>
-      <w:r>
-        <w:rPr>
-          <w:rFonts w:asciiTheme="minorHAnsi" w:eastAsia="Calibri" w:hAnsiTheme="minorHAnsi" w:cstheme="minorHAnsi"/>
-          <w:bCs/>
-          <w:sz w:val="28"/>
-          <w:szCs w:val="28"/>
-        </w:rPr>
-        <w:t>Senior Consulting Software Engineer</w:t>
-      </w:r>
+          <w:sz w:val="20"/>
+          <w:szCs w:val="20"/>
+        </w:rPr>
+      </w:pPr>
     </w:p>
     <w:p>
       <w:pPr>
@@ -2554,21 +2877,16 @@
         <w:rPr>
           <w:rFonts w:asciiTheme="minorHAnsi" w:eastAsia="Calibri" w:hAnsiTheme="minorHAnsi" w:cstheme="minorHAnsi"/>
           <w:bCs/>
-        </w:rPr>
-      </w:pPr>
-    </w:p>
-    <w:p>
-      <w:pPr>
-        <w:shd w:val="clear" w:color="auto" w:fill="FFFFFF"/>
-        <w:rPr>
-          <w:rFonts w:asciiTheme="minorHAnsi" w:eastAsia="Calibri" w:hAnsiTheme="minorHAnsi" w:cstheme="minorHAnsi"/>
-          <w:bCs/>
-        </w:rPr>
-      </w:pPr>
-      <w:r>
-        <w:rPr>
-          <w:rFonts w:asciiTheme="minorHAnsi" w:eastAsia="Calibri" w:hAnsiTheme="minorHAnsi" w:cstheme="minorHAnsi"/>
-          <w:bCs/>
+          <w:sz w:val="20"/>
+          <w:szCs w:val="20"/>
+        </w:rPr>
+      </w:pPr>
+      <w:r>
+        <w:rPr>
+          <w:rFonts w:asciiTheme="minorHAnsi" w:eastAsia="Calibri" w:hAnsiTheme="minorHAnsi" w:cstheme="minorHAnsi"/>
+          <w:bCs/>
+          <w:sz w:val="20"/>
+          <w:szCs w:val="20"/>
           <w:highlight w:val="white"/>
         </w:rPr>
         <w:t xml:space="preserve">Individual contributor to the </w:t>
@@ -2577,6 +2895,8 @@
         <w:rPr>
           <w:rFonts w:asciiTheme="minorHAnsi" w:eastAsia="Calibri" w:hAnsiTheme="minorHAnsi" w:cstheme="minorHAnsi"/>
           <w:bCs/>
+          <w:sz w:val="20"/>
+          <w:szCs w:val="20"/>
           <w:highlight w:val="white"/>
         </w:rPr>
         <w:t>Implantation Service</w:t>
@@ -2585,6 +2905,8 @@
         <w:rPr>
           <w:rFonts w:asciiTheme="minorHAnsi" w:eastAsia="Calibri" w:hAnsiTheme="minorHAnsi" w:cstheme="minorHAnsi"/>
           <w:bCs/>
+          <w:sz w:val="20"/>
+          <w:szCs w:val="20"/>
           <w:highlight w:val="white"/>
         </w:rPr>
         <w:t>s organization.  A</w:t>
@@ -2593,6 +2915,8 @@
         <w:rPr>
           <w:rFonts w:asciiTheme="minorHAnsi" w:eastAsia="Calibri" w:hAnsiTheme="minorHAnsi" w:cstheme="minorHAnsi"/>
           <w:bCs/>
+          <w:sz w:val="20"/>
+          <w:szCs w:val="20"/>
           <w:highlight w:val="white"/>
         </w:rPr>
         <w:t>ddressing identified gaps between our core software platform and the customer needs</w:t>
@@ -2601,6 +2925,8 @@
         <w:rPr>
           <w:rFonts w:asciiTheme="minorHAnsi" w:eastAsia="Calibri" w:hAnsiTheme="minorHAnsi" w:cstheme="minorHAnsi"/>
           <w:bCs/>
+          <w:sz w:val="20"/>
+          <w:szCs w:val="20"/>
           <w:highlight w:val="white"/>
         </w:rPr>
         <w:t xml:space="preserve">. </w:t>
@@ -2609,6 +2935,8 @@
         <w:rPr>
           <w:rFonts w:asciiTheme="minorHAnsi" w:eastAsia="Calibri" w:hAnsiTheme="minorHAnsi" w:cstheme="minorHAnsi"/>
           <w:bCs/>
+          <w:sz w:val="20"/>
+          <w:szCs w:val="20"/>
         </w:rPr>
         <w:t>Worked to either implement customer specific changes or provide generic solutions for core warehouse management solution.</w:t>
       </w:r>
@@ -2700,25 +3028,125 @@
         <w:rPr>
           <w:rFonts w:asciiTheme="minorHAnsi" w:eastAsia="Calibri" w:hAnsiTheme="minorHAnsi" w:cstheme="minorHAnsi"/>
           <w:bCs/>
-          <w:sz w:val="28"/>
-          <w:szCs w:val="28"/>
-        </w:rPr>
-      </w:pPr>
-      <w:r>
-        <w:rPr>
-          <w:rFonts w:asciiTheme="minorHAnsi" w:eastAsia="Calibri" w:hAnsiTheme="minorHAnsi" w:cstheme="minorHAnsi"/>
-          <w:bCs/>
-          <w:sz w:val="28"/>
-          <w:szCs w:val="28"/>
-        </w:rPr>
-        <w:t>Iptor (</w:t>
-      </w:r>
-      <w:r>
-        <w:rPr>
-          <w:rFonts w:asciiTheme="minorHAnsi" w:eastAsia="Calibri" w:hAnsiTheme="minorHAnsi" w:cstheme="minorHAnsi"/>
-          <w:bCs/>
-          <w:sz w:val="28"/>
-          <w:szCs w:val="28"/>
+        </w:rPr>
+      </w:pPr>
+    </w:p>
+    <w:p>
+      <w:pPr>
+        <w:shd w:val="clear" w:color="auto" w:fill="FFFFFF"/>
+        <w:rPr>
+          <w:rFonts w:asciiTheme="minorHAnsi" w:eastAsia="Calibri" w:hAnsiTheme="minorHAnsi" w:cstheme="minorHAnsi"/>
+          <w:bCs/>
+        </w:rPr>
+      </w:pPr>
+      <w:r>
+        <w:rPr>
+          <w:rFonts w:asciiTheme="minorHAnsi" w:eastAsia="Calibri" w:hAnsiTheme="minorHAnsi" w:cstheme="minorHAnsi"/>
+          <w:bCs/>
+        </w:rPr>
+        <w:t>Software Developer</w:t>
+      </w:r>
+      <w:r>
+        <w:rPr>
+          <w:rFonts w:asciiTheme="minorHAnsi" w:eastAsia="Calibri" w:hAnsiTheme="minorHAnsi" w:cstheme="minorHAnsi"/>
+          <w:bCs/>
+        </w:rPr>
+        <w:tab/>
+      </w:r>
+      <w:r>
+        <w:rPr>
+          <w:rFonts w:asciiTheme="minorHAnsi" w:eastAsia="Calibri" w:hAnsiTheme="minorHAnsi" w:cstheme="minorHAnsi"/>
+          <w:bCs/>
+        </w:rPr>
+        <w:tab/>
+      </w:r>
+      <w:r>
+        <w:rPr>
+          <w:rFonts w:asciiTheme="minorHAnsi" w:eastAsia="Calibri" w:hAnsiTheme="minorHAnsi" w:cstheme="minorHAnsi"/>
+          <w:bCs/>
+        </w:rPr>
+        <w:tab/>
+      </w:r>
+      <w:r>
+        <w:rPr>
+          <w:rFonts w:asciiTheme="minorHAnsi" w:eastAsia="Calibri" w:hAnsiTheme="minorHAnsi" w:cstheme="minorHAnsi"/>
+          <w:bCs/>
+        </w:rPr>
+        <w:tab/>
+      </w:r>
+      <w:r>
+        <w:rPr>
+          <w:rFonts w:asciiTheme="minorHAnsi" w:eastAsia="Calibri" w:hAnsiTheme="minorHAnsi" w:cstheme="minorHAnsi"/>
+          <w:bCs/>
+        </w:rPr>
+        <w:tab/>
+      </w:r>
+      <w:r>
+        <w:rPr>
+          <w:rFonts w:asciiTheme="minorHAnsi" w:eastAsia="Calibri" w:hAnsiTheme="minorHAnsi" w:cstheme="minorHAnsi"/>
+          <w:bCs/>
+        </w:rPr>
+        <w:tab/>
+      </w:r>
+      <w:r>
+        <w:rPr>
+          <w:rFonts w:asciiTheme="minorHAnsi" w:eastAsia="Calibri" w:hAnsiTheme="minorHAnsi" w:cstheme="minorHAnsi"/>
+          <w:bCs/>
+        </w:rPr>
+        <w:tab/>
+      </w:r>
+      <w:r>
+        <w:rPr>
+          <w:rFonts w:asciiTheme="minorHAnsi" w:eastAsia="Calibri" w:hAnsiTheme="minorHAnsi" w:cstheme="minorHAnsi"/>
+          <w:bCs/>
+        </w:rPr>
+        <w:tab/>
+        <w:t xml:space="preserve">           </w:t>
+      </w:r>
+      <w:r>
+        <w:rPr>
+          <w:rFonts w:asciiTheme="minorHAnsi" w:eastAsia="Calibri" w:hAnsiTheme="minorHAnsi" w:cstheme="minorHAnsi"/>
+          <w:bCs/>
+        </w:rPr>
+        <w:t>Dec 2013 – May 2015</w:t>
+      </w:r>
+    </w:p>
+    <w:p>
+      <w:pPr>
+        <w:shd w:val="clear" w:color="auto" w:fill="FFFFFF"/>
+        <w:rPr>
+          <w:rFonts w:asciiTheme="minorHAnsi" w:eastAsia="Calibri" w:hAnsiTheme="minorHAnsi" w:cstheme="minorHAnsi"/>
+          <w:bCs/>
+          <w:sz w:val="20"/>
+          <w:szCs w:val="20"/>
+        </w:rPr>
+      </w:pPr>
+      <w:proofErr w:type="spellStart"/>
+      <w:r>
+        <w:rPr>
+          <w:rFonts w:asciiTheme="minorHAnsi" w:eastAsia="Calibri" w:hAnsiTheme="minorHAnsi" w:cstheme="minorHAnsi"/>
+          <w:bCs/>
+          <w:sz w:val="20"/>
+          <w:szCs w:val="20"/>
+        </w:rPr>
+        <w:t>Iptor</w:t>
+      </w:r>
+      <w:proofErr w:type="spellEnd"/>
+      <w:r>
+        <w:rPr>
+          <w:rFonts w:asciiTheme="minorHAnsi" w:eastAsia="Calibri" w:hAnsiTheme="minorHAnsi" w:cstheme="minorHAnsi"/>
+          <w:bCs/>
+          <w:sz w:val="20"/>
+          <w:szCs w:val="20"/>
+        </w:rPr>
+        <w:t xml:space="preserve"> (</w:t>
+      </w:r>
+      <w:r>
+        <w:rPr>
+          <w:rFonts w:asciiTheme="minorHAnsi" w:eastAsia="Calibri" w:hAnsiTheme="minorHAnsi" w:cstheme="minorHAnsi"/>
+          <w:bCs/>
+          <w:sz w:val="20"/>
+          <w:szCs w:val="20"/>
         </w:rPr>
         <w:t>formerly</w:t>
       </w:r>
@@ -2726,8 +3154,8 @@
         <w:rPr>
           <w:rFonts w:asciiTheme="minorHAnsi" w:eastAsia="Calibri" w:hAnsiTheme="minorHAnsi" w:cstheme="minorHAnsi"/>
           <w:bCs/>
-          <w:sz w:val="28"/>
-          <w:szCs w:val="28"/>
+          <w:sz w:val="20"/>
+          <w:szCs w:val="20"/>
         </w:rPr>
         <w:t xml:space="preserve"> IBS AB)</w:t>
       </w:r>
@@ -2735,8 +3163,8 @@
         <w:rPr>
           <w:rFonts w:asciiTheme="minorHAnsi" w:eastAsia="Calibri" w:hAnsiTheme="minorHAnsi" w:cstheme="minorHAnsi"/>
           <w:bCs/>
-          <w:sz w:val="28"/>
-          <w:szCs w:val="28"/>
+          <w:sz w:val="20"/>
+          <w:szCs w:val="20"/>
         </w:rPr>
         <w:t xml:space="preserve"> |</w:t>
       </w:r>
@@ -2744,74 +3172,11 @@
         <w:rPr>
           <w:rFonts w:asciiTheme="minorHAnsi" w:eastAsia="Calibri" w:hAnsiTheme="minorHAnsi" w:cstheme="minorHAnsi"/>
           <w:bCs/>
-          <w:sz w:val="28"/>
-          <w:szCs w:val="28"/>
+          <w:sz w:val="20"/>
+          <w:szCs w:val="20"/>
         </w:rPr>
         <w:t xml:space="preserve"> Brookfield, WI</w:t>
       </w:r>
-      <w:r>
-        <w:rPr>
-          <w:rFonts w:asciiTheme="minorHAnsi" w:eastAsia="Calibri" w:hAnsiTheme="minorHAnsi" w:cstheme="minorHAnsi"/>
-          <w:bCs/>
-          <w:sz w:val="28"/>
-          <w:szCs w:val="28"/>
-        </w:rPr>
-        <w:tab/>
-      </w:r>
-      <w:r>
-        <w:rPr>
-          <w:rFonts w:asciiTheme="minorHAnsi" w:eastAsia="Calibri" w:hAnsiTheme="minorHAnsi" w:cstheme="minorHAnsi"/>
-          <w:bCs/>
-          <w:sz w:val="28"/>
-          <w:szCs w:val="28"/>
-        </w:rPr>
-        <w:tab/>
-      </w:r>
-      <w:r>
-        <w:rPr>
-          <w:rFonts w:asciiTheme="minorHAnsi" w:eastAsia="Calibri" w:hAnsiTheme="minorHAnsi" w:cstheme="minorHAnsi"/>
-          <w:bCs/>
-          <w:sz w:val="28"/>
-          <w:szCs w:val="28"/>
-        </w:rPr>
-        <w:tab/>
-      </w:r>
-      <w:r>
-        <w:rPr>
-          <w:rFonts w:asciiTheme="minorHAnsi" w:eastAsia="Calibri" w:hAnsiTheme="minorHAnsi" w:cstheme="minorHAnsi"/>
-          <w:bCs/>
-          <w:sz w:val="28"/>
-          <w:szCs w:val="28"/>
-        </w:rPr>
-        <w:tab/>
-      </w:r>
-      <w:r>
-        <w:rPr>
-          <w:rFonts w:asciiTheme="minorHAnsi" w:eastAsia="Calibri" w:hAnsiTheme="minorHAnsi" w:cstheme="minorHAnsi"/>
-          <w:bCs/>
-          <w:sz w:val="28"/>
-          <w:szCs w:val="28"/>
-        </w:rPr>
-        <w:t xml:space="preserve">    </w:t>
-      </w:r>
-      <w:r>
-        <w:rPr>
-          <w:rFonts w:asciiTheme="minorHAnsi" w:eastAsia="Calibri" w:hAnsiTheme="minorHAnsi" w:cstheme="minorHAnsi"/>
-          <w:bCs/>
-          <w:sz w:val="28"/>
-          <w:szCs w:val="28"/>
-        </w:rPr>
-        <w:t>Dec</w:t>
-      </w:r>
-      <w:r>
-        <w:rPr>
-          <w:rFonts w:asciiTheme="minorHAnsi" w:eastAsia="Calibri" w:hAnsiTheme="minorHAnsi" w:cstheme="minorHAnsi"/>
-          <w:bCs/>
-          <w:sz w:val="28"/>
-          <w:szCs w:val="28"/>
-        </w:rPr>
-        <w:t xml:space="preserve"> 2013 – May 2015</w:t>
-      </w:r>
     </w:p>
     <w:p>
       <w:pPr>
@@ -2819,19 +3184,10 @@
         <w:rPr>
           <w:rFonts w:asciiTheme="minorHAnsi" w:eastAsia="Calibri" w:hAnsiTheme="minorHAnsi" w:cstheme="minorHAnsi"/>
           <w:bCs/>
-          <w:sz w:val="28"/>
-          <w:szCs w:val="28"/>
-        </w:rPr>
-      </w:pPr>
-      <w:r>
-        <w:rPr>
-          <w:rFonts w:asciiTheme="minorHAnsi" w:eastAsia="Calibri" w:hAnsiTheme="minorHAnsi" w:cstheme="minorHAnsi"/>
-          <w:bCs/>
-          <w:sz w:val="28"/>
-          <w:szCs w:val="28"/>
-        </w:rPr>
-        <w:t>Software Developer</w:t>
-      </w:r>
+          <w:sz w:val="20"/>
+          <w:szCs w:val="20"/>
+        </w:rPr>
+      </w:pPr>
     </w:p>
     <w:p>
       <w:pPr>
@@ -2839,36 +3195,37 @@
         <w:rPr>
           <w:rFonts w:asciiTheme="minorHAnsi" w:eastAsia="Calibri" w:hAnsiTheme="minorHAnsi" w:cstheme="minorHAnsi"/>
           <w:bCs/>
-        </w:rPr>
-      </w:pPr>
-    </w:p>
-    <w:p>
-      <w:pPr>
-        <w:shd w:val="clear" w:color="auto" w:fill="FFFFFF"/>
-        <w:rPr>
-          <w:rFonts w:asciiTheme="minorHAnsi" w:eastAsia="Calibri" w:hAnsiTheme="minorHAnsi" w:cstheme="minorHAnsi"/>
-          <w:bCs/>
-        </w:rPr>
-      </w:pPr>
-      <w:r>
-        <w:rPr>
-          <w:rFonts w:asciiTheme="minorHAnsi" w:eastAsia="Calibri" w:hAnsiTheme="minorHAnsi" w:cstheme="minorHAnsi"/>
-          <w:bCs/>
+          <w:sz w:val="20"/>
+          <w:szCs w:val="20"/>
+        </w:rPr>
+      </w:pPr>
+      <w:r>
+        <w:rPr>
+          <w:rFonts w:asciiTheme="minorHAnsi" w:eastAsia="Calibri" w:hAnsiTheme="minorHAnsi" w:cstheme="minorHAnsi"/>
+          <w:bCs/>
+          <w:sz w:val="20"/>
+          <w:szCs w:val="20"/>
         </w:rPr>
         <w:t xml:space="preserve">Individual contributor to the modernization of the </w:t>
       </w:r>
-      <w:r>
-        <w:rPr>
-          <w:rFonts w:asciiTheme="minorHAnsi" w:eastAsia="Calibri" w:hAnsiTheme="minorHAnsi" w:cstheme="minorHAnsi"/>
-          <w:bCs/>
+      <w:proofErr w:type="spellStart"/>
+      <w:r>
+        <w:rPr>
+          <w:rFonts w:asciiTheme="minorHAnsi" w:eastAsia="Calibri" w:hAnsiTheme="minorHAnsi" w:cstheme="minorHAnsi"/>
+          <w:bCs/>
+          <w:sz w:val="20"/>
+          <w:szCs w:val="20"/>
           <w:highlight w:val="white"/>
         </w:rPr>
         <w:t>Dynaman</w:t>
       </w:r>
-      <w:r>
-        <w:rPr>
-          <w:rFonts w:asciiTheme="minorHAnsi" w:eastAsia="Calibri" w:hAnsiTheme="minorHAnsi" w:cstheme="minorHAnsi"/>
-          <w:bCs/>
+      <w:proofErr w:type="spellEnd"/>
+      <w:r>
+        <w:rPr>
+          <w:rFonts w:asciiTheme="minorHAnsi" w:eastAsia="Calibri" w:hAnsiTheme="minorHAnsi" w:cstheme="minorHAnsi"/>
+          <w:bCs/>
+          <w:sz w:val="20"/>
+          <w:szCs w:val="20"/>
         </w:rPr>
         <w:t xml:space="preserve"> application.  Team of </w:t>
       </w:r>
@@ -2876,6 +3233,8 @@
         <w:rPr>
           <w:rFonts w:asciiTheme="minorHAnsi" w:eastAsia="Calibri" w:hAnsiTheme="minorHAnsi" w:cstheme="minorHAnsi"/>
           <w:bCs/>
+          <w:sz w:val="20"/>
+          <w:szCs w:val="20"/>
         </w:rPr>
         <w:t>four</w:t>
       </w:r>
@@ -2883,6 +3242,8 @@
         <w:rPr>
           <w:rFonts w:asciiTheme="minorHAnsi" w:eastAsia="Calibri" w:hAnsiTheme="minorHAnsi" w:cstheme="minorHAnsi"/>
           <w:bCs/>
+          <w:sz w:val="20"/>
+          <w:szCs w:val="20"/>
         </w:rPr>
         <w:t xml:space="preserve"> engineers working to switch from a legacy on-prem VB .NET application to a web application.</w:t>
       </w:r>
@@ -3015,8 +3376,6 @@
         <w:rPr>
           <w:rFonts w:asciiTheme="minorHAnsi" w:eastAsia="Calibri" w:hAnsiTheme="minorHAnsi" w:cstheme="minorHAnsi"/>
           <w:bCs/>
-          <w:sz w:val="20"/>
-          <w:szCs w:val="20"/>
         </w:rPr>
       </w:pPr>
     </w:p>
@@ -3026,26 +3385,104 @@
         <w:rPr>
           <w:rFonts w:asciiTheme="minorHAnsi" w:eastAsia="Calibri" w:hAnsiTheme="minorHAnsi" w:cstheme="minorHAnsi"/>
           <w:bCs/>
-          <w:sz w:val="28"/>
-          <w:szCs w:val="28"/>
-        </w:rPr>
-      </w:pPr>
-      <w:r>
-        <w:rPr>
-          <w:rFonts w:asciiTheme="minorHAnsi" w:eastAsia="Calibri" w:hAnsiTheme="minorHAnsi" w:cstheme="minorHAnsi"/>
-          <w:bCs/>
-          <w:sz w:val="28"/>
-          <w:szCs w:val="28"/>
-        </w:rPr>
-        <w:lastRenderedPageBreak/>
+        </w:rPr>
+      </w:pPr>
+    </w:p>
+    <w:p>
+      <w:pPr>
+        <w:shd w:val="clear" w:color="auto" w:fill="FFFFFF"/>
+        <w:rPr>
+          <w:rFonts w:asciiTheme="minorHAnsi" w:eastAsia="Calibri" w:hAnsiTheme="minorHAnsi" w:cstheme="minorHAnsi"/>
+          <w:bCs/>
+        </w:rPr>
+      </w:pPr>
+    </w:p>
+    <w:p>
+      <w:pPr>
+        <w:shd w:val="clear" w:color="auto" w:fill="FFFFFF"/>
+        <w:rPr>
+          <w:rFonts w:asciiTheme="minorHAnsi" w:eastAsia="Calibri" w:hAnsiTheme="minorHAnsi" w:cstheme="minorHAnsi"/>
+          <w:bCs/>
+        </w:rPr>
+      </w:pPr>
+    </w:p>
+    <w:p>
+      <w:pPr>
+        <w:shd w:val="clear" w:color="auto" w:fill="FFFFFF"/>
+        <w:rPr>
+          <w:rFonts w:asciiTheme="minorHAnsi" w:eastAsia="Calibri" w:hAnsiTheme="minorHAnsi" w:cstheme="minorHAnsi"/>
+          <w:bCs/>
+        </w:rPr>
+      </w:pPr>
+      <w:r>
+        <w:rPr>
+          <w:rFonts w:asciiTheme="minorHAnsi" w:eastAsia="Calibri" w:hAnsiTheme="minorHAnsi" w:cstheme="minorHAnsi"/>
+          <w:bCs/>
+        </w:rPr>
+        <w:t>Software Architect Intern/</w:t>
+      </w:r>
+      <w:r>
+        <w:rPr>
+          <w:rFonts w:asciiTheme="minorHAnsi" w:eastAsia="Calibri" w:hAnsiTheme="minorHAnsi" w:cstheme="minorHAnsi"/>
+          <w:bCs/>
+        </w:rPr>
+        <w:t xml:space="preserve"> </w:t>
+      </w:r>
+      <w:r>
+        <w:rPr>
+          <w:rFonts w:asciiTheme="minorHAnsi" w:eastAsia="Calibri" w:hAnsiTheme="minorHAnsi" w:cstheme="minorHAnsi"/>
+          <w:bCs/>
+        </w:rPr>
+        <w:t>Technical Consultant Intermediate</w:t>
+      </w:r>
+      <w:r>
+        <w:rPr>
+          <w:rFonts w:asciiTheme="minorHAnsi" w:eastAsia="Calibri" w:hAnsiTheme="minorHAnsi" w:cstheme="minorHAnsi"/>
+          <w:bCs/>
+        </w:rPr>
+        <w:tab/>
+      </w:r>
+      <w:r>
+        <w:rPr>
+          <w:rFonts w:asciiTheme="minorHAnsi" w:eastAsia="Calibri" w:hAnsiTheme="minorHAnsi" w:cstheme="minorHAnsi"/>
+          <w:bCs/>
+        </w:rPr>
+        <w:tab/>
+        <w:t xml:space="preserve">            </w:t>
+      </w:r>
+      <w:r>
+        <w:rPr>
+          <w:rFonts w:asciiTheme="minorHAnsi" w:eastAsia="Calibri" w:hAnsiTheme="minorHAnsi" w:cstheme="minorHAnsi"/>
+          <w:bCs/>
+        </w:rPr>
+        <w:t>Dec 2009 – Dec 2013</w:t>
+      </w:r>
+    </w:p>
+    <w:p>
+      <w:pPr>
+        <w:shd w:val="clear" w:color="auto" w:fill="FFFFFF"/>
+        <w:rPr>
+          <w:rFonts w:asciiTheme="minorHAnsi" w:eastAsia="Calibri" w:hAnsiTheme="minorHAnsi" w:cstheme="minorHAnsi"/>
+          <w:bCs/>
+          <w:sz w:val="20"/>
+          <w:szCs w:val="20"/>
+        </w:rPr>
+      </w:pPr>
+      <w:r>
+        <w:rPr>
+          <w:rFonts w:asciiTheme="minorHAnsi" w:eastAsia="Calibri" w:hAnsiTheme="minorHAnsi" w:cstheme="minorHAnsi"/>
+          <w:bCs/>
+          <w:sz w:val="20"/>
+          <w:szCs w:val="20"/>
+        </w:rPr>
         <w:t>Blue Yonder (</w:t>
       </w:r>
       <w:r>
         <w:rPr>
           <w:rFonts w:asciiTheme="minorHAnsi" w:eastAsia="Calibri" w:hAnsiTheme="minorHAnsi" w:cstheme="minorHAnsi"/>
           <w:bCs/>
-          <w:sz w:val="28"/>
-          <w:szCs w:val="28"/>
+          <w:sz w:val="20"/>
+          <w:szCs w:val="20"/>
         </w:rPr>
         <w:t xml:space="preserve">formerly </w:t>
       </w:r>
@@ -3053,8 +3490,8 @@
         <w:rPr>
           <w:rFonts w:asciiTheme="minorHAnsi" w:eastAsia="Calibri" w:hAnsiTheme="minorHAnsi" w:cstheme="minorHAnsi"/>
           <w:bCs/>
-          <w:sz w:val="28"/>
-          <w:szCs w:val="28"/>
+          <w:sz w:val="20"/>
+          <w:szCs w:val="20"/>
         </w:rPr>
         <w:t xml:space="preserve">JDA </w:t>
       </w:r>
@@ -3062,26 +3499,37 @@
         <w:rPr>
           <w:rFonts w:asciiTheme="minorHAnsi" w:eastAsia="Calibri" w:hAnsiTheme="minorHAnsi" w:cstheme="minorHAnsi"/>
           <w:bCs/>
-          <w:sz w:val="28"/>
-          <w:szCs w:val="28"/>
+          <w:sz w:val="20"/>
+          <w:szCs w:val="20"/>
         </w:rPr>
         <w:t xml:space="preserve">formerly </w:t>
       </w:r>
-      <w:r>
-        <w:rPr>
-          <w:rFonts w:asciiTheme="minorHAnsi" w:eastAsia="Calibri" w:hAnsiTheme="minorHAnsi" w:cstheme="minorHAnsi"/>
-          <w:bCs/>
-          <w:sz w:val="28"/>
-          <w:szCs w:val="28"/>
-        </w:rPr>
-        <w:t>RedPrairie)</w:t>
-      </w:r>
-      <w:r>
-        <w:rPr>
-          <w:rFonts w:asciiTheme="minorHAnsi" w:eastAsia="Calibri" w:hAnsiTheme="minorHAnsi" w:cstheme="minorHAnsi"/>
-          <w:bCs/>
-          <w:sz w:val="28"/>
-          <w:szCs w:val="28"/>
+      <w:proofErr w:type="spellStart"/>
+      <w:r>
+        <w:rPr>
+          <w:rFonts w:asciiTheme="minorHAnsi" w:eastAsia="Calibri" w:hAnsiTheme="minorHAnsi" w:cstheme="minorHAnsi"/>
+          <w:bCs/>
+          <w:sz w:val="20"/>
+          <w:szCs w:val="20"/>
+        </w:rPr>
+        <w:t>RedPrairie</w:t>
+      </w:r>
+      <w:proofErr w:type="spellEnd"/>
+      <w:r>
+        <w:rPr>
+          <w:rFonts w:asciiTheme="minorHAnsi" w:eastAsia="Calibri" w:hAnsiTheme="minorHAnsi" w:cstheme="minorHAnsi"/>
+          <w:bCs/>
+          <w:sz w:val="20"/>
+          <w:szCs w:val="20"/>
+        </w:rPr>
+        <w:t>)</w:t>
+      </w:r>
+      <w:r>
+        <w:rPr>
+          <w:rFonts w:asciiTheme="minorHAnsi" w:eastAsia="Calibri" w:hAnsiTheme="minorHAnsi" w:cstheme="minorHAnsi"/>
+          <w:bCs/>
+          <w:sz w:val="20"/>
+          <w:szCs w:val="20"/>
         </w:rPr>
         <w:t xml:space="preserve"> | </w:t>
       </w:r>
@@ -3089,8 +3537,8 @@
         <w:rPr>
           <w:rFonts w:asciiTheme="minorHAnsi" w:eastAsia="Calibri" w:hAnsiTheme="minorHAnsi" w:cstheme="minorHAnsi"/>
           <w:bCs/>
-          <w:sz w:val="28"/>
-          <w:szCs w:val="28"/>
+          <w:sz w:val="20"/>
+          <w:szCs w:val="20"/>
         </w:rPr>
         <w:t>Waukesha, W</w:t>
       </w:r>
@@ -3098,47 +3546,11 @@
         <w:rPr>
           <w:rFonts w:asciiTheme="minorHAnsi" w:eastAsia="Calibri" w:hAnsiTheme="minorHAnsi" w:cstheme="minorHAnsi"/>
           <w:bCs/>
-          <w:sz w:val="28"/>
-          <w:szCs w:val="28"/>
+          <w:sz w:val="20"/>
+          <w:szCs w:val="20"/>
         </w:rPr>
         <w:t>I</w:t>
       </w:r>
-      <w:r>
-        <w:rPr>
-          <w:rFonts w:asciiTheme="minorHAnsi" w:eastAsia="Calibri" w:hAnsiTheme="minorHAnsi" w:cstheme="minorHAnsi"/>
-          <w:bCs/>
-          <w:sz w:val="28"/>
-          <w:szCs w:val="28"/>
-        </w:rPr>
-        <w:t xml:space="preserve">    </w:t>
-      </w:r>
-      <w:r>
-        <w:rPr>
-          <w:rFonts w:asciiTheme="minorHAnsi" w:eastAsia="Calibri" w:hAnsiTheme="minorHAnsi" w:cstheme="minorHAnsi"/>
-          <w:bCs/>
-          <w:sz w:val="28"/>
-          <w:szCs w:val="28"/>
-        </w:rPr>
-        <w:t xml:space="preserve">Dec 2009 – </w:t>
-      </w:r>
-      <w:r>
-        <w:rPr>
-          <w:rFonts w:asciiTheme="minorHAnsi" w:eastAsia="Calibri" w:hAnsiTheme="minorHAnsi" w:cstheme="minorHAnsi"/>
-          <w:bCs/>
-          <w:sz w:val="28"/>
-          <w:szCs w:val="28"/>
-        </w:rPr>
-        <w:t>Dec</w:t>
-      </w:r>
-      <w:r>
-        <w:rPr>
-          <w:rFonts w:asciiTheme="minorHAnsi" w:eastAsia="Calibri" w:hAnsiTheme="minorHAnsi" w:cstheme="minorHAnsi"/>
-          <w:bCs/>
-          <w:sz w:val="28"/>
-          <w:szCs w:val="28"/>
-        </w:rPr>
-        <w:t xml:space="preserve"> 2013</w:t>
-      </w:r>
     </w:p>
     <w:p>
       <w:pPr>
@@ -3146,19 +3558,10 @@
         <w:rPr>
           <w:rFonts w:asciiTheme="minorHAnsi" w:eastAsia="Calibri" w:hAnsiTheme="minorHAnsi" w:cstheme="minorHAnsi"/>
           <w:bCs/>
-          <w:sz w:val="28"/>
-          <w:szCs w:val="28"/>
-        </w:rPr>
-      </w:pPr>
-      <w:r>
-        <w:rPr>
-          <w:rFonts w:asciiTheme="minorHAnsi" w:eastAsia="Calibri" w:hAnsiTheme="minorHAnsi" w:cstheme="minorHAnsi"/>
-          <w:bCs/>
-          <w:sz w:val="28"/>
-          <w:szCs w:val="28"/>
-        </w:rPr>
-        <w:t xml:space="preserve">Software Architect Intern/Senior Software Engineer/Technical Consultant Intermediate </w:t>
-      </w:r>
+          <w:sz w:val="20"/>
+          <w:szCs w:val="20"/>
+        </w:rPr>
+      </w:pPr>
     </w:p>
     <w:p>
       <w:pPr>
@@ -3166,15 +3569,8 @@
         <w:rPr>
           <w:rFonts w:asciiTheme="minorHAnsi" w:eastAsia="Calibri" w:hAnsiTheme="minorHAnsi" w:cstheme="minorHAnsi"/>
           <w:bCs/>
-        </w:rPr>
-      </w:pPr>
-    </w:p>
-    <w:p>
-      <w:pPr>
-        <w:shd w:val="clear" w:color="auto" w:fill="FFFFFF"/>
-        <w:rPr>
-          <w:rFonts w:asciiTheme="minorHAnsi" w:eastAsia="Calibri" w:hAnsiTheme="minorHAnsi" w:cstheme="minorHAnsi"/>
-          <w:bCs/>
+          <w:sz w:val="20"/>
+          <w:szCs w:val="20"/>
         </w:rPr>
       </w:pPr>
       <w:bookmarkStart w:id="0" w:name="_heading=h.gjdgxs" w:colFirst="0" w:colLast="0"/>
@@ -3183,6 +3579,8 @@
         <w:rPr>
           <w:rFonts w:asciiTheme="minorHAnsi" w:eastAsia="Calibri" w:hAnsiTheme="minorHAnsi" w:cstheme="minorHAnsi"/>
           <w:bCs/>
+          <w:sz w:val="20"/>
+          <w:szCs w:val="20"/>
         </w:rPr>
         <w:t xml:space="preserve">Product Development Software Architect Intern working on new features and issues for our core product.  Transitioned </w:t>
       </w:r>
@@ -3190,6 +3588,8 @@
         <w:rPr>
           <w:rFonts w:asciiTheme="minorHAnsi" w:eastAsia="Calibri" w:hAnsiTheme="minorHAnsi" w:cstheme="minorHAnsi"/>
           <w:bCs/>
+          <w:sz w:val="20"/>
+          <w:szCs w:val="20"/>
         </w:rPr>
         <w:t xml:space="preserve">to </w:t>
       </w:r>
@@ -3197,6 +3597,8 @@
         <w:rPr>
           <w:rFonts w:asciiTheme="minorHAnsi" w:eastAsia="Calibri" w:hAnsiTheme="minorHAnsi" w:cstheme="minorHAnsi"/>
           <w:bCs/>
+          <w:sz w:val="20"/>
+          <w:szCs w:val="20"/>
         </w:rPr>
         <w:t>full time software engineer in our implementation services department and assisted in project implementations collaborating directly with customers to identify gaps between our product and their needs.</w:t>
       </w:r>

</xml_diff>